<commit_message>
update notes for files shared by others
</commit_message>
<xml_diff>
--- a/kaggleCompetition/otherShared/心得.docx
+++ b/kaggleCompetition/otherShared/心得.docx
@@ -1,17 +1,19 @@
 
 <file path=word/document.xml><?xml version="1.0" encoding="utf-8"?>
-<w:document xmlns:ve="http://schemas.openxmlformats.org/markup-compatibility/2006" xmlns:o="urn:schemas-microsoft-com:office:office" xmlns:r="http://schemas.openxmlformats.org/officeDocument/2006/relationships" xmlns:m="http://schemas.openxmlformats.org/officeDocument/2006/math" xmlns:v="urn:schemas-microsoft-com:vml" xmlns:wp="http://schemas.openxmlformats.org/drawingml/2006/wordprocessingDrawing" xmlns:w10="urn:schemas-microsoft-com:office:word" xmlns:w="http://schemas.openxmlformats.org/wordprocessingml/2006/main" xmlns:wne="http://schemas.microsoft.com/office/word/2006/wordml">
+<w:document xmlns:wpc="http://schemas.microsoft.com/office/word/2010/wordprocessingCanvas" xmlns:mc="http://schemas.openxmlformats.org/markup-compatibility/2006" xmlns:o="urn:schemas-microsoft-com:office:office" xmlns:r="http://schemas.openxmlformats.org/officeDocument/2006/relationships" xmlns:m="http://schemas.openxmlformats.org/officeDocument/2006/math" xmlns:v="urn:schemas-microsoft-com:vml" xmlns:wp14="http://schemas.microsoft.com/office/word/2010/wordprocessingDrawing" xmlns:wp="http://schemas.openxmlformats.org/drawingml/2006/wordprocessingDrawing" xmlns:w10="urn:schemas-microsoft-com:office:word" xmlns:w="http://schemas.openxmlformats.org/wordprocessingml/2006/main" xmlns:w14="http://schemas.microsoft.com/office/word/2010/wordml" xmlns:wpg="http://schemas.microsoft.com/office/word/2010/wordprocessingGroup" xmlns:wpi="http://schemas.microsoft.com/office/word/2010/wordprocessingInk" xmlns:wne="http://schemas.microsoft.com/office/word/2006/wordml" xmlns:wps="http://schemas.microsoft.com/office/word/2010/wordprocessingShape" mc:Ignorable="w14 wp14">
   <w:body>
     <w:p>
       <w:pPr>
         <w:pStyle w:val="1"/>
       </w:pPr>
+      <w:proofErr w:type="gramStart"/>
       <w:r>
         <w:rPr>
           <w:rFonts w:hint="eastAsia"/>
         </w:rPr>
         <w:t>bag  text</w:t>
       </w:r>
+      <w:proofErr w:type="gramEnd"/>
     </w:p>
     <w:p>
       <w:pPr>
@@ -29,9 +31,11 @@
         </w:rPr>
         <w:t>时，</w:t>
       </w:r>
+      <w:proofErr w:type="spellStart"/>
       <w:r>
         <w:t>DocumentTermMatrix</w:t>
       </w:r>
+      <w:proofErr w:type="spellEnd"/>
       <w:r>
         <w:rPr>
           <w:rFonts w:hint="eastAsia"/>
@@ -61,9 +65,6 @@
       <w:pPr>
         <w:pStyle w:val="a5"/>
         <w:ind w:left="360" w:firstLineChars="0" w:firstLine="0"/>
-        <w:rPr>
-          <w:rFonts w:hint="eastAsia"/>
-        </w:rPr>
       </w:pPr>
       <w:r>
         <w:t>我们很容易发现，如果一个关键词只在很少的网页中出现，我们通过它就容易锁定搜索目标，它的权重也就应该大。反之如果一个词在大量网页中出现，我们看到它</w:t>
@@ -95,8 +96,13 @@
       <w:r>
         <w:t xml:space="preserve"> </w:t>
       </w:r>
-      <w:r>
-        <w:t>个网页中出现过，那么</w:t>
+      <w:proofErr w:type="gramStart"/>
+      <w:r>
+        <w:t>个</w:t>
+      </w:r>
+      <w:proofErr w:type="gramEnd"/>
+      <w:r>
+        <w:t>网页中出现过，那么</w:t>
       </w:r>
       <w:r>
         <w:t xml:space="preserve"> </w:t>
@@ -121,230 +127,262 @@
       <w:pPr>
         <w:pStyle w:val="a5"/>
         <w:ind w:left="360" w:firstLineChars="0" w:firstLine="0"/>
-        <w:rPr>
-          <w:rFonts w:hint="eastAsia"/>
-        </w:rPr>
       </w:pPr>
     </w:p>
     <w:p>
       <w:pPr>
         <w:pStyle w:val="2"/>
+      </w:pPr>
+      <w:r>
         <w:rPr>
           <w:rFonts w:hint="eastAsia"/>
         </w:rPr>
-      </w:pPr>
+        <w:t>N-gram</w:t>
+      </w:r>
+    </w:p>
+    <w:p>
       <w:r>
         <w:rPr>
           <w:rFonts w:hint="eastAsia"/>
         </w:rPr>
         <w:t>N-gram</w:t>
       </w:r>
-    </w:p>
-    <w:p>
-      <w:pPr>
+      <w:r>
         <w:rPr>
           <w:rFonts w:hint="eastAsia"/>
         </w:rPr>
-      </w:pPr>
+        <w:t>是一种词汇预测算法，它使用可能性方法去预测</w:t>
+      </w:r>
       <w:r>
         <w:rPr>
           <w:rFonts w:hint="eastAsia"/>
         </w:rPr>
-        <w:t>N-gram</w:t>
+        <w:t>n-1</w:t>
       </w:r>
       <w:r>
         <w:rPr>
           <w:rFonts w:hint="eastAsia"/>
         </w:rPr>
-        <w:t>是一种词汇预测算法，它使用可能性方法去预测</w:t>
+        <w:t>个单词之后的下一个单词</w:t>
       </w:r>
       <w:r>
         <w:rPr>
           <w:rFonts w:hint="eastAsia"/>
         </w:rPr>
-        <w:t>n-1</w:t>
+        <w:t>，认为下一个单词的可能性与一系列单词的可能性密切相关。</w:t>
+      </w:r>
+      <w:r>
+        <w:t>常用的是二元的</w:t>
+      </w:r>
+      <w:r>
+        <w:t>Bi-Gram</w:t>
+      </w:r>
+      <w:r>
+        <w:t>和三元的</w:t>
+      </w:r>
+      <w:r>
+        <w:t>Tri-Gram</w:t>
       </w:r>
       <w:r>
         <w:rPr>
           <w:rFonts w:hint="eastAsia"/>
         </w:rPr>
-        <w:t>个单词之后的下一个单词</w:t>
-      </w:r>
+        <w:t>。</w:t>
+      </w:r>
+    </w:p>
+    <w:p>
       <w:r>
         <w:rPr>
           <w:rFonts w:hint="eastAsia"/>
         </w:rPr>
-        <w:t>，认为下一个单词的可能性与一系列单词的可能性密切相关。</w:t>
-      </w:r>
-      <w:r>
-        <w:t>常用的是二元的</w:t>
-      </w:r>
-      <w:r>
-        <w:t>Bi-Gram</w:t>
-      </w:r>
-      <w:r>
-        <w:t>和三元的</w:t>
-      </w:r>
-      <w:r>
-        <w:t>Tri-Gram</w:t>
+        <w:t>部分模型中，用</w:t>
+      </w:r>
+      <w:proofErr w:type="spellStart"/>
+      <w:r>
+        <w:t>bigram_proba</w:t>
+      </w:r>
+      <w:proofErr w:type="spellEnd"/>
+      <w:r>
+        <w:t xml:space="preserve"> [-1,1] </w:t>
       </w:r>
       <w:r>
         <w:rPr>
           <w:rFonts w:hint="eastAsia"/>
         </w:rPr>
-        <w:t>。</w:t>
-      </w:r>
-    </w:p>
-    <w:p>
-      <w:pPr>
+        <w:t>和</w:t>
+      </w:r>
+      <w:r>
+        <w:t xml:space="preserve"> </w:t>
+      </w:r>
+      <w:proofErr w:type="spellStart"/>
+      <w:r>
+        <w:t>trigram_proba</w:t>
+      </w:r>
+      <w:proofErr w:type="spellEnd"/>
+      <w:r>
+        <w:t xml:space="preserve"> [-1,1]</w:t>
+      </w:r>
+      <w:r>
         <w:rPr>
           <w:rFonts w:hint="eastAsia"/>
         </w:rPr>
-      </w:pPr>
+        <w:t xml:space="preserve"> </w:t>
+      </w:r>
       <w:r>
         <w:rPr>
           <w:rFonts w:hint="eastAsia"/>
         </w:rPr>
-        <w:t>部分模型中，用</w:t>
-      </w:r>
-      <w:r>
-        <w:t xml:space="preserve">bigram_proba [-1,1] </w:t>
-      </w:r>
+        <w:t>作为新属性：</w:t>
+      </w:r>
+      <w:proofErr w:type="gramStart"/>
+      <w:r>
+        <w:t>a</w:t>
+      </w:r>
+      <w:proofErr w:type="gramEnd"/>
+      <w:r>
+        <w:t xml:space="preserve"> numerical approach from </w:t>
+      </w:r>
+      <w:r>
+        <w:rPr>
+          <w:color w:val="FF0000"/>
+        </w:rPr>
+        <w:t>bigrams</w:t>
+      </w:r>
+      <w:r>
+        <w:t xml:space="preserve"> and </w:t>
+      </w:r>
+      <w:r>
+        <w:rPr>
+          <w:color w:val="FF0000"/>
+        </w:rPr>
+        <w:t>trigrams</w:t>
+      </w:r>
+      <w:r>
+        <w:t xml:space="preserve"> from the </w:t>
+      </w:r>
+      <w:r>
+        <w:rPr>
+          <w:color w:val="FF0000"/>
+        </w:rPr>
+        <w:t>Headline</w:t>
+      </w:r>
+      <w:r>
+        <w:t xml:space="preserve"> Corpus to compute two variables </w:t>
+      </w:r>
+      <w:proofErr w:type="spellStart"/>
+      <w:r>
+        <w:t>bigram_proba</w:t>
+      </w:r>
+      <w:proofErr w:type="spellEnd"/>
+      <w:r>
+        <w:t xml:space="preserve"> and </w:t>
+      </w:r>
+      <w:proofErr w:type="spellStart"/>
+      <w:r>
+        <w:t>trigram_proba</w:t>
+      </w:r>
+      <w:proofErr w:type="spellEnd"/>
+      <w:r>
+        <w:t xml:space="preserve"> [-1,1]. Don't get fooled by the name, they are not probabilities at all but I was too lazy to change name. </w:t>
+      </w:r>
+      <w:r>
+        <w:rPr>
+          <w:highlight w:val="yellow"/>
+        </w:rPr>
+        <w:t xml:space="preserve">Those variables are built using the mean of popularity for every </w:t>
+      </w:r>
+      <w:proofErr w:type="spellStart"/>
+      <w:r>
+        <w:rPr>
+          <w:highlight w:val="yellow"/>
+        </w:rPr>
+        <w:t>ngram</w:t>
+      </w:r>
+      <w:proofErr w:type="spellEnd"/>
+      <w:r>
+        <w:rPr>
+          <w:highlight w:val="yellow"/>
+        </w:rPr>
+        <w:t xml:space="preserve"> weighted by their frequencies</w:t>
+      </w:r>
+    </w:p>
+    <w:p/>
+    <w:p>
       <w:r>
         <w:rPr>
           <w:rFonts w:hint="eastAsia"/>
         </w:rPr>
-        <w:t>和</w:t>
-      </w:r>
-      <w:r>
-        <w:t xml:space="preserve"> trigram_proba [-1,1]</w:t>
-      </w:r>
+        <w:t>用到</w:t>
+      </w:r>
+      <w:proofErr w:type="spellStart"/>
       <w:r>
         <w:rPr>
           <w:rFonts w:hint="eastAsia"/>
         </w:rPr>
+        <w:t>Rweka</w:t>
+      </w:r>
+      <w:proofErr w:type="spellEnd"/>
+      <w:r>
+        <w:rPr>
+          <w:rFonts w:hint="eastAsia"/>
+        </w:rPr>
+        <w:t>包：</w:t>
+      </w:r>
+    </w:p>
+    <w:p/>
+    <w:p>
+      <w:proofErr w:type="spellStart"/>
+      <w:r>
+        <w:t>Weka</w:t>
+      </w:r>
+      <w:proofErr w:type="spellEnd"/>
+      <w:r>
+        <w:rPr>
+          <w:rFonts w:hint="eastAsia"/>
+        </w:rPr>
+        <w:t>是</w:t>
+      </w:r>
+      <w:r>
+        <w:t>一个机器学习开源项目的简称（</w:t>
+      </w:r>
+      <w:r>
+        <w:t>Waikato Environment for Knowledge Analysis</w:t>
+      </w:r>
+      <w:r>
+        <w:t>，</w:t>
+      </w:r>
+      <w:r>
+        <w:fldChar w:fldCharType="begin"/>
+      </w:r>
+      <w:r>
+        <w:instrText xml:space="preserve"> HYPERLINK "http://www.cs.waikato.ac.nz/%7Eml/weka/" \t "_blank" </w:instrText>
+      </w:r>
+      <w:r>
+        <w:fldChar w:fldCharType="separate"/>
+      </w:r>
+      <w:r>
+        <w:rPr>
+          <w:rStyle w:val="a8"/>
+        </w:rPr>
+        <w:t>http://www.cs.waikato.ac.nz/~ml/weka/</w:t>
+      </w:r>
+      <w:r>
+        <w:rPr>
+          <w:rStyle w:val="a8"/>
+        </w:rPr>
+        <w:fldChar w:fldCharType="end"/>
+      </w:r>
+      <w:r>
+        <w:t>）。</w:t>
+      </w:r>
+      <w:r>
         <w:t xml:space="preserve"> </w:t>
       </w:r>
-      <w:r>
-        <w:rPr>
-          <w:rFonts w:hint="eastAsia"/>
-        </w:rPr>
-        <w:t>作为新属性：</w:t>
-      </w:r>
-      <w:r>
-        <w:t xml:space="preserve">a numerical approach from </w:t>
-      </w:r>
-      <w:r>
-        <w:rPr>
-          <w:color w:val="FF0000"/>
-        </w:rPr>
-        <w:t>bigrams</w:t>
-      </w:r>
-      <w:r>
-        <w:t xml:space="preserve"> and </w:t>
-      </w:r>
-      <w:r>
-        <w:rPr>
-          <w:color w:val="FF0000"/>
-        </w:rPr>
-        <w:t>trigrams</w:t>
-      </w:r>
-      <w:r>
-        <w:t xml:space="preserve"> from the </w:t>
-      </w:r>
-      <w:r>
-        <w:rPr>
-          <w:color w:val="FF0000"/>
-        </w:rPr>
-        <w:t>Headline</w:t>
-      </w:r>
-      <w:r>
-        <w:t xml:space="preserve"> Corpus to compute two variables bigram_proba and trigram_proba [-1,1]. Don't get fooled by the name, they are not probabilities at all but I was too lazy to change name. </w:t>
-      </w:r>
-      <w:r>
-        <w:rPr>
-          <w:highlight w:val="yellow"/>
-        </w:rPr>
-        <w:t>Those variables are built using the mean of popularity for every ngram weighted by their frequencies</w:t>
-      </w:r>
-    </w:p>
-    <w:p>
-      <w:pPr>
-        <w:rPr>
-          <w:rFonts w:hint="eastAsia"/>
-        </w:rPr>
-      </w:pPr>
-    </w:p>
-    <w:p>
-      <w:pPr>
-        <w:rPr>
-          <w:rFonts w:hint="eastAsia"/>
-        </w:rPr>
-      </w:pPr>
-      <w:r>
-        <w:rPr>
-          <w:rFonts w:hint="eastAsia"/>
-        </w:rPr>
-        <w:t>用到</w:t>
-      </w:r>
-      <w:r>
-        <w:rPr>
-          <w:rFonts w:hint="eastAsia"/>
-        </w:rPr>
-        <w:t>Rweka</w:t>
-      </w:r>
-      <w:r>
-        <w:rPr>
-          <w:rFonts w:hint="eastAsia"/>
-        </w:rPr>
-        <w:t>包：</w:t>
-      </w:r>
-    </w:p>
-    <w:p>
-      <w:pPr>
-        <w:rPr>
-          <w:rFonts w:hint="eastAsia"/>
-        </w:rPr>
-      </w:pPr>
-    </w:p>
-    <w:p>
-      <w:pPr>
-        <w:rPr>
-          <w:rFonts w:hint="eastAsia"/>
-        </w:rPr>
-      </w:pPr>
+      <w:proofErr w:type="spellStart"/>
       <w:r>
         <w:t>Weka</w:t>
       </w:r>
-      <w:r>
-        <w:rPr>
-          <w:rFonts w:hint="eastAsia"/>
-        </w:rPr>
-        <w:t>是</w:t>
-      </w:r>
-      <w:r>
-        <w:t>一个机器学习开源项目的简称（</w:t>
-      </w:r>
-      <w:r>
-        <w:t>Waikato Environment for Knowledge Analysis</w:t>
-      </w:r>
-      <w:r>
-        <w:t>，</w:t>
-      </w:r>
-      <w:hyperlink r:id="rId7" w:tgtFrame="_blank" w:history="1">
-        <w:r>
-          <w:rPr>
-            <w:rStyle w:val="a8"/>
-          </w:rPr>
-          <w:t>http://www.cs.waikato.ac.nz/~ml/weka/</w:t>
-        </w:r>
-      </w:hyperlink>
-      <w:r>
-        <w:t>）。</w:t>
-      </w:r>
-      <w:r>
-        <w:t xml:space="preserve"> Weka</w:t>
-      </w:r>
+      <w:proofErr w:type="spellEnd"/>
       <w:r>
         <w:t>项目从</w:t>
       </w:r>
@@ -354,50 +392,62 @@
       <w:r>
         <w:t>年开始，由新西兰政府支持，现在已在机器学习领域大名鼎鼎。</w:t>
       </w:r>
+      <w:proofErr w:type="spellStart"/>
       <w:r>
         <w:t>Weka</w:t>
       </w:r>
+      <w:proofErr w:type="spellEnd"/>
       <w:r>
         <w:t>里有非常全面的机器学习算法，包括数据预处理、分类、回归、聚类、关联规则等。</w:t>
       </w:r>
+      <w:proofErr w:type="spellStart"/>
       <w:r>
         <w:t>Weka</w:t>
       </w:r>
+      <w:proofErr w:type="spellEnd"/>
       <w:r>
         <w:t>的图形界面对不会写程序的人来说非常方便，而且提供</w:t>
       </w:r>
       <w:r>
-        <w:t xml:space="preserve">“KnowledgeFlow” </w:t>
+        <w:t>“</w:t>
+      </w:r>
+      <w:proofErr w:type="spellStart"/>
+      <w:r>
+        <w:t>KnowledgeFlow</w:t>
+      </w:r>
+      <w:proofErr w:type="spellEnd"/>
+      <w:r>
+        <w:t xml:space="preserve">” </w:t>
       </w:r>
       <w:r>
         <w:t>功能，允许将多个步骤组成一个工作流。另外，</w:t>
       </w:r>
+      <w:proofErr w:type="spellStart"/>
       <w:r>
         <w:t>Weka</w:t>
       </w:r>
+      <w:proofErr w:type="spellEnd"/>
       <w:r>
         <w:t>也允许在命令行执行命令</w:t>
       </w:r>
     </w:p>
-    <w:p>
-      <w:pPr>
-        <w:rPr>
-          <w:rFonts w:hint="eastAsia"/>
-        </w:rPr>
-      </w:pPr>
-    </w:p>
-    <w:p>
-      <w:pPr>
-        <w:rPr>
-          <w:rFonts w:hint="eastAsia"/>
-        </w:rPr>
-      </w:pPr>
+    <w:p/>
+    <w:p>
+      <w:proofErr w:type="spellStart"/>
       <w:r>
         <w:rPr>
           <w:b/>
           <w:bCs/>
         </w:rPr>
-        <w:t xml:space="preserve">RWeka </w:t>
+        <w:t>RWeka</w:t>
+      </w:r>
+      <w:proofErr w:type="spellEnd"/>
+      <w:r>
+        <w:rPr>
+          <w:b/>
+          <w:bCs/>
+        </w:rPr>
+        <w:t xml:space="preserve"> </w:t>
       </w:r>
       <w:r>
         <w:t>(</w:t>
@@ -434,63 +484,165 @@
       <w:r>
         <w:t>和</w:t>
       </w:r>
+      <w:proofErr w:type="spellStart"/>
       <w:r>
         <w:t>Weka</w:t>
       </w:r>
+      <w:proofErr w:type="spellEnd"/>
       <w:r>
         <w:t>的接口函数包</w:t>
       </w:r>
+      <w:proofErr w:type="spellStart"/>
       <w:r>
         <w:t>RWeka</w:t>
       </w:r>
-    </w:p>
-    <w:p>
-      <w:pPr>
+      <w:proofErr w:type="spellEnd"/>
+    </w:p>
+    <w:p>
+      <w:r>
         <w:rPr>
           <w:rFonts w:hint="eastAsia"/>
         </w:rPr>
-      </w:pPr>
-      <w:r>
-        <w:rPr>
-          <w:rFonts w:hint="eastAsia"/>
-        </w:rPr>
         <w:t>用法参见：</w:t>
       </w:r>
-      <w:hyperlink r:id="rId9" w:history="1">
-        <w:r>
-          <w:rPr>
-            <w:rStyle w:val="a8"/>
-          </w:rPr>
-          <w:t>http://blog.csdn.net/lilanfeng1991/article/details/39957065</w:t>
-        </w:r>
-      </w:hyperlink>
-    </w:p>
-    <w:p>
-      <w:pPr>
-        <w:rPr>
-          <w:rFonts w:hint="eastAsia"/>
-        </w:rPr>
-      </w:pPr>
-    </w:p>
-    <w:p>
-      <w:r>
-        <w:t>require(RWeka)</w:t>
-      </w:r>
-    </w:p>
-    <w:p>
-      <w:r>
-        <w:t>library(rJava)</w:t>
-      </w:r>
-    </w:p>
-    <w:p>
-      <w:r>
-        <w:t xml:space="preserve">TrigramTokenizer &lt;- function(x) RWeka::NGramTokenizer(x, RWeka::Weka_control(min = 1, max = 3))  </w:t>
-      </w:r>
-    </w:p>
-    <w:p>
+      <w:r>
+        <w:fldChar w:fldCharType="begin"/>
+      </w:r>
+      <w:r>
+        <w:instrText xml:space="preserve"> HYPERLINK "http://blog.csdn.net/lilanfeng1991/article/details/39957065" </w:instrText>
+      </w:r>
+      <w:r>
+        <w:fldChar w:fldCharType="separate"/>
+      </w:r>
+      <w:r>
+        <w:rPr>
+          <w:rStyle w:val="a8"/>
+        </w:rPr>
+        <w:t>http://blog.csdn.net/lilanfeng1991/article/details/39957065</w:t>
+      </w:r>
+      <w:r>
+        <w:rPr>
+          <w:rStyle w:val="a8"/>
+        </w:rPr>
+        <w:fldChar w:fldCharType="end"/>
+      </w:r>
+    </w:p>
+    <w:p/>
+    <w:p>
+      <w:proofErr w:type="gramStart"/>
+      <w:r>
+        <w:t>require(</w:t>
+      </w:r>
+      <w:proofErr w:type="spellStart"/>
+      <w:proofErr w:type="gramEnd"/>
+      <w:r>
+        <w:t>RWeka</w:t>
+      </w:r>
+      <w:proofErr w:type="spellEnd"/>
+      <w:r>
+        <w:t>)</w:t>
+      </w:r>
+    </w:p>
+    <w:p>
+      <w:proofErr w:type="gramStart"/>
+      <w:r>
+        <w:t>library(</w:t>
+      </w:r>
+      <w:proofErr w:type="spellStart"/>
+      <w:proofErr w:type="gramEnd"/>
+      <w:r>
+        <w:t>rJava</w:t>
+      </w:r>
+      <w:proofErr w:type="spellEnd"/>
+      <w:r>
+        <w:t>)</w:t>
+      </w:r>
+    </w:p>
+    <w:p>
+      <w:proofErr w:type="spellStart"/>
+      <w:r>
+        <w:t>TrigramTokenizer</w:t>
+      </w:r>
+      <w:proofErr w:type="spellEnd"/>
+      <w:r>
+        <w:t xml:space="preserve"> &lt;- function(x) </w:t>
+      </w:r>
+      <w:proofErr w:type="spellStart"/>
+      <w:r>
+        <w:t>RWeka</w:t>
+      </w:r>
+      <w:proofErr w:type="spellEnd"/>
+      <w:r>
+        <w:t>::</w:t>
+      </w:r>
+      <w:proofErr w:type="spellStart"/>
+      <w:r>
+        <w:t>NGramTokenizer</w:t>
+      </w:r>
+      <w:proofErr w:type="spellEnd"/>
+      <w:r>
+        <w:t xml:space="preserve">(x, </w:t>
+      </w:r>
+      <w:proofErr w:type="spellStart"/>
+      <w:r>
+        <w:t>RWeka</w:t>
+      </w:r>
+      <w:proofErr w:type="spellEnd"/>
+      <w:r>
+        <w:t>::</w:t>
+      </w:r>
+      <w:proofErr w:type="spellStart"/>
+      <w:r>
+        <w:t>Weka_</w:t>
+      </w:r>
+      <w:proofErr w:type="gramStart"/>
+      <w:r>
+        <w:t>control</w:t>
+      </w:r>
+      <w:proofErr w:type="spellEnd"/>
+      <w:r>
+        <w:t>(</w:t>
+      </w:r>
+      <w:proofErr w:type="gramEnd"/>
+      <w:r>
+        <w:t xml:space="preserve">min = 1, max = 3))  </w:t>
+      </w:r>
+    </w:p>
+    <w:p>
+      <w:proofErr w:type="spellStart"/>
+      <w:proofErr w:type="gramStart"/>
       <w:r>
         <w:lastRenderedPageBreak/>
-        <w:t>dtm &lt;- DocumentTermMatrix(CorpusHeadline, control = list(tokenize = TrigramTokenizer))</w:t>
+        <w:t>dtm</w:t>
+      </w:r>
+      <w:proofErr w:type="spellEnd"/>
+      <w:proofErr w:type="gramEnd"/>
+      <w:r>
+        <w:t xml:space="preserve"> &lt;- </w:t>
+      </w:r>
+      <w:proofErr w:type="spellStart"/>
+      <w:r>
+        <w:t>DocumentTermMatrix</w:t>
+      </w:r>
+      <w:proofErr w:type="spellEnd"/>
+      <w:r>
+        <w:t>(</w:t>
+      </w:r>
+      <w:proofErr w:type="spellStart"/>
+      <w:r>
+        <w:t>CorpusHeadline</w:t>
+      </w:r>
+      <w:proofErr w:type="spellEnd"/>
+      <w:r>
+        <w:t xml:space="preserve">, control = list(tokenize = </w:t>
+      </w:r>
+      <w:proofErr w:type="spellStart"/>
+      <w:r>
+        <w:t>TrigramTokenizer</w:t>
+      </w:r>
+      <w:proofErr w:type="spellEnd"/>
+      <w:r>
+        <w:t>))</w:t>
       </w:r>
     </w:p>
     <w:p>
@@ -504,8 +656,16 @@
         <w:rPr>
           <w:rFonts w:hint="eastAsia"/>
         </w:rPr>
-        <w:t>eature enginerring</w:t>
-      </w:r>
+        <w:t xml:space="preserve">eature </w:t>
+      </w:r>
+      <w:proofErr w:type="spellStart"/>
+      <w:r>
+        <w:rPr>
+          <w:rFonts w:hint="eastAsia"/>
+        </w:rPr>
+        <w:t>enginerring</w:t>
+      </w:r>
+      <w:proofErr w:type="spellEnd"/>
     </w:p>
     <w:p>
       <w:pPr>
@@ -586,9 +746,11 @@
       <w:pPr>
         <w:pStyle w:val="a7"/>
       </w:pPr>
+      <w:proofErr w:type="gramStart"/>
       <w:r>
         <w:t>Another hint - think about people's raw needs and most heartfelt beliefs that have caused people to react over the test of time.</w:t>
       </w:r>
+      <w:proofErr w:type="gramEnd"/>
     </w:p>
     <w:p/>
     <w:p>
@@ -608,7 +770,23 @@
         <w:ind w:left="360" w:firstLineChars="0" w:firstLine="0"/>
       </w:pPr>
       <w:r>
-        <w:t>table(NewsTrain$SectionName, NewsTrain$Popular)</w:t>
+        <w:t>table(</w:t>
+      </w:r>
+      <w:proofErr w:type="spellStart"/>
+      <w:r>
+        <w:t>NewsTrain$SectionName</w:t>
+      </w:r>
+      <w:proofErr w:type="spellEnd"/>
+      <w:r>
+        <w:t xml:space="preserve">, </w:t>
+      </w:r>
+      <w:proofErr w:type="spellStart"/>
+      <w:r>
+        <w:t>NewsTrain$Popular</w:t>
+      </w:r>
+      <w:proofErr w:type="spellEnd"/>
+      <w:r>
+        <w:t>)</w:t>
       </w:r>
       <w:r>
         <w:rPr>
@@ -628,7 +806,7 @@
         <w:tblStyle w:val="a6"/>
         <w:tblW w:w="0" w:type="auto"/>
         <w:tblInd w:w="360" w:type="dxa"/>
-        <w:tblLook w:val="04A0"/>
+        <w:tblLook w:val="04A0" w:firstRow="1" w:lastRow="0" w:firstColumn="1" w:lastColumn="0" w:noHBand="0" w:noVBand="1"/>
       </w:tblPr>
       <w:tblGrid>
         <w:gridCol w:w="2773"/>
@@ -1397,9 +1575,22 @@
       <w:pPr>
         <w:pStyle w:val="a5"/>
       </w:pPr>
+      <w:proofErr w:type="spellStart"/>
       <w:r>
         <w:lastRenderedPageBreak/>
-        <w:t>tapply(newsTrain$Popular,newsTrain$SectionName,mean)</w:t>
+        <w:t>tapply</w:t>
+      </w:r>
+      <w:proofErr w:type="spellEnd"/>
+      <w:r>
+        <w:t>(</w:t>
+      </w:r>
+      <w:proofErr w:type="spellStart"/>
+      <w:r>
+        <w:t>newsTrain$Popular,newsTrain$SectionName,mean</w:t>
+      </w:r>
+      <w:proofErr w:type="spellEnd"/>
+      <w:r>
+        <w:t>)</w:t>
       </w:r>
       <w:r>
         <w:rPr>
@@ -1443,7 +1634,7 @@
           <w:insideH w:val="single" w:sz="4" w:space="0" w:color="auto"/>
           <w:insideV w:val="single" w:sz="4" w:space="0" w:color="auto"/>
         </w:tblBorders>
-        <w:tblLook w:val="04A0"/>
+        <w:tblLook w:val="04A0" w:firstRow="1" w:lastRow="0" w:firstColumn="1" w:lastColumn="0" w:noHBand="0" w:noVBand="1"/>
       </w:tblPr>
       <w:tblGrid>
         <w:gridCol w:w="1872"/>
@@ -2393,7 +2584,15 @@
         <w:pStyle w:val="a5"/>
       </w:pPr>
       <w:r>
-        <w:t>The more variation there is, the more predictive power section name has. And ideally the most and least popular sections would have the most entries</w:t>
+        <w:t>The more variation there is</w:t>
+      </w:r>
+      <w:proofErr w:type="gramStart"/>
+      <w:r>
+        <w:t>,</w:t>
+      </w:r>
+      <w:proofErr w:type="gramEnd"/>
+      <w:r>
+        <w:t xml:space="preserve"> the more predictive power section name has. And ideally the most and least popular sections would have the most entries</w:t>
       </w:r>
       <w:r>
         <w:rPr>
@@ -2416,60 +2615,72 @@
     <w:p>
       <w:pPr>
         <w:pStyle w:val="a5"/>
+      </w:pPr>
+      <w:r>
         <w:rPr>
           <w:rFonts w:hint="eastAsia"/>
         </w:rPr>
-      </w:pPr>
+        <w:t>对于长</w:t>
+      </w:r>
       <w:r>
         <w:rPr>
           <w:rFonts w:hint="eastAsia"/>
         </w:rPr>
-        <w:t>对于长</w:t>
+        <w:t>text</w:t>
       </w:r>
       <w:r>
         <w:rPr>
           <w:rFonts w:hint="eastAsia"/>
         </w:rPr>
-        <w:t>text</w:t>
-      </w:r>
+        <w:t>字段中单词提炼出与</w:t>
+      </w:r>
+      <w:proofErr w:type="spellStart"/>
       <w:r>
         <w:rPr>
           <w:rFonts w:hint="eastAsia"/>
         </w:rPr>
-        <w:t>字段中单词提炼出与</w:t>
-      </w:r>
+        <w:t>pupular</w:t>
+      </w:r>
+      <w:proofErr w:type="spellEnd"/>
       <w:r>
         <w:rPr>
           <w:rFonts w:hint="eastAsia"/>
         </w:rPr>
-        <w:t>pupular</w:t>
+        <w:t>相关的方式，没有</w:t>
       </w:r>
       <w:r>
         <w:rPr>
           <w:rFonts w:hint="eastAsia"/>
         </w:rPr>
-        <w:t>相关的方式，没有</w:t>
+        <w:t>省事的方法，只能尝试观察文本和</w:t>
       </w:r>
       <w:r>
         <w:rPr>
           <w:rFonts w:hint="eastAsia"/>
         </w:rPr>
-        <w:t>省事的方法，只能尝试观察文本和</w:t>
+        <w:t>popular</w:t>
       </w:r>
       <w:r>
         <w:rPr>
           <w:rFonts w:hint="eastAsia"/>
         </w:rPr>
-        <w:t>popular</w:t>
-      </w:r>
-      <w:r>
-        <w:rPr>
-          <w:rFonts w:hint="eastAsia"/>
-        </w:rPr>
         <w:t>的关系：</w:t>
       </w:r>
-      <w:r>
-        <w:t>look through data and see what words are correlated to popularity. One example, it seemed to me that articles with Headlines containing Obama or President are more likely to be popular. So created a variable using Mystique's feedback. You can try several such combinations</w:t>
+      <w:proofErr w:type="gramStart"/>
+      <w:r>
+        <w:t>look</w:t>
+      </w:r>
+      <w:proofErr w:type="gramEnd"/>
+      <w:r>
+        <w:t xml:space="preserve"> through data and see what words are correlated to popularity. One example, it seemed to me that articles with Headlines containing Obama or President are more likely to be popular. </w:t>
+      </w:r>
+      <w:proofErr w:type="gramStart"/>
+      <w:r>
+        <w:t>So created a variable using Mystique's feedback.</w:t>
+      </w:r>
+      <w:proofErr w:type="gramEnd"/>
+      <w:r>
+        <w:t xml:space="preserve"> You can try several such combinations</w:t>
       </w:r>
       <w:r>
         <w:rPr>
@@ -2481,306 +2692,718 @@
     <w:p>
       <w:pPr>
         <w:pStyle w:val="a5"/>
-        <w:rPr>
-          <w:rFonts w:hint="eastAsia"/>
-        </w:rPr>
       </w:pPr>
     </w:p>
     <w:p>
       <w:pPr>
         <w:pStyle w:val="3"/>
+      </w:pPr>
+      <w:r>
         <w:rPr>
           <w:rFonts w:hint="eastAsia"/>
         </w:rPr>
+        <w:t>通过</w:t>
+      </w:r>
+      <w:r>
+        <w:t>word cloud</w:t>
+      </w:r>
+    </w:p>
+    <w:p>
+      <w:proofErr w:type="gramStart"/>
+      <w:r>
+        <w:t>made</w:t>
+      </w:r>
+      <w:proofErr w:type="gramEnd"/>
+      <w:r>
+        <w:t xml:space="preserve"> a subset of the </w:t>
+      </w:r>
+      <w:r>
+        <w:rPr>
+          <w:highlight w:val="yellow"/>
+        </w:rPr>
+        <w:t>popular</w:t>
+      </w:r>
+      <w:r>
+        <w:t xml:space="preserve"> posts and </w:t>
+      </w:r>
+      <w:r>
+        <w:rPr>
+          <w:highlight w:val="yellow"/>
+        </w:rPr>
+        <w:t>built a word cloud</w:t>
+      </w:r>
+      <w:r>
+        <w:t xml:space="preserve"> from headline &amp; snippet (abstract is redundant to snippet), then explored and extracted some words with </w:t>
+      </w:r>
+      <w:proofErr w:type="spellStart"/>
+      <w:r>
+        <w:t>grepl</w:t>
+      </w:r>
+      <w:proofErr w:type="spellEnd"/>
+      <w:r>
+        <w:rPr>
+          <w:rFonts w:hint="eastAsia"/>
+        </w:rPr>
+        <w:t xml:space="preserve">. </w:t>
+      </w:r>
+      <w:proofErr w:type="gramStart"/>
+      <w:r>
+        <w:t>some</w:t>
+      </w:r>
+      <w:proofErr w:type="gramEnd"/>
+      <w:r>
+        <w:t xml:space="preserve"> of the words came from the word clouds, some from my own logical guesses (which i cross-checked with </w:t>
+      </w:r>
+      <w:proofErr w:type="spellStart"/>
+      <w:r>
+        <w:t>prop.table</w:t>
+      </w:r>
+      <w:proofErr w:type="spellEnd"/>
+      <w:r>
+        <w:t xml:space="preserve"> and table)</w:t>
+      </w:r>
+    </w:p>
+    <w:p/>
+    <w:p>
+      <w:r>
+        <w:rPr>
+          <w:rFonts w:hint="eastAsia"/>
+        </w:rPr>
+        <w:t>word cloud</w:t>
+      </w:r>
+      <w:r>
+        <w:rPr>
+          <w:rFonts w:hint="eastAsia"/>
+        </w:rPr>
+        <w:t>的使用：</w:t>
+      </w:r>
+    </w:p>
+    <w:p>
+      <w:proofErr w:type="gramStart"/>
+      <w:r>
+        <w:t>library(</w:t>
+      </w:r>
+      <w:proofErr w:type="gramEnd"/>
+      <w:r>
+        <w:t>tm)</w:t>
+      </w:r>
+    </w:p>
+    <w:p>
+      <w:proofErr w:type="gramStart"/>
+      <w:r>
+        <w:t>library(</w:t>
+      </w:r>
+      <w:proofErr w:type="spellStart"/>
+      <w:proofErr w:type="gramEnd"/>
+      <w:r>
+        <w:t>SnowballC</w:t>
+      </w:r>
+      <w:proofErr w:type="spellEnd"/>
+      <w:r>
+        <w:t>)</w:t>
+      </w:r>
+    </w:p>
+    <w:p>
+      <w:proofErr w:type="gramStart"/>
+      <w:r>
+        <w:t>corpus</w:t>
+      </w:r>
+      <w:proofErr w:type="gramEnd"/>
+      <w:r>
+        <w:t xml:space="preserve"> = Corpus(</w:t>
+      </w:r>
+      <w:proofErr w:type="spellStart"/>
+      <w:r>
+        <w:t>VectorSource</w:t>
+      </w:r>
+      <w:proofErr w:type="spellEnd"/>
+      <w:r>
+        <w:t>(</w:t>
+      </w:r>
+      <w:proofErr w:type="spellStart"/>
+      <w:r>
+        <w:t>tweets$Tweet</w:t>
+      </w:r>
+      <w:proofErr w:type="spellEnd"/>
+      <w:r>
+        <w:t xml:space="preserve"> ))</w:t>
+      </w:r>
+    </w:p>
+    <w:p>
+      <w:proofErr w:type="gramStart"/>
+      <w:r>
+        <w:t>corpus</w:t>
+      </w:r>
+      <w:proofErr w:type="gramEnd"/>
+      <w:r>
+        <w:t xml:space="preserve"> = </w:t>
+      </w:r>
+      <w:proofErr w:type="spellStart"/>
+      <w:r>
+        <w:t>tm_map</w:t>
+      </w:r>
+      <w:proofErr w:type="spellEnd"/>
+      <w:r>
+        <w:t xml:space="preserve">(corpus, </w:t>
+      </w:r>
+      <w:proofErr w:type="spellStart"/>
+      <w:r>
+        <w:t>tolower</w:t>
+      </w:r>
+      <w:proofErr w:type="spellEnd"/>
+      <w:r>
+        <w:t>)</w:t>
+      </w:r>
+    </w:p>
+    <w:p>
+      <w:proofErr w:type="gramStart"/>
+      <w:r>
+        <w:t>corpus</w:t>
+      </w:r>
+      <w:proofErr w:type="gramEnd"/>
+      <w:r>
+        <w:t xml:space="preserve"> = </w:t>
+      </w:r>
+      <w:proofErr w:type="spellStart"/>
+      <w:r>
+        <w:t>tm_map</w:t>
+      </w:r>
+      <w:proofErr w:type="spellEnd"/>
+      <w:r>
+        <w:t xml:space="preserve">(corpus, </w:t>
+      </w:r>
+      <w:proofErr w:type="spellStart"/>
+      <w:r>
+        <w:t>PlainTextDocument</w:t>
+      </w:r>
+      <w:proofErr w:type="spellEnd"/>
+      <w:r>
+        <w:t>)</w:t>
+      </w:r>
+    </w:p>
+    <w:p>
+      <w:proofErr w:type="gramStart"/>
+      <w:r>
+        <w:t>corpus</w:t>
+      </w:r>
+      <w:proofErr w:type="gramEnd"/>
+      <w:r>
+        <w:t xml:space="preserve"> = </w:t>
+      </w:r>
+      <w:proofErr w:type="spellStart"/>
+      <w:r>
+        <w:t>tm_map</w:t>
+      </w:r>
+      <w:proofErr w:type="spellEnd"/>
+      <w:r>
+        <w:t xml:space="preserve">(corpus, </w:t>
+      </w:r>
+      <w:proofErr w:type="spellStart"/>
+      <w:r>
+        <w:t>removePunctuation</w:t>
+      </w:r>
+      <w:proofErr w:type="spellEnd"/>
+      <w:r>
+        <w:t>)</w:t>
+      </w:r>
+    </w:p>
+    <w:p>
+      <w:proofErr w:type="spellStart"/>
+      <w:proofErr w:type="gramStart"/>
+      <w:r>
+        <w:t>removedCorpus</w:t>
+      </w:r>
+      <w:proofErr w:type="spellEnd"/>
+      <w:proofErr w:type="gramEnd"/>
+      <w:r>
+        <w:t xml:space="preserve"> = </w:t>
+      </w:r>
+      <w:proofErr w:type="spellStart"/>
+      <w:r>
+        <w:t>tm_map</w:t>
+      </w:r>
+      <w:proofErr w:type="spellEnd"/>
+      <w:r>
+        <w:t xml:space="preserve">(corpus, </w:t>
+      </w:r>
+      <w:proofErr w:type="spellStart"/>
+      <w:r>
+        <w:t>removeWords</w:t>
+      </w:r>
+      <w:proofErr w:type="spellEnd"/>
+      <w:r>
+        <w:t xml:space="preserve">, </w:t>
+      </w:r>
+      <w:proofErr w:type="spellStart"/>
+      <w:r>
+        <w:t>stopwords</w:t>
+      </w:r>
+      <w:proofErr w:type="spellEnd"/>
+      <w:r>
+        <w:t>("</w:t>
+      </w:r>
+      <w:proofErr w:type="spellStart"/>
+      <w:r>
+        <w:t>english</w:t>
+      </w:r>
+      <w:proofErr w:type="spellEnd"/>
+      <w:r>
+        <w:t>"))</w:t>
+      </w:r>
+    </w:p>
+    <w:p>
+      <w:proofErr w:type="spellStart"/>
+      <w:proofErr w:type="gramStart"/>
+      <w:r>
+        <w:lastRenderedPageBreak/>
+        <w:t>dtm</w:t>
+      </w:r>
+      <w:proofErr w:type="spellEnd"/>
+      <w:proofErr w:type="gramEnd"/>
+      <w:r>
+        <w:t xml:space="preserve"> = </w:t>
+      </w:r>
+      <w:proofErr w:type="spellStart"/>
+      <w:r>
+        <w:t>DocumentTermMatrix</w:t>
+      </w:r>
+      <w:proofErr w:type="spellEnd"/>
+      <w:r>
+        <w:t>(</w:t>
+      </w:r>
+      <w:proofErr w:type="spellStart"/>
+      <w:r>
+        <w:t>removedCorpus</w:t>
+      </w:r>
+      <w:proofErr w:type="spellEnd"/>
+      <w:r>
+        <w:t>)</w:t>
+      </w:r>
+    </w:p>
+    <w:p>
+      <w:pPr>
+        <w:rPr>
+          <w:color w:val="FF0000"/>
+        </w:rPr>
       </w:pPr>
+      <w:proofErr w:type="spellStart"/>
+      <w:proofErr w:type="gramStart"/>
+      <w:r>
+        <w:rPr>
+          <w:color w:val="FF0000"/>
+          <w:highlight w:val="yellow"/>
+        </w:rPr>
+        <w:t>allTweets</w:t>
+      </w:r>
+      <w:proofErr w:type="spellEnd"/>
+      <w:proofErr w:type="gramEnd"/>
+      <w:r>
+        <w:rPr>
+          <w:color w:val="FF0000"/>
+          <w:highlight w:val="yellow"/>
+        </w:rPr>
+        <w:t xml:space="preserve"> = </w:t>
+      </w:r>
+      <w:proofErr w:type="spellStart"/>
+      <w:r>
+        <w:rPr>
+          <w:color w:val="FF0000"/>
+          <w:highlight w:val="yellow"/>
+        </w:rPr>
+        <w:t>as.data.frame</w:t>
+      </w:r>
+      <w:proofErr w:type="spellEnd"/>
+      <w:r>
+        <w:rPr>
+          <w:color w:val="FF0000"/>
+          <w:highlight w:val="yellow"/>
+        </w:rPr>
+        <w:t>(</w:t>
+      </w:r>
+      <w:proofErr w:type="spellStart"/>
+      <w:r>
+        <w:rPr>
+          <w:color w:val="FF0000"/>
+          <w:highlight w:val="yellow"/>
+        </w:rPr>
+        <w:t>as.matrix</w:t>
+      </w:r>
+      <w:proofErr w:type="spellEnd"/>
+      <w:r>
+        <w:rPr>
+          <w:color w:val="FF0000"/>
+          <w:highlight w:val="yellow"/>
+        </w:rPr>
+        <w:t>(</w:t>
+      </w:r>
+      <w:proofErr w:type="spellStart"/>
+      <w:r>
+        <w:rPr>
+          <w:color w:val="FF0000"/>
+          <w:highlight w:val="yellow"/>
+        </w:rPr>
+        <w:t>dtm</w:t>
+      </w:r>
+      <w:proofErr w:type="spellEnd"/>
+      <w:r>
+        <w:rPr>
+          <w:color w:val="FF0000"/>
+          <w:highlight w:val="yellow"/>
+        </w:rPr>
+        <w:t>))</w:t>
+      </w:r>
+    </w:p>
+    <w:p/>
+    <w:p>
+      <w:pPr>
+        <w:rPr>
+          <w:highlight w:val="yellow"/>
+        </w:rPr>
+      </w:pPr>
+      <w:proofErr w:type="spellStart"/>
+      <w:proofErr w:type="gramStart"/>
+      <w:r>
+        <w:rPr>
+          <w:highlight w:val="yellow"/>
+        </w:rPr>
+        <w:t>install.packages</w:t>
+      </w:r>
+      <w:proofErr w:type="spellEnd"/>
+      <w:r>
+        <w:rPr>
+          <w:highlight w:val="yellow"/>
+        </w:rPr>
+        <w:t>(</w:t>
+      </w:r>
+      <w:proofErr w:type="gramEnd"/>
+      <w:r>
+        <w:rPr>
+          <w:highlight w:val="yellow"/>
+        </w:rPr>
+        <w:t>"</w:t>
+      </w:r>
+      <w:proofErr w:type="spellStart"/>
+      <w:r>
+        <w:rPr>
+          <w:highlight w:val="yellow"/>
+        </w:rPr>
+        <w:t>wordcloud</w:t>
+      </w:r>
+      <w:proofErr w:type="spellEnd"/>
+      <w:r>
+        <w:rPr>
+          <w:highlight w:val="yellow"/>
+        </w:rPr>
+        <w:t>")</w:t>
+      </w:r>
+    </w:p>
+    <w:p>
+      <w:pPr>
+        <w:rPr>
+          <w:highlight w:val="yellow"/>
+        </w:rPr>
+      </w:pPr>
+      <w:proofErr w:type="gramStart"/>
+      <w:r>
+        <w:rPr>
+          <w:highlight w:val="yellow"/>
+        </w:rPr>
+        <w:t>library(</w:t>
+      </w:r>
+      <w:proofErr w:type="spellStart"/>
+      <w:proofErr w:type="gramEnd"/>
+      <w:r>
+        <w:rPr>
+          <w:highlight w:val="yellow"/>
+        </w:rPr>
+        <w:t>wordcloud</w:t>
+      </w:r>
+      <w:proofErr w:type="spellEnd"/>
+      <w:r>
+        <w:rPr>
+          <w:highlight w:val="yellow"/>
+        </w:rPr>
+        <w:t>)</w:t>
+      </w:r>
+    </w:p>
+    <w:p>
+      <w:proofErr w:type="spellStart"/>
+      <w:proofErr w:type="gramStart"/>
+      <w:r>
+        <w:rPr>
+          <w:highlight w:val="yellow"/>
+        </w:rPr>
+        <w:t>wordcloud</w:t>
+      </w:r>
+      <w:proofErr w:type="spellEnd"/>
+      <w:r>
+        <w:rPr>
+          <w:highlight w:val="yellow"/>
+        </w:rPr>
+        <w:t>(</w:t>
+      </w:r>
+      <w:proofErr w:type="spellStart"/>
+      <w:proofErr w:type="gramEnd"/>
+      <w:r>
+        <w:rPr>
+          <w:highlight w:val="yellow"/>
+        </w:rPr>
+        <w:t>colnames</w:t>
+      </w:r>
+      <w:proofErr w:type="spellEnd"/>
+      <w:r>
+        <w:rPr>
+          <w:highlight w:val="yellow"/>
+        </w:rPr>
+        <w:t>(</w:t>
+      </w:r>
+      <w:proofErr w:type="spellStart"/>
+      <w:r>
+        <w:rPr>
+          <w:highlight w:val="yellow"/>
+        </w:rPr>
+        <w:t>allTweets</w:t>
+      </w:r>
+      <w:proofErr w:type="spellEnd"/>
+      <w:r>
+        <w:rPr>
+          <w:highlight w:val="yellow"/>
+        </w:rPr>
+        <w:t xml:space="preserve">), </w:t>
+      </w:r>
+      <w:proofErr w:type="spellStart"/>
+      <w:r>
+        <w:rPr>
+          <w:highlight w:val="yellow"/>
+        </w:rPr>
+        <w:t>colSums</w:t>
+      </w:r>
+      <w:proofErr w:type="spellEnd"/>
+      <w:r>
+        <w:rPr>
+          <w:highlight w:val="yellow"/>
+        </w:rPr>
+        <w:t>(</w:t>
+      </w:r>
+      <w:proofErr w:type="spellStart"/>
+      <w:r>
+        <w:rPr>
+          <w:highlight w:val="yellow"/>
+        </w:rPr>
+        <w:t>allTweets</w:t>
+      </w:r>
+      <w:proofErr w:type="spellEnd"/>
+      <w:r>
+        <w:rPr>
+          <w:highlight w:val="yellow"/>
+        </w:rPr>
+        <w:t>), scale=c(2,0.25))</w:t>
+      </w:r>
+    </w:p>
+    <w:p/>
+    <w:p>
+      <w:proofErr w:type="gramStart"/>
+      <w:r>
+        <w:t>i</w:t>
+      </w:r>
+      <w:proofErr w:type="gramEnd"/>
+      <w:r>
+        <w:t xml:space="preserve"> explored various </w:t>
+      </w:r>
+      <w:r>
+        <w:rPr>
+          <w:highlight w:val="yellow"/>
+        </w:rPr>
+        <w:t>words and groups of words</w:t>
+      </w:r>
+      <w:r>
+        <w:t xml:space="preserve"> in my popular subset and i </w:t>
+      </w:r>
+      <w:r>
+        <w:rPr>
+          <w:highlight w:val="yellow"/>
+        </w:rPr>
+        <w:t>looked at word clouds</w:t>
+      </w:r>
+      <w:r>
+        <w:t xml:space="preserve"> for the testing set of both headline and snippet. </w:t>
+      </w:r>
+      <w:proofErr w:type="gramStart"/>
+      <w:r>
+        <w:t>when</w:t>
+      </w:r>
+      <w:proofErr w:type="gramEnd"/>
+      <w:r>
+        <w:t xml:space="preserve"> looking at those, i explored </w:t>
+      </w:r>
+      <w:r>
+        <w:rPr>
+          <w:highlight w:val="yellow"/>
+        </w:rPr>
+        <w:t>frequent</w:t>
+      </w:r>
+      <w:r>
+        <w:t xml:space="preserve"> words with this basic line of code (but also look at </w:t>
+      </w:r>
+      <w:r>
+        <w:rPr>
+          <w:highlight w:val="yellow"/>
+        </w:rPr>
+        <w:t xml:space="preserve">table() without the </w:t>
+      </w:r>
+      <w:proofErr w:type="spellStart"/>
+      <w:r>
+        <w:rPr>
+          <w:highlight w:val="yellow"/>
+        </w:rPr>
+        <w:t>prop.table</w:t>
+      </w:r>
+      <w:proofErr w:type="spellEnd"/>
+      <w:r>
+        <w:t xml:space="preserve"> function to see how many observations you are actually capturing, sometimes it could be just 1 or 2 and therefore not useful, want to catch things in the 100s at least):</w:t>
+      </w:r>
+    </w:p>
+    <w:p>
       <w:r>
         <w:rPr>
           <w:rFonts w:hint="eastAsia"/>
         </w:rPr>
-        <w:t>通过</w:t>
-      </w:r>
-      <w:r>
-        <w:t>word clo</w:t>
+        <w:t>一边看</w:t>
+      </w:r>
+      <w:r>
+        <w:rPr>
+          <w:rFonts w:hint="eastAsia"/>
+        </w:rPr>
+        <w:t xml:space="preserve">word cloud, </w:t>
+      </w:r>
+      <w:r>
+        <w:rPr>
+          <w:rFonts w:hint="eastAsia"/>
+        </w:rPr>
+        <w:t>一边看单词出现的频度，如果只是出现了很少的次数，是没有用的。</w:t>
+      </w:r>
+    </w:p>
+    <w:p/>
+    <w:p>
+      <w:proofErr w:type="spellStart"/>
+      <w:proofErr w:type="gramStart"/>
+      <w:r>
+        <w:t>prop.table</w:t>
+      </w:r>
+      <w:proofErr w:type="spellEnd"/>
+      <w:r>
+        <w:t>(</w:t>
+      </w:r>
+      <w:proofErr w:type="gramEnd"/>
+      <w:r>
+        <w:t>table(</w:t>
+      </w:r>
+      <w:proofErr w:type="spellStart"/>
+      <w:r>
+        <w:t>NewsTrain$Popular</w:t>
+      </w:r>
+      <w:proofErr w:type="spellEnd"/>
+      <w:r>
+        <w:t xml:space="preserve">, </w:t>
+      </w:r>
+      <w:proofErr w:type="spellStart"/>
+      <w:r>
+        <w:t>grepl</w:t>
+      </w:r>
+      <w:proofErr w:type="spellEnd"/>
+      <w:r>
+        <w:t xml:space="preserve">("word | </w:t>
+      </w:r>
+      <w:proofErr w:type="spellStart"/>
+      <w:r>
+        <w:t>otherword</w:t>
+      </w:r>
+      <w:proofErr w:type="spellEnd"/>
+      <w:r>
+        <w:t xml:space="preserve">", </w:t>
+      </w:r>
+      <w:proofErr w:type="spellStart"/>
+      <w:r>
+        <w:t>NewsTrain$Headline</w:t>
+      </w:r>
+      <w:proofErr w:type="spellEnd"/>
+      <w:r>
+        <w:t xml:space="preserve">, </w:t>
+      </w:r>
+      <w:proofErr w:type="spellStart"/>
+      <w:r>
+        <w:t>ignore.case</w:t>
+      </w:r>
+      <w:proofErr w:type="spellEnd"/>
+      <w:r>
+        <w:t>=TRUE)),2)</w:t>
+      </w:r>
+    </w:p>
+    <w:p>
+      <w:pPr>
+        <w:rPr>
+          <w:rFonts w:hint="eastAsia"/>
+        </w:rPr>
+      </w:pPr>
+    </w:p>
+    <w:p>
+      <w:pPr>
+        <w:rPr>
+          <w:rFonts w:hint="eastAsia"/>
+        </w:rPr>
+      </w:pPr>
+      <w:r>
+        <w:rPr>
+          <w:rFonts w:hint="eastAsia"/>
+        </w:rPr>
+        <w:t>也可以按频度排序：</w:t>
+      </w:r>
+    </w:p>
+    <w:p>
+      <w:proofErr w:type="gramStart"/>
+      <w:r>
+        <w:t>sort(</w:t>
+      </w:r>
+      <w:proofErr w:type="spellStart"/>
+      <w:proofErr w:type="gramEnd"/>
+      <w:r>
+        <w:t>colSums</w:t>
+      </w:r>
+      <w:proofErr w:type="spellEnd"/>
+      <w:r>
+        <w:t>(</w:t>
+      </w:r>
+      <w:proofErr w:type="spellStart"/>
+      <w:r>
+        <w:t>HeadlineWords</w:t>
+      </w:r>
+      <w:proofErr w:type="spellEnd"/>
+      <w:r>
+        <w:t>))</w:t>
       </w:r>
       <w:bookmarkStart w:id="0" w:name="_GoBack"/>
       <w:bookmarkEnd w:id="0"/>
-      <w:r>
-        <w:t>ud</w:t>
-      </w:r>
-    </w:p>
-    <w:p>
-      <w:pPr>
-        <w:rPr>
-          <w:rFonts w:hint="eastAsia"/>
-        </w:rPr>
-      </w:pPr>
-      <w:r>
-        <w:t xml:space="preserve">made a subset of the </w:t>
-      </w:r>
-      <w:r>
-        <w:rPr>
-          <w:highlight w:val="yellow"/>
-        </w:rPr>
-        <w:t>popular</w:t>
-      </w:r>
-      <w:r>
-        <w:t xml:space="preserve"> posts and </w:t>
-      </w:r>
-      <w:r>
-        <w:rPr>
-          <w:highlight w:val="yellow"/>
-        </w:rPr>
-        <w:t>built a word cloud</w:t>
-      </w:r>
-      <w:r>
-        <w:t xml:space="preserve"> from headline &amp; snippet (abstract is redundant to snippet), then explored and extracted some words with grepl</w:t>
-      </w:r>
-      <w:r>
-        <w:rPr>
-          <w:rFonts w:hint="eastAsia"/>
-        </w:rPr>
-        <w:t xml:space="preserve">. </w:t>
-      </w:r>
-      <w:r>
-        <w:t>some of the words came from the word clouds, some from my own logical guesses (which i cross-checked with prop.table and table)</w:t>
-      </w:r>
-    </w:p>
-    <w:p>
-      <w:pPr>
-        <w:rPr>
-          <w:rFonts w:hint="eastAsia"/>
-        </w:rPr>
-      </w:pPr>
-    </w:p>
-    <w:p>
-      <w:pPr>
-        <w:rPr>
-          <w:rFonts w:hint="eastAsia"/>
-        </w:rPr>
-      </w:pPr>
-      <w:r>
-        <w:rPr>
-          <w:rFonts w:hint="eastAsia"/>
-        </w:rPr>
-        <w:t>word cloud</w:t>
-      </w:r>
-      <w:r>
-        <w:rPr>
-          <w:rFonts w:hint="eastAsia"/>
-        </w:rPr>
-        <w:t>的使用：</w:t>
-      </w:r>
-    </w:p>
-    <w:p>
-      <w:r>
-        <w:t>library(tm)</w:t>
-      </w:r>
-    </w:p>
-    <w:p>
-      <w:r>
-        <w:t>library(SnowballC)</w:t>
-      </w:r>
-    </w:p>
-    <w:p>
-      <w:r>
-        <w:t>corpus = Corpus(VectorSource(tweets$Tweet ))</w:t>
-      </w:r>
-    </w:p>
-    <w:p>
-      <w:r>
-        <w:t>corpus = tm_map(corpus, tolower)</w:t>
-      </w:r>
-    </w:p>
-    <w:p>
-      <w:r>
-        <w:t>corpus = tm_map(corpus, PlainTextDocument)</w:t>
-      </w:r>
-    </w:p>
-    <w:p>
-      <w:r>
-        <w:t>corpus = tm_map(corpus, removePunctuation)</w:t>
-      </w:r>
-    </w:p>
-    <w:p>
-      <w:r>
-        <w:t>removedCorpus = tm_map(corpus, removeWords, stopwords("english"))</w:t>
-      </w:r>
-    </w:p>
-    <w:p>
-      <w:r>
-        <w:lastRenderedPageBreak/>
-        <w:t>dtm = DocumentTermMatrix(removedCorpus)</w:t>
-      </w:r>
-    </w:p>
-    <w:p>
-      <w:pPr>
-        <w:rPr>
-          <w:color w:val="FF0000"/>
-        </w:rPr>
-      </w:pPr>
-      <w:r>
-        <w:rPr>
-          <w:color w:val="FF0000"/>
-          <w:highlight w:val="yellow"/>
-        </w:rPr>
-        <w:t>allTweets = as.data.frame(as.matrix(dtm))</w:t>
-      </w:r>
-    </w:p>
-    <w:p>
-      <w:pPr>
-        <w:rPr>
-          <w:rFonts w:hint="eastAsia"/>
-        </w:rPr>
-      </w:pPr>
-    </w:p>
-    <w:p>
-      <w:pPr>
-        <w:rPr>
-          <w:highlight w:val="yellow"/>
-        </w:rPr>
-      </w:pPr>
-      <w:r>
-        <w:rPr>
-          <w:highlight w:val="yellow"/>
-        </w:rPr>
-        <w:t>install.packages("wordcloud")</w:t>
-      </w:r>
-    </w:p>
-    <w:p>
-      <w:pPr>
-        <w:rPr>
-          <w:highlight w:val="yellow"/>
-        </w:rPr>
-      </w:pPr>
-      <w:r>
-        <w:rPr>
-          <w:highlight w:val="yellow"/>
-        </w:rPr>
-        <w:t>library(wordcloud)</w:t>
-      </w:r>
-    </w:p>
-    <w:p>
-      <w:pPr>
-        <w:rPr>
-          <w:rFonts w:hint="eastAsia"/>
-        </w:rPr>
-      </w:pPr>
-      <w:r>
-        <w:rPr>
-          <w:highlight w:val="yellow"/>
-        </w:rPr>
-        <w:t>wordcloud(colnames(allTweets), colSums(allTweets), scale=c(2,0.25))</w:t>
-      </w:r>
-    </w:p>
-    <w:p>
-      <w:pPr>
-        <w:rPr>
-          <w:rFonts w:hint="eastAsia"/>
-        </w:rPr>
-      </w:pPr>
-    </w:p>
-    <w:p>
-      <w:pPr>
-        <w:rPr>
-          <w:rFonts w:hint="eastAsia"/>
-        </w:rPr>
-      </w:pPr>
-      <w:r>
-        <w:t xml:space="preserve">i explored various </w:t>
-      </w:r>
-      <w:r>
-        <w:rPr>
-          <w:highlight w:val="yellow"/>
-        </w:rPr>
-        <w:t>words and groups of words</w:t>
-      </w:r>
-      <w:r>
-        <w:t xml:space="preserve"> in my popular subset and i </w:t>
-      </w:r>
-      <w:r>
-        <w:rPr>
-          <w:highlight w:val="yellow"/>
-        </w:rPr>
-        <w:t>looked at word clouds</w:t>
-      </w:r>
-      <w:r>
-        <w:t xml:space="preserve"> for the testing set of both headline and snippet. when looking at those, i explored </w:t>
-      </w:r>
-      <w:r>
-        <w:rPr>
-          <w:highlight w:val="yellow"/>
-        </w:rPr>
-        <w:t>frequent</w:t>
-      </w:r>
-      <w:r>
-        <w:t xml:space="preserve"> words with this basic line of code (but also look at </w:t>
-      </w:r>
-      <w:r>
-        <w:rPr>
-          <w:highlight w:val="yellow"/>
-        </w:rPr>
-        <w:t>table() without the prop.table</w:t>
-      </w:r>
-      <w:r>
-        <w:t xml:space="preserve"> function to see how many observations you are actually capturing, sometimes it could be just 1 or 2 and therefore not useful, want to catch things in the 100s at least):</w:t>
-      </w:r>
-    </w:p>
-    <w:p>
-      <w:pPr>
-        <w:rPr>
-          <w:rFonts w:hint="eastAsia"/>
-        </w:rPr>
-      </w:pPr>
-      <w:r>
-        <w:rPr>
-          <w:rFonts w:hint="eastAsia"/>
-        </w:rPr>
-        <w:t>一边看</w:t>
-      </w:r>
-      <w:r>
-        <w:rPr>
-          <w:rFonts w:hint="eastAsia"/>
-        </w:rPr>
-        <w:t xml:space="preserve">word cloud, </w:t>
-      </w:r>
-      <w:r>
-        <w:rPr>
-          <w:rFonts w:hint="eastAsia"/>
-        </w:rPr>
-        <w:t>一边看单词出现的频度，如果只是出现了很少的次数，是没有用的。</w:t>
-      </w:r>
-    </w:p>
-    <w:p>
-      <w:pPr>
-        <w:rPr>
-          <w:rFonts w:hint="eastAsia"/>
-        </w:rPr>
-      </w:pPr>
-    </w:p>
-    <w:p>
-      <w:r>
-        <w:t>prop.table(table(NewsTrain$Popular, grepl("word | otherword", NewsTrain$Headline, ignore.case=TRUE)),2)</w:t>
-      </w:r>
-    </w:p>
-    <w:p>
-      <w:pPr>
-        <w:rPr>
-          <w:rFonts w:hint="eastAsia"/>
-        </w:rPr>
-      </w:pPr>
     </w:p>
     <w:p>
       <w:pPr>
         <w:pStyle w:val="3"/>
+      </w:pPr>
+      <w:r>
         <w:rPr>
           <w:rFonts w:hint="eastAsia"/>
         </w:rPr>
-      </w:pPr>
+        <w:t>文字中的符号如</w:t>
+      </w:r>
+      <w:proofErr w:type="gramStart"/>
+      <w:r>
+        <w:t>”</w:t>
+      </w:r>
+      <w:proofErr w:type="gramEnd"/>
       <w:r>
         <w:rPr>
           <w:rFonts w:hint="eastAsia"/>
         </w:rPr>
-        <w:t>文字中的符号如</w:t>
+        <w:t>?</w:t>
       </w:r>
       <w:r>
         <w:t>”</w:t>
@@ -2789,58 +3412,19 @@
         <w:rPr>
           <w:rFonts w:hint="eastAsia"/>
         </w:rPr>
-        <w:t>?</w:t>
-      </w:r>
-      <w:r>
-        <w:t>”</w:t>
-      </w:r>
+        <w:t>和</w:t>
+      </w:r>
+      <w:proofErr w:type="spellStart"/>
+      <w:r>
+        <w:t>stopwords</w:t>
+      </w:r>
+      <w:proofErr w:type="spellEnd"/>
       <w:r>
         <w:rPr>
           <w:rFonts w:hint="eastAsia"/>
         </w:rPr>
-        <w:t>和</w:t>
-      </w:r>
-      <w:r>
-        <w:t>stopwords</w:t>
-      </w:r>
-      <w:r>
-        <w:rPr>
-          <w:rFonts w:hint="eastAsia"/>
-        </w:rPr>
         <w:t>表中的一些单词</w:t>
       </w:r>
-    </w:p>
-    <w:p>
-      <w:pPr>
-        <w:pStyle w:val="a5"/>
-        <w:numPr>
-          <w:ilvl w:val="0"/>
-          <w:numId w:val="3"/>
-        </w:numPr>
-        <w:ind w:firstLineChars="0"/>
-        <w:rPr>
-          <w:rFonts w:hint="eastAsia"/>
-        </w:rPr>
-      </w:pPr>
-      <w:r>
-        <w:t>made HeadlineIsQuestion and SnippetIsQuestion variables, and they both seemed to be significant</w:t>
-      </w:r>
-    </w:p>
-    <w:p>
-      <w:r>
-        <w:t>NewsTrain$HeadlineIsQuestion = as.factor(as.numeric(grepl("\\?", NewsTrain$Headline)))</w:t>
-      </w:r>
-      <w:r>
-        <w:br/>
-        <w:t>NewsTest$HeadlineIsQuestion = as.factor(as.numeric(grepl("\\?", NewsTest$Headline)))</w:t>
-      </w:r>
-    </w:p>
-    <w:p>
-      <w:pPr>
-        <w:rPr>
-          <w:rFonts w:hint="eastAsia"/>
-        </w:rPr>
-      </w:pPr>
     </w:p>
     <w:p>
       <w:pPr>
@@ -2852,16 +3436,135 @@
         <w:ind w:firstLineChars="0"/>
       </w:pPr>
       <w:r>
-        <w:t>added variables for some typical stopwords extracted from the headline/snippet – "why" "where" and "how" seemed to be significant</w:t>
-      </w:r>
-    </w:p>
+        <w:t xml:space="preserve">made </w:t>
+      </w:r>
+      <w:proofErr w:type="spellStart"/>
+      <w:r>
+        <w:t>HeadlineIsQuestion</w:t>
+      </w:r>
+      <w:proofErr w:type="spellEnd"/>
+      <w:r>
+        <w:t xml:space="preserve"> and </w:t>
+      </w:r>
+      <w:proofErr w:type="spellStart"/>
+      <w:r>
+        <w:t>SnippetIsQuestion</w:t>
+      </w:r>
+      <w:proofErr w:type="spellEnd"/>
+      <w:r>
+        <w:t xml:space="preserve"> variables, and they both seemed to be significant</w:t>
+      </w:r>
+    </w:p>
+    <w:p>
+      <w:proofErr w:type="spellStart"/>
+      <w:r>
+        <w:t>NewsTrain$HeadlineIsQuestion</w:t>
+      </w:r>
+      <w:proofErr w:type="spellEnd"/>
+      <w:r>
+        <w:t xml:space="preserve"> = </w:t>
+      </w:r>
+      <w:proofErr w:type="spellStart"/>
+      <w:proofErr w:type="gramStart"/>
+      <w:r>
+        <w:t>as.factor</w:t>
+      </w:r>
+      <w:proofErr w:type="spellEnd"/>
+      <w:r>
+        <w:t>(</w:t>
+      </w:r>
+      <w:proofErr w:type="spellStart"/>
+      <w:proofErr w:type="gramEnd"/>
+      <w:r>
+        <w:t>as.numeric</w:t>
+      </w:r>
+      <w:proofErr w:type="spellEnd"/>
+      <w:r>
+        <w:t>(</w:t>
+      </w:r>
+      <w:proofErr w:type="spellStart"/>
+      <w:r>
+        <w:t>grepl</w:t>
+      </w:r>
+      <w:proofErr w:type="spellEnd"/>
+      <w:r>
+        <w:t xml:space="preserve">("\\?", </w:t>
+      </w:r>
+      <w:proofErr w:type="spellStart"/>
+      <w:r>
+        <w:t>NewsTrain$Headline</w:t>
+      </w:r>
+      <w:proofErr w:type="spellEnd"/>
+      <w:r>
+        <w:t>)))</w:t>
+      </w:r>
+      <w:r>
+        <w:br/>
+      </w:r>
+      <w:proofErr w:type="spellStart"/>
+      <w:r>
+        <w:t>NewsTest$HeadlineIsQuestion</w:t>
+      </w:r>
+      <w:proofErr w:type="spellEnd"/>
+      <w:r>
+        <w:t xml:space="preserve"> = </w:t>
+      </w:r>
+      <w:proofErr w:type="spellStart"/>
+      <w:r>
+        <w:t>as.factor</w:t>
+      </w:r>
+      <w:proofErr w:type="spellEnd"/>
+      <w:r>
+        <w:t>(</w:t>
+      </w:r>
+      <w:proofErr w:type="spellStart"/>
+      <w:r>
+        <w:t>as.numeric</w:t>
+      </w:r>
+      <w:proofErr w:type="spellEnd"/>
+      <w:r>
+        <w:t>(</w:t>
+      </w:r>
+      <w:proofErr w:type="spellStart"/>
+      <w:r>
+        <w:t>grepl</w:t>
+      </w:r>
+      <w:proofErr w:type="spellEnd"/>
+      <w:r>
+        <w:t xml:space="preserve">("\\?", </w:t>
+      </w:r>
+      <w:proofErr w:type="spellStart"/>
+      <w:r>
+        <w:t>NewsTest$Headline</w:t>
+      </w:r>
+      <w:proofErr w:type="spellEnd"/>
+      <w:r>
+        <w:t>)))</w:t>
+      </w:r>
+    </w:p>
+    <w:p/>
     <w:p>
       <w:pPr>
-        <w:rPr>
-          <w:rFonts w:hint="eastAsia"/>
-        </w:rPr>
+        <w:pStyle w:val="a5"/>
+        <w:numPr>
+          <w:ilvl w:val="0"/>
+          <w:numId w:val="3"/>
+        </w:numPr>
+        <w:ind w:firstLineChars="0"/>
       </w:pPr>
-    </w:p>
+      <w:r>
+        <w:t xml:space="preserve">added variables for some typical </w:t>
+      </w:r>
+      <w:proofErr w:type="spellStart"/>
+      <w:r>
+        <w:t>stopwords</w:t>
+      </w:r>
+      <w:proofErr w:type="spellEnd"/>
+      <w:r>
+        <w:t xml:space="preserve"> extracted from the headline/snippet – "why" "where" and "how" seemed to be significant</w:t>
+      </w:r>
+    </w:p>
+    <w:p/>
     <w:p>
       <w:pPr>
         <w:pStyle w:val="1"/>
@@ -2877,14 +3580,19 @@
       <w:pPr>
         <w:pStyle w:val="2"/>
       </w:pPr>
-      <w:hyperlink r:id="rId10" w:anchor="k-fold_cross-validation" w:tgtFrame="_blank" w:history="1">
+      <w:hyperlink r:id="rId9" w:anchor="k-fold_cross-validation" w:tgtFrame="_blank" w:history="1">
+        <w:proofErr w:type="gramStart"/>
         <w:r>
-          <w:t>k-fold cross validation</w:t>
+          <w:t>k-fold</w:t>
+        </w:r>
+        <w:proofErr w:type="gramEnd"/>
+        <w:r>
+          <w:t xml:space="preserve"> cross validation</w:t>
         </w:r>
       </w:hyperlink>
     </w:p>
     <w:p>
-      <w:hyperlink r:id="rId11" w:history="1">
+      <w:hyperlink r:id="rId10" w:history="1">
         <w:r>
           <w:rPr>
             <w:rStyle w:val="a8"/>
@@ -2896,7 +3604,23 @@
     <w:p/>
     <w:p>
       <w:r>
-        <w:t>Here is a function I wrote to make this task easier. Use it to test improvements in your model. Note that it uses the helper function conf.matrix which is included below. Also note that this function won't work with glm (sorry).</w:t>
+        <w:t xml:space="preserve">Here is a function I wrote to make this task easier. Use it to test improvements in your model. Note that it uses the helper function </w:t>
+      </w:r>
+      <w:proofErr w:type="spellStart"/>
+      <w:r>
+        <w:t>conf.matrix</w:t>
+      </w:r>
+      <w:proofErr w:type="spellEnd"/>
+      <w:r>
+        <w:t xml:space="preserve"> which is included below. Also note that this function won't work with </w:t>
+      </w:r>
+      <w:proofErr w:type="spellStart"/>
+      <w:r>
+        <w:t>glm</w:t>
+      </w:r>
+      <w:proofErr w:type="spellEnd"/>
+      <w:r>
+        <w:t xml:space="preserve"> (sorry).</w:t>
       </w:r>
     </w:p>
     <w:p>
@@ -2904,8 +3628,17 @@
         <w:rPr>
           <w:color w:val="1F497D" w:themeColor="text2"/>
         </w:rPr>
-        <w:t># Parameters:</w:t>
-      </w:r>
+        <w:lastRenderedPageBreak/>
+        <w:t># Parameters</w:t>
+      </w:r>
+      <w:proofErr w:type="gramStart"/>
+      <w:r>
+        <w:rPr>
+          <w:color w:val="1F497D" w:themeColor="text2"/>
+        </w:rPr>
+        <w:t>:</w:t>
+      </w:r>
+      <w:proofErr w:type="gramEnd"/>
       <w:r>
         <w:rPr>
           <w:color w:val="1F497D" w:themeColor="text2"/>
@@ -2918,20 +3651,56 @@
           <w:color w:val="1F497D" w:themeColor="text2"/>
         </w:rPr>
         <w:br/>
-        <w:t># model - the function to call to make the model (e.g. rpart, gbm, knn3 etc.)</w:t>
-      </w:r>
+        <w:t xml:space="preserve"># model - the function to call to make the model (e.g. </w:t>
+      </w:r>
+      <w:proofErr w:type="spellStart"/>
       <w:r>
         <w:rPr>
           <w:color w:val="1F497D" w:themeColor="text2"/>
         </w:rPr>
+        <w:t>rpart</w:t>
+      </w:r>
+      <w:proofErr w:type="spellEnd"/>
+      <w:r>
+        <w:rPr>
+          <w:color w:val="1F497D" w:themeColor="text2"/>
+        </w:rPr>
+        <w:t xml:space="preserve">, </w:t>
+      </w:r>
+      <w:proofErr w:type="spellStart"/>
+      <w:r>
+        <w:rPr>
+          <w:color w:val="1F497D" w:themeColor="text2"/>
+        </w:rPr>
+        <w:t>gbm</w:t>
+      </w:r>
+      <w:proofErr w:type="spellEnd"/>
+      <w:r>
+        <w:rPr>
+          <w:color w:val="1F497D" w:themeColor="text2"/>
+        </w:rPr>
+        <w:t>, knn3 etc.)</w:t>
+      </w:r>
+      <w:r>
+        <w:rPr>
+          <w:color w:val="1F497D" w:themeColor="text2"/>
+        </w:rPr>
         <w:br/>
-      </w:r>
+        <w:t xml:space="preserve"># </w:t>
+      </w:r>
+      <w:proofErr w:type="spellStart"/>
       <w:r>
         <w:rPr>
           <w:color w:val="1F497D" w:themeColor="text2"/>
         </w:rPr>
-        <w:lastRenderedPageBreak/>
-        <w:t># pargs - a list of arguments for the predict function</w:t>
+        <w:t>pargs</w:t>
+      </w:r>
+      <w:proofErr w:type="spellEnd"/>
+      <w:r>
+        <w:rPr>
+          <w:color w:val="1F497D" w:themeColor="text2"/>
+        </w:rPr>
+        <w:t xml:space="preserve"> - a list of arguments for the predict function</w:t>
       </w:r>
       <w:r>
         <w:rPr>
@@ -2959,16 +3728,71 @@
           <w:color w:val="1F497D" w:themeColor="text2"/>
         </w:rPr>
         <w:br/>
-        <w:t># kfold(TrainData,rpart,method="class",cp=0.01)</w:t>
-      </w:r>
+        <w:t xml:space="preserve"># </w:t>
+      </w:r>
+      <w:proofErr w:type="spellStart"/>
       <w:r>
         <w:rPr>
           <w:color w:val="1F497D" w:themeColor="text2"/>
         </w:rPr>
+        <w:t>kfold</w:t>
+      </w:r>
+      <w:proofErr w:type="spellEnd"/>
+      <w:r>
+        <w:rPr>
+          <w:color w:val="1F497D" w:themeColor="text2"/>
+        </w:rPr>
+        <w:t>(</w:t>
+      </w:r>
+      <w:proofErr w:type="spellStart"/>
+      <w:r>
+        <w:rPr>
+          <w:color w:val="1F497D" w:themeColor="text2"/>
+        </w:rPr>
+        <w:t>TrainData,rpart,method</w:t>
+      </w:r>
+      <w:proofErr w:type="spellEnd"/>
+      <w:r>
+        <w:rPr>
+          <w:color w:val="1F497D" w:themeColor="text2"/>
+        </w:rPr>
+        <w:t>="class",</w:t>
+      </w:r>
+      <w:proofErr w:type="spellStart"/>
+      <w:r>
+        <w:rPr>
+          <w:color w:val="1F497D" w:themeColor="text2"/>
+        </w:rPr>
+        <w:t>cp</w:t>
+      </w:r>
+      <w:proofErr w:type="spellEnd"/>
+      <w:r>
+        <w:rPr>
+          <w:color w:val="1F497D" w:themeColor="text2"/>
+        </w:rPr>
+        <w:t>=0.01)</w:t>
+      </w:r>
+      <w:r>
+        <w:rPr>
+          <w:color w:val="1F497D" w:themeColor="text2"/>
+        </w:rPr>
         <w:br/>
       </w:r>
-      <w:r>
-        <w:t>kfold = function(data,model,pargs=NULL,...) {</w:t>
+      <w:proofErr w:type="spellStart"/>
+      <w:r>
+        <w:t>kfold</w:t>
+      </w:r>
+      <w:proofErr w:type="spellEnd"/>
+      <w:r>
+        <w:t xml:space="preserve"> = function(</w:t>
+      </w:r>
+      <w:proofErr w:type="spellStart"/>
+      <w:r>
+        <w:t>data,model,pargs</w:t>
+      </w:r>
+      <w:proofErr w:type="spellEnd"/>
+      <w:r>
+        <w:t>=NULL,...) {</w:t>
       </w:r>
       <w:r>
         <w:br/>
@@ -3002,7 +3826,39 @@
       </w:r>
       <w:r>
         <w:br/>
-        <w:t>folds = createFolds(data$Popular,k=k,list=TRUE,returnTrain=TRUE)</w:t>
+        <w:t xml:space="preserve">folds = </w:t>
+      </w:r>
+      <w:proofErr w:type="spellStart"/>
+      <w:r>
+        <w:t>createFolds</w:t>
+      </w:r>
+      <w:proofErr w:type="spellEnd"/>
+      <w:r>
+        <w:t>(</w:t>
+      </w:r>
+      <w:proofErr w:type="spellStart"/>
+      <w:r>
+        <w:t>data$Popular,k</w:t>
+      </w:r>
+      <w:proofErr w:type="spellEnd"/>
+      <w:r>
+        <w:t>=</w:t>
+      </w:r>
+      <w:proofErr w:type="spellStart"/>
+      <w:r>
+        <w:t>k,list</w:t>
+      </w:r>
+      <w:proofErr w:type="spellEnd"/>
+      <w:r>
+        <w:t>=</w:t>
+      </w:r>
+      <w:proofErr w:type="spellStart"/>
+      <w:r>
+        <w:t>TRUE,returnTrain</w:t>
+      </w:r>
+      <w:proofErr w:type="spellEnd"/>
+      <w:r>
+        <w:t>=TRUE)</w:t>
       </w:r>
       <w:r>
         <w:br/>
@@ -3010,11 +3866,25 @@
       </w:r>
       <w:r>
         <w:br/>
-        <w:t>dfT = data[folds[[i]],]</w:t>
+      </w:r>
+      <w:proofErr w:type="spellStart"/>
+      <w:r>
+        <w:t>dfT</w:t>
+      </w:r>
+      <w:proofErr w:type="spellEnd"/>
+      <w:r>
+        <w:t xml:space="preserve"> = data[folds[[i]],]</w:t>
       </w:r>
       <w:r>
         <w:br/>
-        <w:t>dfP = data[folds[[i]]*-1,]</w:t>
+      </w:r>
+      <w:proofErr w:type="spellStart"/>
+      <w:r>
+        <w:t>dfP</w:t>
+      </w:r>
+      <w:proofErr w:type="spellEnd"/>
+      <w:r>
+        <w:t xml:space="preserve"> = data[folds[[i]]*-1,]</w:t>
       </w:r>
       <w:r>
         <w:br/>
@@ -3032,19 +3902,91 @@
         <w:br/>
       </w:r>
       <w:r>
-        <w:t>m = model(Popular~.,data=dfT,...)</w:t>
+        <w:t>m = model(</w:t>
+      </w:r>
+      <w:proofErr w:type="spellStart"/>
+      <w:r>
+        <w:t>Popular~.,data</w:t>
+      </w:r>
+      <w:proofErr w:type="spellEnd"/>
+      <w:r>
+        <w:t>=</w:t>
+      </w:r>
+      <w:proofErr w:type="spellStart"/>
+      <w:r>
+        <w:t>dfT</w:t>
+      </w:r>
+      <w:proofErr w:type="spellEnd"/>
+      <w:r>
+        <w:t>,...)</w:t>
       </w:r>
       <w:r>
         <w:br/>
-        <w:t>p = do.call(predict,c(list(object=m,newdata=dfP),pargs))</w:t>
+        <w:t xml:space="preserve">p = </w:t>
+      </w:r>
+      <w:proofErr w:type="spellStart"/>
+      <w:r>
+        <w:t>do.call</w:t>
+      </w:r>
+      <w:proofErr w:type="spellEnd"/>
+      <w:r>
+        <w:t>(</w:t>
+      </w:r>
+      <w:proofErr w:type="spellStart"/>
+      <w:r>
+        <w:t>predict,c</w:t>
+      </w:r>
+      <w:proofErr w:type="spellEnd"/>
+      <w:r>
+        <w:t>(list(object=</w:t>
+      </w:r>
+      <w:proofErr w:type="spellStart"/>
+      <w:r>
+        <w:t>m,newdata</w:t>
+      </w:r>
+      <w:proofErr w:type="spellEnd"/>
+      <w:r>
+        <w:t>=</w:t>
+      </w:r>
+      <w:proofErr w:type="spellStart"/>
+      <w:r>
+        <w:t>dfP</w:t>
+      </w:r>
+      <w:proofErr w:type="spellEnd"/>
+      <w:r>
+        <w:t>),</w:t>
+      </w:r>
+      <w:proofErr w:type="spellStart"/>
+      <w:r>
+        <w:t>pargs</w:t>
+      </w:r>
+      <w:proofErr w:type="spellEnd"/>
+      <w:r>
+        <w:t>))</w:t>
       </w:r>
       <w:r>
         <w:br/>
-        <w:t>if (!is.vector(p))</w:t>
+        <w:t>if (!</w:t>
+      </w:r>
+      <w:proofErr w:type="spellStart"/>
+      <w:r>
+        <w:t>is.vector</w:t>
+      </w:r>
+      <w:proofErr w:type="spellEnd"/>
+      <w:r>
+        <w:t>(p))</w:t>
       </w:r>
       <w:r>
         <w:br/>
-        <w:t>if (ncol(p)&gt;1)</w:t>
+        <w:t>if (</w:t>
+      </w:r>
+      <w:proofErr w:type="spellStart"/>
+      <w:r>
+        <w:t>ncol</w:t>
+      </w:r>
+      <w:proofErr w:type="spellEnd"/>
+      <w:r>
+        <w:t>(p)&gt;1)</w:t>
       </w:r>
       <w:r>
         <w:br/>
@@ -3052,7 +3994,22 @@
       </w:r>
       <w:r>
         <w:br/>
-        <w:t>mk = conf.matrix(dfP$Popular,p,0.5)$metrics</w:t>
+      </w:r>
+      <w:proofErr w:type="spellStart"/>
+      <w:r>
+        <w:t>mk</w:t>
+      </w:r>
+      <w:proofErr w:type="spellEnd"/>
+      <w:r>
+        <w:t xml:space="preserve"> = </w:t>
+      </w:r>
+      <w:proofErr w:type="spellStart"/>
+      <w:r>
+        <w:t>conf.matrix</w:t>
+      </w:r>
+      <w:proofErr w:type="spellEnd"/>
+      <w:r>
+        <w:t>(dfP$Popular,p,0.5)$metrics</w:t>
       </w:r>
       <w:r>
         <w:br/>
@@ -3075,14 +4032,33 @@
           <w:color w:val="1F497D" w:themeColor="text2"/>
         </w:rPr>
         <w:br/>
-        <w:t>#print(mk)</w:t>
+        <w:t>#print(</w:t>
+      </w:r>
+      <w:proofErr w:type="spellStart"/>
+      <w:r>
+        <w:rPr>
+          <w:color w:val="1F497D" w:themeColor="text2"/>
+        </w:rPr>
+        <w:t>mk</w:t>
+      </w:r>
+      <w:proofErr w:type="spellEnd"/>
+      <w:r>
+        <w:rPr>
+          <w:color w:val="1F497D" w:themeColor="text2"/>
+        </w:rPr>
+        <w:t>)</w:t>
       </w:r>
       <w:r>
         <w:br/>
       </w:r>
       <w:r>
-        <w:t>metrics[[i]] = mk</w:t>
-      </w:r>
+        <w:t xml:space="preserve">metrics[[i]] = </w:t>
+      </w:r>
+      <w:proofErr w:type="spellStart"/>
+      <w:r>
+        <w:t>mk</w:t>
+      </w:r>
+      <w:proofErr w:type="spellEnd"/>
       <w:r>
         <w:br/>
         <w:t>}</w:t>
@@ -3117,8 +4093,21 @@
       </w:r>
     </w:p>
     <w:p>
-      <w:r>
-        <w:t>conf.matrix = function (outcomes,predictions,cutoff) {</w:t>
+      <w:proofErr w:type="spellStart"/>
+      <w:r>
+        <w:t>conf.matrix</w:t>
+      </w:r>
+      <w:proofErr w:type="spellEnd"/>
+      <w:r>
+        <w:t xml:space="preserve"> = function (</w:t>
+      </w:r>
+      <w:proofErr w:type="spellStart"/>
+      <w:r>
+        <w:t>outcomes,predictions,cutoff</w:t>
+      </w:r>
+      <w:proofErr w:type="spellEnd"/>
+      <w:r>
+        <w:t>) {</w:t>
       </w:r>
       <w:r>
         <w:br/>
@@ -3130,11 +4119,26 @@
       </w:r>
       <w:r>
         <w:br/>
-        <w:t>auc=NA</w:t>
+      </w:r>
+      <w:proofErr w:type="spellStart"/>
+      <w:r>
+        <w:t>auc</w:t>
+      </w:r>
+      <w:proofErr w:type="spellEnd"/>
+      <w:r>
+        <w:t>=NA</w:t>
       </w:r>
       <w:r>
         <w:br/>
-        <w:t>t = table(outcomes,predictions)</w:t>
+        <w:t>t = table(</w:t>
+      </w:r>
+      <w:proofErr w:type="spellStart"/>
+      <w:r>
+        <w:t>outcomes,predictions</w:t>
+      </w:r>
+      <w:proofErr w:type="spellEnd"/>
+      <w:r>
+        <w:t>)</w:t>
       </w:r>
       <w:r>
         <w:br/>
@@ -3146,11 +4150,27 @@
       </w:r>
       <w:r>
         <w:br/>
-        <w:t>auc = performance(prediction(predictions,outcomes),"auc")@y.values[[1]]</w:t>
+      </w:r>
+      <w:proofErr w:type="spellStart"/>
+      <w:r>
+        <w:lastRenderedPageBreak/>
+        <w:t>auc</w:t>
+      </w:r>
+      <w:proofErr w:type="spellEnd"/>
+      <w:r>
+        <w:t xml:space="preserve"> = performance(prediction(predictions,outcomes),"auc")@y.values[[1]]</w:t>
       </w:r>
       <w:r>
         <w:br/>
-        <w:t>t = table(outcomes,predictions=predictions &gt;= cutoff)</w:t>
+        <w:t>t = table(</w:t>
+      </w:r>
+      <w:proofErr w:type="spellStart"/>
+      <w:r>
+        <w:t>outcomes,predictions</w:t>
+      </w:r>
+      <w:proofErr w:type="spellEnd"/>
+      <w:r>
+        <w:t>=predictions &gt;= cutoff)</w:t>
       </w:r>
       <w:r>
         <w:br/>
@@ -3158,10 +4178,23 @@
       </w:r>
       <w:r>
         <w:br/>
-      </w:r>
-      <w:r>
-        <w:lastRenderedPageBreak/>
-        <w:t>t = cbind(t,"TRUE"=c(0,0))</w:t>
+        <w:t xml:space="preserve">t = </w:t>
+      </w:r>
+      <w:proofErr w:type="spellStart"/>
+      <w:r>
+        <w:t>cbind</w:t>
+      </w:r>
+      <w:proofErr w:type="spellEnd"/>
+      <w:r>
+        <w:t>(</w:t>
+      </w:r>
+      <w:proofErr w:type="spellStart"/>
+      <w:r>
+        <w:t>t,"TRUE</w:t>
+      </w:r>
+      <w:proofErr w:type="spellEnd"/>
+      <w:r>
+        <w:t>"=c(0,0))</w:t>
       </w:r>
       <w:r>
         <w:br/>
@@ -3173,7 +4206,15 @@
       </w:r>
       <w:r>
         <w:br/>
-        <w:t>t = cbind("FALSE"=c(0,0),t)</w:t>
+        <w:t xml:space="preserve">t = </w:t>
+      </w:r>
+      <w:proofErr w:type="spellStart"/>
+      <w:r>
+        <w:t>cbind</w:t>
+      </w:r>
+      <w:proofErr w:type="spellEnd"/>
+      <w:r>
+        <w:t>("FALSE"=c(0,0),t)</w:t>
       </w:r>
       <w:r>
         <w:br/>
@@ -3185,11 +4226,25 @@
       </w:r>
       <w:r>
         <w:br/>
-        <w:t>acc = (t[1,1] + t[2,2]) / length(predictions)</w:t>
+      </w:r>
+      <w:proofErr w:type="spellStart"/>
+      <w:r>
+        <w:t>acc</w:t>
+      </w:r>
+      <w:proofErr w:type="spellEnd"/>
+      <w:r>
+        <w:t xml:space="preserve"> = (t[1,1] + t[2,2]) / length(predictions)</w:t>
       </w:r>
       <w:r>
         <w:br/>
-        <w:t>sen = t[2,2] / (t[2,1] + t[2,2])</w:t>
+      </w:r>
+      <w:proofErr w:type="spellStart"/>
+      <w:r>
+        <w:t>sen</w:t>
+      </w:r>
+      <w:proofErr w:type="spellEnd"/>
+      <w:r>
+        <w:t xml:space="preserve"> = t[2,2] / (t[2,1] + t[2,2])</w:t>
       </w:r>
       <w:r>
         <w:br/>
@@ -3197,11 +4252,26 @@
       </w:r>
       <w:r>
         <w:br/>
-        <w:t>baseline.accuracy = max(t[1,1]+t[1,2],t[2,1]+t[2,2])/length(predictions)</w:t>
+      </w:r>
+      <w:proofErr w:type="spellStart"/>
+      <w:r>
+        <w:t>baseline.accuracy</w:t>
+      </w:r>
+      <w:proofErr w:type="spellEnd"/>
+      <w:r>
+        <w:t xml:space="preserve"> = max(t[1,1]+t[1,2],t[2,1]+t[2,2])/length(predictions)</w:t>
       </w:r>
       <w:r>
         <w:br/>
-        <w:t>list(confusion.matrix=t,</w:t>
+        <w:t>list(</w:t>
+      </w:r>
+      <w:proofErr w:type="spellStart"/>
+      <w:r>
+        <w:t>confusion.matrix</w:t>
+      </w:r>
+      <w:proofErr w:type="spellEnd"/>
+      <w:r>
+        <w:t>=t,</w:t>
       </w:r>
       <w:r>
         <w:br/>
@@ -3239,8 +4309,31 @@
       </w:r>
     </w:p>
     <w:p>
-      <w:r>
-        <w:t>fiveStats &lt;- function(...) c(twoClassSummary(...), defaultSummary(...))</w:t>
+      <w:proofErr w:type="spellStart"/>
+      <w:proofErr w:type="gramStart"/>
+      <w:r>
+        <w:t>fiveStats</w:t>
+      </w:r>
+      <w:proofErr w:type="spellEnd"/>
+      <w:proofErr w:type="gramEnd"/>
+      <w:r>
+        <w:t xml:space="preserve"> &lt;- function(...) c(</w:t>
+      </w:r>
+      <w:proofErr w:type="spellStart"/>
+      <w:r>
+        <w:t>twoClassSummary</w:t>
+      </w:r>
+      <w:proofErr w:type="spellEnd"/>
+      <w:r>
+        <w:t xml:space="preserve">(...), </w:t>
+      </w:r>
+      <w:proofErr w:type="spellStart"/>
+      <w:r>
+        <w:t>defaultSummary</w:t>
+      </w:r>
+      <w:proofErr w:type="spellEnd"/>
+      <w:r>
+        <w:t>(...))</w:t>
       </w:r>
     </w:p>
     <w:p/>
@@ -3250,89 +4343,338 @@
       </w:r>
     </w:p>
     <w:p>
-      <w:r>
-        <w:t>ensCtrl &lt;- trainControl(method="cv",</w:t>
-      </w:r>
-    </w:p>
-    <w:p>
-      <w:r>
-        <w:t xml:space="preserve">                        number=5,</w:t>
-      </w:r>
-    </w:p>
-    <w:p>
-      <w:r>
-        <w:t xml:space="preserve">                        savePredictions=TRUE,</w:t>
-      </w:r>
-    </w:p>
-    <w:p>
-      <w:r>
-        <w:t xml:space="preserve">                        allowParallel=TRUE,</w:t>
-      </w:r>
-    </w:p>
-    <w:p>
-      <w:r>
-        <w:t xml:space="preserve">                        classProbs=TRUE,</w:t>
-      </w:r>
-    </w:p>
-    <w:p>
-      <w:r>
-        <w:t xml:space="preserve">                        index=createResample(train$Popular, 25),</w:t>
-      </w:r>
-    </w:p>
-    <w:p>
-      <w:r>
-        <w:t xml:space="preserve">                        selectionFunction="best",</w:t>
-      </w:r>
-    </w:p>
-    <w:p>
-      <w:r>
-        <w:t xml:space="preserve">                        summaryFunction=fiveStats)</w:t>
-      </w:r>
-    </w:p>
-    <w:p>
-      <w:r>
-        <w:t>glmGrid &lt;- expand.grid(alpha=c(.4), lambda=2^-8)</w:t>
-      </w:r>
-    </w:p>
-    <w:p>
-      <w:r>
-        <w:t>rfGrid &lt;- expand.grid(mtry=c(17))</w:t>
-      </w:r>
-    </w:p>
-    <w:p>
-      <w:r>
-        <w:t>gbmGrid &lt;- expand.grid(n.trees=c(3500), interaction.depth=c(27), shrinkage=c(.001))</w:t>
-      </w:r>
-    </w:p>
-    <w:p>
-      <w:r>
-        <w:t>svmGrid &lt;- expand.grid(.sigma=c(.0007),.C=c(16,32))</w:t>
+      <w:proofErr w:type="spellStart"/>
+      <w:proofErr w:type="gramStart"/>
+      <w:r>
+        <w:t>ensCtrl</w:t>
+      </w:r>
+      <w:proofErr w:type="spellEnd"/>
+      <w:proofErr w:type="gramEnd"/>
+      <w:r>
+        <w:t xml:space="preserve"> &lt;- </w:t>
+      </w:r>
+      <w:proofErr w:type="spellStart"/>
+      <w:r>
+        <w:t>trainControl</w:t>
+      </w:r>
+      <w:proofErr w:type="spellEnd"/>
+      <w:r>
+        <w:t>(method="cv",</w:t>
+      </w:r>
+    </w:p>
+    <w:p>
+      <w:r>
+        <w:t xml:space="preserve">                        </w:t>
+      </w:r>
+      <w:proofErr w:type="gramStart"/>
+      <w:r>
+        <w:t>number=</w:t>
+      </w:r>
+      <w:proofErr w:type="gramEnd"/>
+      <w:r>
+        <w:t>5,</w:t>
+      </w:r>
+    </w:p>
+    <w:p>
+      <w:r>
+        <w:t xml:space="preserve">                        </w:t>
+      </w:r>
+      <w:proofErr w:type="spellStart"/>
+      <w:proofErr w:type="gramStart"/>
+      <w:r>
+        <w:t>savePredictions</w:t>
+      </w:r>
+      <w:proofErr w:type="spellEnd"/>
+      <w:r>
+        <w:t>=</w:t>
+      </w:r>
+      <w:proofErr w:type="gramEnd"/>
+      <w:r>
+        <w:t>TRUE,</w:t>
+      </w:r>
+    </w:p>
+    <w:p>
+      <w:r>
+        <w:t xml:space="preserve">                        </w:t>
+      </w:r>
+      <w:proofErr w:type="spellStart"/>
+      <w:proofErr w:type="gramStart"/>
+      <w:r>
+        <w:t>allowParallel</w:t>
+      </w:r>
+      <w:proofErr w:type="spellEnd"/>
+      <w:r>
+        <w:t>=</w:t>
+      </w:r>
+      <w:proofErr w:type="gramEnd"/>
+      <w:r>
+        <w:t>TRUE,</w:t>
+      </w:r>
+    </w:p>
+    <w:p>
+      <w:r>
+        <w:t xml:space="preserve">                        </w:t>
+      </w:r>
+      <w:proofErr w:type="spellStart"/>
+      <w:proofErr w:type="gramStart"/>
+      <w:r>
+        <w:t>classProbs</w:t>
+      </w:r>
+      <w:proofErr w:type="spellEnd"/>
+      <w:r>
+        <w:t>=</w:t>
+      </w:r>
+      <w:proofErr w:type="gramEnd"/>
+      <w:r>
+        <w:t>TRUE,</w:t>
+      </w:r>
+    </w:p>
+    <w:p>
+      <w:r>
+        <w:t xml:space="preserve">                        </w:t>
+      </w:r>
+      <w:proofErr w:type="gramStart"/>
+      <w:r>
+        <w:t>index=</w:t>
+      </w:r>
+      <w:proofErr w:type="spellStart"/>
+      <w:proofErr w:type="gramEnd"/>
+      <w:r>
+        <w:t>createResample</w:t>
+      </w:r>
+      <w:proofErr w:type="spellEnd"/>
+      <w:r>
+        <w:t>(</w:t>
+      </w:r>
+      <w:proofErr w:type="spellStart"/>
+      <w:r>
+        <w:t>train$Popular</w:t>
+      </w:r>
+      <w:proofErr w:type="spellEnd"/>
+      <w:r>
+        <w:t>, 25),</w:t>
+      </w:r>
+    </w:p>
+    <w:p>
+      <w:r>
+        <w:t xml:space="preserve">                        </w:t>
+      </w:r>
+      <w:proofErr w:type="spellStart"/>
+      <w:proofErr w:type="gramStart"/>
+      <w:r>
+        <w:t>selectionFunction</w:t>
+      </w:r>
+      <w:proofErr w:type="spellEnd"/>
+      <w:proofErr w:type="gramEnd"/>
+      <w:r>
+        <w:t>="best",</w:t>
+      </w:r>
+    </w:p>
+    <w:p>
+      <w:r>
+        <w:t xml:space="preserve">                        </w:t>
+      </w:r>
+      <w:proofErr w:type="spellStart"/>
+      <w:proofErr w:type="gramStart"/>
+      <w:r>
+        <w:t>summaryFunction</w:t>
+      </w:r>
+      <w:proofErr w:type="spellEnd"/>
+      <w:r>
+        <w:t>=</w:t>
+      </w:r>
+      <w:proofErr w:type="spellStart"/>
+      <w:proofErr w:type="gramEnd"/>
+      <w:r>
+        <w:t>fiveStats</w:t>
+      </w:r>
+      <w:proofErr w:type="spellEnd"/>
+      <w:r>
+        <w:t>)</w:t>
+      </w:r>
+    </w:p>
+    <w:p>
+      <w:proofErr w:type="spellStart"/>
+      <w:proofErr w:type="gramStart"/>
+      <w:r>
+        <w:t>glmGrid</w:t>
+      </w:r>
+      <w:proofErr w:type="spellEnd"/>
+      <w:proofErr w:type="gramEnd"/>
+      <w:r>
+        <w:t xml:space="preserve"> &lt;- </w:t>
+      </w:r>
+      <w:proofErr w:type="spellStart"/>
+      <w:r>
+        <w:t>expand.grid</w:t>
+      </w:r>
+      <w:proofErr w:type="spellEnd"/>
+      <w:r>
+        <w:t>(alpha=c(.4), lambda=2^-8)</w:t>
+      </w:r>
+    </w:p>
+    <w:p>
+      <w:proofErr w:type="spellStart"/>
+      <w:proofErr w:type="gramStart"/>
+      <w:r>
+        <w:t>rfGrid</w:t>
+      </w:r>
+      <w:proofErr w:type="spellEnd"/>
+      <w:proofErr w:type="gramEnd"/>
+      <w:r>
+        <w:t xml:space="preserve"> &lt;- </w:t>
+      </w:r>
+      <w:proofErr w:type="spellStart"/>
+      <w:r>
+        <w:t>expand.grid</w:t>
+      </w:r>
+      <w:proofErr w:type="spellEnd"/>
+      <w:r>
+        <w:t>(</w:t>
+      </w:r>
+      <w:proofErr w:type="spellStart"/>
+      <w:r>
+        <w:t>mtry</w:t>
+      </w:r>
+      <w:proofErr w:type="spellEnd"/>
+      <w:r>
+        <w:t>=c(17))</w:t>
+      </w:r>
+    </w:p>
+    <w:p>
+      <w:proofErr w:type="spellStart"/>
+      <w:proofErr w:type="gramStart"/>
+      <w:r>
+        <w:t>gbmGrid</w:t>
+      </w:r>
+      <w:proofErr w:type="spellEnd"/>
+      <w:proofErr w:type="gramEnd"/>
+      <w:r>
+        <w:t xml:space="preserve"> &lt;- </w:t>
+      </w:r>
+      <w:proofErr w:type="spellStart"/>
+      <w:r>
+        <w:t>expand.grid</w:t>
+      </w:r>
+      <w:proofErr w:type="spellEnd"/>
+      <w:r>
+        <w:t>(</w:t>
+      </w:r>
+      <w:proofErr w:type="spellStart"/>
+      <w:r>
+        <w:t>n.trees</w:t>
+      </w:r>
+      <w:proofErr w:type="spellEnd"/>
+      <w:r>
+        <w:t xml:space="preserve">=c(3500), </w:t>
+      </w:r>
+      <w:proofErr w:type="spellStart"/>
+      <w:r>
+        <w:t>interaction.depth</w:t>
+      </w:r>
+      <w:proofErr w:type="spellEnd"/>
+      <w:r>
+        <w:t>=c(27), shrinkage=c(.001))</w:t>
+      </w:r>
+    </w:p>
+    <w:p>
+      <w:proofErr w:type="spellStart"/>
+      <w:proofErr w:type="gramStart"/>
+      <w:r>
+        <w:t>svmGrid</w:t>
+      </w:r>
+      <w:proofErr w:type="spellEnd"/>
+      <w:proofErr w:type="gramEnd"/>
+      <w:r>
+        <w:t xml:space="preserve"> &lt;- </w:t>
+      </w:r>
+      <w:proofErr w:type="spellStart"/>
+      <w:r>
+        <w:t>expand.grid</w:t>
+      </w:r>
+      <w:proofErr w:type="spellEnd"/>
+      <w:r>
+        <w:t>(.sigma=c(.0007),.C=c(16,32))</w:t>
       </w:r>
     </w:p>
     <w:p/>
     <w:p>
-      <w:r>
-        <w:t>model_list &lt;- caretList(</w:t>
-      </w:r>
-    </w:p>
-    <w:p>
-      <w:r>
-        <w:t xml:space="preserve">  Popular ~ .,</w:t>
-      </w:r>
-    </w:p>
-    <w:p>
-      <w:r>
-        <w:t xml:space="preserve">  data=train,</w:t>
-      </w:r>
-    </w:p>
-    <w:p>
-      <w:r>
-        <w:t xml:space="preserve">  trControl=ensCtrl,</w:t>
-      </w:r>
-    </w:p>
-    <w:p>
-      <w:r>
-        <w:t xml:space="preserve">  metric="ROC",</w:t>
+      <w:proofErr w:type="spellStart"/>
+      <w:r>
+        <w:t>model_list</w:t>
+      </w:r>
+      <w:proofErr w:type="spellEnd"/>
+      <w:r>
+        <w:t xml:space="preserve"> &lt;- </w:t>
+      </w:r>
+      <w:proofErr w:type="spellStart"/>
+      <w:proofErr w:type="gramStart"/>
+      <w:r>
+        <w:t>caretList</w:t>
+      </w:r>
+      <w:proofErr w:type="spellEnd"/>
+      <w:r>
+        <w:t>(</w:t>
+      </w:r>
+      <w:proofErr w:type="gramEnd"/>
+    </w:p>
+    <w:p>
+      <w:r>
+        <w:t xml:space="preserve">  Popular </w:t>
+      </w:r>
+      <w:proofErr w:type="gramStart"/>
+      <w:r>
+        <w:t>~ .,</w:t>
+      </w:r>
+      <w:proofErr w:type="gramEnd"/>
+    </w:p>
+    <w:p>
+      <w:r>
+        <w:t xml:space="preserve">  </w:t>
+      </w:r>
+      <w:proofErr w:type="gramStart"/>
+      <w:r>
+        <w:t>data=</w:t>
+      </w:r>
+      <w:proofErr w:type="gramEnd"/>
+      <w:r>
+        <w:t>train,</w:t>
+      </w:r>
+    </w:p>
+    <w:p>
+      <w:r>
+        <w:t xml:space="preserve">  </w:t>
+      </w:r>
+      <w:proofErr w:type="spellStart"/>
+      <w:proofErr w:type="gramStart"/>
+      <w:r>
+        <w:t>trControl</w:t>
+      </w:r>
+      <w:proofErr w:type="spellEnd"/>
+      <w:r>
+        <w:t>=</w:t>
+      </w:r>
+      <w:proofErr w:type="spellStart"/>
+      <w:proofErr w:type="gramEnd"/>
+      <w:r>
+        <w:t>ensCtrl</w:t>
+      </w:r>
+      <w:proofErr w:type="spellEnd"/>
+      <w:r>
+        <w:t>,</w:t>
+      </w:r>
+    </w:p>
+    <w:p>
+      <w:r>
+        <w:t xml:space="preserve">  </w:t>
+      </w:r>
+      <w:proofErr w:type="gramStart"/>
+      <w:r>
+        <w:t>metric</w:t>
+      </w:r>
+      <w:proofErr w:type="gramEnd"/>
+      <w:r>
+        <w:t>="ROC",</w:t>
       </w:r>
     </w:p>
     <w:p>
@@ -3344,11 +4686,27 @@
       <w:r>
         <w:t xml:space="preserve">  </w:t>
       </w:r>
-      <w:r>
-        <w:rPr>
-          <w:color w:val="FF0000"/>
-        </w:rPr>
-        <w:t>tuneList=list(</w:t>
+      <w:proofErr w:type="spellStart"/>
+      <w:proofErr w:type="gramStart"/>
+      <w:r>
+        <w:rPr>
+          <w:color w:val="FF0000"/>
+        </w:rPr>
+        <w:t>tuneList</w:t>
+      </w:r>
+      <w:proofErr w:type="spellEnd"/>
+      <w:r>
+        <w:rPr>
+          <w:color w:val="FF0000"/>
+        </w:rPr>
+        <w:t>=</w:t>
+      </w:r>
+      <w:proofErr w:type="gramEnd"/>
+      <w:r>
+        <w:rPr>
+          <w:color w:val="FF0000"/>
+        </w:rPr>
+        <w:t>list(</w:t>
       </w:r>
     </w:p>
     <w:p>
@@ -3361,7 +4719,107 @@
         <w:rPr>
           <w:color w:val="FF0000"/>
         </w:rPr>
-        <w:t xml:space="preserve">    rf=caretModelSpec(method="rf", tuneGrid=rfGrid, nodesize=1, ntree=3000),</w:t>
+        <w:t xml:space="preserve">    </w:t>
+      </w:r>
+      <w:proofErr w:type="spellStart"/>
+      <w:proofErr w:type="gramStart"/>
+      <w:r>
+        <w:rPr>
+          <w:color w:val="FF0000"/>
+        </w:rPr>
+        <w:t>rf</w:t>
+      </w:r>
+      <w:proofErr w:type="spellEnd"/>
+      <w:r>
+        <w:rPr>
+          <w:color w:val="FF0000"/>
+        </w:rPr>
+        <w:t>=</w:t>
+      </w:r>
+      <w:proofErr w:type="spellStart"/>
+      <w:proofErr w:type="gramEnd"/>
+      <w:r>
+        <w:rPr>
+          <w:color w:val="FF0000"/>
+        </w:rPr>
+        <w:t>caretModelSpec</w:t>
+      </w:r>
+      <w:proofErr w:type="spellEnd"/>
+      <w:r>
+        <w:rPr>
+          <w:color w:val="FF0000"/>
+        </w:rPr>
+        <w:t>(method="</w:t>
+      </w:r>
+      <w:proofErr w:type="spellStart"/>
+      <w:r>
+        <w:rPr>
+          <w:color w:val="FF0000"/>
+        </w:rPr>
+        <w:t>rf</w:t>
+      </w:r>
+      <w:proofErr w:type="spellEnd"/>
+      <w:r>
+        <w:rPr>
+          <w:color w:val="FF0000"/>
+        </w:rPr>
+        <w:t xml:space="preserve">", </w:t>
+      </w:r>
+      <w:proofErr w:type="spellStart"/>
+      <w:r>
+        <w:rPr>
+          <w:color w:val="FF0000"/>
+        </w:rPr>
+        <w:t>tuneGrid</w:t>
+      </w:r>
+      <w:proofErr w:type="spellEnd"/>
+      <w:r>
+        <w:rPr>
+          <w:color w:val="FF0000"/>
+        </w:rPr>
+        <w:t>=</w:t>
+      </w:r>
+      <w:proofErr w:type="spellStart"/>
+      <w:r>
+        <w:rPr>
+          <w:color w:val="FF0000"/>
+        </w:rPr>
+        <w:t>rfGrid</w:t>
+      </w:r>
+      <w:proofErr w:type="spellEnd"/>
+      <w:r>
+        <w:rPr>
+          <w:color w:val="FF0000"/>
+        </w:rPr>
+        <w:t xml:space="preserve">, </w:t>
+      </w:r>
+      <w:proofErr w:type="spellStart"/>
+      <w:r>
+        <w:rPr>
+          <w:color w:val="FF0000"/>
+        </w:rPr>
+        <w:t>nodesize</w:t>
+      </w:r>
+      <w:proofErr w:type="spellEnd"/>
+      <w:r>
+        <w:rPr>
+          <w:color w:val="FF0000"/>
+        </w:rPr>
+        <w:t xml:space="preserve">=1, </w:t>
+      </w:r>
+      <w:proofErr w:type="spellStart"/>
+      <w:r>
+        <w:rPr>
+          <w:color w:val="FF0000"/>
+        </w:rPr>
+        <w:t>ntree</w:t>
+      </w:r>
+      <w:proofErr w:type="spellEnd"/>
+      <w:r>
+        <w:rPr>
+          <w:color w:val="FF0000"/>
+        </w:rPr>
+        <w:t>=3000),</w:t>
       </w:r>
     </w:p>
     <w:p>
@@ -3374,7 +4832,52 @@
         <w:rPr>
           <w:color w:val="FF0000"/>
         </w:rPr>
-        <w:t xml:space="preserve">    glmnet=caretModelSpec(method="glmnet",</w:t>
+        <w:lastRenderedPageBreak/>
+        <w:t xml:space="preserve">    </w:t>
+      </w:r>
+      <w:proofErr w:type="spellStart"/>
+      <w:proofErr w:type="gramStart"/>
+      <w:r>
+        <w:rPr>
+          <w:color w:val="FF0000"/>
+        </w:rPr>
+        <w:t>glmnet</w:t>
+      </w:r>
+      <w:proofErr w:type="spellEnd"/>
+      <w:r>
+        <w:rPr>
+          <w:color w:val="FF0000"/>
+        </w:rPr>
+        <w:t>=</w:t>
+      </w:r>
+      <w:proofErr w:type="spellStart"/>
+      <w:proofErr w:type="gramEnd"/>
+      <w:r>
+        <w:rPr>
+          <w:color w:val="FF0000"/>
+        </w:rPr>
+        <w:t>caretModelSpec</w:t>
+      </w:r>
+      <w:proofErr w:type="spellEnd"/>
+      <w:r>
+        <w:rPr>
+          <w:color w:val="FF0000"/>
+        </w:rPr>
+        <w:t>(method="</w:t>
+      </w:r>
+      <w:proofErr w:type="spellStart"/>
+      <w:r>
+        <w:rPr>
+          <w:color w:val="FF0000"/>
+        </w:rPr>
+        <w:t>glmnet</w:t>
+      </w:r>
+      <w:proofErr w:type="spellEnd"/>
+      <w:r>
+        <w:rPr>
+          <w:color w:val="FF0000"/>
+        </w:rPr>
+        <w:t>",</w:t>
       </w:r>
       <w:r>
         <w:rPr>
@@ -3383,11 +4886,61 @@
         </w:rPr>
         <w:t xml:space="preserve"> </w:t>
       </w:r>
-      <w:r>
-        <w:rPr>
-          <w:color w:val="FF0000"/>
-        </w:rPr>
-        <w:t>tuneGrid=glmGrid, preProcess=c("center","scale")),</w:t>
+      <w:proofErr w:type="spellStart"/>
+      <w:r>
+        <w:rPr>
+          <w:color w:val="FF0000"/>
+        </w:rPr>
+        <w:t>tuneGrid</w:t>
+      </w:r>
+      <w:proofErr w:type="spellEnd"/>
+      <w:r>
+        <w:rPr>
+          <w:color w:val="FF0000"/>
+        </w:rPr>
+        <w:t>=</w:t>
+      </w:r>
+      <w:proofErr w:type="spellStart"/>
+      <w:r>
+        <w:rPr>
+          <w:color w:val="FF0000"/>
+        </w:rPr>
+        <w:t>glmGrid</w:t>
+      </w:r>
+      <w:proofErr w:type="spellEnd"/>
+      <w:r>
+        <w:rPr>
+          <w:color w:val="FF0000"/>
+        </w:rPr>
+        <w:t xml:space="preserve">, </w:t>
+      </w:r>
+      <w:proofErr w:type="spellStart"/>
+      <w:r>
+        <w:rPr>
+          <w:color w:val="FF0000"/>
+        </w:rPr>
+        <w:t>preProcess</w:t>
+      </w:r>
+      <w:proofErr w:type="spellEnd"/>
+      <w:r>
+        <w:rPr>
+          <w:color w:val="FF0000"/>
+        </w:rPr>
+        <w:t>=c("</w:t>
+      </w:r>
+      <w:proofErr w:type="spellStart"/>
+      <w:r>
+        <w:rPr>
+          <w:color w:val="FF0000"/>
+        </w:rPr>
+        <w:t>center","scale</w:t>
+      </w:r>
+      <w:proofErr w:type="spellEnd"/>
+      <w:r>
+        <w:rPr>
+          <w:color w:val="FF0000"/>
+        </w:rPr>
+        <w:t>")),</w:t>
       </w:r>
     </w:p>
     <w:p>
@@ -3400,7 +4953,79 @@
         <w:rPr>
           <w:color w:val="FF0000"/>
         </w:rPr>
-        <w:t xml:space="preserve">    gbm=caretModelSpec(method="gbm", tuneGrid=gbmGrid),</w:t>
+        <w:t xml:space="preserve">    </w:t>
+      </w:r>
+      <w:proofErr w:type="spellStart"/>
+      <w:proofErr w:type="gramStart"/>
+      <w:r>
+        <w:rPr>
+          <w:color w:val="FF0000"/>
+        </w:rPr>
+        <w:t>gbm</w:t>
+      </w:r>
+      <w:proofErr w:type="spellEnd"/>
+      <w:r>
+        <w:rPr>
+          <w:color w:val="FF0000"/>
+        </w:rPr>
+        <w:t>=</w:t>
+      </w:r>
+      <w:proofErr w:type="spellStart"/>
+      <w:proofErr w:type="gramEnd"/>
+      <w:r>
+        <w:rPr>
+          <w:color w:val="FF0000"/>
+        </w:rPr>
+        <w:t>caretModelSpec</w:t>
+      </w:r>
+      <w:proofErr w:type="spellEnd"/>
+      <w:r>
+        <w:rPr>
+          <w:color w:val="FF0000"/>
+        </w:rPr>
+        <w:t>(method="</w:t>
+      </w:r>
+      <w:proofErr w:type="spellStart"/>
+      <w:r>
+        <w:rPr>
+          <w:color w:val="FF0000"/>
+        </w:rPr>
+        <w:t>gbm</w:t>
+      </w:r>
+      <w:proofErr w:type="spellEnd"/>
+      <w:r>
+        <w:rPr>
+          <w:color w:val="FF0000"/>
+        </w:rPr>
+        <w:t xml:space="preserve">", </w:t>
+      </w:r>
+      <w:proofErr w:type="spellStart"/>
+      <w:r>
+        <w:rPr>
+          <w:color w:val="FF0000"/>
+        </w:rPr>
+        <w:t>tuneGrid</w:t>
+      </w:r>
+      <w:proofErr w:type="spellEnd"/>
+      <w:r>
+        <w:rPr>
+          <w:color w:val="FF0000"/>
+        </w:rPr>
+        <w:t>=</w:t>
+      </w:r>
+      <w:proofErr w:type="spellStart"/>
+      <w:r>
+        <w:rPr>
+          <w:color w:val="FF0000"/>
+        </w:rPr>
+        <w:t>gbmGrid</w:t>
+      </w:r>
+      <w:proofErr w:type="spellEnd"/>
+      <w:r>
+        <w:rPr>
+          <w:color w:val="FF0000"/>
+        </w:rPr>
+        <w:t>),</w:t>
       </w:r>
     </w:p>
     <w:p>
@@ -3413,8 +5038,107 @@
         <w:rPr>
           <w:color w:val="FF0000"/>
         </w:rPr>
-        <w:lastRenderedPageBreak/>
-        <w:t xml:space="preserve">    svm=caretModelSpec(method="svmRadial", tuneGrid=svmGrid, preProcess=c("center","scale"))</w:t>
+        <w:t xml:space="preserve">    </w:t>
+      </w:r>
+      <w:proofErr w:type="spellStart"/>
+      <w:proofErr w:type="gramStart"/>
+      <w:r>
+        <w:rPr>
+          <w:color w:val="FF0000"/>
+        </w:rPr>
+        <w:t>svm</w:t>
+      </w:r>
+      <w:proofErr w:type="spellEnd"/>
+      <w:r>
+        <w:rPr>
+          <w:color w:val="FF0000"/>
+        </w:rPr>
+        <w:t>=</w:t>
+      </w:r>
+      <w:proofErr w:type="spellStart"/>
+      <w:proofErr w:type="gramEnd"/>
+      <w:r>
+        <w:rPr>
+          <w:color w:val="FF0000"/>
+        </w:rPr>
+        <w:t>caretModelSpec</w:t>
+      </w:r>
+      <w:proofErr w:type="spellEnd"/>
+      <w:r>
+        <w:rPr>
+          <w:color w:val="FF0000"/>
+        </w:rPr>
+        <w:t>(method="</w:t>
+      </w:r>
+      <w:proofErr w:type="spellStart"/>
+      <w:r>
+        <w:rPr>
+          <w:color w:val="FF0000"/>
+        </w:rPr>
+        <w:t>svmRadial</w:t>
+      </w:r>
+      <w:proofErr w:type="spellEnd"/>
+      <w:r>
+        <w:rPr>
+          <w:color w:val="FF0000"/>
+        </w:rPr>
+        <w:t xml:space="preserve">", </w:t>
+      </w:r>
+      <w:proofErr w:type="spellStart"/>
+      <w:r>
+        <w:rPr>
+          <w:color w:val="FF0000"/>
+        </w:rPr>
+        <w:t>tuneGrid</w:t>
+      </w:r>
+      <w:proofErr w:type="spellEnd"/>
+      <w:r>
+        <w:rPr>
+          <w:color w:val="FF0000"/>
+        </w:rPr>
+        <w:t>=</w:t>
+      </w:r>
+      <w:proofErr w:type="spellStart"/>
+      <w:r>
+        <w:rPr>
+          <w:color w:val="FF0000"/>
+        </w:rPr>
+        <w:t>svmGrid</w:t>
+      </w:r>
+      <w:proofErr w:type="spellEnd"/>
+      <w:r>
+        <w:rPr>
+          <w:color w:val="FF0000"/>
+        </w:rPr>
+        <w:t xml:space="preserve">, </w:t>
+      </w:r>
+      <w:proofErr w:type="spellStart"/>
+      <w:r>
+        <w:rPr>
+          <w:color w:val="FF0000"/>
+        </w:rPr>
+        <w:t>preProcess</w:t>
+      </w:r>
+      <w:proofErr w:type="spellEnd"/>
+      <w:r>
+        <w:rPr>
+          <w:color w:val="FF0000"/>
+        </w:rPr>
+        <w:t>=c("</w:t>
+      </w:r>
+      <w:proofErr w:type="spellStart"/>
+      <w:r>
+        <w:rPr>
+          <w:color w:val="FF0000"/>
+        </w:rPr>
+        <w:t>center","scale</w:t>
+      </w:r>
+      <w:proofErr w:type="spellEnd"/>
+      <w:r>
+        <w:rPr>
+          <w:color w:val="FF0000"/>
+        </w:rPr>
+        <w:t>"))</w:t>
       </w:r>
     </w:p>
     <w:p>
@@ -3423,83 +5147,249 @@
       </w:r>
     </w:p>
     <w:p>
-      <w:pPr>
-        <w:rPr>
-          <w:rFonts w:hint="eastAsia"/>
-        </w:rPr>
-      </w:pPr>
       <w:r>
         <w:t>)</w:t>
       </w:r>
     </w:p>
-    <w:p>
-      <w:pPr>
-        <w:rPr>
-          <w:rFonts w:hint="eastAsia"/>
-        </w:rPr>
-      </w:pPr>
-    </w:p>
-    <w:p>
-      <w:r>
-        <w:t>xyplot(resamples(model_list))</w:t>
-      </w:r>
-    </w:p>
-    <w:p>
-      <w:r>
-        <w:t>modelCor(resamples(model_list))</w:t>
-      </w:r>
-    </w:p>
-    <w:p>
-      <w:pPr>
-        <w:rPr>
-          <w:rFonts w:hint="eastAsia"/>
-        </w:rPr>
-      </w:pPr>
-      <w:r>
-        <w:t>greedy_ensemble &lt;- caretEnsemble(model_list)</w:t>
-      </w:r>
-    </w:p>
-    <w:p>
-      <w:pPr>
-        <w:rPr>
-          <w:rFonts w:hint="eastAsia"/>
-        </w:rPr>
-      </w:pPr>
-    </w:p>
-    <w:p>
-      <w:r>
-        <w:t>library('caTools')</w:t>
-      </w:r>
-    </w:p>
-    <w:p>
-      <w:r>
-        <w:t>model_preds &lt;- lapply(model_list, predict, newdata=test, type='prob')</w:t>
-      </w:r>
-    </w:p>
-    <w:p>
-      <w:r>
-        <w:t>model_preds &lt;- lapply(model_preds, function(x) x[,'Yes'])</w:t>
-      </w:r>
-    </w:p>
-    <w:p>
-      <w:r>
-        <w:t>model_preds &lt;- data.frame(model_preds)</w:t>
-      </w:r>
-    </w:p>
-    <w:p>
-      <w:r>
-        <w:t>ens_preds &lt;- predict(greedy_ensemble, newdata=test)</w:t>
-      </w:r>
-    </w:p>
-    <w:p>
-      <w:pPr>
-        <w:rPr>
-          <w:rFonts w:hint="eastAsia"/>
-        </w:rPr>
-      </w:pPr>
-      <w:r>
-        <w:t>model_preds$ensemble &lt;- ens_preds</w:t>
-      </w:r>
+    <w:p/>
+    <w:p>
+      <w:proofErr w:type="spellStart"/>
+      <w:proofErr w:type="gramStart"/>
+      <w:r>
+        <w:t>xyplot</w:t>
+      </w:r>
+      <w:proofErr w:type="spellEnd"/>
+      <w:r>
+        <w:t>(</w:t>
+      </w:r>
+      <w:proofErr w:type="gramEnd"/>
+      <w:r>
+        <w:t>resamples(</w:t>
+      </w:r>
+      <w:proofErr w:type="spellStart"/>
+      <w:r>
+        <w:t>model_list</w:t>
+      </w:r>
+      <w:proofErr w:type="spellEnd"/>
+      <w:r>
+        <w:t>))</w:t>
+      </w:r>
+    </w:p>
+    <w:p>
+      <w:proofErr w:type="spellStart"/>
+      <w:proofErr w:type="gramStart"/>
+      <w:r>
+        <w:t>modelCor</w:t>
+      </w:r>
+      <w:proofErr w:type="spellEnd"/>
+      <w:r>
+        <w:t>(</w:t>
+      </w:r>
+      <w:proofErr w:type="gramEnd"/>
+      <w:r>
+        <w:t>resamples(</w:t>
+      </w:r>
+      <w:proofErr w:type="spellStart"/>
+      <w:r>
+        <w:t>model_list</w:t>
+      </w:r>
+      <w:proofErr w:type="spellEnd"/>
+      <w:r>
+        <w:t>))</w:t>
+      </w:r>
+    </w:p>
+    <w:p>
+      <w:proofErr w:type="spellStart"/>
+      <w:r>
+        <w:t>greedy_ensemble</w:t>
+      </w:r>
+      <w:proofErr w:type="spellEnd"/>
+      <w:r>
+        <w:t xml:space="preserve"> &lt;- </w:t>
+      </w:r>
+      <w:proofErr w:type="spellStart"/>
+      <w:proofErr w:type="gramStart"/>
+      <w:r>
+        <w:t>caretEnsemble</w:t>
+      </w:r>
+      <w:proofErr w:type="spellEnd"/>
+      <w:r>
+        <w:t>(</w:t>
+      </w:r>
+      <w:proofErr w:type="spellStart"/>
+      <w:proofErr w:type="gramEnd"/>
+      <w:r>
+        <w:t>model_list</w:t>
+      </w:r>
+      <w:proofErr w:type="spellEnd"/>
+      <w:r>
+        <w:t>)</w:t>
+      </w:r>
+    </w:p>
+    <w:p/>
+    <w:p>
+      <w:proofErr w:type="gramStart"/>
+      <w:r>
+        <w:t>library(</w:t>
+      </w:r>
+      <w:proofErr w:type="gramEnd"/>
+      <w:r>
+        <w:t>'</w:t>
+      </w:r>
+      <w:proofErr w:type="spellStart"/>
+      <w:r>
+        <w:t>caTools</w:t>
+      </w:r>
+      <w:proofErr w:type="spellEnd"/>
+      <w:r>
+        <w:t>')</w:t>
+      </w:r>
+    </w:p>
+    <w:p>
+      <w:proofErr w:type="spellStart"/>
+      <w:r>
+        <w:t>model_preds</w:t>
+      </w:r>
+      <w:proofErr w:type="spellEnd"/>
+      <w:r>
+        <w:t xml:space="preserve"> &lt;- </w:t>
+      </w:r>
+      <w:proofErr w:type="spellStart"/>
+      <w:proofErr w:type="gramStart"/>
+      <w:r>
+        <w:t>lapply</w:t>
+      </w:r>
+      <w:proofErr w:type="spellEnd"/>
+      <w:r>
+        <w:t>(</w:t>
+      </w:r>
+      <w:proofErr w:type="spellStart"/>
+      <w:proofErr w:type="gramEnd"/>
+      <w:r>
+        <w:t>model_list</w:t>
+      </w:r>
+      <w:proofErr w:type="spellEnd"/>
+      <w:r>
+        <w:t xml:space="preserve">, predict, </w:t>
+      </w:r>
+      <w:proofErr w:type="spellStart"/>
+      <w:r>
+        <w:t>newdata</w:t>
+      </w:r>
+      <w:proofErr w:type="spellEnd"/>
+      <w:r>
+        <w:t>=test, type='</w:t>
+      </w:r>
+      <w:proofErr w:type="spellStart"/>
+      <w:r>
+        <w:t>prob</w:t>
+      </w:r>
+      <w:proofErr w:type="spellEnd"/>
+      <w:r>
+        <w:t>')</w:t>
+      </w:r>
+    </w:p>
+    <w:p>
+      <w:proofErr w:type="spellStart"/>
+      <w:r>
+        <w:t>model_preds</w:t>
+      </w:r>
+      <w:proofErr w:type="spellEnd"/>
+      <w:r>
+        <w:t xml:space="preserve"> &lt;- </w:t>
+      </w:r>
+      <w:proofErr w:type="spellStart"/>
+      <w:proofErr w:type="gramStart"/>
+      <w:r>
+        <w:t>lapply</w:t>
+      </w:r>
+      <w:proofErr w:type="spellEnd"/>
+      <w:r>
+        <w:t>(</w:t>
+      </w:r>
+      <w:proofErr w:type="spellStart"/>
+      <w:proofErr w:type="gramEnd"/>
+      <w:r>
+        <w:t>model_preds</w:t>
+      </w:r>
+      <w:proofErr w:type="spellEnd"/>
+      <w:r>
+        <w:t>, function(x) x[,'Yes'])</w:t>
+      </w:r>
+    </w:p>
+    <w:p>
+      <w:proofErr w:type="spellStart"/>
+      <w:r>
+        <w:t>model_preds</w:t>
+      </w:r>
+      <w:proofErr w:type="spellEnd"/>
+      <w:r>
+        <w:t xml:space="preserve"> &lt;- </w:t>
+      </w:r>
+      <w:proofErr w:type="spellStart"/>
+      <w:proofErr w:type="gramStart"/>
+      <w:r>
+        <w:t>data.frame</w:t>
+      </w:r>
+      <w:proofErr w:type="spellEnd"/>
+      <w:r>
+        <w:t>(</w:t>
+      </w:r>
+      <w:proofErr w:type="spellStart"/>
+      <w:proofErr w:type="gramEnd"/>
+      <w:r>
+        <w:t>model_preds</w:t>
+      </w:r>
+      <w:proofErr w:type="spellEnd"/>
+      <w:r>
+        <w:t>)</w:t>
+      </w:r>
+    </w:p>
+    <w:p>
+      <w:proofErr w:type="spellStart"/>
+      <w:r>
+        <w:t>ens_preds</w:t>
+      </w:r>
+      <w:proofErr w:type="spellEnd"/>
+      <w:r>
+        <w:t xml:space="preserve"> &lt;- </w:t>
+      </w:r>
+      <w:proofErr w:type="gramStart"/>
+      <w:r>
+        <w:t>predict(</w:t>
+      </w:r>
+      <w:proofErr w:type="spellStart"/>
+      <w:proofErr w:type="gramEnd"/>
+      <w:r>
+        <w:t>greedy_ensemble</w:t>
+      </w:r>
+      <w:proofErr w:type="spellEnd"/>
+      <w:r>
+        <w:t xml:space="preserve">, </w:t>
+      </w:r>
+      <w:proofErr w:type="spellStart"/>
+      <w:r>
+        <w:t>newdata</w:t>
+      </w:r>
+      <w:proofErr w:type="spellEnd"/>
+      <w:r>
+        <w:t>=test)</w:t>
+      </w:r>
+    </w:p>
+    <w:p>
+      <w:proofErr w:type="spellStart"/>
+      <w:r>
+        <w:t>model_preds$ensemble</w:t>
+      </w:r>
+      <w:proofErr w:type="spellEnd"/>
+      <w:r>
+        <w:t xml:space="preserve"> &lt;- </w:t>
+      </w:r>
+      <w:proofErr w:type="spellStart"/>
+      <w:r>
+        <w:t>ens_preds</w:t>
+      </w:r>
+      <w:proofErr w:type="spellEnd"/>
     </w:p>
     <w:p/>
     <w:p>
@@ -3515,17 +5405,48 @@
     </w:p>
     <w:p>
       <w:r>
-        <w:t># Creates a set of copies of R running in parallel and communicating over sockets.</w:t>
-      </w:r>
-    </w:p>
-    <w:p>
-      <w:r>
-        <w:t xml:space="preserve">cl &lt;- makeCluster(7)  </w:t>
-      </w:r>
-    </w:p>
-    <w:p>
-      <w:r>
-        <w:t>registerDoParallel(cl)</w:t>
+        <w:t xml:space="preserve"># </w:t>
+      </w:r>
+      <w:proofErr w:type="gramStart"/>
+      <w:r>
+        <w:t>Creates</w:t>
+      </w:r>
+      <w:proofErr w:type="gramEnd"/>
+      <w:r>
+        <w:t xml:space="preserve"> a set of copies of R running in parallel and communicating over sockets.</w:t>
+      </w:r>
+    </w:p>
+    <w:p>
+      <w:proofErr w:type="gramStart"/>
+      <w:r>
+        <w:t>cl</w:t>
+      </w:r>
+      <w:proofErr w:type="gramEnd"/>
+      <w:r>
+        <w:t xml:space="preserve"> &lt;- </w:t>
+      </w:r>
+      <w:proofErr w:type="spellStart"/>
+      <w:r>
+        <w:t>makeCluster</w:t>
+      </w:r>
+      <w:proofErr w:type="spellEnd"/>
+      <w:r>
+        <w:t xml:space="preserve">(7)  </w:t>
+      </w:r>
+    </w:p>
+    <w:p>
+      <w:proofErr w:type="spellStart"/>
+      <w:proofErr w:type="gramStart"/>
+      <w:r>
+        <w:t>registerDoParallel</w:t>
+      </w:r>
+      <w:proofErr w:type="spellEnd"/>
+      <w:r>
+        <w:t>(</w:t>
+      </w:r>
+      <w:proofErr w:type="gramEnd"/>
+      <w:r>
+        <w:t>cl)</w:t>
       </w:r>
     </w:p>
     <w:p>
@@ -3537,8 +5458,18 @@
       </w:r>
     </w:p>
     <w:p>
-      <w:r>
-        <w:t>stopCluster(cl)</w:t>
+      <w:proofErr w:type="spellStart"/>
+      <w:proofErr w:type="gramStart"/>
+      <w:r>
+        <w:t>stopCluster</w:t>
+      </w:r>
+      <w:proofErr w:type="spellEnd"/>
+      <w:r>
+        <w:t>(</w:t>
+      </w:r>
+      <w:proofErr w:type="gramEnd"/>
+      <w:r>
+        <w:t>cl)</w:t>
       </w:r>
     </w:p>
     <w:sectPr>
@@ -3552,15 +5483,15 @@
 </file>
 
 <file path=word/endnotes.xml><?xml version="1.0" encoding="utf-8"?>
-<w:endnotes xmlns:ve="http://schemas.openxmlformats.org/markup-compatibility/2006" xmlns:o="urn:schemas-microsoft-com:office:office" xmlns:r="http://schemas.openxmlformats.org/officeDocument/2006/relationships" xmlns:m="http://schemas.openxmlformats.org/officeDocument/2006/math" xmlns:v="urn:schemas-microsoft-com:vml" xmlns:wp="http://schemas.openxmlformats.org/drawingml/2006/wordprocessingDrawing" xmlns:w10="urn:schemas-microsoft-com:office:word" xmlns:w="http://schemas.openxmlformats.org/wordprocessingml/2006/main" xmlns:wne="http://schemas.microsoft.com/office/word/2006/wordml">
-  <w:endnote w:type="separator" w:id="0">
+<w:endnotes xmlns:wpc="http://schemas.microsoft.com/office/word/2010/wordprocessingCanvas" xmlns:mc="http://schemas.openxmlformats.org/markup-compatibility/2006" xmlns:o="urn:schemas-microsoft-com:office:office" xmlns:r="http://schemas.openxmlformats.org/officeDocument/2006/relationships" xmlns:m="http://schemas.openxmlformats.org/officeDocument/2006/math" xmlns:v="urn:schemas-microsoft-com:vml" xmlns:wp14="http://schemas.microsoft.com/office/word/2010/wordprocessingDrawing" xmlns:wp="http://schemas.openxmlformats.org/drawingml/2006/wordprocessingDrawing" xmlns:w10="urn:schemas-microsoft-com:office:word" xmlns:w="http://schemas.openxmlformats.org/wordprocessingml/2006/main" xmlns:w14="http://schemas.microsoft.com/office/word/2010/wordml" xmlns:wpg="http://schemas.microsoft.com/office/word/2010/wordprocessingGroup" xmlns:wpi="http://schemas.microsoft.com/office/word/2010/wordprocessingInk" xmlns:wne="http://schemas.microsoft.com/office/word/2006/wordml" xmlns:wps="http://schemas.microsoft.com/office/word/2010/wordprocessingShape" mc:Ignorable="w14 wp14">
+  <w:endnote w:type="separator" w:id="-1">
     <w:p>
       <w:r>
         <w:separator/>
       </w:r>
     </w:p>
   </w:endnote>
-  <w:endnote w:type="continuationSeparator" w:id="1">
+  <w:endnote w:type="continuationSeparator" w:id="0">
     <w:p>
       <w:r>
         <w:continuationSeparator/>
@@ -3571,15 +5502,15 @@
 </file>
 
 <file path=word/footnotes.xml><?xml version="1.0" encoding="utf-8"?>
-<w:footnotes xmlns:ve="http://schemas.openxmlformats.org/markup-compatibility/2006" xmlns:o="urn:schemas-microsoft-com:office:office" xmlns:r="http://schemas.openxmlformats.org/officeDocument/2006/relationships" xmlns:m="http://schemas.openxmlformats.org/officeDocument/2006/math" xmlns:v="urn:schemas-microsoft-com:vml" xmlns:wp="http://schemas.openxmlformats.org/drawingml/2006/wordprocessingDrawing" xmlns:w10="urn:schemas-microsoft-com:office:word" xmlns:w="http://schemas.openxmlformats.org/wordprocessingml/2006/main" xmlns:wne="http://schemas.microsoft.com/office/word/2006/wordml">
-  <w:footnote w:type="separator" w:id="0">
+<w:footnotes xmlns:wpc="http://schemas.microsoft.com/office/word/2010/wordprocessingCanvas" xmlns:mc="http://schemas.openxmlformats.org/markup-compatibility/2006" xmlns:o="urn:schemas-microsoft-com:office:office" xmlns:r="http://schemas.openxmlformats.org/officeDocument/2006/relationships" xmlns:m="http://schemas.openxmlformats.org/officeDocument/2006/math" xmlns:v="urn:schemas-microsoft-com:vml" xmlns:wp14="http://schemas.microsoft.com/office/word/2010/wordprocessingDrawing" xmlns:wp="http://schemas.openxmlformats.org/drawingml/2006/wordprocessingDrawing" xmlns:w10="urn:schemas-microsoft-com:office:word" xmlns:w="http://schemas.openxmlformats.org/wordprocessingml/2006/main" xmlns:w14="http://schemas.microsoft.com/office/word/2010/wordml" xmlns:wpg="http://schemas.microsoft.com/office/word/2010/wordprocessingGroup" xmlns:wpi="http://schemas.microsoft.com/office/word/2010/wordprocessingInk" xmlns:wne="http://schemas.microsoft.com/office/word/2006/wordml" xmlns:wps="http://schemas.microsoft.com/office/word/2010/wordprocessingShape" mc:Ignorable="w14 wp14">
+  <w:footnote w:type="separator" w:id="-1">
     <w:p>
       <w:r>
         <w:separator/>
       </w:r>
     </w:p>
   </w:footnote>
-  <w:footnote w:type="continuationSeparator" w:id="1">
+  <w:footnote w:type="continuationSeparator" w:id="0">
     <w:p>
       <w:r>
         <w:continuationSeparator/>
@@ -3590,7 +5521,7 @@
 </file>
 
 <file path=word/numbering.xml><?xml version="1.0" encoding="utf-8"?>
-<w:numbering xmlns:ve="http://schemas.openxmlformats.org/markup-compatibility/2006" xmlns:o="urn:schemas-microsoft-com:office:office" xmlns:r="http://schemas.openxmlformats.org/officeDocument/2006/relationships" xmlns:m="http://schemas.openxmlformats.org/officeDocument/2006/math" xmlns:v="urn:schemas-microsoft-com:vml" xmlns:wp="http://schemas.openxmlformats.org/drawingml/2006/wordprocessingDrawing" xmlns:w10="urn:schemas-microsoft-com:office:word" xmlns:w="http://schemas.openxmlformats.org/wordprocessingml/2006/main" xmlns:wne="http://schemas.microsoft.com/office/word/2006/wordml">
+<w:numbering xmlns:wpc="http://schemas.microsoft.com/office/word/2010/wordprocessingCanvas" xmlns:mc="http://schemas.openxmlformats.org/markup-compatibility/2006" xmlns:o="urn:schemas-microsoft-com:office:office" xmlns:r="http://schemas.openxmlformats.org/officeDocument/2006/relationships" xmlns:m="http://schemas.openxmlformats.org/officeDocument/2006/math" xmlns:v="urn:schemas-microsoft-com:vml" xmlns:wp14="http://schemas.microsoft.com/office/word/2010/wordprocessingDrawing" xmlns:wp="http://schemas.openxmlformats.org/drawingml/2006/wordprocessingDrawing" xmlns:w10="urn:schemas-microsoft-com:office:word" xmlns:w="http://schemas.openxmlformats.org/wordprocessingml/2006/main" xmlns:w14="http://schemas.microsoft.com/office/word/2010/wordml" xmlns:wpg="http://schemas.microsoft.com/office/word/2010/wordprocessingGroup" xmlns:wpi="http://schemas.microsoft.com/office/word/2010/wordprocessingInk" xmlns:wne="http://schemas.microsoft.com/office/word/2006/wordml" xmlns:wps="http://schemas.microsoft.com/office/word/2010/wordprocessingShape" mc:Ignorable="w14 wp14">
   <w:abstractNum w:abstractNumId="0">
     <w:nsid w:val="0D2734A1"/>
     <w:multiLevelType w:val="multilevel"/>
@@ -3902,7 +5833,7 @@
 </file>
 
 <file path=word/styles.xml><?xml version="1.0" encoding="utf-8"?>
-<w:styles xmlns:r="http://schemas.openxmlformats.org/officeDocument/2006/relationships" xmlns:w="http://schemas.openxmlformats.org/wordprocessingml/2006/main">
+<w:styles xmlns:mc="http://schemas.openxmlformats.org/markup-compatibility/2006" xmlns:r="http://schemas.openxmlformats.org/officeDocument/2006/relationships" xmlns:w="http://schemas.openxmlformats.org/wordprocessingml/2006/main" xmlns:w14="http://schemas.microsoft.com/office/word/2010/wordml" mc:Ignorable="w14">
   <w:docDefaults>
     <w:rPrDefault>
       <w:rPr>
@@ -4305,6 +6236,7 @@
   <w:style w:type="character" w:default="1" w:styleId="a0">
     <w:name w:val="Default Paragraph Font"/>
     <w:uiPriority w:val="1"/>
+    <w:semiHidden/>
     <w:unhideWhenUsed/>
   </w:style>
   <w:style w:type="table" w:default="1" w:styleId="a1">
@@ -4312,7 +6244,6 @@
     <w:uiPriority w:val="99"/>
     <w:semiHidden/>
     <w:unhideWhenUsed/>
-    <w:qFormat/>
     <w:tblPr>
       <w:tblInd w:w="0" w:type="dxa"/>
       <w:tblCellMar>
@@ -4427,7 +6358,6 @@
     <w:uiPriority w:val="59"/>
     <w:rsid w:val="008D3E36"/>
     <w:tblPr>
-      <w:tblInd w:w="0" w:type="dxa"/>
       <w:tblBorders>
         <w:top w:val="single" w:sz="4" w:space="0" w:color="000000" w:themeColor="text1"/>
         <w:left w:val="single" w:sz="4" w:space="0" w:color="000000" w:themeColor="text1"/>
@@ -4436,12 +6366,6 @@
         <w:insideH w:val="single" w:sz="4" w:space="0" w:color="000000" w:themeColor="text1"/>
         <w:insideV w:val="single" w:sz="4" w:space="0" w:color="000000" w:themeColor="text1"/>
       </w:tblBorders>
-      <w:tblCellMar>
-        <w:top w:w="0" w:type="dxa"/>
-        <w:left w:w="108" w:type="dxa"/>
-        <w:bottom w:w="0" w:type="dxa"/>
-        <w:right w:w="108" w:type="dxa"/>
-      </w:tblCellMar>
     </w:tblPr>
   </w:style>
   <w:style w:type="paragraph" w:styleId="a7">
@@ -4611,6 +6535,197 @@
       <w:rFonts w:asciiTheme="majorHAnsi" w:eastAsiaTheme="majorEastAsia" w:hAnsiTheme="majorHAnsi" w:cstheme="majorBidi"/>
       <w:szCs w:val="21"/>
     </w:rPr>
+  </w:style>
+</w:styles>
+</file>
+
+<file path=word/stylesWithEffects.xml><?xml version="1.0" encoding="utf-8"?>
+<w:styles xmlns:wpc="http://schemas.microsoft.com/office/word/2010/wordprocessingCanvas" xmlns:mc="http://schemas.openxmlformats.org/markup-compatibility/2006" xmlns:o="urn:schemas-microsoft-com:office:office" xmlns:r="http://schemas.openxmlformats.org/officeDocument/2006/relationships" xmlns:m="http://schemas.openxmlformats.org/officeDocument/2006/math" xmlns:v="urn:schemas-microsoft-com:vml" xmlns:wp14="http://schemas.microsoft.com/office/word/2010/wordprocessingDrawing" xmlns:wp="http://schemas.openxmlformats.org/drawingml/2006/wordprocessingDrawing" xmlns:w10="urn:schemas-microsoft-com:office:word" xmlns:w="http://schemas.openxmlformats.org/wordprocessingml/2006/main" xmlns:w14="http://schemas.microsoft.com/office/word/2010/wordml" xmlns:wpg="http://schemas.microsoft.com/office/word/2010/wordprocessingGroup" xmlns:wpi="http://schemas.microsoft.com/office/word/2010/wordprocessingInk" xmlns:wne="http://schemas.microsoft.com/office/word/2006/wordml" xmlns:wps="http://schemas.microsoft.com/office/word/2010/wordprocessingShape" mc:Ignorable="w14 wp14">
+  <w:docDefaults>
+    <w:rPrDefault>
+      <w:rPr>
+        <w:rFonts w:asciiTheme="minorHAnsi" w:eastAsiaTheme="minorEastAsia" w:hAnsiTheme="minorHAnsi" w:cstheme="minorBidi"/>
+        <w:kern w:val="2"/>
+        <w:sz w:val="21"/>
+        <w:szCs w:val="22"/>
+        <w:lang w:val="en-US" w:eastAsia="zh-CN" w:bidi="ar-SA"/>
+      </w:rPr>
+    </w:rPrDefault>
+    <w:pPrDefault/>
+  </w:docDefaults>
+  <w:latentStyles w:defLockedState="0" w:defUIPriority="99" w:defSemiHidden="1" w:defUnhideWhenUsed="1" w:defQFormat="0" w:count="267">
+    <w:lsdException w:name="Normal" w:semiHidden="0" w:uiPriority="0" w:unhideWhenUsed="0" w:qFormat="1"/>
+    <w:lsdException w:name="heading 1" w:semiHidden="0" w:uiPriority="9" w:unhideWhenUsed="0" w:qFormat="1"/>
+    <w:lsdException w:name="heading 2" w:uiPriority="9" w:qFormat="1"/>
+    <w:lsdException w:name="heading 3" w:uiPriority="9" w:qFormat="1"/>
+    <w:lsdException w:name="heading 4" w:uiPriority="9" w:qFormat="1"/>
+    <w:lsdException w:name="heading 5" w:uiPriority="9" w:qFormat="1"/>
+    <w:lsdException w:name="heading 6" w:uiPriority="9" w:qFormat="1"/>
+    <w:lsdException w:name="heading 7" w:uiPriority="9" w:qFormat="1"/>
+    <w:lsdException w:name="heading 8" w:uiPriority="9" w:qFormat="1"/>
+    <w:lsdException w:name="heading 9" w:uiPriority="9" w:qFormat="1"/>
+    <w:lsdException w:name="toc 1" w:uiPriority="39"/>
+    <w:lsdException w:name="toc 2" w:uiPriority="39"/>
+    <w:lsdException w:name="toc 3" w:uiPriority="39"/>
+    <w:lsdException w:name="toc 4" w:uiPriority="39"/>
+    <w:lsdException w:name="toc 5" w:uiPriority="39"/>
+    <w:lsdException w:name="toc 6" w:uiPriority="39"/>
+    <w:lsdException w:name="toc 7" w:uiPriority="39"/>
+    <w:lsdException w:name="toc 8" w:uiPriority="39"/>
+    <w:lsdException w:name="toc 9" w:uiPriority="39"/>
+    <w:lsdException w:name="caption" w:uiPriority="35" w:qFormat="1"/>
+    <w:lsdException w:name="Title" w:semiHidden="0" w:uiPriority="10" w:unhideWhenUsed="0" w:qFormat="1"/>
+    <w:lsdException w:name="Default Paragraph Font" w:uiPriority="1"/>
+    <w:lsdException w:name="Subtitle" w:semiHidden="0" w:uiPriority="11" w:unhideWhenUsed="0" w:qFormat="1"/>
+    <w:lsdException w:name="Strong" w:semiHidden="0" w:uiPriority="22" w:unhideWhenUsed="0" w:qFormat="1"/>
+    <w:lsdException w:name="Emphasis" w:semiHidden="0" w:uiPriority="20" w:unhideWhenUsed="0" w:qFormat="1"/>
+    <w:lsdException w:name="Table Grid" w:semiHidden="0" w:uiPriority="59" w:unhideWhenUsed="0"/>
+    <w:lsdException w:name="Placeholder Text" w:unhideWhenUsed="0"/>
+    <w:lsdException w:name="No Spacing" w:semiHidden="0" w:uiPriority="1" w:unhideWhenUsed="0" w:qFormat="1"/>
+    <w:lsdException w:name="Light Shading" w:semiHidden="0" w:uiPriority="60" w:unhideWhenUsed="0"/>
+    <w:lsdException w:name="Light List" w:semiHidden="0" w:uiPriority="61" w:unhideWhenUsed="0"/>
+    <w:lsdException w:name="Light Grid" w:semiHidden="0" w:uiPriority="62" w:unhideWhenUsed="0"/>
+    <w:lsdException w:name="Medium Shading 1" w:semiHidden="0" w:uiPriority="63" w:unhideWhenUsed="0"/>
+    <w:lsdException w:name="Medium Shading 2" w:semiHidden="0" w:uiPriority="64" w:unhideWhenUsed="0"/>
+    <w:lsdException w:name="Medium List 1" w:semiHidden="0" w:uiPriority="65" w:unhideWhenUsed="0"/>
+    <w:lsdException w:name="Medium List 2" w:semiHidden="0" w:uiPriority="66" w:unhideWhenUsed="0"/>
+    <w:lsdException w:name="Medium Grid 1" w:semiHidden="0" w:uiPriority="67" w:unhideWhenUsed="0"/>
+    <w:lsdException w:name="Medium Grid 2" w:semiHidden="0" w:uiPriority="68" w:unhideWhenUsed="0"/>
+    <w:lsdException w:name="Medium Grid 3" w:semiHidden="0" w:uiPriority="69" w:unhideWhenUsed="0"/>
+    <w:lsdException w:name="Dark List" w:semiHidden="0" w:uiPriority="70" w:unhideWhenUsed="0"/>
+    <w:lsdException w:name="Colorful Shading" w:semiHidden="0" w:uiPriority="71" w:unhideWhenUsed="0"/>
+    <w:lsdException w:name="Colorful List" w:semiHidden="0" w:uiPriority="72" w:unhideWhenUsed="0"/>
+    <w:lsdException w:name="Colorful Grid" w:semiHidden="0" w:uiPriority="73" w:unhideWhenUsed="0"/>
+    <w:lsdException w:name="Light Shading Accent 1" w:semiHidden="0" w:uiPriority="60" w:unhideWhenUsed="0"/>
+    <w:lsdException w:name="Light List Accent 1" w:semiHidden="0" w:uiPriority="61" w:unhideWhenUsed="0"/>
+    <w:lsdException w:name="Light Grid Accent 1" w:semiHidden="0" w:uiPriority="62" w:unhideWhenUsed="0"/>
+    <w:lsdException w:name="Medium Shading 1 Accent 1" w:semiHidden="0" w:uiPriority="63" w:unhideWhenUsed="0"/>
+    <w:lsdException w:name="Medium Shading 2 Accent 1" w:semiHidden="0" w:uiPriority="64" w:unhideWhenUsed="0"/>
+    <w:lsdException w:name="Medium List 1 Accent 1" w:semiHidden="0" w:uiPriority="65" w:unhideWhenUsed="0"/>
+    <w:lsdException w:name="Revision" w:unhideWhenUsed="0"/>
+    <w:lsdException w:name="List Paragraph" w:semiHidden="0" w:uiPriority="34" w:unhideWhenUsed="0" w:qFormat="1"/>
+    <w:lsdException w:name="Quote" w:semiHidden="0" w:uiPriority="29" w:unhideWhenUsed="0" w:qFormat="1"/>
+    <w:lsdException w:name="Intense Quote" w:semiHidden="0" w:uiPriority="30" w:unhideWhenUsed="0" w:qFormat="1"/>
+    <w:lsdException w:name="Medium List 2 Accent 1" w:semiHidden="0" w:uiPriority="66" w:unhideWhenUsed="0"/>
+    <w:lsdException w:name="Medium Grid 1 Accent 1" w:semiHidden="0" w:uiPriority="67" w:unhideWhenUsed="0"/>
+    <w:lsdException w:name="Medium Grid 2 Accent 1" w:semiHidden="0" w:uiPriority="68" w:unhideWhenUsed="0"/>
+    <w:lsdException w:name="Medium Grid 3 Accent 1" w:semiHidden="0" w:uiPriority="69" w:unhideWhenUsed="0"/>
+    <w:lsdException w:name="Dark List Accent 1" w:semiHidden="0" w:uiPriority="70" w:unhideWhenUsed="0"/>
+    <w:lsdException w:name="Colorful Shading Accent 1" w:semiHidden="0" w:uiPriority="71" w:unhideWhenUsed="0"/>
+    <w:lsdException w:name="Colorful List Accent 1" w:semiHidden="0" w:uiPriority="72" w:unhideWhenUsed="0"/>
+    <w:lsdException w:name="Colorful Grid Accent 1" w:semiHidden="0" w:uiPriority="73" w:unhideWhenUsed="0"/>
+    <w:lsdException w:name="Light Shading Accent 2" w:semiHidden="0" w:uiPriority="60" w:unhideWhenUsed="0"/>
+    <w:lsdException w:name="Light List Accent 2" w:semiHidden="0" w:uiPriority="61" w:unhideWhenUsed="0"/>
+    <w:lsdException w:name="Light Grid Accent 2" w:semiHidden="0" w:uiPriority="62" w:unhideWhenUsed="0"/>
+    <w:lsdException w:name="Medium Shading 1 Accent 2" w:semiHidden="0" w:uiPriority="63" w:unhideWhenUsed="0"/>
+    <w:lsdException w:name="Medium Shading 2 Accent 2" w:semiHidden="0" w:uiPriority="64" w:unhideWhenUsed="0"/>
+    <w:lsdException w:name="Medium List 1 Accent 2" w:semiHidden="0" w:uiPriority="65" w:unhideWhenUsed="0"/>
+    <w:lsdException w:name="Medium List 2 Accent 2" w:semiHidden="0" w:uiPriority="66" w:unhideWhenUsed="0"/>
+    <w:lsdException w:name="Medium Grid 1 Accent 2" w:semiHidden="0" w:uiPriority="67" w:unhideWhenUsed="0"/>
+    <w:lsdException w:name="Medium Grid 2 Accent 2" w:semiHidden="0" w:uiPriority="68" w:unhideWhenUsed="0"/>
+    <w:lsdException w:name="Medium Grid 3 Accent 2" w:semiHidden="0" w:uiPriority="69" w:unhideWhenUsed="0"/>
+    <w:lsdException w:name="Dark List Accent 2" w:semiHidden="0" w:uiPriority="70" w:unhideWhenUsed="0"/>
+    <w:lsdException w:name="Colorful Shading Accent 2" w:semiHidden="0" w:uiPriority="71" w:unhideWhenUsed="0"/>
+    <w:lsdException w:name="Colorful List Accent 2" w:semiHidden="0" w:uiPriority="72" w:unhideWhenUsed="0"/>
+    <w:lsdException w:name="Colorful Grid Accent 2" w:semiHidden="0" w:uiPriority="73" w:unhideWhenUsed="0"/>
+    <w:lsdException w:name="Light Shading Accent 3" w:semiHidden="0" w:uiPriority="60" w:unhideWhenUsed="0"/>
+    <w:lsdException w:name="Light List Accent 3" w:semiHidden="0" w:uiPriority="61" w:unhideWhenUsed="0"/>
+    <w:lsdException w:name="Light Grid Accent 3" w:semiHidden="0" w:uiPriority="62" w:unhideWhenUsed="0"/>
+    <w:lsdException w:name="Medium Shading 1 Accent 3" w:semiHidden="0" w:uiPriority="63" w:unhideWhenUsed="0"/>
+    <w:lsdException w:name="Medium Shading 2 Accent 3" w:semiHidden="0" w:uiPriority="64" w:unhideWhenUsed="0"/>
+    <w:lsdException w:name="Medium List 1 Accent 3" w:semiHidden="0" w:uiPriority="65" w:unhideWhenUsed="0"/>
+    <w:lsdException w:name="Medium List 2 Accent 3" w:semiHidden="0" w:uiPriority="66" w:unhideWhenUsed="0"/>
+    <w:lsdException w:name="Medium Grid 1 Accent 3" w:semiHidden="0" w:uiPriority="67" w:unhideWhenUsed="0"/>
+    <w:lsdException w:name="Medium Grid 2 Accent 3" w:semiHidden="0" w:uiPriority="68" w:unhideWhenUsed="0"/>
+    <w:lsdException w:name="Medium Grid 3 Accent 3" w:semiHidden="0" w:uiPriority="69" w:unhideWhenUsed="0"/>
+    <w:lsdException w:name="Dark List Accent 3" w:semiHidden="0" w:uiPriority="70" w:unhideWhenUsed="0"/>
+    <w:lsdException w:name="Colorful Shading Accent 3" w:semiHidden="0" w:uiPriority="71" w:unhideWhenUsed="0"/>
+    <w:lsdException w:name="Colorful List Accent 3" w:semiHidden="0" w:uiPriority="72" w:unhideWhenUsed="0"/>
+    <w:lsdException w:name="Colorful Grid Accent 3" w:semiHidden="0" w:uiPriority="73" w:unhideWhenUsed="0"/>
+    <w:lsdException w:name="Light Shading Accent 4" w:semiHidden="0" w:uiPriority="60" w:unhideWhenUsed="0"/>
+    <w:lsdException w:name="Light List Accent 4" w:semiHidden="0" w:uiPriority="61" w:unhideWhenUsed="0"/>
+    <w:lsdException w:name="Light Grid Accent 4" w:semiHidden="0" w:uiPriority="62" w:unhideWhenUsed="0"/>
+    <w:lsdException w:name="Medium Shading 1 Accent 4" w:semiHidden="0" w:uiPriority="63" w:unhideWhenUsed="0"/>
+    <w:lsdException w:name="Medium Shading 2 Accent 4" w:semiHidden="0" w:uiPriority="64" w:unhideWhenUsed="0"/>
+    <w:lsdException w:name="Medium List 1 Accent 4" w:semiHidden="0" w:uiPriority="65" w:unhideWhenUsed="0"/>
+    <w:lsdException w:name="Medium List 2 Accent 4" w:semiHidden="0" w:uiPriority="66" w:unhideWhenUsed="0"/>
+    <w:lsdException w:name="Medium Grid 1 Accent 4" w:semiHidden="0" w:uiPriority="67" w:unhideWhenUsed="0"/>
+    <w:lsdException w:name="Medium Grid 2 Accent 4" w:semiHidden="0" w:uiPriority="68" w:unhideWhenUsed="0"/>
+    <w:lsdException w:name="Medium Grid 3 Accent 4" w:semiHidden="0" w:uiPriority="69" w:unhideWhenUsed="0"/>
+    <w:lsdException w:name="Dark List Accent 4" w:semiHidden="0" w:uiPriority="70" w:unhideWhenUsed="0"/>
+    <w:lsdException w:name="Colorful Shading Accent 4" w:semiHidden="0" w:uiPriority="71" w:unhideWhenUsed="0"/>
+    <w:lsdException w:name="Colorful List Accent 4" w:semiHidden="0" w:uiPriority="72" w:unhideWhenUsed="0"/>
+    <w:lsdException w:name="Colorful Grid Accent 4" w:semiHidden="0" w:uiPriority="73" w:unhideWhenUsed="0"/>
+    <w:lsdException w:name="Light Shading Accent 5" w:semiHidden="0" w:uiPriority="60" w:unhideWhenUsed="0"/>
+    <w:lsdException w:name="Light List Accent 5" w:semiHidden="0" w:uiPriority="61" w:unhideWhenUsed="0"/>
+    <w:lsdException w:name="Light Grid Accent 5" w:semiHidden="0" w:uiPriority="62" w:unhideWhenUsed="0"/>
+    <w:lsdException w:name="Medium Shading 1 Accent 5" w:semiHidden="0" w:uiPriority="63" w:unhideWhenUsed="0"/>
+    <w:lsdException w:name="Medium Shading 2 Accent 5" w:semiHidden="0" w:uiPriority="64" w:unhideWhenUsed="0"/>
+    <w:lsdException w:name="Medium List 1 Accent 5" w:semiHidden="0" w:uiPriority="65" w:unhideWhenUsed="0"/>
+    <w:lsdException w:name="Medium List 2 Accent 5" w:semiHidden="0" w:uiPriority="66" w:unhideWhenUsed="0"/>
+    <w:lsdException w:name="Medium Grid 1 Accent 5" w:semiHidden="0" w:uiPriority="67" w:unhideWhenUsed="0"/>
+    <w:lsdException w:name="Medium Grid 2 Accent 5" w:semiHidden="0" w:uiPriority="68" w:unhideWhenUsed="0"/>
+    <w:lsdException w:name="Medium Grid 3 Accent 5" w:semiHidden="0" w:uiPriority="69" w:unhideWhenUsed="0"/>
+    <w:lsdException w:name="Dark List Accent 5" w:semiHidden="0" w:uiPriority="70" w:unhideWhenUsed="0"/>
+    <w:lsdException w:name="Colorful Shading Accent 5" w:semiHidden="0" w:uiPriority="71" w:unhideWhenUsed="0"/>
+    <w:lsdException w:name="Colorful List Accent 5" w:semiHidden="0" w:uiPriority="72" w:unhideWhenUsed="0"/>
+    <w:lsdException w:name="Colorful Grid Accent 5" w:semiHidden="0" w:uiPriority="73" w:unhideWhenUsed="0"/>
+    <w:lsdException w:name="Light Shading Accent 6" w:semiHidden="0" w:uiPriority="60" w:unhideWhenUsed="0"/>
+    <w:lsdException w:name="Light List Accent 6" w:semiHidden="0" w:uiPriority="61" w:unhideWhenUsed="0"/>
+    <w:lsdException w:name="Light Grid Accent 6" w:semiHidden="0" w:uiPriority="62" w:unhideWhenUsed="0"/>
+    <w:lsdException w:name="Medium Shading 1 Accent 6" w:semiHidden="0" w:uiPriority="63" w:unhideWhenUsed="0"/>
+    <w:lsdException w:name="Medium Shading 2 Accent 6" w:semiHidden="0" w:uiPriority="64" w:unhideWhenUsed="0"/>
+    <w:lsdException w:name="Medium List 1 Accent 6" w:semiHidden="0" w:uiPriority="65" w:unhideWhenUsed="0"/>
+    <w:lsdException w:name="Medium List 2 Accent 6" w:semiHidden="0" w:uiPriority="66" w:unhideWhenUsed="0"/>
+    <w:lsdException w:name="Medium Grid 1 Accent 6" w:semiHidden="0" w:uiPriority="67" w:unhideWhenUsed="0"/>
+    <w:lsdException w:name="Medium Grid 2 Accent 6" w:semiHidden="0" w:uiPriority="68" w:unhideWhenUsed="0"/>
+    <w:lsdException w:name="Medium Grid 3 Accent 6" w:semiHidden="0" w:uiPriority="69" w:unhideWhenUsed="0"/>
+    <w:lsdException w:name="Dark List Accent 6" w:semiHidden="0" w:uiPriority="70" w:unhideWhenUsed="0"/>
+    <w:lsdException w:name="Colorful Shading Accent 6" w:semiHidden="0" w:uiPriority="71" w:unhideWhenUsed="0"/>
+    <w:lsdException w:name="Colorful List Accent 6" w:semiHidden="0" w:uiPriority="72" w:unhideWhenUsed="0"/>
+    <w:lsdException w:name="Colorful Grid Accent 6" w:semiHidden="0" w:uiPriority="73" w:unhideWhenUsed="0"/>
+    <w:lsdException w:name="Subtle Emphasis" w:semiHidden="0" w:uiPriority="19" w:unhideWhenUsed="0" w:qFormat="1"/>
+    <w:lsdException w:name="Intense Emphasis" w:semiHidden="0" w:uiPriority="21" w:unhideWhenUsed="0" w:qFormat="1"/>
+    <w:lsdException w:name="Subtle Reference" w:semiHidden="0" w:uiPriority="31" w:unhideWhenUsed="0" w:qFormat="1"/>
+    <w:lsdException w:name="Intense Reference" w:semiHidden="0" w:uiPriority="32" w:unhideWhenUsed="0" w:qFormat="1"/>
+    <w:lsdException w:name="Book Title" w:semiHidden="0" w:uiPriority="33" w:unhideWhenUsed="0" w:qFormat="1"/>
+    <w:lsdException w:name="Bibliography" w:uiPriority="37"/>
+    <w:lsdException w:name="TOC Heading" w:uiPriority="39" w:qFormat="1"/>
+  </w:latentStyles>
+  <w:style w:type="paragraph" w:default="1" w:styleId="a">
+    <w:name w:val="Normal"/>
+    <w:qFormat/>
+    <w:pPr>
+      <w:widowControl w:val="0"/>
+      <w:jc w:val="both"/>
+    </w:pPr>
+  </w:style>
+  <w:style w:type="character" w:default="1" w:styleId="a0">
+    <w:name w:val="Default Paragraph Font"/>
+    <w:uiPriority w:val="1"/>
+    <w:semiHidden/>
+    <w:unhideWhenUsed/>
+  </w:style>
+  <w:style w:type="table" w:default="1" w:styleId="a1">
+    <w:name w:val="Normal Table"/>
+    <w:uiPriority w:val="99"/>
+    <w:semiHidden/>
+    <w:unhideWhenUsed/>
+    <w:tblPr>
+      <w:tblInd w:w="0" w:type="dxa"/>
+      <w:tblCellMar>
+        <w:top w:w="0" w:type="dxa"/>
+        <w:left w:w="108" w:type="dxa"/>
+        <w:bottom w:w="0" w:type="dxa"/>
+        <w:right w:w="108" w:type="dxa"/>
+      </w:tblCellMar>
+    </w:tblPr>
+  </w:style>
+  <w:style w:type="numbering" w:default="1" w:styleId="a2">
+    <w:name w:val="No List"/>
+    <w:uiPriority w:val="99"/>
+    <w:semiHidden/>
+    <w:unhideWhenUsed/>
   </w:style>
 </w:styles>
 </file>

</xml_diff>

<commit_message>
study and update notes shared by others
</commit_message>
<xml_diff>
--- a/kaggleCompetition/otherShared/心得.docx
+++ b/kaggleCompetition/otherShared/心得.docx
@@ -1,19 +1,17 @@
 
 <file path=word/document.xml><?xml version="1.0" encoding="utf-8"?>
-<w:document xmlns:wpc="http://schemas.microsoft.com/office/word/2010/wordprocessingCanvas" xmlns:mc="http://schemas.openxmlformats.org/markup-compatibility/2006" xmlns:o="urn:schemas-microsoft-com:office:office" xmlns:r="http://schemas.openxmlformats.org/officeDocument/2006/relationships" xmlns:m="http://schemas.openxmlformats.org/officeDocument/2006/math" xmlns:v="urn:schemas-microsoft-com:vml" xmlns:wp14="http://schemas.microsoft.com/office/word/2010/wordprocessingDrawing" xmlns:wp="http://schemas.openxmlformats.org/drawingml/2006/wordprocessingDrawing" xmlns:w10="urn:schemas-microsoft-com:office:word" xmlns:w="http://schemas.openxmlformats.org/wordprocessingml/2006/main" xmlns:w14="http://schemas.microsoft.com/office/word/2010/wordml" xmlns:wpg="http://schemas.microsoft.com/office/word/2010/wordprocessingGroup" xmlns:wpi="http://schemas.microsoft.com/office/word/2010/wordprocessingInk" xmlns:wne="http://schemas.microsoft.com/office/word/2006/wordml" xmlns:wps="http://schemas.microsoft.com/office/word/2010/wordprocessingShape" mc:Ignorable="w14 wp14">
+<w:document xmlns:ve="http://schemas.openxmlformats.org/markup-compatibility/2006" xmlns:o="urn:schemas-microsoft-com:office:office" xmlns:r="http://schemas.openxmlformats.org/officeDocument/2006/relationships" xmlns:m="http://schemas.openxmlformats.org/officeDocument/2006/math" xmlns:v="urn:schemas-microsoft-com:vml" xmlns:wp="http://schemas.openxmlformats.org/drawingml/2006/wordprocessingDrawing" xmlns:w10="urn:schemas-microsoft-com:office:word" xmlns:w="http://schemas.openxmlformats.org/wordprocessingml/2006/main" xmlns:wne="http://schemas.microsoft.com/office/word/2006/wordml">
   <w:body>
     <w:p>
       <w:pPr>
         <w:pStyle w:val="1"/>
       </w:pPr>
-      <w:proofErr w:type="gramStart"/>
       <w:r>
         <w:rPr>
           <w:rFonts w:hint="eastAsia"/>
         </w:rPr>
         <w:t>bag  text</w:t>
       </w:r>
-      <w:proofErr w:type="gramEnd"/>
     </w:p>
     <w:p>
       <w:pPr>
@@ -31,11 +29,9 @@
         </w:rPr>
         <w:t>时，</w:t>
       </w:r>
-      <w:proofErr w:type="spellStart"/>
       <w:r>
         <w:t>DocumentTermMatrix</w:t>
       </w:r>
-      <w:proofErr w:type="spellEnd"/>
       <w:r>
         <w:rPr>
           <w:rFonts w:hint="eastAsia"/>
@@ -67,60 +63,7 @@
         <w:ind w:left="360" w:firstLineChars="0" w:firstLine="0"/>
       </w:pPr>
       <w:r>
-        <w:t>我们很容易发现，如果一个关键词只在很少的网页中出现，我们通过它就容易锁定搜索目标，它的权重也就应该大。反之如果一个词在大量网页中出现，我们看到它</w:t>
-      </w:r>
-      <w:r>
-        <w:t xml:space="preserve"> </w:t>
-      </w:r>
-      <w:r>
-        <w:t>仍然不很清楚要找什么内容，因此它应该小。概括地讲，假定一个关键词</w:t>
-      </w:r>
-      <w:r>
-        <w:t xml:space="preserve"> </w:t>
-      </w:r>
-      <w:r>
-        <w:t>ｗ</w:t>
-      </w:r>
-      <w:r>
-        <w:t xml:space="preserve"> </w:t>
-      </w:r>
-      <w:r>
-        <w:t>在</w:t>
-      </w:r>
-      <w:r>
-        <w:t xml:space="preserve"> </w:t>
-      </w:r>
-      <w:r>
-        <w:t>Ｄｗ</w:t>
-      </w:r>
-      <w:r>
-        <w:t xml:space="preserve"> </w:t>
-      </w:r>
-      <w:proofErr w:type="gramStart"/>
-      <w:r>
-        <w:t>个</w:t>
-      </w:r>
-      <w:proofErr w:type="gramEnd"/>
-      <w:r>
-        <w:t>网页中出现过，那么</w:t>
-      </w:r>
-      <w:r>
-        <w:t xml:space="preserve"> </w:t>
-      </w:r>
-      <w:r>
-        <w:t>Ｄｗ</w:t>
-      </w:r>
-      <w:r>
-        <w:t xml:space="preserve"> </w:t>
-      </w:r>
-      <w:r>
-        <w:t>越大，ｗ</w:t>
-      </w:r>
-      <w:r>
-        <w:t xml:space="preserve"> </w:t>
-      </w:r>
-      <w:r>
-        <w:t>的权重越小，反之亦然。</w:t>
+        <w:t>我们很容易发现，如果一个关键词只在很少的网页中出现，我们通过它就容易锁定搜索目标，它的权重也就应该大。反之如果一个词在大量网页中出现，我们看到它仍然不很清楚要找什么内容，因此它应该小。概括地讲，假定一个关键词ｗ在Ｄｗ个网页中出现过，那么Ｄｗ越大，ｗ的权重越小，反之亦然。</w:t>
       </w:r>
     </w:p>
     <w:p>
@@ -197,13 +140,8 @@
         </w:rPr>
         <w:t>部分模型中，用</w:t>
       </w:r>
-      <w:proofErr w:type="spellStart"/>
-      <w:r>
-        <w:t>bigram_proba</w:t>
-      </w:r>
-      <w:proofErr w:type="spellEnd"/>
-      <w:r>
-        <w:t xml:space="preserve"> [-1,1] </w:t>
+      <w:r>
+        <w:t xml:space="preserve">bigram_proba [-1,1] </w:t>
       </w:r>
       <w:r>
         <w:rPr>
@@ -212,21 +150,7 @@
         <w:t>和</w:t>
       </w:r>
       <w:r>
-        <w:t xml:space="preserve"> </w:t>
-      </w:r>
-      <w:proofErr w:type="spellStart"/>
-      <w:r>
-        <w:t>trigram_proba</w:t>
-      </w:r>
-      <w:proofErr w:type="spellEnd"/>
-      <w:r>
-        <w:t xml:space="preserve"> [-1,1]</w:t>
-      </w:r>
-      <w:r>
-        <w:rPr>
-          <w:rFonts w:hint="eastAsia"/>
-        </w:rPr>
-        <w:t xml:space="preserve"> </w:t>
+        <w:t>trigram_proba [-1,1]</w:t>
       </w:r>
       <w:r>
         <w:rPr>
@@ -234,13 +158,8 @@
         </w:rPr>
         <w:t>作为新属性：</w:t>
       </w:r>
-      <w:proofErr w:type="gramStart"/>
-      <w:r>
-        <w:t>a</w:t>
-      </w:r>
-      <w:proofErr w:type="gramEnd"/>
-      <w:r>
-        <w:t xml:space="preserve"> numerical approach from </w:t>
+      <w:r>
+        <w:t xml:space="preserve">a numerical approach from </w:t>
       </w:r>
       <w:r>
         <w:rPr>
@@ -267,61 +186,32 @@
         <w:t>Headline</w:t>
       </w:r>
       <w:r>
-        <w:t xml:space="preserve"> Corpus to compute two variables </w:t>
-      </w:r>
-      <w:proofErr w:type="spellStart"/>
-      <w:r>
-        <w:t>bigram_proba</w:t>
-      </w:r>
-      <w:proofErr w:type="spellEnd"/>
-      <w:r>
-        <w:t xml:space="preserve"> and </w:t>
-      </w:r>
-      <w:proofErr w:type="spellStart"/>
-      <w:r>
-        <w:t>trigram_proba</w:t>
-      </w:r>
-      <w:proofErr w:type="spellEnd"/>
-      <w:r>
-        <w:t xml:space="preserve"> [-1,1]. Don't get fooled by the name, they are not probabilities at all but I was too lazy to change name. </w:t>
+        <w:t xml:space="preserve"> Corpus to compute two variables bigram_proba and trigram_proba [-1,1]. Don't get fooled by the name, they are not probabilities at all but I was too lazy to change name. </w:t>
       </w:r>
       <w:r>
         <w:rPr>
           <w:highlight w:val="yellow"/>
         </w:rPr>
-        <w:t xml:space="preserve">Those variables are built using the mean of popularity for every </w:t>
-      </w:r>
-      <w:proofErr w:type="spellStart"/>
-      <w:r>
-        <w:rPr>
-          <w:highlight w:val="yellow"/>
-        </w:rPr>
-        <w:t>ngram</w:t>
-      </w:r>
-      <w:proofErr w:type="spellEnd"/>
-      <w:r>
-        <w:rPr>
-          <w:highlight w:val="yellow"/>
-        </w:rPr>
-        <w:t xml:space="preserve"> weighted by their frequencies</w:t>
+        <w:t>Those variables are built using the mean of popularity for every ngram weighted by their frequencies</w:t>
       </w:r>
     </w:p>
     <w:p/>
     <w:p>
-      <w:r>
-        <w:rPr>
-          <w:rFonts w:hint="eastAsia"/>
-        </w:rPr>
-        <w:t>用到</w:t>
-      </w:r>
-      <w:proofErr w:type="spellStart"/>
+      <w:pPr>
+        <w:pStyle w:val="3"/>
+      </w:pPr>
+      <w:r>
+        <w:rPr>
+          <w:rFonts w:hint="eastAsia"/>
+        </w:rPr>
+        <w:t>使用</w:t>
+      </w:r>
       <w:r>
         <w:rPr>
           <w:rFonts w:hint="eastAsia"/>
         </w:rPr>
         <w:t>Rweka</w:t>
       </w:r>
-      <w:proofErr w:type="spellEnd"/>
       <w:r>
         <w:rPr>
           <w:rFonts w:hint="eastAsia"/>
@@ -331,11 +221,9 @@
     </w:p>
     <w:p/>
     <w:p>
-      <w:proofErr w:type="spellStart"/>
       <w:r>
         <w:t>Weka</w:t>
       </w:r>
-      <w:proofErr w:type="spellEnd"/>
       <w:r>
         <w:rPr>
           <w:rFonts w:hint="eastAsia"/>
@@ -351,38 +239,20 @@
       <w:r>
         <w:t>，</w:t>
       </w:r>
-      <w:r>
-        <w:fldChar w:fldCharType="begin"/>
-      </w:r>
-      <w:r>
-        <w:instrText xml:space="preserve"> HYPERLINK "http://www.cs.waikato.ac.nz/%7Eml/weka/" \t "_blank" </w:instrText>
-      </w:r>
-      <w:r>
-        <w:fldChar w:fldCharType="separate"/>
-      </w:r>
-      <w:r>
-        <w:rPr>
-          <w:rStyle w:val="a8"/>
-        </w:rPr>
-        <w:t>http://www.cs.waikato.ac.nz/~ml/weka/</w:t>
-      </w:r>
-      <w:r>
-        <w:rPr>
-          <w:rStyle w:val="a8"/>
-        </w:rPr>
-        <w:fldChar w:fldCharType="end"/>
-      </w:r>
+      <w:hyperlink r:id="rId7" w:tgtFrame="_blank" w:history="1">
+        <w:r>
+          <w:rPr>
+            <w:rStyle w:val="a8"/>
+          </w:rPr>
+          <w:t>http://www.cs.waikato.ac.nz/~ml/weka/</w:t>
+        </w:r>
+      </w:hyperlink>
       <w:r>
         <w:t>）。</w:t>
       </w:r>
       <w:r>
-        <w:t xml:space="preserve"> </w:t>
-      </w:r>
-      <w:proofErr w:type="spellStart"/>
-      <w:r>
         <w:t>Weka</w:t>
       </w:r>
-      <w:proofErr w:type="spellEnd"/>
       <w:r>
         <w:t>项目从</w:t>
       </w:r>
@@ -392,62 +262,39 @@
       <w:r>
         <w:t>年开始，由新西兰政府支持，现在已在机器学习领域大名鼎鼎。</w:t>
       </w:r>
-      <w:proofErr w:type="spellStart"/>
       <w:r>
         <w:t>Weka</w:t>
       </w:r>
-      <w:proofErr w:type="spellEnd"/>
       <w:r>
         <w:t>里有非常全面的机器学习算法，包括数据预处理、分类、回归、聚类、关联规则等。</w:t>
       </w:r>
-      <w:proofErr w:type="spellStart"/>
       <w:r>
         <w:t>Weka</w:t>
       </w:r>
-      <w:proofErr w:type="spellEnd"/>
       <w:r>
         <w:t>的图形界面对不会写程序的人来说非常方便，而且提供</w:t>
       </w:r>
       <w:r>
-        <w:t>“</w:t>
-      </w:r>
-      <w:proofErr w:type="spellStart"/>
-      <w:r>
-        <w:t>KnowledgeFlow</w:t>
-      </w:r>
-      <w:proofErr w:type="spellEnd"/>
-      <w:r>
-        <w:t xml:space="preserve">” </w:t>
+        <w:t xml:space="preserve">“KnowledgeFlow” </w:t>
       </w:r>
       <w:r>
         <w:t>功能，允许将多个步骤组成一个工作流。另外，</w:t>
       </w:r>
-      <w:proofErr w:type="spellStart"/>
       <w:r>
         <w:t>Weka</w:t>
       </w:r>
-      <w:proofErr w:type="spellEnd"/>
       <w:r>
         <w:t>也允许在命令行执行命令</w:t>
       </w:r>
     </w:p>
     <w:p/>
     <w:p>
-      <w:proofErr w:type="spellStart"/>
       <w:r>
         <w:rPr>
           <w:b/>
           <w:bCs/>
         </w:rPr>
         <w:t>RWeka</w:t>
-      </w:r>
-      <w:proofErr w:type="spellEnd"/>
-      <w:r>
-        <w:rPr>
-          <w:b/>
-          <w:bCs/>
-        </w:rPr>
-        <w:t xml:space="preserve"> </w:t>
       </w:r>
       <w:r>
         <w:t>(</w:t>
@@ -484,19 +331,15 @@
       <w:r>
         <w:t>和</w:t>
       </w:r>
-      <w:proofErr w:type="spellStart"/>
       <w:r>
         <w:t>Weka</w:t>
       </w:r>
-      <w:proofErr w:type="spellEnd"/>
       <w:r>
         <w:t>的接口函数包</w:t>
       </w:r>
-      <w:proofErr w:type="spellStart"/>
       <w:r>
         <w:t>RWeka</w:t>
       </w:r>
-      <w:proofErr w:type="spellEnd"/>
     </w:p>
     <w:p>
       <w:r>
@@ -505,144 +348,115 @@
         </w:rPr>
         <w:t>用法参见：</w:t>
       </w:r>
-      <w:r>
-        <w:fldChar w:fldCharType="begin"/>
-      </w:r>
-      <w:r>
-        <w:instrText xml:space="preserve"> HYPERLINK "http://blog.csdn.net/lilanfeng1991/article/details/39957065" </w:instrText>
-      </w:r>
-      <w:r>
-        <w:fldChar w:fldCharType="separate"/>
-      </w:r>
-      <w:r>
-        <w:rPr>
-          <w:rStyle w:val="a8"/>
-        </w:rPr>
-        <w:t>http://blog.csdn.net/lilanfeng1991/article/details/39957065</w:t>
-      </w:r>
-      <w:r>
-        <w:rPr>
-          <w:rStyle w:val="a8"/>
-        </w:rPr>
-        <w:fldChar w:fldCharType="end"/>
-      </w:r>
+      <w:hyperlink r:id="rId9" w:history="1">
+        <w:r>
+          <w:rPr>
+            <w:rStyle w:val="a8"/>
+          </w:rPr>
+          <w:t>http://blog.csdn.net/lilanfeng1991/article/details/39957065</w:t>
+        </w:r>
+      </w:hyperlink>
     </w:p>
     <w:p/>
     <w:p>
-      <w:proofErr w:type="gramStart"/>
-      <w:r>
-        <w:t>require(</w:t>
-      </w:r>
-      <w:proofErr w:type="spellStart"/>
-      <w:proofErr w:type="gramEnd"/>
-      <w:r>
-        <w:t>RWeka</w:t>
-      </w:r>
-      <w:proofErr w:type="spellEnd"/>
-      <w:r>
-        <w:t>)</w:t>
-      </w:r>
-    </w:p>
-    <w:p>
-      <w:proofErr w:type="gramStart"/>
-      <w:r>
-        <w:t>library(</w:t>
-      </w:r>
-      <w:proofErr w:type="spellStart"/>
-      <w:proofErr w:type="gramEnd"/>
-      <w:r>
-        <w:t>rJava</w:t>
-      </w:r>
-      <w:proofErr w:type="spellEnd"/>
-      <w:r>
-        <w:t>)</w:t>
-      </w:r>
-    </w:p>
-    <w:p>
-      <w:proofErr w:type="spellStart"/>
-      <w:r>
-        <w:t>TrigramTokenizer</w:t>
-      </w:r>
-      <w:proofErr w:type="spellEnd"/>
-      <w:r>
-        <w:t xml:space="preserve"> &lt;- function(x) </w:t>
-      </w:r>
-      <w:proofErr w:type="spellStart"/>
-      <w:r>
-        <w:t>RWeka</w:t>
-      </w:r>
-      <w:proofErr w:type="spellEnd"/>
-      <w:r>
-        <w:t>::</w:t>
-      </w:r>
-      <w:proofErr w:type="spellStart"/>
-      <w:r>
-        <w:t>NGramTokenizer</w:t>
-      </w:r>
-      <w:proofErr w:type="spellEnd"/>
-      <w:r>
-        <w:t xml:space="preserve">(x, </w:t>
-      </w:r>
-      <w:proofErr w:type="spellStart"/>
-      <w:r>
-        <w:t>RWeka</w:t>
-      </w:r>
-      <w:proofErr w:type="spellEnd"/>
-      <w:r>
-        <w:t>::</w:t>
-      </w:r>
-      <w:proofErr w:type="spellStart"/>
-      <w:r>
-        <w:t>Weka_</w:t>
-      </w:r>
-      <w:proofErr w:type="gramStart"/>
-      <w:r>
-        <w:t>control</w:t>
-      </w:r>
-      <w:proofErr w:type="spellEnd"/>
-      <w:r>
-        <w:t>(</w:t>
-      </w:r>
-      <w:proofErr w:type="gramEnd"/>
-      <w:r>
-        <w:t xml:space="preserve">min = 1, max = 3))  </w:t>
-      </w:r>
-    </w:p>
-    <w:p>
-      <w:proofErr w:type="spellStart"/>
-      <w:proofErr w:type="gramStart"/>
+      <w:r>
+        <w:t>require(RWeka)</w:t>
+      </w:r>
+    </w:p>
+    <w:p>
+      <w:r>
+        <w:t>library(rJava)</w:t>
+      </w:r>
+    </w:p>
+    <w:p>
       <w:r>
         <w:lastRenderedPageBreak/>
-        <w:t>dtm</w:t>
-      </w:r>
-      <w:proofErr w:type="spellEnd"/>
-      <w:proofErr w:type="gramEnd"/>
-      <w:r>
-        <w:t xml:space="preserve"> &lt;- </w:t>
-      </w:r>
-      <w:proofErr w:type="spellStart"/>
-      <w:r>
-        <w:t>DocumentTermMatrix</w:t>
-      </w:r>
-      <w:proofErr w:type="spellEnd"/>
-      <w:r>
-        <w:t>(</w:t>
-      </w:r>
-      <w:proofErr w:type="spellStart"/>
-      <w:r>
-        <w:t>CorpusHeadline</w:t>
-      </w:r>
-      <w:proofErr w:type="spellEnd"/>
-      <w:r>
-        <w:t xml:space="preserve">, control = list(tokenize = </w:t>
-      </w:r>
-      <w:proofErr w:type="spellStart"/>
-      <w:r>
-        <w:t>TrigramTokenizer</w:t>
-      </w:r>
-      <w:proofErr w:type="spellEnd"/>
-      <w:r>
-        <w:t>))</w:t>
+        <w:t xml:space="preserve">TrigramTokenizer&lt;- function(x) RWeka::NGramTokenizer(x, RWeka::Weka_control(min = 1, max = 3))  </w:t>
+      </w:r>
+    </w:p>
+    <w:p>
+      <w:r>
+        <w:t>dtm&lt;- DocumentTermMatrix(CorpusHeadline, control = list(tokenize = TrigramTokenizer))</w:t>
+      </w:r>
+    </w:p>
+    <w:p/>
+    <w:p>
+      <w:pPr>
+        <w:pStyle w:val="3"/>
+        <w:rPr>
+          <w:rFonts w:hint="eastAsia"/>
+        </w:rPr>
+      </w:pPr>
+      <w:r>
+        <w:rPr>
+          <w:rFonts w:hint="eastAsia"/>
+        </w:rPr>
+        <w:t>使用</w:t>
+      </w:r>
+      <w:r>
+        <w:rPr>
+          <w:rFonts w:hint="eastAsia"/>
+        </w:rPr>
+        <w:t>tau</w:t>
+      </w:r>
+      <w:r>
+        <w:rPr>
+          <w:rFonts w:hint="eastAsia"/>
+        </w:rPr>
+        <w:t>库</w:t>
+      </w:r>
+    </w:p>
+    <w:p>
+      <w:pPr>
+        <w:rPr>
+          <w:rFonts w:hint="eastAsia"/>
+        </w:rPr>
+      </w:pPr>
+      <w:r>
+        <w:rPr>
+          <w:rFonts w:hint="eastAsia"/>
+        </w:rPr>
+        <w:t>可以对原始的，也可以对</w:t>
+      </w:r>
+      <w:r>
+        <w:rPr>
+          <w:rFonts w:hint="eastAsia"/>
+        </w:rPr>
+        <w:t>bag</w:t>
+      </w:r>
+      <w:r>
+        <w:rPr>
+          <w:rFonts w:hint="eastAsia"/>
+        </w:rPr>
+        <w:t>之后的，进行分割计算</w:t>
+      </w:r>
+      <w:r>
+        <w:rPr>
+          <w:rFonts w:hint="eastAsia"/>
+        </w:rPr>
+        <w:t>统计</w:t>
+      </w:r>
+      <w:r>
+        <w:rPr>
+          <w:rFonts w:hint="eastAsia"/>
+        </w:rPr>
+        <w:t>。</w:t>
+      </w:r>
+    </w:p>
+    <w:p>
+      <w:pPr>
+        <w:rPr>
+          <w:rFonts w:hint="eastAsia"/>
+        </w:rPr>
+      </w:pPr>
+      <w:r>
+        <w:t>N</w:t>
+      </w:r>
+      <w:r>
+        <w:rPr>
+          <w:rFonts w:hint="eastAsia"/>
+        </w:rPr>
+        <w:t>gram.R</w:t>
       </w:r>
     </w:p>
     <w:p>
@@ -656,16 +470,8 @@
         <w:rPr>
           <w:rFonts w:hint="eastAsia"/>
         </w:rPr>
-        <w:t xml:space="preserve">eature </w:t>
-      </w:r>
-      <w:proofErr w:type="spellStart"/>
-      <w:r>
-        <w:rPr>
-          <w:rFonts w:hint="eastAsia"/>
-        </w:rPr>
-        <w:t>enginerring</w:t>
-      </w:r>
-      <w:proofErr w:type="spellEnd"/>
+        <w:t>eature enginerring</w:t>
+      </w:r>
     </w:p>
     <w:p>
       <w:pPr>
@@ -733,12 +539,6 @@
         <w:t>encourage people to read</w:t>
       </w:r>
       <w:r>
-        <w:rPr>
-          <w:color w:val="FF0000"/>
-        </w:rPr>
-        <w:t xml:space="preserve"> </w:t>
-      </w:r>
-      <w:r>
         <w:t>the article and then respond with their point of view on the matter. I did just that and found some significant variables that surprisingly did not emerge in the Corpus.</w:t>
       </w:r>
     </w:p>
@@ -746,11 +546,9 @@
       <w:pPr>
         <w:pStyle w:val="a7"/>
       </w:pPr>
-      <w:proofErr w:type="gramStart"/>
       <w:r>
         <w:t>Another hint - think about people's raw needs and most heartfelt beliefs that have caused people to react over the test of time.</w:t>
       </w:r>
-      <w:proofErr w:type="gramEnd"/>
     </w:p>
     <w:p/>
     <w:p>
@@ -770,23 +568,7 @@
         <w:ind w:left="360" w:firstLineChars="0" w:firstLine="0"/>
       </w:pPr>
       <w:r>
-        <w:t>table(</w:t>
-      </w:r>
-      <w:proofErr w:type="spellStart"/>
-      <w:r>
-        <w:t>NewsTrain$SectionName</w:t>
-      </w:r>
-      <w:proofErr w:type="spellEnd"/>
-      <w:r>
-        <w:t xml:space="preserve">, </w:t>
-      </w:r>
-      <w:proofErr w:type="spellStart"/>
-      <w:r>
-        <w:t>NewsTrain$Popular</w:t>
-      </w:r>
-      <w:proofErr w:type="spellEnd"/>
-      <w:r>
-        <w:t>)</w:t>
+        <w:t>table(NewsTrain$SectionName, NewsTrain$Popular)</w:t>
       </w:r>
       <w:r>
         <w:rPr>
@@ -806,7 +588,7 @@
         <w:tblStyle w:val="a6"/>
         <w:tblW w:w="0" w:type="auto"/>
         <w:tblInd w:w="360" w:type="dxa"/>
-        <w:tblLook w:val="04A0" w:firstRow="1" w:lastRow="0" w:firstColumn="1" w:lastColumn="0" w:noHBand="0" w:noVBand="1"/>
+        <w:tblLook w:val="04A0"/>
       </w:tblPr>
       <w:tblGrid>
         <w:gridCol w:w="2773"/>
@@ -950,16 +732,7 @@
               <w:ind w:firstLineChars="0" w:firstLine="0"/>
             </w:pPr>
             <w:r>
-              <w:t>Business</w:t>
-            </w:r>
-            <w:r>
-              <w:rPr>
-                <w:rFonts w:hint="eastAsia"/>
-              </w:rPr>
-              <w:t xml:space="preserve"> </w:t>
-            </w:r>
-            <w:r>
-              <w:t>Day</w:t>
+              <w:t>BusinessDay</w:t>
             </w:r>
           </w:p>
         </w:tc>
@@ -1223,6 +996,7 @@
               <w:ind w:firstLineChars="0" w:firstLine="0"/>
             </w:pPr>
             <w:r>
+              <w:lastRenderedPageBreak/>
               <w:t>Open</w:t>
             </w:r>
           </w:p>
@@ -1575,22 +1349,8 @@
       <w:pPr>
         <w:pStyle w:val="a5"/>
       </w:pPr>
-      <w:proofErr w:type="spellStart"/>
-      <w:r>
-        <w:lastRenderedPageBreak/>
-        <w:t>tapply</w:t>
-      </w:r>
-      <w:proofErr w:type="spellEnd"/>
-      <w:r>
-        <w:t>(</w:t>
-      </w:r>
-      <w:proofErr w:type="spellStart"/>
-      <w:r>
-        <w:t>newsTrain$Popular,newsTrain$SectionName,mean</w:t>
-      </w:r>
-      <w:proofErr w:type="spellEnd"/>
-      <w:r>
-        <w:t>)</w:t>
+      <w:r>
+        <w:t>tapply(newsTrain$Popular,newsTrain$SectionName,mean)</w:t>
       </w:r>
       <w:r>
         <w:rPr>
@@ -1634,7 +1394,7 @@
           <w:insideH w:val="single" w:sz="4" w:space="0" w:color="auto"/>
           <w:insideV w:val="single" w:sz="4" w:space="0" w:color="auto"/>
         </w:tblBorders>
-        <w:tblLook w:val="04A0" w:firstRow="1" w:lastRow="0" w:firstColumn="1" w:lastColumn="0" w:noHBand="0" w:noVBand="1"/>
+        <w:tblLook w:val="04A0"/>
       </w:tblPr>
       <w:tblGrid>
         <w:gridCol w:w="1872"/>
@@ -2584,15 +2344,7 @@
         <w:pStyle w:val="a5"/>
       </w:pPr>
       <w:r>
-        <w:t>The more variation there is</w:t>
-      </w:r>
-      <w:proofErr w:type="gramStart"/>
-      <w:r>
-        <w:t>,</w:t>
-      </w:r>
-      <w:proofErr w:type="gramEnd"/>
-      <w:r>
-        <w:t xml:space="preserve"> the more predictive power section name has. And ideally the most and least popular sections would have the most entries</w:t>
+        <w:t>The more variation there is, the more predictive power section name has. And ideally the most and least popular sections would have the most entries</w:t>
       </w:r>
       <w:r>
         <w:rPr>
@@ -2634,14 +2386,12 @@
         </w:rPr>
         <w:t>字段中单词提炼出与</w:t>
       </w:r>
-      <w:proofErr w:type="spellStart"/>
       <w:r>
         <w:rPr>
           <w:rFonts w:hint="eastAsia"/>
         </w:rPr>
         <w:t>pupular</w:t>
       </w:r>
-      <w:proofErr w:type="spellEnd"/>
       <w:r>
         <w:rPr>
           <w:rFonts w:hint="eastAsia"/>
@@ -2666,21 +2416,8 @@
         </w:rPr>
         <w:t>的关系：</w:t>
       </w:r>
-      <w:proofErr w:type="gramStart"/>
-      <w:r>
-        <w:t>look</w:t>
-      </w:r>
-      <w:proofErr w:type="gramEnd"/>
-      <w:r>
-        <w:t xml:space="preserve"> through data and see what words are correlated to popularity. One example, it seemed to me that articles with Headlines containing Obama or President are more likely to be popular. </w:t>
-      </w:r>
-      <w:proofErr w:type="gramStart"/>
-      <w:r>
-        <w:t>So created a variable using Mystique's feedback.</w:t>
-      </w:r>
-      <w:proofErr w:type="gramEnd"/>
-      <w:r>
-        <w:t xml:space="preserve"> You can try several such combinations</w:t>
+      <w:r>
+        <w:t>look through data and see what words are correlated to popularity. One example, it seemed to me that articles with Headlines containing Obama or President are more likely to be popular. So created a variable using Mystique's feedback. You can try several such combinations</w:t>
       </w:r>
       <w:r>
         <w:rPr>
@@ -2709,13 +2446,8 @@
       </w:r>
     </w:p>
     <w:p>
-      <w:proofErr w:type="gramStart"/>
-      <w:r>
-        <w:t>made</w:t>
-      </w:r>
-      <w:proofErr w:type="gramEnd"/>
-      <w:r>
-        <w:t xml:space="preserve"> a subset of the </w:t>
+      <w:r>
+        <w:t xml:space="preserve">made a subset of the </w:t>
       </w:r>
       <w:r>
         <w:rPr>
@@ -2733,34 +2465,16 @@
         <w:t>built a word cloud</w:t>
       </w:r>
       <w:r>
-        <w:t xml:space="preserve"> from headline &amp; snippet (abstract is redundant to snippet), then explored and extracted some words with </w:t>
-      </w:r>
-      <w:proofErr w:type="spellStart"/>
-      <w:r>
-        <w:t>grepl</w:t>
-      </w:r>
-      <w:proofErr w:type="spellEnd"/>
+        <w:t xml:space="preserve"> from headline &amp; snippet (abstract is redundant to snippet), then explored and extracted some words with grepl</w:t>
+      </w:r>
       <w:r>
         <w:rPr>
           <w:rFonts w:hint="eastAsia"/>
         </w:rPr>
         <w:t xml:space="preserve">. </w:t>
       </w:r>
-      <w:proofErr w:type="gramStart"/>
-      <w:r>
-        <w:t>some</w:t>
-      </w:r>
-      <w:proofErr w:type="gramEnd"/>
-      <w:r>
-        <w:t xml:space="preserve"> of the words came from the word clouds, some from my own logical guesses (which i cross-checked with </w:t>
-      </w:r>
-      <w:proofErr w:type="spellStart"/>
-      <w:r>
-        <w:t>prop.table</w:t>
-      </w:r>
-      <w:proofErr w:type="spellEnd"/>
-      <w:r>
-        <w:t xml:space="preserve"> and table)</w:t>
+      <w:r>
+        <w:t>some of the words came from the word clouds, some from my own logical guesses (which i cross-checked with prop.table and table)</w:t>
       </w:r>
     </w:p>
     <w:p/>
@@ -2779,205 +2493,43 @@
       </w:r>
     </w:p>
     <w:p>
-      <w:proofErr w:type="gramStart"/>
-      <w:r>
-        <w:t>library(</w:t>
-      </w:r>
-      <w:proofErr w:type="gramEnd"/>
-      <w:r>
-        <w:t>tm)</w:t>
-      </w:r>
-    </w:p>
-    <w:p>
-      <w:proofErr w:type="gramStart"/>
-      <w:r>
-        <w:t>library(</w:t>
-      </w:r>
-      <w:proofErr w:type="spellStart"/>
-      <w:proofErr w:type="gramEnd"/>
-      <w:r>
-        <w:t>SnowballC</w:t>
-      </w:r>
-      <w:proofErr w:type="spellEnd"/>
-      <w:r>
-        <w:t>)</w:t>
-      </w:r>
-    </w:p>
-    <w:p>
-      <w:proofErr w:type="gramStart"/>
-      <w:r>
-        <w:t>corpus</w:t>
-      </w:r>
-      <w:proofErr w:type="gramEnd"/>
-      <w:r>
-        <w:t xml:space="preserve"> = Corpus(</w:t>
-      </w:r>
-      <w:proofErr w:type="spellStart"/>
-      <w:r>
-        <w:t>VectorSource</w:t>
-      </w:r>
-      <w:proofErr w:type="spellEnd"/>
-      <w:r>
-        <w:t>(</w:t>
-      </w:r>
-      <w:proofErr w:type="spellStart"/>
-      <w:r>
-        <w:t>tweets$Tweet</w:t>
-      </w:r>
-      <w:proofErr w:type="spellEnd"/>
-      <w:r>
-        <w:t xml:space="preserve"> ))</w:t>
-      </w:r>
-    </w:p>
-    <w:p>
-      <w:proofErr w:type="gramStart"/>
-      <w:r>
-        <w:t>corpus</w:t>
-      </w:r>
-      <w:proofErr w:type="gramEnd"/>
-      <w:r>
-        <w:t xml:space="preserve"> = </w:t>
-      </w:r>
-      <w:proofErr w:type="spellStart"/>
-      <w:r>
-        <w:t>tm_map</w:t>
-      </w:r>
-      <w:proofErr w:type="spellEnd"/>
-      <w:r>
-        <w:t xml:space="preserve">(corpus, </w:t>
-      </w:r>
-      <w:proofErr w:type="spellStart"/>
-      <w:r>
-        <w:t>tolower</w:t>
-      </w:r>
-      <w:proofErr w:type="spellEnd"/>
-      <w:r>
-        <w:t>)</w:t>
-      </w:r>
-    </w:p>
-    <w:p>
-      <w:proofErr w:type="gramStart"/>
-      <w:r>
-        <w:t>corpus</w:t>
-      </w:r>
-      <w:proofErr w:type="gramEnd"/>
-      <w:r>
-        <w:t xml:space="preserve"> = </w:t>
-      </w:r>
-      <w:proofErr w:type="spellStart"/>
-      <w:r>
-        <w:t>tm_map</w:t>
-      </w:r>
-      <w:proofErr w:type="spellEnd"/>
-      <w:r>
-        <w:t xml:space="preserve">(corpus, </w:t>
-      </w:r>
-      <w:proofErr w:type="spellStart"/>
-      <w:r>
-        <w:t>PlainTextDocument</w:t>
-      </w:r>
-      <w:proofErr w:type="spellEnd"/>
-      <w:r>
-        <w:t>)</w:t>
-      </w:r>
-    </w:p>
-    <w:p>
-      <w:proofErr w:type="gramStart"/>
-      <w:r>
-        <w:t>corpus</w:t>
-      </w:r>
-      <w:proofErr w:type="gramEnd"/>
-      <w:r>
-        <w:t xml:space="preserve"> = </w:t>
-      </w:r>
-      <w:proofErr w:type="spellStart"/>
-      <w:r>
-        <w:t>tm_map</w:t>
-      </w:r>
-      <w:proofErr w:type="spellEnd"/>
-      <w:r>
-        <w:t xml:space="preserve">(corpus, </w:t>
-      </w:r>
-      <w:proofErr w:type="spellStart"/>
-      <w:r>
-        <w:t>removePunctuation</w:t>
-      </w:r>
-      <w:proofErr w:type="spellEnd"/>
-      <w:r>
-        <w:t>)</w:t>
-      </w:r>
-    </w:p>
-    <w:p>
-      <w:proofErr w:type="spellStart"/>
-      <w:proofErr w:type="gramStart"/>
-      <w:r>
-        <w:t>removedCorpus</w:t>
-      </w:r>
-      <w:proofErr w:type="spellEnd"/>
-      <w:proofErr w:type="gramEnd"/>
-      <w:r>
-        <w:t xml:space="preserve"> = </w:t>
-      </w:r>
-      <w:proofErr w:type="spellStart"/>
-      <w:r>
-        <w:t>tm_map</w:t>
-      </w:r>
-      <w:proofErr w:type="spellEnd"/>
-      <w:r>
-        <w:t xml:space="preserve">(corpus, </w:t>
-      </w:r>
-      <w:proofErr w:type="spellStart"/>
-      <w:r>
-        <w:t>removeWords</w:t>
-      </w:r>
-      <w:proofErr w:type="spellEnd"/>
-      <w:r>
-        <w:t xml:space="preserve">, </w:t>
-      </w:r>
-      <w:proofErr w:type="spellStart"/>
-      <w:r>
-        <w:t>stopwords</w:t>
-      </w:r>
-      <w:proofErr w:type="spellEnd"/>
-      <w:r>
-        <w:t>("</w:t>
-      </w:r>
-      <w:proofErr w:type="spellStart"/>
-      <w:r>
-        <w:t>english</w:t>
-      </w:r>
-      <w:proofErr w:type="spellEnd"/>
-      <w:r>
-        <w:t>"))</w:t>
-      </w:r>
-    </w:p>
-    <w:p>
-      <w:proofErr w:type="spellStart"/>
-      <w:proofErr w:type="gramStart"/>
-      <w:r>
-        <w:lastRenderedPageBreak/>
-        <w:t>dtm</w:t>
-      </w:r>
-      <w:proofErr w:type="spellEnd"/>
-      <w:proofErr w:type="gramEnd"/>
-      <w:r>
-        <w:t xml:space="preserve"> = </w:t>
-      </w:r>
-      <w:proofErr w:type="spellStart"/>
-      <w:r>
-        <w:t>DocumentTermMatrix</w:t>
-      </w:r>
-      <w:proofErr w:type="spellEnd"/>
-      <w:r>
-        <w:t>(</w:t>
-      </w:r>
-      <w:proofErr w:type="spellStart"/>
-      <w:r>
-        <w:t>removedCorpus</w:t>
-      </w:r>
-      <w:proofErr w:type="spellEnd"/>
-      <w:r>
-        <w:t>)</w:t>
+      <w:r>
+        <w:t>library(tm)</w:t>
+      </w:r>
+    </w:p>
+    <w:p>
+      <w:r>
+        <w:t>library(SnowballC)</w:t>
+      </w:r>
+    </w:p>
+    <w:p>
+      <w:r>
+        <w:t>corpus = Corpus(VectorSource(tweets$Tweet ))</w:t>
+      </w:r>
+    </w:p>
+    <w:p>
+      <w:r>
+        <w:t>corpus = tm_map(corpus, tolower)</w:t>
+      </w:r>
+    </w:p>
+    <w:p>
+      <w:r>
+        <w:t>corpus = tm_map(corpus, PlainTextDocument)</w:t>
+      </w:r>
+    </w:p>
+    <w:p>
+      <w:r>
+        <w:t>corpus = tm_map(corpus, removePunctuation)</w:t>
+      </w:r>
+    </w:p>
+    <w:p>
+      <w:r>
+        <w:t>removedCorpus = tm_map(corpus, removeWords, stopwords("english"))</w:t>
+      </w:r>
+    </w:p>
+    <w:p>
+      <w:r>
+        <w:t>dtm = DocumentTermMatrix(removedCorpus)</w:t>
       </w:r>
     </w:p>
     <w:p>
@@ -2986,372 +2538,119 @@
           <w:color w:val="FF0000"/>
         </w:rPr>
       </w:pPr>
-      <w:proofErr w:type="spellStart"/>
-      <w:proofErr w:type="gramStart"/>
       <w:r>
         <w:rPr>
           <w:color w:val="FF0000"/>
           <w:highlight w:val="yellow"/>
         </w:rPr>
-        <w:t>allTweets</w:t>
-      </w:r>
-      <w:proofErr w:type="spellEnd"/>
-      <w:proofErr w:type="gramEnd"/>
-      <w:r>
-        <w:rPr>
-          <w:color w:val="FF0000"/>
+        <w:t>allTweets = as.data.frame(as.matrix(dtm))</w:t>
+      </w:r>
+    </w:p>
+    <w:p/>
+    <w:p>
+      <w:pPr>
+        <w:rPr>
           <w:highlight w:val="yellow"/>
         </w:rPr>
-        <w:t xml:space="preserve"> = </w:t>
-      </w:r>
-      <w:proofErr w:type="spellStart"/>
-      <w:r>
-        <w:rPr>
-          <w:color w:val="FF0000"/>
+      </w:pPr>
+      <w:r>
+        <w:rPr>
           <w:highlight w:val="yellow"/>
         </w:rPr>
-        <w:t>as.data.frame</w:t>
-      </w:r>
-      <w:proofErr w:type="spellEnd"/>
-      <w:r>
-        <w:rPr>
-          <w:color w:val="FF0000"/>
+        <w:t>install.packages("wordcloud")</w:t>
+      </w:r>
+    </w:p>
+    <w:p>
+      <w:pPr>
+        <w:rPr>
           <w:highlight w:val="yellow"/>
         </w:rPr>
-        <w:t>(</w:t>
-      </w:r>
-      <w:proofErr w:type="spellStart"/>
-      <w:r>
-        <w:rPr>
-          <w:color w:val="FF0000"/>
+      </w:pPr>
+      <w:r>
+        <w:rPr>
           <w:highlight w:val="yellow"/>
         </w:rPr>
-        <w:t>as.matrix</w:t>
-      </w:r>
-      <w:proofErr w:type="spellEnd"/>
-      <w:r>
-        <w:rPr>
-          <w:color w:val="FF0000"/>
+        <w:t>library(wordcloud)</w:t>
+      </w:r>
+    </w:p>
+    <w:p>
+      <w:r>
+        <w:rPr>
           <w:highlight w:val="yellow"/>
         </w:rPr>
-        <w:t>(</w:t>
-      </w:r>
-      <w:proofErr w:type="spellStart"/>
-      <w:r>
-        <w:rPr>
-          <w:color w:val="FF0000"/>
+        <w:t>wordcloud(colnames(allTweets), colSums(allTweets), scale=c(2,0.25))</w:t>
+      </w:r>
+    </w:p>
+    <w:p/>
+    <w:p>
+      <w:r>
+        <w:t xml:space="preserve">i explored various </w:t>
+      </w:r>
+      <w:r>
+        <w:rPr>
           <w:highlight w:val="yellow"/>
         </w:rPr>
-        <w:t>dtm</w:t>
-      </w:r>
-      <w:proofErr w:type="spellEnd"/>
-      <w:r>
-        <w:rPr>
-          <w:color w:val="FF0000"/>
+        <w:t>words and groups of words</w:t>
+      </w:r>
+      <w:r>
+        <w:t xml:space="preserve"> in my popular subset and i </w:t>
+      </w:r>
+      <w:r>
+        <w:rPr>
           <w:highlight w:val="yellow"/>
         </w:rPr>
-        <w:t>))</w:t>
+        <w:t>looked at word clouds</w:t>
+      </w:r>
+      <w:r>
+        <w:t xml:space="preserve"> for the testing set of both headline and snippet. when looking at those, i explored </w:t>
+      </w:r>
+      <w:r>
+        <w:rPr>
+          <w:highlight w:val="yellow"/>
+        </w:rPr>
+        <w:t>frequent</w:t>
+      </w:r>
+      <w:r>
+        <w:t xml:space="preserve"> words with this basic line of code (but also look at </w:t>
+      </w:r>
+      <w:r>
+        <w:rPr>
+          <w:highlight w:val="yellow"/>
+        </w:rPr>
+        <w:t>table() without the prop.table</w:t>
+      </w:r>
+      <w:r>
+        <w:t xml:space="preserve"> function to see how many observations you are actually capturing, sometimes it could be just 1 or 2 and therefore not useful, want to catch things in the 100s at least):</w:t>
+      </w:r>
+    </w:p>
+    <w:p>
+      <w:r>
+        <w:rPr>
+          <w:rFonts w:hint="eastAsia"/>
+        </w:rPr>
+        <w:t>一边看</w:t>
+      </w:r>
+      <w:r>
+        <w:rPr>
+          <w:rFonts w:hint="eastAsia"/>
+        </w:rPr>
+        <w:t xml:space="preserve">word cloud, </w:t>
+      </w:r>
+      <w:r>
+        <w:rPr>
+          <w:rFonts w:hint="eastAsia"/>
+        </w:rPr>
+        <w:t>一边看单词出现的频度，如果只是出现了很少的次数，是没有用的。</w:t>
       </w:r>
     </w:p>
     <w:p/>
     <w:p>
-      <w:pPr>
-        <w:rPr>
-          <w:highlight w:val="yellow"/>
-        </w:rPr>
-      </w:pPr>
-      <w:proofErr w:type="spellStart"/>
-      <w:proofErr w:type="gramStart"/>
-      <w:r>
-        <w:rPr>
-          <w:highlight w:val="yellow"/>
-        </w:rPr>
-        <w:t>install.packages</w:t>
-      </w:r>
-      <w:proofErr w:type="spellEnd"/>
-      <w:r>
-        <w:rPr>
-          <w:highlight w:val="yellow"/>
-        </w:rPr>
-        <w:t>(</w:t>
-      </w:r>
-      <w:proofErr w:type="gramEnd"/>
-      <w:r>
-        <w:rPr>
-          <w:highlight w:val="yellow"/>
-        </w:rPr>
-        <w:t>"</w:t>
-      </w:r>
-      <w:proofErr w:type="spellStart"/>
-      <w:r>
-        <w:rPr>
-          <w:highlight w:val="yellow"/>
-        </w:rPr>
-        <w:t>wordcloud</w:t>
-      </w:r>
-      <w:proofErr w:type="spellEnd"/>
-      <w:r>
-        <w:rPr>
-          <w:highlight w:val="yellow"/>
-        </w:rPr>
-        <w:t>")</w:t>
-      </w:r>
-    </w:p>
-    <w:p>
-      <w:pPr>
-        <w:rPr>
-          <w:highlight w:val="yellow"/>
-        </w:rPr>
-      </w:pPr>
-      <w:proofErr w:type="gramStart"/>
-      <w:r>
-        <w:rPr>
-          <w:highlight w:val="yellow"/>
-        </w:rPr>
-        <w:t>library(</w:t>
-      </w:r>
-      <w:proofErr w:type="spellStart"/>
-      <w:proofErr w:type="gramEnd"/>
-      <w:r>
-        <w:rPr>
-          <w:highlight w:val="yellow"/>
-        </w:rPr>
-        <w:t>wordcloud</w:t>
-      </w:r>
-      <w:proofErr w:type="spellEnd"/>
-      <w:r>
-        <w:rPr>
-          <w:highlight w:val="yellow"/>
-        </w:rPr>
-        <w:t>)</w:t>
-      </w:r>
-    </w:p>
-    <w:p>
-      <w:proofErr w:type="spellStart"/>
-      <w:proofErr w:type="gramStart"/>
-      <w:r>
-        <w:rPr>
-          <w:highlight w:val="yellow"/>
-        </w:rPr>
-        <w:t>wordcloud</w:t>
-      </w:r>
-      <w:proofErr w:type="spellEnd"/>
-      <w:r>
-        <w:rPr>
-          <w:highlight w:val="yellow"/>
-        </w:rPr>
-        <w:t>(</w:t>
-      </w:r>
-      <w:proofErr w:type="spellStart"/>
-      <w:proofErr w:type="gramEnd"/>
-      <w:r>
-        <w:rPr>
-          <w:highlight w:val="yellow"/>
-        </w:rPr>
-        <w:t>colnames</w:t>
-      </w:r>
-      <w:proofErr w:type="spellEnd"/>
-      <w:r>
-        <w:rPr>
-          <w:highlight w:val="yellow"/>
-        </w:rPr>
-        <w:t>(</w:t>
-      </w:r>
-      <w:proofErr w:type="spellStart"/>
-      <w:r>
-        <w:rPr>
-          <w:highlight w:val="yellow"/>
-        </w:rPr>
-        <w:t>allTweets</w:t>
-      </w:r>
-      <w:proofErr w:type="spellEnd"/>
-      <w:r>
-        <w:rPr>
-          <w:highlight w:val="yellow"/>
-        </w:rPr>
-        <w:t xml:space="preserve">), </w:t>
-      </w:r>
-      <w:proofErr w:type="spellStart"/>
-      <w:r>
-        <w:rPr>
-          <w:highlight w:val="yellow"/>
-        </w:rPr>
-        <w:t>colSums</w:t>
-      </w:r>
-      <w:proofErr w:type="spellEnd"/>
-      <w:r>
-        <w:rPr>
-          <w:highlight w:val="yellow"/>
-        </w:rPr>
-        <w:t>(</w:t>
-      </w:r>
-      <w:proofErr w:type="spellStart"/>
-      <w:r>
-        <w:rPr>
-          <w:highlight w:val="yellow"/>
-        </w:rPr>
-        <w:t>allTweets</w:t>
-      </w:r>
-      <w:proofErr w:type="spellEnd"/>
-      <w:r>
-        <w:rPr>
-          <w:highlight w:val="yellow"/>
-        </w:rPr>
-        <w:t>), scale=c(2,0.25))</w:t>
+      <w:r>
+        <w:t>prop.table(table(NewsTrain$Popular, grepl("word | otherword", NewsTrain$Headline, ignore.case=TRUE)),2)</w:t>
       </w:r>
     </w:p>
     <w:p/>
     <w:p>
-      <w:proofErr w:type="gramStart"/>
-      <w:r>
-        <w:t>i</w:t>
-      </w:r>
-      <w:proofErr w:type="gramEnd"/>
-      <w:r>
-        <w:t xml:space="preserve"> explored various </w:t>
-      </w:r>
-      <w:r>
-        <w:rPr>
-          <w:highlight w:val="yellow"/>
-        </w:rPr>
-        <w:t>words and groups of words</w:t>
-      </w:r>
-      <w:r>
-        <w:t xml:space="preserve"> in my popular subset and i </w:t>
-      </w:r>
-      <w:r>
-        <w:rPr>
-          <w:highlight w:val="yellow"/>
-        </w:rPr>
-        <w:t>looked at word clouds</w:t>
-      </w:r>
-      <w:r>
-        <w:t xml:space="preserve"> for the testing set of both headline and snippet. </w:t>
-      </w:r>
-      <w:proofErr w:type="gramStart"/>
-      <w:r>
-        <w:t>when</w:t>
-      </w:r>
-      <w:proofErr w:type="gramEnd"/>
-      <w:r>
-        <w:t xml:space="preserve"> looking at those, i explored </w:t>
-      </w:r>
-      <w:r>
-        <w:rPr>
-          <w:highlight w:val="yellow"/>
-        </w:rPr>
-        <w:t>frequent</w:t>
-      </w:r>
-      <w:r>
-        <w:t xml:space="preserve"> words with this basic line of code (but also look at </w:t>
-      </w:r>
-      <w:r>
-        <w:rPr>
-          <w:highlight w:val="yellow"/>
-        </w:rPr>
-        <w:t xml:space="preserve">table() without the </w:t>
-      </w:r>
-      <w:proofErr w:type="spellStart"/>
-      <w:r>
-        <w:rPr>
-          <w:highlight w:val="yellow"/>
-        </w:rPr>
-        <w:t>prop.table</w:t>
-      </w:r>
-      <w:proofErr w:type="spellEnd"/>
-      <w:r>
-        <w:t xml:space="preserve"> function to see how many observations you are actually capturing, sometimes it could be just 1 or 2 and therefore not useful, want to catch things in the 100s at least):</w:t>
-      </w:r>
-    </w:p>
-    <w:p>
-      <w:r>
-        <w:rPr>
-          <w:rFonts w:hint="eastAsia"/>
-        </w:rPr>
-        <w:t>一边看</w:t>
-      </w:r>
-      <w:r>
-        <w:rPr>
-          <w:rFonts w:hint="eastAsia"/>
-        </w:rPr>
-        <w:t xml:space="preserve">word cloud, </w:t>
-      </w:r>
-      <w:r>
-        <w:rPr>
-          <w:rFonts w:hint="eastAsia"/>
-        </w:rPr>
-        <w:t>一边看单词出现的频度，如果只是出现了很少的次数，是没有用的。</w:t>
-      </w:r>
-    </w:p>
-    <w:p/>
-    <w:p>
-      <w:proofErr w:type="spellStart"/>
-      <w:proofErr w:type="gramStart"/>
-      <w:r>
-        <w:t>prop.table</w:t>
-      </w:r>
-      <w:proofErr w:type="spellEnd"/>
-      <w:r>
-        <w:t>(</w:t>
-      </w:r>
-      <w:proofErr w:type="gramEnd"/>
-      <w:r>
-        <w:t>table(</w:t>
-      </w:r>
-      <w:proofErr w:type="spellStart"/>
-      <w:r>
-        <w:t>NewsTrain$Popular</w:t>
-      </w:r>
-      <w:proofErr w:type="spellEnd"/>
-      <w:r>
-        <w:t xml:space="preserve">, </w:t>
-      </w:r>
-      <w:proofErr w:type="spellStart"/>
-      <w:r>
-        <w:t>grepl</w:t>
-      </w:r>
-      <w:proofErr w:type="spellEnd"/>
-      <w:r>
-        <w:t xml:space="preserve">("word | </w:t>
-      </w:r>
-      <w:proofErr w:type="spellStart"/>
-      <w:r>
-        <w:t>otherword</w:t>
-      </w:r>
-      <w:proofErr w:type="spellEnd"/>
-      <w:r>
-        <w:t xml:space="preserve">", </w:t>
-      </w:r>
-      <w:proofErr w:type="spellStart"/>
-      <w:r>
-        <w:t>NewsTrain$Headline</w:t>
-      </w:r>
-      <w:proofErr w:type="spellEnd"/>
-      <w:r>
-        <w:t xml:space="preserve">, </w:t>
-      </w:r>
-      <w:proofErr w:type="spellStart"/>
-      <w:r>
-        <w:t>ignore.case</w:t>
-      </w:r>
-      <w:proofErr w:type="spellEnd"/>
-      <w:r>
-        <w:t>=TRUE)),2)</w:t>
-      </w:r>
-    </w:p>
-    <w:p>
-      <w:pPr>
-        <w:rPr>
-          <w:rFonts w:hint="eastAsia"/>
-        </w:rPr>
-      </w:pPr>
-    </w:p>
-    <w:p>
-      <w:pPr>
-        <w:rPr>
-          <w:rFonts w:hint="eastAsia"/>
-        </w:rPr>
-      </w:pPr>
       <w:r>
         <w:rPr>
           <w:rFonts w:hint="eastAsia"/>
@@ -3360,26 +2659,8 @@
       </w:r>
     </w:p>
     <w:p>
-      <w:proofErr w:type="gramStart"/>
-      <w:r>
-        <w:t>sort(</w:t>
-      </w:r>
-      <w:proofErr w:type="spellStart"/>
-      <w:proofErr w:type="gramEnd"/>
-      <w:r>
-        <w:t>colSums</w:t>
-      </w:r>
-      <w:proofErr w:type="spellEnd"/>
-      <w:r>
-        <w:t>(</w:t>
-      </w:r>
-      <w:proofErr w:type="spellStart"/>
-      <w:r>
-        <w:t>HeadlineWords</w:t>
-      </w:r>
-      <w:proofErr w:type="spellEnd"/>
-      <w:r>
-        <w:t>))</w:t>
+      <w:r>
+        <w:t>sort(colSums(HeadlineWords))</w:t>
       </w:r>
       <w:bookmarkStart w:id="0" w:name="_GoBack"/>
       <w:bookmarkEnd w:id="0"/>
@@ -3394,11 +2675,9 @@
         </w:rPr>
         <w:t>文字中的符号如</w:t>
       </w:r>
-      <w:proofErr w:type="gramStart"/>
       <w:r>
         <w:t>”</w:t>
       </w:r>
-      <w:proofErr w:type="gramEnd"/>
       <w:r>
         <w:rPr>
           <w:rFonts w:hint="eastAsia"/>
@@ -3414,11 +2693,9 @@
         </w:rPr>
         <w:t>和</w:t>
       </w:r>
-      <w:proofErr w:type="spellStart"/>
       <w:r>
         <w:t>stopwords</w:t>
       </w:r>
-      <w:proofErr w:type="spellEnd"/>
       <w:r>
         <w:rPr>
           <w:rFonts w:hint="eastAsia"/>
@@ -3436,110 +2713,16 @@
         <w:ind w:firstLineChars="0"/>
       </w:pPr>
       <w:r>
-        <w:t xml:space="preserve">made </w:t>
-      </w:r>
-      <w:proofErr w:type="spellStart"/>
-      <w:r>
-        <w:t>HeadlineIsQuestion</w:t>
-      </w:r>
-      <w:proofErr w:type="spellEnd"/>
-      <w:r>
-        <w:t xml:space="preserve"> and </w:t>
-      </w:r>
-      <w:proofErr w:type="spellStart"/>
-      <w:r>
-        <w:t>SnippetIsQuestion</w:t>
-      </w:r>
-      <w:proofErr w:type="spellEnd"/>
-      <w:r>
-        <w:t xml:space="preserve"> variables, and they both seemed to be significant</w:t>
-      </w:r>
-    </w:p>
-    <w:p>
-      <w:proofErr w:type="spellStart"/>
-      <w:r>
-        <w:t>NewsTrain$HeadlineIsQuestion</w:t>
-      </w:r>
-      <w:proofErr w:type="spellEnd"/>
-      <w:r>
-        <w:t xml:space="preserve"> = </w:t>
-      </w:r>
-      <w:proofErr w:type="spellStart"/>
-      <w:proofErr w:type="gramStart"/>
-      <w:r>
-        <w:t>as.factor</w:t>
-      </w:r>
-      <w:proofErr w:type="spellEnd"/>
-      <w:r>
-        <w:t>(</w:t>
-      </w:r>
-      <w:proofErr w:type="spellStart"/>
-      <w:proofErr w:type="gramEnd"/>
-      <w:r>
-        <w:t>as.numeric</w:t>
-      </w:r>
-      <w:proofErr w:type="spellEnd"/>
-      <w:r>
-        <w:t>(</w:t>
-      </w:r>
-      <w:proofErr w:type="spellStart"/>
-      <w:r>
-        <w:t>grepl</w:t>
-      </w:r>
-      <w:proofErr w:type="spellEnd"/>
-      <w:r>
-        <w:t xml:space="preserve">("\\?", </w:t>
-      </w:r>
-      <w:proofErr w:type="spellStart"/>
-      <w:r>
-        <w:t>NewsTrain$Headline</w:t>
-      </w:r>
-      <w:proofErr w:type="spellEnd"/>
-      <w:r>
-        <w:t>)))</w:t>
-      </w:r>
-      <w:r>
-        <w:br/>
-      </w:r>
-      <w:proofErr w:type="spellStart"/>
-      <w:r>
-        <w:t>NewsTest$HeadlineIsQuestion</w:t>
-      </w:r>
-      <w:proofErr w:type="spellEnd"/>
-      <w:r>
-        <w:t xml:space="preserve"> = </w:t>
-      </w:r>
-      <w:proofErr w:type="spellStart"/>
-      <w:r>
-        <w:t>as.factor</w:t>
-      </w:r>
-      <w:proofErr w:type="spellEnd"/>
-      <w:r>
-        <w:t>(</w:t>
-      </w:r>
-      <w:proofErr w:type="spellStart"/>
-      <w:r>
-        <w:t>as.numeric</w:t>
-      </w:r>
-      <w:proofErr w:type="spellEnd"/>
-      <w:r>
-        <w:t>(</w:t>
-      </w:r>
-      <w:proofErr w:type="spellStart"/>
-      <w:r>
-        <w:t>grepl</w:t>
-      </w:r>
-      <w:proofErr w:type="spellEnd"/>
-      <w:r>
-        <w:t xml:space="preserve">("\\?", </w:t>
-      </w:r>
-      <w:proofErr w:type="spellStart"/>
-      <w:r>
-        <w:t>NewsTest$Headline</w:t>
-      </w:r>
-      <w:proofErr w:type="spellEnd"/>
-      <w:r>
-        <w:t>)))</w:t>
+        <w:t>made HeadlineIsQuestion and SnippetIsQuestion variables, and they both seemed to be significant</w:t>
+      </w:r>
+    </w:p>
+    <w:p>
+      <w:r>
+        <w:t>NewsTrain$HeadlineIsQuestion = as.factor(as.numeric(grepl("\\?", NewsTrain$Headline)))</w:t>
+      </w:r>
+      <w:r>
+        <w:br/>
+        <w:t>NewsTest$HeadlineIsQuestion = as.factor(as.numeric(grepl("\\?", NewsTest$Headline)))</w:t>
       </w:r>
     </w:p>
     <w:p/>
@@ -3553,15 +2736,7 @@
         <w:ind w:firstLineChars="0"/>
       </w:pPr>
       <w:r>
-        <w:t xml:space="preserve">added variables for some typical </w:t>
-      </w:r>
-      <w:proofErr w:type="spellStart"/>
-      <w:r>
-        <w:t>stopwords</w:t>
-      </w:r>
-      <w:proofErr w:type="spellEnd"/>
-      <w:r>
-        <w:t xml:space="preserve"> extracted from the headline/snippet – "why" "where" and "how" seemed to be significant</w:t>
+        <w:t>added variables for some typical stopwords extracted from the headline/snippet – "why" "where" and "how" seemed to be significant</w:t>
       </w:r>
     </w:p>
     <w:p/>
@@ -3573,6 +2748,7 @@
         <w:rPr>
           <w:rFonts w:hint="eastAsia"/>
         </w:rPr>
+        <w:lastRenderedPageBreak/>
         <w:t>其他</w:t>
       </w:r>
     </w:p>
@@ -3580,19 +2756,14 @@
       <w:pPr>
         <w:pStyle w:val="2"/>
       </w:pPr>
-      <w:hyperlink r:id="rId9" w:anchor="k-fold_cross-validation" w:tgtFrame="_blank" w:history="1">
-        <w:proofErr w:type="gramStart"/>
+      <w:hyperlink r:id="rId10" w:anchor="k-fold_cross-validation" w:tgtFrame="_blank" w:history="1">
         <w:r>
-          <w:t>k-fold</w:t>
-        </w:r>
-        <w:proofErr w:type="gramEnd"/>
-        <w:r>
-          <w:t xml:space="preserve"> cross validation</w:t>
+          <w:t>k-fold cross validation</w:t>
         </w:r>
       </w:hyperlink>
     </w:p>
     <w:p>
-      <w:hyperlink r:id="rId10" w:history="1">
+      <w:hyperlink r:id="rId11" w:history="1">
         <w:r>
           <w:rPr>
             <w:rStyle w:val="a8"/>
@@ -3604,23 +2775,7 @@
     <w:p/>
     <w:p>
       <w:r>
-        <w:t xml:space="preserve">Here is a function I wrote to make this task easier. Use it to test improvements in your model. Note that it uses the helper function </w:t>
-      </w:r>
-      <w:proofErr w:type="spellStart"/>
-      <w:r>
-        <w:t>conf.matrix</w:t>
-      </w:r>
-      <w:proofErr w:type="spellEnd"/>
-      <w:r>
-        <w:t xml:space="preserve"> which is included below. Also note that this function won't work with </w:t>
-      </w:r>
-      <w:proofErr w:type="spellStart"/>
-      <w:r>
-        <w:t>glm</w:t>
-      </w:r>
-      <w:proofErr w:type="spellEnd"/>
-      <w:r>
-        <w:t xml:space="preserve"> (sorry).</w:t>
+        <w:t>Here is a function I wrote to make this task easier. Use it to test improvements in your model. Note that it uses the helper function conf.matrix which is included below. Also note that this function won't work with glm (sorry).</w:t>
       </w:r>
     </w:p>
     <w:p>
@@ -3628,1771 +2783,556 @@
         <w:rPr>
           <w:color w:val="1F497D" w:themeColor="text2"/>
         </w:rPr>
+        <w:t># Parameters:</w:t>
+      </w:r>
+      <w:r>
+        <w:rPr>
+          <w:color w:val="1F497D" w:themeColor="text2"/>
+        </w:rPr>
+        <w:br/>
+        <w:t># data - data frame containing your training data</w:t>
+      </w:r>
+      <w:r>
+        <w:rPr>
+          <w:color w:val="1F497D" w:themeColor="text2"/>
+        </w:rPr>
+        <w:br/>
+        <w:t># model - the function to call to make the model (e.g. rpart, gbm, knn3 etc.)</w:t>
+      </w:r>
+      <w:r>
+        <w:rPr>
+          <w:color w:val="1F497D" w:themeColor="text2"/>
+        </w:rPr>
+        <w:br/>
+        <w:t># pargs - a list of arguments for the predict function</w:t>
+      </w:r>
+      <w:r>
+        <w:rPr>
+          <w:color w:val="1F497D" w:themeColor="text2"/>
+        </w:rPr>
+        <w:br/>
+        <w:t># ... - parameters for the model</w:t>
+      </w:r>
+      <w:r>
+        <w:rPr>
+          <w:color w:val="1F497D" w:themeColor="text2"/>
+        </w:rPr>
+        <w:br/>
+        <w:t># Examples:</w:t>
+      </w:r>
+      <w:r>
+        <w:rPr>
+          <w:color w:val="1F497D" w:themeColor="text2"/>
+        </w:rPr>
+        <w:br/>
+        <w:t># kfold(TrainData,randomForest,pargs=list(type="prob"),nodesize=1,ntree=500)</w:t>
+      </w:r>
+      <w:r>
+        <w:rPr>
+          <w:color w:val="1F497D" w:themeColor="text2"/>
+        </w:rPr>
+        <w:br/>
+        <w:t># kfold(TrainData,rpart,method="class",cp=0.01)</w:t>
+      </w:r>
+      <w:r>
+        <w:rPr>
+          <w:color w:val="1F497D" w:themeColor="text2"/>
+        </w:rPr>
+        <w:br/>
+      </w:r>
+      <w:r>
+        <w:t>kfold = function(data,model,pargs=NULL,...) {</w:t>
+      </w:r>
+      <w:r>
+        <w:br/>
+        <w:t>require(caret)</w:t>
+      </w:r>
+      <w:r>
+        <w:br/>
+      </w:r>
+      <w:r>
+        <w:rPr>
+          <w:color w:val="1F497D" w:themeColor="text2"/>
+        </w:rPr>
+        <w:t># k is the number of folds, 5 or 10 are common choices</w:t>
+      </w:r>
+      <w:r>
+        <w:rPr>
+          <w:color w:val="1F497D" w:themeColor="text2"/>
+        </w:rPr>
+        <w:br/>
+      </w:r>
+      <w:r>
+        <w:t>k = 5</w:t>
+      </w:r>
+      <w:r>
+        <w:br/>
+        <w:t>metrics = list(k)</w:t>
+      </w:r>
+      <w:r>
+        <w:br/>
+        <w:t>means = numeric(5)</w:t>
+      </w:r>
+      <w:r>
+        <w:br/>
+        <w:t>folds = createFolds(data$Popular,k=k,list=TRUE,returnTrain=TRUE)</w:t>
+      </w:r>
+      <w:r>
+        <w:br/>
+        <w:t>for (i in 1:length(folds)) {</w:t>
+      </w:r>
+      <w:r>
+        <w:br/>
+        <w:t>dfT = data[folds[[i]],]</w:t>
+      </w:r>
+      <w:r>
+        <w:br/>
+        <w:t>dfP = data[folds[[i]]*-1,]</w:t>
+      </w:r>
+      <w:r>
+        <w:br/>
+      </w:r>
+      <w:r>
+        <w:rPr>
+          <w:color w:val="1F497D" w:themeColor="text2"/>
+        </w:rPr>
+        <w:t># change the formula (Popular~.) in the line below if you need to</w:t>
+      </w:r>
+      <w:r>
+        <w:rPr>
+          <w:color w:val="1F497D" w:themeColor="text2"/>
+        </w:rPr>
+        <w:br/>
+      </w:r>
+      <w:r>
+        <w:t>m = model(Popular~.,data=dfT,...)</w:t>
+      </w:r>
+      <w:r>
+        <w:br/>
+        <w:t>p = do.call(predict,c(list(object=m,newdata=dfP),pargs))</w:t>
+      </w:r>
+      <w:r>
+        <w:br/>
+        <w:t>if (!is.vector(p))</w:t>
+      </w:r>
+      <w:r>
+        <w:br/>
+        <w:t>if (ncol(p)&gt;1)</w:t>
+      </w:r>
+      <w:r>
+        <w:br/>
+        <w:t>p = p[,2]</w:t>
+      </w:r>
+      <w:r>
+        <w:br/>
+        <w:t>mk = conf.matrix(dfP$Popular,p,0.5)$metrics</w:t>
+      </w:r>
+      <w:r>
+        <w:br/>
+      </w:r>
+      <w:r>
+        <w:rPr>
+          <w:color w:val="1F497D" w:themeColor="text2"/>
+        </w:rPr>
+        <w:t xml:space="preserve"># remove the # in front of the print statement if you want to see </w:t>
+      </w:r>
+      <w:r>
+        <w:rPr>
+          <w:color w:val="1F497D" w:themeColor="text2"/>
+        </w:rPr>
+        <w:br/>
+        <w:t># data for each iteration</w:t>
+      </w:r>
+      <w:r>
+        <w:rPr>
+          <w:color w:val="1F497D" w:themeColor="text2"/>
+        </w:rPr>
+        <w:br/>
+        <w:t>#print(mk)</w:t>
+      </w:r>
+      <w:r>
+        <w:br/>
+      </w:r>
+      <w:r>
+        <w:t>metrics[[i]] = mk</w:t>
+      </w:r>
+      <w:r>
+        <w:br/>
+        <w:t>}</w:t>
+      </w:r>
+      <w:r>
+        <w:br/>
+        <w:t>for (i in 1:length(metrics)) {</w:t>
+      </w:r>
+      <w:r>
+        <w:br/>
+        <w:t>means = means + metrics[[i]]</w:t>
+      </w:r>
+      <w:r>
+        <w:br/>
+      </w:r>
+      <w:r>
         <w:lastRenderedPageBreak/>
-        <w:t># Parameters</w:t>
-      </w:r>
-      <w:proofErr w:type="gramStart"/>
-      <w:r>
-        <w:rPr>
-          <w:color w:val="1F497D" w:themeColor="text2"/>
-        </w:rPr>
-        <w:t>:</w:t>
-      </w:r>
-      <w:proofErr w:type="gramEnd"/>
-      <w:r>
-        <w:rPr>
-          <w:color w:val="1F497D" w:themeColor="text2"/>
-        </w:rPr>
-        <w:br/>
-        <w:t># data - data frame containing your training data</w:t>
-      </w:r>
-      <w:r>
-        <w:rPr>
-          <w:color w:val="1F497D" w:themeColor="text2"/>
-        </w:rPr>
-        <w:br/>
-        <w:t xml:space="preserve"># model - the function to call to make the model (e.g. </w:t>
-      </w:r>
-      <w:proofErr w:type="spellStart"/>
-      <w:r>
-        <w:rPr>
-          <w:color w:val="1F497D" w:themeColor="text2"/>
-        </w:rPr>
-        <w:t>rpart</w:t>
-      </w:r>
-      <w:proofErr w:type="spellEnd"/>
-      <w:r>
-        <w:rPr>
-          <w:color w:val="1F497D" w:themeColor="text2"/>
-        </w:rPr>
-        <w:t xml:space="preserve">, </w:t>
-      </w:r>
-      <w:proofErr w:type="spellStart"/>
-      <w:r>
-        <w:rPr>
-          <w:color w:val="1F497D" w:themeColor="text2"/>
-        </w:rPr>
-        <w:t>gbm</w:t>
-      </w:r>
-      <w:proofErr w:type="spellEnd"/>
-      <w:r>
-        <w:rPr>
-          <w:color w:val="1F497D" w:themeColor="text2"/>
-        </w:rPr>
-        <w:t>, knn3 etc.)</w:t>
-      </w:r>
-      <w:r>
-        <w:rPr>
-          <w:color w:val="1F497D" w:themeColor="text2"/>
-        </w:rPr>
-        <w:br/>
-        <w:t xml:space="preserve"># </w:t>
-      </w:r>
-      <w:proofErr w:type="spellStart"/>
-      <w:r>
-        <w:rPr>
-          <w:color w:val="1F497D" w:themeColor="text2"/>
-        </w:rPr>
-        <w:t>pargs</w:t>
-      </w:r>
-      <w:proofErr w:type="spellEnd"/>
-      <w:r>
-        <w:rPr>
-          <w:color w:val="1F497D" w:themeColor="text2"/>
-        </w:rPr>
-        <w:t xml:space="preserve"> - a list of arguments for the predict function</w:t>
-      </w:r>
-      <w:r>
-        <w:rPr>
-          <w:color w:val="1F497D" w:themeColor="text2"/>
-        </w:rPr>
-        <w:br/>
-        <w:t># ... - parameters for the model</w:t>
-      </w:r>
-      <w:r>
-        <w:rPr>
-          <w:color w:val="1F497D" w:themeColor="text2"/>
-        </w:rPr>
-        <w:br/>
-        <w:t># Examples:</w:t>
-      </w:r>
-      <w:r>
-        <w:rPr>
-          <w:color w:val="1F497D" w:themeColor="text2"/>
-        </w:rPr>
-        <w:br/>
-        <w:t># kfold(TrainData,randomForest,pargs=list(type="prob"),nodesize=1,ntree=500)</w:t>
-      </w:r>
-      <w:r>
-        <w:rPr>
-          <w:color w:val="1F497D" w:themeColor="text2"/>
-        </w:rPr>
-        <w:br/>
-        <w:t xml:space="preserve"># </w:t>
-      </w:r>
-      <w:proofErr w:type="spellStart"/>
-      <w:r>
-        <w:rPr>
-          <w:color w:val="1F497D" w:themeColor="text2"/>
-        </w:rPr>
-        <w:t>kfold</w:t>
-      </w:r>
-      <w:proofErr w:type="spellEnd"/>
-      <w:r>
-        <w:rPr>
-          <w:color w:val="1F497D" w:themeColor="text2"/>
-        </w:rPr>
-        <w:t>(</w:t>
-      </w:r>
-      <w:proofErr w:type="spellStart"/>
-      <w:r>
-        <w:rPr>
-          <w:color w:val="1F497D" w:themeColor="text2"/>
-        </w:rPr>
-        <w:t>TrainData,rpart,method</w:t>
-      </w:r>
-      <w:proofErr w:type="spellEnd"/>
-      <w:r>
-        <w:rPr>
-          <w:color w:val="1F497D" w:themeColor="text2"/>
-        </w:rPr>
-        <w:t>="class",</w:t>
-      </w:r>
-      <w:proofErr w:type="spellStart"/>
-      <w:r>
-        <w:rPr>
-          <w:color w:val="1F497D" w:themeColor="text2"/>
-        </w:rPr>
-        <w:t>cp</w:t>
-      </w:r>
-      <w:proofErr w:type="spellEnd"/>
-      <w:r>
-        <w:rPr>
-          <w:color w:val="1F497D" w:themeColor="text2"/>
-        </w:rPr>
-        <w:t>=0.01)</w:t>
-      </w:r>
-      <w:r>
-        <w:rPr>
-          <w:color w:val="1F497D" w:themeColor="text2"/>
-        </w:rPr>
-        <w:br/>
-      </w:r>
-      <w:proofErr w:type="spellStart"/>
-      <w:r>
-        <w:t>kfold</w:t>
-      </w:r>
-      <w:proofErr w:type="spellEnd"/>
-      <w:r>
-        <w:t xml:space="preserve"> = function(</w:t>
-      </w:r>
-      <w:proofErr w:type="spellStart"/>
-      <w:r>
-        <w:t>data,model,pargs</w:t>
-      </w:r>
-      <w:proofErr w:type="spellEnd"/>
-      <w:r>
-        <w:t>=NULL,...) {</w:t>
-      </w:r>
-      <w:r>
-        <w:br/>
-        <w:t>require(caret)</w:t>
-      </w:r>
-      <w:r>
-        <w:br/>
-      </w:r>
-      <w:r>
-        <w:rPr>
-          <w:color w:val="1F497D" w:themeColor="text2"/>
-        </w:rPr>
-        <w:t># k is the number of folds, 5 or 10 are common choices</w:t>
-      </w:r>
-      <w:r>
-        <w:rPr>
-          <w:color w:val="1F497D" w:themeColor="text2"/>
-        </w:rPr>
-        <w:br/>
-      </w:r>
-      <w:r>
-        <w:t>k = 5</w:t>
-      </w:r>
-      <w:r>
-        <w:br/>
-        <w:t>metrics = list(k)</w:t>
-      </w:r>
-      <w:r>
-        <w:br/>
-        <w:t>means = numeric(5)</w:t>
-      </w:r>
-      <w:r>
-        <w:br/>
-        <w:t xml:space="preserve">folds = </w:t>
-      </w:r>
-      <w:proofErr w:type="spellStart"/>
-      <w:r>
-        <w:t>createFolds</w:t>
-      </w:r>
-      <w:proofErr w:type="spellEnd"/>
-      <w:r>
-        <w:t>(</w:t>
-      </w:r>
-      <w:proofErr w:type="spellStart"/>
-      <w:r>
-        <w:t>data$Popular,k</w:t>
-      </w:r>
-      <w:proofErr w:type="spellEnd"/>
-      <w:r>
-        <w:t>=</w:t>
-      </w:r>
-      <w:proofErr w:type="spellStart"/>
-      <w:r>
-        <w:t>k,list</w:t>
-      </w:r>
-      <w:proofErr w:type="spellEnd"/>
-      <w:r>
-        <w:t>=</w:t>
-      </w:r>
-      <w:proofErr w:type="spellStart"/>
-      <w:r>
-        <w:t>TRUE,returnTrain</w:t>
-      </w:r>
-      <w:proofErr w:type="spellEnd"/>
-      <w:r>
-        <w:t>=TRUE)</w:t>
-      </w:r>
-      <w:r>
-        <w:br/>
-        <w:t>for (i in 1:length(folds)) {</w:t>
-      </w:r>
-      <w:r>
-        <w:br/>
-      </w:r>
-      <w:proofErr w:type="spellStart"/>
-      <w:r>
-        <w:t>dfT</w:t>
-      </w:r>
-      <w:proofErr w:type="spellEnd"/>
-      <w:r>
-        <w:t xml:space="preserve"> = data[folds[[i]],]</w:t>
-      </w:r>
-      <w:r>
-        <w:br/>
-      </w:r>
-      <w:proofErr w:type="spellStart"/>
-      <w:r>
-        <w:t>dfP</w:t>
-      </w:r>
-      <w:proofErr w:type="spellEnd"/>
-      <w:r>
-        <w:t xml:space="preserve"> = data[folds[[i]]*-1,]</w:t>
-      </w:r>
-      <w:r>
-        <w:br/>
-      </w:r>
-      <w:r>
-        <w:rPr>
-          <w:color w:val="1F497D" w:themeColor="text2"/>
-        </w:rPr>
-        <w:t># change the formula (Popular~.) in the line below if you need to</w:t>
-      </w:r>
-      <w:r>
-        <w:rPr>
-          <w:color w:val="1F497D" w:themeColor="text2"/>
-        </w:rPr>
-        <w:br/>
-      </w:r>
-      <w:r>
-        <w:t>m = model(</w:t>
-      </w:r>
-      <w:proofErr w:type="spellStart"/>
-      <w:r>
-        <w:t>Popular~.,data</w:t>
-      </w:r>
-      <w:proofErr w:type="spellEnd"/>
-      <w:r>
-        <w:t>=</w:t>
-      </w:r>
-      <w:proofErr w:type="spellStart"/>
-      <w:r>
-        <w:t>dfT</w:t>
-      </w:r>
-      <w:proofErr w:type="spellEnd"/>
-      <w:r>
-        <w:t>,...)</w:t>
-      </w:r>
-      <w:r>
-        <w:br/>
-        <w:t xml:space="preserve">p = </w:t>
-      </w:r>
-      <w:proofErr w:type="spellStart"/>
-      <w:r>
-        <w:t>do.call</w:t>
-      </w:r>
-      <w:proofErr w:type="spellEnd"/>
-      <w:r>
-        <w:t>(</w:t>
-      </w:r>
-      <w:proofErr w:type="spellStart"/>
-      <w:r>
-        <w:t>predict,c</w:t>
-      </w:r>
-      <w:proofErr w:type="spellEnd"/>
-      <w:r>
-        <w:t>(list(object=</w:t>
-      </w:r>
-      <w:proofErr w:type="spellStart"/>
-      <w:r>
-        <w:t>m,newdata</w:t>
-      </w:r>
-      <w:proofErr w:type="spellEnd"/>
-      <w:r>
-        <w:t>=</w:t>
-      </w:r>
-      <w:proofErr w:type="spellStart"/>
-      <w:r>
-        <w:t>dfP</w:t>
-      </w:r>
-      <w:proofErr w:type="spellEnd"/>
-      <w:r>
-        <w:t>),</w:t>
-      </w:r>
-      <w:proofErr w:type="spellStart"/>
-      <w:r>
-        <w:t>pargs</w:t>
-      </w:r>
-      <w:proofErr w:type="spellEnd"/>
-      <w:r>
-        <w:t>))</w:t>
-      </w:r>
-      <w:r>
-        <w:br/>
-        <w:t>if (!</w:t>
-      </w:r>
-      <w:proofErr w:type="spellStart"/>
-      <w:r>
-        <w:t>is.vector</w:t>
-      </w:r>
-      <w:proofErr w:type="spellEnd"/>
-      <w:r>
-        <w:t>(p))</w:t>
-      </w:r>
-      <w:r>
-        <w:br/>
-        <w:t>if (</w:t>
-      </w:r>
-      <w:proofErr w:type="spellStart"/>
-      <w:r>
-        <w:t>ncol</w:t>
-      </w:r>
-      <w:proofErr w:type="spellEnd"/>
-      <w:r>
-        <w:t>(p)&gt;1)</w:t>
-      </w:r>
-      <w:r>
-        <w:br/>
-        <w:t>p = p[,2]</w:t>
-      </w:r>
-      <w:r>
-        <w:br/>
-      </w:r>
-      <w:proofErr w:type="spellStart"/>
-      <w:r>
-        <w:t>mk</w:t>
-      </w:r>
-      <w:proofErr w:type="spellEnd"/>
-      <w:r>
-        <w:t xml:space="preserve"> = </w:t>
-      </w:r>
-      <w:proofErr w:type="spellStart"/>
-      <w:r>
-        <w:t>conf.matrix</w:t>
-      </w:r>
-      <w:proofErr w:type="spellEnd"/>
-      <w:r>
-        <w:t>(dfP$Popular,p,0.5)$metrics</w:t>
-      </w:r>
-      <w:r>
-        <w:br/>
-      </w:r>
-      <w:r>
-        <w:rPr>
-          <w:color w:val="1F497D" w:themeColor="text2"/>
-        </w:rPr>
-        <w:t xml:space="preserve"># remove the # in front of the print statement if you want to see </w:t>
-      </w:r>
-      <w:r>
-        <w:rPr>
-          <w:color w:val="1F497D" w:themeColor="text2"/>
-        </w:rPr>
-        <w:br/>
-        <w:t># data for each iteration</w:t>
-      </w:r>
-      <w:r>
-        <w:rPr>
-          <w:color w:val="1F497D" w:themeColor="text2"/>
-        </w:rPr>
-        <w:br/>
-        <w:t>#print(</w:t>
-      </w:r>
-      <w:proofErr w:type="spellStart"/>
-      <w:r>
-        <w:rPr>
-          <w:color w:val="1F497D" w:themeColor="text2"/>
-        </w:rPr>
-        <w:t>mk</w:t>
-      </w:r>
-      <w:proofErr w:type="spellEnd"/>
-      <w:r>
-        <w:rPr>
-          <w:color w:val="1F497D" w:themeColor="text2"/>
-        </w:rPr>
+        <w:t>}</w:t>
+      </w:r>
+      <w:r>
+        <w:br/>
+        <w:t>means = means / k</w:t>
+      </w:r>
+      <w:r>
+        <w:br/>
+        <w:t>names(means) = names(metrics[[1]])</w:t>
+      </w:r>
+      <w:r>
+        <w:br/>
+        <w:t>list(means=means)</w:t>
+      </w:r>
+      <w:r>
+        <w:br/>
+        <w:t>}</w:t>
+      </w:r>
+    </w:p>
+    <w:p>
+      <w:r>
+        <w:t>conf.matrix = function (outcomes,predictions,cutoff) {</w:t>
+      </w:r>
+      <w:r>
+        <w:br/>
+        <w:t>require(ROCR)</w:t>
+      </w:r>
+      <w:r>
+        <w:br/>
+        <w:t>if (class(predictions) == "factor") {</w:t>
+      </w:r>
+      <w:r>
+        <w:br/>
+        <w:t>auc=NA</w:t>
+      </w:r>
+      <w:r>
+        <w:br/>
+        <w:t>t = table(outcomes,predictions)</w:t>
+      </w:r>
+      <w:r>
+        <w:br/>
+        <w:t>}</w:t>
+      </w:r>
+      <w:r>
+        <w:br/>
+        <w:t>else {</w:t>
+      </w:r>
+      <w:r>
+        <w:br/>
+        <w:t>auc = performance(prediction(predictions,outcomes),"auc")@y.values[[1]]</w:t>
+      </w:r>
+      <w:r>
+        <w:br/>
+        <w:t>t = table(outcomes,predictions=predictions &gt;= cutoff)</w:t>
+      </w:r>
+      <w:r>
+        <w:br/>
+        <w:t>if (cutoff &gt; max(predictions)) {</w:t>
+      </w:r>
+      <w:r>
+        <w:br/>
+        <w:t>t = cbind(t,"TRUE"=c(0,0))</w:t>
+      </w:r>
+      <w:r>
+        <w:br/>
+        <w:t>}</w:t>
+      </w:r>
+      <w:r>
+        <w:br/>
+        <w:t>else if (min(predictions) &gt; cutoff)  {</w:t>
+      </w:r>
+      <w:r>
+        <w:br/>
+        <w:t>t = cbind("FALSE"=c(0,0),t)</w:t>
+      </w:r>
+      <w:r>
+        <w:br/>
+        <w:t>}</w:t>
+      </w:r>
+      <w:r>
+        <w:br/>
+        <w:t>}</w:t>
+      </w:r>
+      <w:r>
+        <w:br/>
+        <w:t>acc = (t[1,1] + t[2,2]) / length(predictions)</w:t>
+      </w:r>
+      <w:r>
+        <w:br/>
+        <w:t>sen = t[2,2] / (t[2,1] + t[2,2])</w:t>
+      </w:r>
+      <w:r>
+        <w:br/>
+        <w:t>spec = t[1,1] / (t[1,1] + t[1,2])</w:t>
+      </w:r>
+      <w:r>
+        <w:br/>
+        <w:t>baseline.accuracy = max(t[1,1]+t[1,2],t[2,1]+t[2,2])/length(predictions)</w:t>
+      </w:r>
+      <w:r>
+        <w:br/>
+        <w:t>list(confusion.matrix=t,</w:t>
+      </w:r>
+      <w:r>
+        <w:br/>
+        <w:t>metrics=c(sensitivity=sen,specificity=spec,accuracy=acc,baseline.acc=baseline.accuracy,auc=auc))</w:t>
+      </w:r>
+      <w:r>
+        <w:br/>
+        <w:t>}</w:t>
+      </w:r>
+    </w:p>
+    <w:p/>
+    <w:p>
+      <w:pPr>
+        <w:pStyle w:val="2"/>
+      </w:pPr>
+      <w:r>
+        <w:rPr>
+          <w:rFonts w:hint="eastAsia"/>
+        </w:rPr>
+        <w:t>多个模型结合常常让性能更好</w:t>
+      </w:r>
+    </w:p>
+    <w:p>
+      <w:r>
+        <w:rPr>
+          <w:rFonts w:hint="eastAsia"/>
+        </w:rPr>
+        <w:t>一次</w:t>
+      </w:r>
+      <w:r>
+        <w:rPr>
+          <w:rFonts w:hint="eastAsia"/>
+        </w:rPr>
+        <w:t>多个模型：</w:t>
+      </w:r>
+    </w:p>
+    <w:p>
+      <w:r>
+        <w:t>fiveStats&lt;- function(...) c(twoClassSummary(...), defaultSummary(...))</w:t>
+      </w:r>
+    </w:p>
+    <w:p/>
+    <w:p>
+      <w:r>
+        <w:t>## ENSEMBLE</w:t>
+      </w:r>
+    </w:p>
+    <w:p>
+      <w:r>
+        <w:t>ensCtrl&lt;- trainControl(method="cv",</w:t>
+      </w:r>
+    </w:p>
+    <w:p>
+      <w:r>
+        <w:t>number=5,</w:t>
+      </w:r>
+    </w:p>
+    <w:p>
+      <w:r>
+        <w:t>savePredictions=TRUE,</w:t>
+      </w:r>
+    </w:p>
+    <w:p>
+      <w:r>
+        <w:t>allowParallel=TRUE,</w:t>
+      </w:r>
+    </w:p>
+    <w:p>
+      <w:r>
+        <w:t>classProbs=TRUE,</w:t>
+      </w:r>
+    </w:p>
+    <w:p>
+      <w:r>
+        <w:t>index=createResample(train$Popular, 25),</w:t>
+      </w:r>
+    </w:p>
+    <w:p>
+      <w:r>
+        <w:t>selectionFunction="best",</w:t>
+      </w:r>
+    </w:p>
+    <w:p>
+      <w:r>
+        <w:t>summaryFunction=fiveStats)</w:t>
+      </w:r>
+    </w:p>
+    <w:p>
+      <w:r>
+        <w:lastRenderedPageBreak/>
+        <w:t>glmGrid&lt;- expand.grid(alpha=c(.4), lambda=2^-8)</w:t>
+      </w:r>
+    </w:p>
+    <w:p>
+      <w:r>
+        <w:t>rfGrid&lt;- expand.grid(mtry=c(17))</w:t>
+      </w:r>
+    </w:p>
+    <w:p>
+      <w:r>
+        <w:t>gbmGrid&lt;- expand.grid(n.trees=c(3500), interaction.depth=c(27), shrinkage=c(.001))</w:t>
+      </w:r>
+    </w:p>
+    <w:p>
+      <w:r>
+        <w:t>svmGrid&lt;- expand.grid(.sigma=c(.0007),.C=c(16,32))</w:t>
+      </w:r>
+    </w:p>
+    <w:p/>
+    <w:p>
+      <w:r>
+        <w:t>model_list&lt;- caretList(</w:t>
+      </w:r>
+    </w:p>
+    <w:p>
+      <w:r>
+        <w:t xml:space="preserve">  Popular ~ .,</w:t>
+      </w:r>
+    </w:p>
+    <w:p>
+      <w:r>
+        <w:t>data=train,</w:t>
+      </w:r>
+    </w:p>
+    <w:p>
+      <w:r>
+        <w:t>trControl=ensCtrl,</w:t>
+      </w:r>
+    </w:p>
+    <w:p>
+      <w:r>
+        <w:t>metric="ROC",</w:t>
+      </w:r>
+    </w:p>
+    <w:p>
+      <w:pPr>
+        <w:rPr>
+          <w:color w:val="FF0000"/>
+        </w:rPr>
+      </w:pPr>
+      <w:r>
+        <w:rPr>
+          <w:color w:val="FF0000"/>
+        </w:rPr>
+        <w:t>tuneList=list(</w:t>
+      </w:r>
+    </w:p>
+    <w:p>
+      <w:pPr>
+        <w:rPr>
+          <w:color w:val="FF0000"/>
+        </w:rPr>
+      </w:pPr>
+      <w:r>
+        <w:rPr>
+          <w:color w:val="FF0000"/>
+        </w:rPr>
+        <w:t>rf=caretModelSpec(method="rf", tuneGrid=rfGrid, nodesize=1, ntree=3000),</w:t>
+      </w:r>
+    </w:p>
+    <w:p>
+      <w:pPr>
+        <w:rPr>
+          <w:color w:val="FF0000"/>
+        </w:rPr>
+      </w:pPr>
+      <w:r>
+        <w:rPr>
+          <w:color w:val="FF0000"/>
+        </w:rPr>
+        <w:t>glmnet=caretModelSpec(method="glmnet",tuneGrid=glmGrid, preProcess=c("center","scale")),</w:t>
+      </w:r>
+    </w:p>
+    <w:p>
+      <w:pPr>
+        <w:rPr>
+          <w:color w:val="FF0000"/>
+        </w:rPr>
+      </w:pPr>
+      <w:r>
+        <w:rPr>
+          <w:color w:val="FF0000"/>
+        </w:rPr>
+        <w:t>gbm=caretModelSpec(method="gbm", tuneGrid=gbmGrid),</w:t>
+      </w:r>
+    </w:p>
+    <w:p>
+      <w:pPr>
+        <w:rPr>
+          <w:color w:val="FF0000"/>
+        </w:rPr>
+      </w:pPr>
+      <w:r>
+        <w:rPr>
+          <w:color w:val="FF0000"/>
+        </w:rPr>
+        <w:t>svm=caretModelSpec(method="svmRadial", tuneGrid=svmGrid, preProcess=c("center","scale"))</w:t>
+      </w:r>
+    </w:p>
+    <w:p>
+      <w:r>
+        <w:t xml:space="preserve">  )</w:t>
+      </w:r>
+    </w:p>
+    <w:p>
+      <w:r>
         <w:t>)</w:t>
       </w:r>
-      <w:r>
-        <w:br/>
-      </w:r>
-      <w:r>
-        <w:t xml:space="preserve">metrics[[i]] = </w:t>
-      </w:r>
-      <w:proofErr w:type="spellStart"/>
-      <w:r>
-        <w:t>mk</w:t>
-      </w:r>
-      <w:proofErr w:type="spellEnd"/>
-      <w:r>
-        <w:br/>
-        <w:t>}</w:t>
-      </w:r>
-      <w:r>
-        <w:br/>
-        <w:t>for (i in 1:length(metrics)) {</w:t>
-      </w:r>
-      <w:r>
-        <w:br/>
-        <w:t>means = means + metrics[[i]]</w:t>
-      </w:r>
-      <w:r>
-        <w:br/>
-        <w:t>}</w:t>
-      </w:r>
-      <w:r>
-        <w:br/>
-        <w:t>means = means / k</w:t>
-      </w:r>
-      <w:r>
-        <w:br/>
-        <w:t>names(means) = names(metrics[[1]])</w:t>
-      </w:r>
-      <w:r>
-        <w:br/>
-        <w:t>list(means=means)</w:t>
-      </w:r>
-      <w:r>
-        <w:br/>
-        <w:t>}</w:t>
-      </w:r>
-    </w:p>
-    <w:p>
-      <w:proofErr w:type="spellStart"/>
-      <w:r>
-        <w:t>conf.matrix</w:t>
-      </w:r>
-      <w:proofErr w:type="spellEnd"/>
-      <w:r>
-        <w:t xml:space="preserve"> = function (</w:t>
-      </w:r>
-      <w:proofErr w:type="spellStart"/>
-      <w:r>
-        <w:t>outcomes,predictions,cutoff</w:t>
-      </w:r>
-      <w:proofErr w:type="spellEnd"/>
-      <w:r>
-        <w:t>) {</w:t>
-      </w:r>
-      <w:r>
-        <w:br/>
-        <w:t>require(ROCR)</w:t>
-      </w:r>
-      <w:r>
-        <w:br/>
-        <w:t>if (class(predictions) == "factor") {</w:t>
-      </w:r>
-      <w:r>
-        <w:br/>
-      </w:r>
-      <w:proofErr w:type="spellStart"/>
-      <w:r>
-        <w:t>auc</w:t>
-      </w:r>
-      <w:proofErr w:type="spellEnd"/>
-      <w:r>
-        <w:t>=NA</w:t>
-      </w:r>
-      <w:r>
-        <w:br/>
-        <w:t>t = table(</w:t>
-      </w:r>
-      <w:proofErr w:type="spellStart"/>
-      <w:r>
-        <w:t>outcomes,predictions</w:t>
-      </w:r>
-      <w:proofErr w:type="spellEnd"/>
-      <w:r>
-        <w:t>)</w:t>
-      </w:r>
-      <w:r>
-        <w:br/>
-        <w:t>}</w:t>
-      </w:r>
-      <w:r>
-        <w:br/>
-        <w:t>else {</w:t>
-      </w:r>
-      <w:r>
-        <w:br/>
-      </w:r>
-      <w:proofErr w:type="spellStart"/>
-      <w:r>
-        <w:lastRenderedPageBreak/>
-        <w:t>auc</w:t>
-      </w:r>
-      <w:proofErr w:type="spellEnd"/>
-      <w:r>
-        <w:t xml:space="preserve"> = performance(prediction(predictions,outcomes),"auc")@y.values[[1]]</w:t>
-      </w:r>
-      <w:r>
-        <w:br/>
-        <w:t>t = table(</w:t>
-      </w:r>
-      <w:proofErr w:type="spellStart"/>
-      <w:r>
-        <w:t>outcomes,predictions</w:t>
-      </w:r>
-      <w:proofErr w:type="spellEnd"/>
-      <w:r>
-        <w:t>=predictions &gt;= cutoff)</w:t>
-      </w:r>
-      <w:r>
-        <w:br/>
-        <w:t>if (cutoff &gt; max(predictions)) {</w:t>
-      </w:r>
-      <w:r>
-        <w:br/>
-        <w:t xml:space="preserve">t = </w:t>
-      </w:r>
-      <w:proofErr w:type="spellStart"/>
-      <w:r>
-        <w:t>cbind</w:t>
-      </w:r>
-      <w:proofErr w:type="spellEnd"/>
-      <w:r>
-        <w:t>(</w:t>
-      </w:r>
-      <w:proofErr w:type="spellStart"/>
-      <w:r>
-        <w:t>t,"TRUE</w:t>
-      </w:r>
-      <w:proofErr w:type="spellEnd"/>
-      <w:r>
-        <w:t>"=c(0,0))</w:t>
-      </w:r>
-      <w:r>
-        <w:br/>
-        <w:t>}</w:t>
-      </w:r>
-      <w:r>
-        <w:br/>
-        <w:t>else if (min(predictions) &gt; cutoff)  {</w:t>
-      </w:r>
-      <w:r>
-        <w:br/>
-        <w:t xml:space="preserve">t = </w:t>
-      </w:r>
-      <w:proofErr w:type="spellStart"/>
-      <w:r>
-        <w:t>cbind</w:t>
-      </w:r>
-      <w:proofErr w:type="spellEnd"/>
-      <w:r>
-        <w:t>("FALSE"=c(0,0),t)</w:t>
-      </w:r>
-      <w:r>
-        <w:br/>
-        <w:t>}</w:t>
-      </w:r>
-      <w:r>
-        <w:br/>
-        <w:t>}</w:t>
-      </w:r>
-      <w:r>
-        <w:br/>
-      </w:r>
-      <w:proofErr w:type="spellStart"/>
-      <w:r>
-        <w:t>acc</w:t>
-      </w:r>
-      <w:proofErr w:type="spellEnd"/>
-      <w:r>
-        <w:t xml:space="preserve"> = (t[1,1] + t[2,2]) / length(predictions)</w:t>
-      </w:r>
-      <w:r>
-        <w:br/>
-      </w:r>
-      <w:proofErr w:type="spellStart"/>
-      <w:r>
-        <w:t>sen</w:t>
-      </w:r>
-      <w:proofErr w:type="spellEnd"/>
-      <w:r>
-        <w:t xml:space="preserve"> = t[2,2] / (t[2,1] + t[2,2])</w:t>
-      </w:r>
-      <w:r>
-        <w:br/>
-        <w:t>spec = t[1,1] / (t[1,1] + t[1,2])</w:t>
-      </w:r>
-      <w:r>
-        <w:br/>
-      </w:r>
-      <w:proofErr w:type="spellStart"/>
-      <w:r>
-        <w:t>baseline.accuracy</w:t>
-      </w:r>
-      <w:proofErr w:type="spellEnd"/>
-      <w:r>
-        <w:t xml:space="preserve"> = max(t[1,1]+t[1,2],t[2,1]+t[2,2])/length(predictions)</w:t>
-      </w:r>
-      <w:r>
-        <w:br/>
-        <w:t>list(</w:t>
-      </w:r>
-      <w:proofErr w:type="spellStart"/>
-      <w:r>
-        <w:t>confusion.matrix</w:t>
-      </w:r>
-      <w:proofErr w:type="spellEnd"/>
-      <w:r>
-        <w:t>=t,</w:t>
-      </w:r>
-      <w:r>
-        <w:br/>
-        <w:t>metrics=c(sensitivity=sen,specificity=spec,accuracy=acc,baseline.acc=baseline.accuracy,auc=auc))</w:t>
-      </w:r>
-      <w:r>
-        <w:br/>
-        <w:t>}</w:t>
-      </w:r>
     </w:p>
     <w:p/>
     <w:p>
-      <w:pPr>
-        <w:pStyle w:val="2"/>
-      </w:pPr>
-      <w:r>
-        <w:rPr>
-          <w:rFonts w:hint="eastAsia"/>
-        </w:rPr>
-        <w:t>多个模型结合常常让性能更好</w:t>
-      </w:r>
-    </w:p>
-    <w:p>
-      <w:r>
-        <w:rPr>
-          <w:rFonts w:hint="eastAsia"/>
-        </w:rPr>
-        <w:t>一次</w:t>
-      </w:r>
-      <w:r>
-        <w:rPr>
-          <w:rFonts w:hint="eastAsia"/>
-        </w:rPr>
-        <w:t>多个模型：</w:t>
-      </w:r>
-    </w:p>
-    <w:p>
-      <w:proofErr w:type="spellStart"/>
-      <w:proofErr w:type="gramStart"/>
-      <w:r>
-        <w:t>fiveStats</w:t>
-      </w:r>
-      <w:proofErr w:type="spellEnd"/>
-      <w:proofErr w:type="gramEnd"/>
-      <w:r>
-        <w:t xml:space="preserve"> &lt;- function(...) c(</w:t>
-      </w:r>
-      <w:proofErr w:type="spellStart"/>
-      <w:r>
-        <w:t>twoClassSummary</w:t>
-      </w:r>
-      <w:proofErr w:type="spellEnd"/>
-      <w:r>
-        <w:t xml:space="preserve">(...), </w:t>
-      </w:r>
-      <w:proofErr w:type="spellStart"/>
-      <w:r>
-        <w:t>defaultSummary</w:t>
-      </w:r>
-      <w:proofErr w:type="spellEnd"/>
-      <w:r>
-        <w:t>(...))</w:t>
+      <w:r>
+        <w:t>xyplot(resamples(model_list))</w:t>
+      </w:r>
+    </w:p>
+    <w:p>
+      <w:r>
+        <w:t>modelCor(resamples(model_list))</w:t>
+      </w:r>
+    </w:p>
+    <w:p>
+      <w:r>
+        <w:t>greedy_ensemble&lt;- caretEnsemble(model_list)</w:t>
       </w:r>
     </w:p>
     <w:p/>
     <w:p>
       <w:r>
-        <w:t>## ENSEMBLE</w:t>
-      </w:r>
-    </w:p>
-    <w:p>
-      <w:proofErr w:type="spellStart"/>
-      <w:proofErr w:type="gramStart"/>
-      <w:r>
-        <w:t>ensCtrl</w:t>
-      </w:r>
-      <w:proofErr w:type="spellEnd"/>
-      <w:proofErr w:type="gramEnd"/>
-      <w:r>
-        <w:t xml:space="preserve"> &lt;- </w:t>
-      </w:r>
-      <w:proofErr w:type="spellStart"/>
-      <w:r>
-        <w:t>trainControl</w:t>
-      </w:r>
-      <w:proofErr w:type="spellEnd"/>
-      <w:r>
-        <w:t>(method="cv",</w:t>
-      </w:r>
-    </w:p>
-    <w:p>
-      <w:r>
-        <w:t xml:space="preserve">                        </w:t>
-      </w:r>
-      <w:proofErr w:type="gramStart"/>
-      <w:r>
-        <w:t>number=</w:t>
-      </w:r>
-      <w:proofErr w:type="gramEnd"/>
-      <w:r>
-        <w:t>5,</w:t>
-      </w:r>
-    </w:p>
-    <w:p>
-      <w:r>
-        <w:t xml:space="preserve">                        </w:t>
-      </w:r>
-      <w:proofErr w:type="spellStart"/>
-      <w:proofErr w:type="gramStart"/>
-      <w:r>
-        <w:t>savePredictions</w:t>
-      </w:r>
-      <w:proofErr w:type="spellEnd"/>
-      <w:r>
-        <w:t>=</w:t>
-      </w:r>
-      <w:proofErr w:type="gramEnd"/>
-      <w:r>
-        <w:t>TRUE,</w:t>
-      </w:r>
-    </w:p>
-    <w:p>
-      <w:r>
-        <w:t xml:space="preserve">                        </w:t>
-      </w:r>
-      <w:proofErr w:type="spellStart"/>
-      <w:proofErr w:type="gramStart"/>
-      <w:r>
-        <w:t>allowParallel</w:t>
-      </w:r>
-      <w:proofErr w:type="spellEnd"/>
-      <w:r>
-        <w:t>=</w:t>
-      </w:r>
-      <w:proofErr w:type="gramEnd"/>
-      <w:r>
-        <w:t>TRUE,</w:t>
-      </w:r>
-    </w:p>
-    <w:p>
-      <w:r>
-        <w:t xml:space="preserve">                        </w:t>
-      </w:r>
-      <w:proofErr w:type="spellStart"/>
-      <w:proofErr w:type="gramStart"/>
-      <w:r>
-        <w:t>classProbs</w:t>
-      </w:r>
-      <w:proofErr w:type="spellEnd"/>
-      <w:r>
-        <w:t>=</w:t>
-      </w:r>
-      <w:proofErr w:type="gramEnd"/>
-      <w:r>
-        <w:t>TRUE,</w:t>
-      </w:r>
-    </w:p>
-    <w:p>
-      <w:r>
-        <w:t xml:space="preserve">                        </w:t>
-      </w:r>
-      <w:proofErr w:type="gramStart"/>
-      <w:r>
-        <w:t>index=</w:t>
-      </w:r>
-      <w:proofErr w:type="spellStart"/>
-      <w:proofErr w:type="gramEnd"/>
-      <w:r>
-        <w:t>createResample</w:t>
-      </w:r>
-      <w:proofErr w:type="spellEnd"/>
-      <w:r>
-        <w:t>(</w:t>
-      </w:r>
-      <w:proofErr w:type="spellStart"/>
-      <w:r>
-        <w:t>train$Popular</w:t>
-      </w:r>
-      <w:proofErr w:type="spellEnd"/>
-      <w:r>
-        <w:t>, 25),</w:t>
-      </w:r>
-    </w:p>
-    <w:p>
-      <w:r>
-        <w:t xml:space="preserve">                        </w:t>
-      </w:r>
-      <w:proofErr w:type="spellStart"/>
-      <w:proofErr w:type="gramStart"/>
-      <w:r>
-        <w:t>selectionFunction</w:t>
-      </w:r>
-      <w:proofErr w:type="spellEnd"/>
-      <w:proofErr w:type="gramEnd"/>
-      <w:r>
-        <w:t>="best",</w:t>
-      </w:r>
-    </w:p>
-    <w:p>
-      <w:r>
-        <w:t xml:space="preserve">                        </w:t>
-      </w:r>
-      <w:proofErr w:type="spellStart"/>
-      <w:proofErr w:type="gramStart"/>
-      <w:r>
-        <w:t>summaryFunction</w:t>
-      </w:r>
-      <w:proofErr w:type="spellEnd"/>
-      <w:r>
-        <w:t>=</w:t>
-      </w:r>
-      <w:proofErr w:type="spellStart"/>
-      <w:proofErr w:type="gramEnd"/>
-      <w:r>
-        <w:t>fiveStats</w:t>
-      </w:r>
-      <w:proofErr w:type="spellEnd"/>
-      <w:r>
-        <w:t>)</w:t>
-      </w:r>
-    </w:p>
-    <w:p>
-      <w:proofErr w:type="spellStart"/>
-      <w:proofErr w:type="gramStart"/>
-      <w:r>
-        <w:t>glmGrid</w:t>
-      </w:r>
-      <w:proofErr w:type="spellEnd"/>
-      <w:proofErr w:type="gramEnd"/>
-      <w:r>
-        <w:t xml:space="preserve"> &lt;- </w:t>
-      </w:r>
-      <w:proofErr w:type="spellStart"/>
-      <w:r>
-        <w:t>expand.grid</w:t>
-      </w:r>
-      <w:proofErr w:type="spellEnd"/>
-      <w:r>
-        <w:t>(alpha=c(.4), lambda=2^-8)</w:t>
-      </w:r>
-    </w:p>
-    <w:p>
-      <w:proofErr w:type="spellStart"/>
-      <w:proofErr w:type="gramStart"/>
-      <w:r>
-        <w:t>rfGrid</w:t>
-      </w:r>
-      <w:proofErr w:type="spellEnd"/>
-      <w:proofErr w:type="gramEnd"/>
-      <w:r>
-        <w:t xml:space="preserve"> &lt;- </w:t>
-      </w:r>
-      <w:proofErr w:type="spellStart"/>
-      <w:r>
-        <w:t>expand.grid</w:t>
-      </w:r>
-      <w:proofErr w:type="spellEnd"/>
-      <w:r>
-        <w:t>(</w:t>
-      </w:r>
-      <w:proofErr w:type="spellStart"/>
-      <w:r>
-        <w:t>mtry</w:t>
-      </w:r>
-      <w:proofErr w:type="spellEnd"/>
-      <w:r>
-        <w:t>=c(17))</w:t>
-      </w:r>
-    </w:p>
-    <w:p>
-      <w:proofErr w:type="spellStart"/>
-      <w:proofErr w:type="gramStart"/>
-      <w:r>
-        <w:t>gbmGrid</w:t>
-      </w:r>
-      <w:proofErr w:type="spellEnd"/>
-      <w:proofErr w:type="gramEnd"/>
-      <w:r>
-        <w:t xml:space="preserve"> &lt;- </w:t>
-      </w:r>
-      <w:proofErr w:type="spellStart"/>
-      <w:r>
-        <w:t>expand.grid</w:t>
-      </w:r>
-      <w:proofErr w:type="spellEnd"/>
-      <w:r>
-        <w:t>(</w:t>
-      </w:r>
-      <w:proofErr w:type="spellStart"/>
-      <w:r>
-        <w:t>n.trees</w:t>
-      </w:r>
-      <w:proofErr w:type="spellEnd"/>
-      <w:r>
-        <w:t xml:space="preserve">=c(3500), </w:t>
-      </w:r>
-      <w:proofErr w:type="spellStart"/>
-      <w:r>
-        <w:t>interaction.depth</w:t>
-      </w:r>
-      <w:proofErr w:type="spellEnd"/>
-      <w:r>
-        <w:t>=c(27), shrinkage=c(.001))</w:t>
-      </w:r>
-    </w:p>
-    <w:p>
-      <w:proofErr w:type="spellStart"/>
-      <w:proofErr w:type="gramStart"/>
-      <w:r>
-        <w:t>svmGrid</w:t>
-      </w:r>
-      <w:proofErr w:type="spellEnd"/>
-      <w:proofErr w:type="gramEnd"/>
-      <w:r>
-        <w:t xml:space="preserve"> &lt;- </w:t>
-      </w:r>
-      <w:proofErr w:type="spellStart"/>
-      <w:r>
-        <w:t>expand.grid</w:t>
-      </w:r>
-      <w:proofErr w:type="spellEnd"/>
-      <w:r>
-        <w:t>(.sigma=c(.0007),.C=c(16,32))</w:t>
+        <w:t>library('caTools')</w:t>
+      </w:r>
+    </w:p>
+    <w:p>
+      <w:r>
+        <w:t>model_preds&lt;- lapply(model_list, predict, newdata=test, type='prob')</w:t>
+      </w:r>
+    </w:p>
+    <w:p>
+      <w:r>
+        <w:t>model_preds&lt;- lapply(model_preds, function(x) x[,'Yes'])</w:t>
+      </w:r>
+    </w:p>
+    <w:p>
+      <w:r>
+        <w:t>model_preds&lt;- data.frame(model_preds)</w:t>
+      </w:r>
+    </w:p>
+    <w:p>
+      <w:r>
+        <w:t>ens_preds&lt;- predict(greedy_ensemble, newdata=test)</w:t>
+      </w:r>
+    </w:p>
+    <w:p>
+      <w:r>
+        <w:t>model_preds$ensemble&lt;- ens_preds</w:t>
       </w:r>
     </w:p>
     <w:p/>
     <w:p>
-      <w:proofErr w:type="spellStart"/>
-      <w:r>
-        <w:t>model_list</w:t>
-      </w:r>
-      <w:proofErr w:type="spellEnd"/>
-      <w:r>
-        <w:t xml:space="preserve"> &lt;- </w:t>
-      </w:r>
-      <w:proofErr w:type="spellStart"/>
-      <w:proofErr w:type="gramStart"/>
-      <w:r>
-        <w:t>caretList</w:t>
-      </w:r>
-      <w:proofErr w:type="spellEnd"/>
-      <w:r>
-        <w:t>(</w:t>
-      </w:r>
-      <w:proofErr w:type="gramEnd"/>
-    </w:p>
-    <w:p>
-      <w:r>
-        <w:t xml:space="preserve">  Popular </w:t>
-      </w:r>
-      <w:proofErr w:type="gramStart"/>
-      <w:r>
-        <w:t>~ .,</w:t>
-      </w:r>
-      <w:proofErr w:type="gramEnd"/>
-    </w:p>
-    <w:p>
-      <w:r>
-        <w:t xml:space="preserve">  </w:t>
-      </w:r>
-      <w:proofErr w:type="gramStart"/>
-      <w:r>
-        <w:t>data=</w:t>
-      </w:r>
-      <w:proofErr w:type="gramEnd"/>
-      <w:r>
-        <w:t>train,</w:t>
-      </w:r>
-    </w:p>
-    <w:p>
-      <w:r>
-        <w:t xml:space="preserve">  </w:t>
-      </w:r>
-      <w:proofErr w:type="spellStart"/>
-      <w:proofErr w:type="gramStart"/>
-      <w:r>
-        <w:t>trControl</w:t>
-      </w:r>
-      <w:proofErr w:type="spellEnd"/>
-      <w:r>
-        <w:t>=</w:t>
-      </w:r>
-      <w:proofErr w:type="spellStart"/>
-      <w:proofErr w:type="gramEnd"/>
-      <w:r>
-        <w:t>ensCtrl</w:t>
-      </w:r>
-      <w:proofErr w:type="spellEnd"/>
-      <w:r>
-        <w:t>,</w:t>
-      </w:r>
-    </w:p>
-    <w:p>
-      <w:r>
-        <w:t xml:space="preserve">  </w:t>
-      </w:r>
-      <w:proofErr w:type="gramStart"/>
-      <w:r>
-        <w:t>metric</w:t>
-      </w:r>
-      <w:proofErr w:type="gramEnd"/>
-      <w:r>
-        <w:t>="ROC",</w:t>
-      </w:r>
-    </w:p>
-    <w:p>
-      <w:pPr>
-        <w:rPr>
-          <w:color w:val="FF0000"/>
-        </w:rPr>
-      </w:pPr>
-      <w:r>
-        <w:t xml:space="preserve">  </w:t>
-      </w:r>
-      <w:proofErr w:type="spellStart"/>
-      <w:proofErr w:type="gramStart"/>
-      <w:r>
-        <w:rPr>
-          <w:color w:val="FF0000"/>
-        </w:rPr>
-        <w:t>tuneList</w:t>
-      </w:r>
-      <w:proofErr w:type="spellEnd"/>
-      <w:r>
-        <w:rPr>
-          <w:color w:val="FF0000"/>
-        </w:rPr>
-        <w:t>=</w:t>
-      </w:r>
-      <w:proofErr w:type="gramEnd"/>
-      <w:r>
-        <w:rPr>
-          <w:color w:val="FF0000"/>
-        </w:rPr>
-        <w:t>list(</w:t>
-      </w:r>
-    </w:p>
-    <w:p>
-      <w:pPr>
-        <w:rPr>
-          <w:color w:val="FF0000"/>
-        </w:rPr>
-      </w:pPr>
-      <w:r>
-        <w:rPr>
-          <w:color w:val="FF0000"/>
-        </w:rPr>
-        <w:t xml:space="preserve">    </w:t>
-      </w:r>
-      <w:proofErr w:type="spellStart"/>
-      <w:proofErr w:type="gramStart"/>
-      <w:r>
-        <w:rPr>
-          <w:color w:val="FF0000"/>
-        </w:rPr>
-        <w:t>rf</w:t>
-      </w:r>
-      <w:proofErr w:type="spellEnd"/>
-      <w:r>
-        <w:rPr>
-          <w:color w:val="FF0000"/>
-        </w:rPr>
-        <w:t>=</w:t>
-      </w:r>
-      <w:proofErr w:type="spellStart"/>
-      <w:proofErr w:type="gramEnd"/>
-      <w:r>
-        <w:rPr>
-          <w:color w:val="FF0000"/>
-        </w:rPr>
-        <w:t>caretModelSpec</w:t>
-      </w:r>
-      <w:proofErr w:type="spellEnd"/>
-      <w:r>
-        <w:rPr>
-          <w:color w:val="FF0000"/>
-        </w:rPr>
-        <w:t>(method="</w:t>
-      </w:r>
-      <w:proofErr w:type="spellStart"/>
-      <w:r>
-        <w:rPr>
-          <w:color w:val="FF0000"/>
-        </w:rPr>
-        <w:t>rf</w:t>
-      </w:r>
-      <w:proofErr w:type="spellEnd"/>
-      <w:r>
-        <w:rPr>
-          <w:color w:val="FF0000"/>
-        </w:rPr>
-        <w:t xml:space="preserve">", </w:t>
-      </w:r>
-      <w:proofErr w:type="spellStart"/>
-      <w:r>
-        <w:rPr>
-          <w:color w:val="FF0000"/>
-        </w:rPr>
-        <w:t>tuneGrid</w:t>
-      </w:r>
-      <w:proofErr w:type="spellEnd"/>
-      <w:r>
-        <w:rPr>
-          <w:color w:val="FF0000"/>
-        </w:rPr>
-        <w:t>=</w:t>
-      </w:r>
-      <w:proofErr w:type="spellStart"/>
-      <w:r>
-        <w:rPr>
-          <w:color w:val="FF0000"/>
-        </w:rPr>
-        <w:t>rfGrid</w:t>
-      </w:r>
-      <w:proofErr w:type="spellEnd"/>
-      <w:r>
-        <w:rPr>
-          <w:color w:val="FF0000"/>
-        </w:rPr>
-        <w:t xml:space="preserve">, </w:t>
-      </w:r>
-      <w:proofErr w:type="spellStart"/>
-      <w:r>
-        <w:rPr>
-          <w:color w:val="FF0000"/>
-        </w:rPr>
-        <w:t>nodesize</w:t>
-      </w:r>
-      <w:proofErr w:type="spellEnd"/>
-      <w:r>
-        <w:rPr>
-          <w:color w:val="FF0000"/>
-        </w:rPr>
-        <w:t xml:space="preserve">=1, </w:t>
-      </w:r>
-      <w:proofErr w:type="spellStart"/>
-      <w:r>
-        <w:rPr>
-          <w:color w:val="FF0000"/>
-        </w:rPr>
-        <w:t>ntree</w:t>
-      </w:r>
-      <w:proofErr w:type="spellEnd"/>
-      <w:r>
-        <w:rPr>
-          <w:color w:val="FF0000"/>
-        </w:rPr>
-        <w:t>=3000),</w:t>
-      </w:r>
-    </w:p>
-    <w:p>
-      <w:pPr>
-        <w:rPr>
-          <w:color w:val="FF0000"/>
-        </w:rPr>
-      </w:pPr>
-      <w:r>
-        <w:rPr>
-          <w:color w:val="FF0000"/>
-        </w:rPr>
-        <w:lastRenderedPageBreak/>
-        <w:t xml:space="preserve">    </w:t>
-      </w:r>
-      <w:proofErr w:type="spellStart"/>
-      <w:proofErr w:type="gramStart"/>
-      <w:r>
-        <w:rPr>
-          <w:color w:val="FF0000"/>
-        </w:rPr>
-        <w:t>glmnet</w:t>
-      </w:r>
-      <w:proofErr w:type="spellEnd"/>
-      <w:r>
-        <w:rPr>
-          <w:color w:val="FF0000"/>
-        </w:rPr>
-        <w:t>=</w:t>
-      </w:r>
-      <w:proofErr w:type="spellStart"/>
-      <w:proofErr w:type="gramEnd"/>
-      <w:r>
-        <w:rPr>
-          <w:color w:val="FF0000"/>
-        </w:rPr>
-        <w:t>caretModelSpec</w:t>
-      </w:r>
-      <w:proofErr w:type="spellEnd"/>
-      <w:r>
-        <w:rPr>
-          <w:color w:val="FF0000"/>
-        </w:rPr>
-        <w:t>(method="</w:t>
-      </w:r>
-      <w:proofErr w:type="spellStart"/>
-      <w:r>
-        <w:rPr>
-          <w:color w:val="FF0000"/>
-        </w:rPr>
-        <w:t>glmnet</w:t>
-      </w:r>
-      <w:proofErr w:type="spellEnd"/>
-      <w:r>
-        <w:rPr>
-          <w:color w:val="FF0000"/>
-        </w:rPr>
-        <w:t>",</w:t>
-      </w:r>
-      <w:r>
-        <w:rPr>
-          <w:rFonts w:hint="eastAsia"/>
-          <w:color w:val="FF0000"/>
-        </w:rPr>
-        <w:t xml:space="preserve"> </w:t>
-      </w:r>
-      <w:proofErr w:type="spellStart"/>
-      <w:r>
-        <w:rPr>
-          <w:color w:val="FF0000"/>
-        </w:rPr>
-        <w:t>tuneGrid</w:t>
-      </w:r>
-      <w:proofErr w:type="spellEnd"/>
-      <w:r>
-        <w:rPr>
-          <w:color w:val="FF0000"/>
-        </w:rPr>
-        <w:t>=</w:t>
-      </w:r>
-      <w:proofErr w:type="spellStart"/>
-      <w:r>
-        <w:rPr>
-          <w:color w:val="FF0000"/>
-        </w:rPr>
-        <w:t>glmGrid</w:t>
-      </w:r>
-      <w:proofErr w:type="spellEnd"/>
-      <w:r>
-        <w:rPr>
-          <w:color w:val="FF0000"/>
-        </w:rPr>
-        <w:t xml:space="preserve">, </w:t>
-      </w:r>
-      <w:proofErr w:type="spellStart"/>
-      <w:r>
-        <w:rPr>
-          <w:color w:val="FF0000"/>
-        </w:rPr>
-        <w:t>preProcess</w:t>
-      </w:r>
-      <w:proofErr w:type="spellEnd"/>
-      <w:r>
-        <w:rPr>
-          <w:color w:val="FF0000"/>
-        </w:rPr>
-        <w:t>=c("</w:t>
-      </w:r>
-      <w:proofErr w:type="spellStart"/>
-      <w:r>
-        <w:rPr>
-          <w:color w:val="FF0000"/>
-        </w:rPr>
-        <w:t>center","scale</w:t>
-      </w:r>
-      <w:proofErr w:type="spellEnd"/>
-      <w:r>
-        <w:rPr>
-          <w:color w:val="FF0000"/>
-        </w:rPr>
-        <w:t>")),</w:t>
-      </w:r>
-    </w:p>
-    <w:p>
-      <w:pPr>
-        <w:rPr>
-          <w:color w:val="FF0000"/>
-        </w:rPr>
-      </w:pPr>
-      <w:r>
-        <w:rPr>
-          <w:color w:val="FF0000"/>
-        </w:rPr>
-        <w:t xml:space="preserve">    </w:t>
-      </w:r>
-      <w:proofErr w:type="spellStart"/>
-      <w:proofErr w:type="gramStart"/>
-      <w:r>
-        <w:rPr>
-          <w:color w:val="FF0000"/>
-        </w:rPr>
-        <w:t>gbm</w:t>
-      </w:r>
-      <w:proofErr w:type="spellEnd"/>
-      <w:r>
-        <w:rPr>
-          <w:color w:val="FF0000"/>
-        </w:rPr>
-        <w:t>=</w:t>
-      </w:r>
-      <w:proofErr w:type="spellStart"/>
-      <w:proofErr w:type="gramEnd"/>
-      <w:r>
-        <w:rPr>
-          <w:color w:val="FF0000"/>
-        </w:rPr>
-        <w:t>caretModelSpec</w:t>
-      </w:r>
-      <w:proofErr w:type="spellEnd"/>
-      <w:r>
-        <w:rPr>
-          <w:color w:val="FF0000"/>
-        </w:rPr>
-        <w:t>(method="</w:t>
-      </w:r>
-      <w:proofErr w:type="spellStart"/>
-      <w:r>
-        <w:rPr>
-          <w:color w:val="FF0000"/>
-        </w:rPr>
-        <w:t>gbm</w:t>
-      </w:r>
-      <w:proofErr w:type="spellEnd"/>
-      <w:r>
-        <w:rPr>
-          <w:color w:val="FF0000"/>
-        </w:rPr>
-        <w:t xml:space="preserve">", </w:t>
-      </w:r>
-      <w:proofErr w:type="spellStart"/>
-      <w:r>
-        <w:rPr>
-          <w:color w:val="FF0000"/>
-        </w:rPr>
-        <w:t>tuneGrid</w:t>
-      </w:r>
-      <w:proofErr w:type="spellEnd"/>
-      <w:r>
-        <w:rPr>
-          <w:color w:val="FF0000"/>
-        </w:rPr>
-        <w:t>=</w:t>
-      </w:r>
-      <w:proofErr w:type="spellStart"/>
-      <w:r>
-        <w:rPr>
-          <w:color w:val="FF0000"/>
-        </w:rPr>
-        <w:t>gbmGrid</w:t>
-      </w:r>
-      <w:proofErr w:type="spellEnd"/>
-      <w:r>
-        <w:rPr>
-          <w:color w:val="FF0000"/>
-        </w:rPr>
-        <w:t>),</w:t>
-      </w:r>
-    </w:p>
-    <w:p>
-      <w:pPr>
-        <w:rPr>
-          <w:color w:val="FF0000"/>
-        </w:rPr>
-      </w:pPr>
-      <w:r>
-        <w:rPr>
-          <w:color w:val="FF0000"/>
-        </w:rPr>
-        <w:t xml:space="preserve">    </w:t>
-      </w:r>
-      <w:proofErr w:type="spellStart"/>
-      <w:proofErr w:type="gramStart"/>
-      <w:r>
-        <w:rPr>
-          <w:color w:val="FF0000"/>
-        </w:rPr>
-        <w:t>svm</w:t>
-      </w:r>
-      <w:proofErr w:type="spellEnd"/>
-      <w:r>
-        <w:rPr>
-          <w:color w:val="FF0000"/>
-        </w:rPr>
-        <w:t>=</w:t>
-      </w:r>
-      <w:proofErr w:type="spellStart"/>
-      <w:proofErr w:type="gramEnd"/>
-      <w:r>
-        <w:rPr>
-          <w:color w:val="FF0000"/>
-        </w:rPr>
-        <w:t>caretModelSpec</w:t>
-      </w:r>
-      <w:proofErr w:type="spellEnd"/>
-      <w:r>
-        <w:rPr>
-          <w:color w:val="FF0000"/>
-        </w:rPr>
-        <w:t>(method="</w:t>
-      </w:r>
-      <w:proofErr w:type="spellStart"/>
-      <w:r>
-        <w:rPr>
-          <w:color w:val="FF0000"/>
-        </w:rPr>
-        <w:t>svmRadial</w:t>
-      </w:r>
-      <w:proofErr w:type="spellEnd"/>
-      <w:r>
-        <w:rPr>
-          <w:color w:val="FF0000"/>
-        </w:rPr>
-        <w:t xml:space="preserve">", </w:t>
-      </w:r>
-      <w:proofErr w:type="spellStart"/>
-      <w:r>
-        <w:rPr>
-          <w:color w:val="FF0000"/>
-        </w:rPr>
-        <w:t>tuneGrid</w:t>
-      </w:r>
-      <w:proofErr w:type="spellEnd"/>
-      <w:r>
-        <w:rPr>
-          <w:color w:val="FF0000"/>
-        </w:rPr>
-        <w:t>=</w:t>
-      </w:r>
-      <w:proofErr w:type="spellStart"/>
-      <w:r>
-        <w:rPr>
-          <w:color w:val="FF0000"/>
-        </w:rPr>
-        <w:t>svmGrid</w:t>
-      </w:r>
-      <w:proofErr w:type="spellEnd"/>
-      <w:r>
-        <w:rPr>
-          <w:color w:val="FF0000"/>
-        </w:rPr>
-        <w:t xml:space="preserve">, </w:t>
-      </w:r>
-      <w:proofErr w:type="spellStart"/>
-      <w:r>
-        <w:rPr>
-          <w:color w:val="FF0000"/>
-        </w:rPr>
-        <w:t>preProcess</w:t>
-      </w:r>
-      <w:proofErr w:type="spellEnd"/>
-      <w:r>
-        <w:rPr>
-          <w:color w:val="FF0000"/>
-        </w:rPr>
-        <w:t>=c("</w:t>
-      </w:r>
-      <w:proofErr w:type="spellStart"/>
-      <w:r>
-        <w:rPr>
-          <w:color w:val="FF0000"/>
-        </w:rPr>
-        <w:t>center","scale</w:t>
-      </w:r>
-      <w:proofErr w:type="spellEnd"/>
-      <w:r>
-        <w:rPr>
-          <w:color w:val="FF0000"/>
-        </w:rPr>
-        <w:t>"))</w:t>
-      </w:r>
-    </w:p>
-    <w:p>
-      <w:r>
-        <w:t xml:space="preserve">  )</w:t>
-      </w:r>
-    </w:p>
-    <w:p>
-      <w:r>
-        <w:t>)</w:t>
-      </w:r>
-    </w:p>
-    <w:p/>
-    <w:p>
-      <w:proofErr w:type="spellStart"/>
-      <w:proofErr w:type="gramStart"/>
-      <w:r>
-        <w:t>xyplot</w:t>
-      </w:r>
-      <w:proofErr w:type="spellEnd"/>
-      <w:r>
-        <w:t>(</w:t>
-      </w:r>
-      <w:proofErr w:type="gramEnd"/>
-      <w:r>
-        <w:t>resamples(</w:t>
-      </w:r>
-      <w:proofErr w:type="spellStart"/>
-      <w:r>
-        <w:t>model_list</w:t>
-      </w:r>
-      <w:proofErr w:type="spellEnd"/>
-      <w:r>
-        <w:t>))</w:t>
-      </w:r>
-    </w:p>
-    <w:p>
-      <w:proofErr w:type="spellStart"/>
-      <w:proofErr w:type="gramStart"/>
-      <w:r>
-        <w:t>modelCor</w:t>
-      </w:r>
-      <w:proofErr w:type="spellEnd"/>
-      <w:r>
-        <w:t>(</w:t>
-      </w:r>
-      <w:proofErr w:type="gramEnd"/>
-      <w:r>
-        <w:t>resamples(</w:t>
-      </w:r>
-      <w:proofErr w:type="spellStart"/>
-      <w:r>
-        <w:t>model_list</w:t>
-      </w:r>
-      <w:proofErr w:type="spellEnd"/>
-      <w:r>
-        <w:t>))</w:t>
-      </w:r>
-    </w:p>
-    <w:p>
-      <w:proofErr w:type="spellStart"/>
-      <w:r>
-        <w:t>greedy_ensemble</w:t>
-      </w:r>
-      <w:proofErr w:type="spellEnd"/>
-      <w:r>
-        <w:t xml:space="preserve"> &lt;- </w:t>
-      </w:r>
-      <w:proofErr w:type="spellStart"/>
-      <w:proofErr w:type="gramStart"/>
-      <w:r>
-        <w:t>caretEnsemble</w:t>
-      </w:r>
-      <w:proofErr w:type="spellEnd"/>
-      <w:r>
-        <w:t>(</w:t>
-      </w:r>
-      <w:proofErr w:type="spellStart"/>
-      <w:proofErr w:type="gramEnd"/>
-      <w:r>
-        <w:t>model_list</w:t>
-      </w:r>
-      <w:proofErr w:type="spellEnd"/>
-      <w:r>
-        <w:t>)</w:t>
-      </w:r>
-    </w:p>
-    <w:p/>
-    <w:p>
-      <w:proofErr w:type="gramStart"/>
-      <w:r>
-        <w:t>library(</w:t>
-      </w:r>
-      <w:proofErr w:type="gramEnd"/>
-      <w:r>
-        <w:t>'</w:t>
-      </w:r>
-      <w:proofErr w:type="spellStart"/>
-      <w:r>
-        <w:t>caTools</w:t>
-      </w:r>
-      <w:proofErr w:type="spellEnd"/>
-      <w:r>
-        <w:t>')</w:t>
-      </w:r>
-    </w:p>
-    <w:p>
-      <w:proofErr w:type="spellStart"/>
-      <w:r>
-        <w:t>model_preds</w:t>
-      </w:r>
-      <w:proofErr w:type="spellEnd"/>
-      <w:r>
-        <w:t xml:space="preserve"> &lt;- </w:t>
-      </w:r>
-      <w:proofErr w:type="spellStart"/>
-      <w:proofErr w:type="gramStart"/>
-      <w:r>
-        <w:t>lapply</w:t>
-      </w:r>
-      <w:proofErr w:type="spellEnd"/>
-      <w:r>
-        <w:t>(</w:t>
-      </w:r>
-      <w:proofErr w:type="spellStart"/>
-      <w:proofErr w:type="gramEnd"/>
-      <w:r>
-        <w:t>model_list</w:t>
-      </w:r>
-      <w:proofErr w:type="spellEnd"/>
-      <w:r>
-        <w:t xml:space="preserve">, predict, </w:t>
-      </w:r>
-      <w:proofErr w:type="spellStart"/>
-      <w:r>
-        <w:t>newdata</w:t>
-      </w:r>
-      <w:proofErr w:type="spellEnd"/>
-      <w:r>
-        <w:t>=test, type='</w:t>
-      </w:r>
-      <w:proofErr w:type="spellStart"/>
-      <w:r>
-        <w:t>prob</w:t>
-      </w:r>
-      <w:proofErr w:type="spellEnd"/>
-      <w:r>
-        <w:t>')</w:t>
-      </w:r>
-    </w:p>
-    <w:p>
-      <w:proofErr w:type="spellStart"/>
-      <w:r>
-        <w:t>model_preds</w:t>
-      </w:r>
-      <w:proofErr w:type="spellEnd"/>
-      <w:r>
-        <w:t xml:space="preserve"> &lt;- </w:t>
-      </w:r>
-      <w:proofErr w:type="spellStart"/>
-      <w:proofErr w:type="gramStart"/>
-      <w:r>
-        <w:t>lapply</w:t>
-      </w:r>
-      <w:proofErr w:type="spellEnd"/>
-      <w:r>
-        <w:t>(</w:t>
-      </w:r>
-      <w:proofErr w:type="spellStart"/>
-      <w:proofErr w:type="gramEnd"/>
-      <w:r>
-        <w:t>model_preds</w:t>
-      </w:r>
-      <w:proofErr w:type="spellEnd"/>
-      <w:r>
-        <w:t>, function(x) x[,'Yes'])</w:t>
-      </w:r>
-    </w:p>
-    <w:p>
-      <w:proofErr w:type="spellStart"/>
-      <w:r>
-        <w:t>model_preds</w:t>
-      </w:r>
-      <w:proofErr w:type="spellEnd"/>
-      <w:r>
-        <w:t xml:space="preserve"> &lt;- </w:t>
-      </w:r>
-      <w:proofErr w:type="spellStart"/>
-      <w:proofErr w:type="gramStart"/>
-      <w:r>
-        <w:t>data.frame</w:t>
-      </w:r>
-      <w:proofErr w:type="spellEnd"/>
-      <w:r>
-        <w:t>(</w:t>
-      </w:r>
-      <w:proofErr w:type="spellStart"/>
-      <w:proofErr w:type="gramEnd"/>
-      <w:r>
-        <w:t>model_preds</w:t>
-      </w:r>
-      <w:proofErr w:type="spellEnd"/>
-      <w:r>
-        <w:t>)</w:t>
-      </w:r>
-    </w:p>
-    <w:p>
-      <w:proofErr w:type="spellStart"/>
-      <w:r>
-        <w:t>ens_preds</w:t>
-      </w:r>
-      <w:proofErr w:type="spellEnd"/>
-      <w:r>
-        <w:t xml:space="preserve"> &lt;- </w:t>
-      </w:r>
-      <w:proofErr w:type="gramStart"/>
-      <w:r>
-        <w:t>predict(</w:t>
-      </w:r>
-      <w:proofErr w:type="spellStart"/>
-      <w:proofErr w:type="gramEnd"/>
-      <w:r>
-        <w:t>greedy_ensemble</w:t>
-      </w:r>
-      <w:proofErr w:type="spellEnd"/>
-      <w:r>
-        <w:t xml:space="preserve">, </w:t>
-      </w:r>
-      <w:proofErr w:type="spellStart"/>
-      <w:r>
-        <w:t>newdata</w:t>
-      </w:r>
-      <w:proofErr w:type="spellEnd"/>
-      <w:r>
-        <w:t>=test)</w:t>
-      </w:r>
-    </w:p>
-    <w:p>
-      <w:proofErr w:type="spellStart"/>
-      <w:r>
-        <w:t>model_preds$ensemble</w:t>
-      </w:r>
-      <w:proofErr w:type="spellEnd"/>
-      <w:r>
-        <w:t xml:space="preserve"> &lt;- </w:t>
-      </w:r>
-      <w:proofErr w:type="spellStart"/>
-      <w:r>
-        <w:t>ens_preds</w:t>
-      </w:r>
-      <w:proofErr w:type="spellEnd"/>
-    </w:p>
-    <w:p/>
-    <w:p>
       <w:pPr>
         <w:pStyle w:val="1"/>
       </w:pPr>
@@ -5405,48 +3345,17 @@
     </w:p>
     <w:p>
       <w:r>
-        <w:t xml:space="preserve"># </w:t>
-      </w:r>
-      <w:proofErr w:type="gramStart"/>
-      <w:r>
-        <w:t>Creates</w:t>
-      </w:r>
-      <w:proofErr w:type="gramEnd"/>
-      <w:r>
-        <w:t xml:space="preserve"> a set of copies of R running in parallel and communicating over sockets.</w:t>
-      </w:r>
-    </w:p>
-    <w:p>
-      <w:proofErr w:type="gramStart"/>
-      <w:r>
-        <w:t>cl</w:t>
-      </w:r>
-      <w:proofErr w:type="gramEnd"/>
-      <w:r>
-        <w:t xml:space="preserve"> &lt;- </w:t>
-      </w:r>
-      <w:proofErr w:type="spellStart"/>
-      <w:r>
-        <w:t>makeCluster</w:t>
-      </w:r>
-      <w:proofErr w:type="spellEnd"/>
-      <w:r>
-        <w:t xml:space="preserve">(7)  </w:t>
-      </w:r>
-    </w:p>
-    <w:p>
-      <w:proofErr w:type="spellStart"/>
-      <w:proofErr w:type="gramStart"/>
-      <w:r>
-        <w:t>registerDoParallel</w:t>
-      </w:r>
-      <w:proofErr w:type="spellEnd"/>
-      <w:r>
-        <w:t>(</w:t>
-      </w:r>
-      <w:proofErr w:type="gramEnd"/>
-      <w:r>
-        <w:t>cl)</w:t>
+        <w:t># Creates a set of copies of R running in parallel and communicating over sockets.</w:t>
+      </w:r>
+    </w:p>
+    <w:p>
+      <w:r>
+        <w:t xml:space="preserve">cl&lt;- makeCluster(7)  </w:t>
+      </w:r>
+    </w:p>
+    <w:p>
+      <w:r>
+        <w:t>registerDoParallel(cl)</w:t>
       </w:r>
     </w:p>
     <w:p>
@@ -5458,18 +3367,8 @@
       </w:r>
     </w:p>
     <w:p>
-      <w:proofErr w:type="spellStart"/>
-      <w:proofErr w:type="gramStart"/>
-      <w:r>
-        <w:t>stopCluster</w:t>
-      </w:r>
-      <w:proofErr w:type="spellEnd"/>
-      <w:r>
-        <w:t>(</w:t>
-      </w:r>
-      <w:proofErr w:type="gramEnd"/>
-      <w:r>
-        <w:t>cl)</w:t>
+      <w:r>
+        <w:t>stopCluster(cl)</w:t>
       </w:r>
     </w:p>
     <w:sectPr>
@@ -5483,15 +3382,15 @@
 </file>
 
 <file path=word/endnotes.xml><?xml version="1.0" encoding="utf-8"?>
-<w:endnotes xmlns:wpc="http://schemas.microsoft.com/office/word/2010/wordprocessingCanvas" xmlns:mc="http://schemas.openxmlformats.org/markup-compatibility/2006" xmlns:o="urn:schemas-microsoft-com:office:office" xmlns:r="http://schemas.openxmlformats.org/officeDocument/2006/relationships" xmlns:m="http://schemas.openxmlformats.org/officeDocument/2006/math" xmlns:v="urn:schemas-microsoft-com:vml" xmlns:wp14="http://schemas.microsoft.com/office/word/2010/wordprocessingDrawing" xmlns:wp="http://schemas.openxmlformats.org/drawingml/2006/wordprocessingDrawing" xmlns:w10="urn:schemas-microsoft-com:office:word" xmlns:w="http://schemas.openxmlformats.org/wordprocessingml/2006/main" xmlns:w14="http://schemas.microsoft.com/office/word/2010/wordml" xmlns:wpg="http://schemas.microsoft.com/office/word/2010/wordprocessingGroup" xmlns:wpi="http://schemas.microsoft.com/office/word/2010/wordprocessingInk" xmlns:wne="http://schemas.microsoft.com/office/word/2006/wordml" xmlns:wps="http://schemas.microsoft.com/office/word/2010/wordprocessingShape" mc:Ignorable="w14 wp14">
-  <w:endnote w:type="separator" w:id="-1">
+<w:endnotes xmlns:ve="http://schemas.openxmlformats.org/markup-compatibility/2006" xmlns:o="urn:schemas-microsoft-com:office:office" xmlns:r="http://schemas.openxmlformats.org/officeDocument/2006/relationships" xmlns:m="http://schemas.openxmlformats.org/officeDocument/2006/math" xmlns:v="urn:schemas-microsoft-com:vml" xmlns:wp="http://schemas.openxmlformats.org/drawingml/2006/wordprocessingDrawing" xmlns:w10="urn:schemas-microsoft-com:office:word" xmlns:w="http://schemas.openxmlformats.org/wordprocessingml/2006/main" xmlns:wne="http://schemas.microsoft.com/office/word/2006/wordml">
+  <w:endnote w:type="separator" w:id="0">
     <w:p>
       <w:r>
         <w:separator/>
       </w:r>
     </w:p>
   </w:endnote>
-  <w:endnote w:type="continuationSeparator" w:id="0">
+  <w:endnote w:type="continuationSeparator" w:id="1">
     <w:p>
       <w:r>
         <w:continuationSeparator/>
@@ -5502,15 +3401,15 @@
 </file>
 
 <file path=word/footnotes.xml><?xml version="1.0" encoding="utf-8"?>
-<w:footnotes xmlns:wpc="http://schemas.microsoft.com/office/word/2010/wordprocessingCanvas" xmlns:mc="http://schemas.openxmlformats.org/markup-compatibility/2006" xmlns:o="urn:schemas-microsoft-com:office:office" xmlns:r="http://schemas.openxmlformats.org/officeDocument/2006/relationships" xmlns:m="http://schemas.openxmlformats.org/officeDocument/2006/math" xmlns:v="urn:schemas-microsoft-com:vml" xmlns:wp14="http://schemas.microsoft.com/office/word/2010/wordprocessingDrawing" xmlns:wp="http://schemas.openxmlformats.org/drawingml/2006/wordprocessingDrawing" xmlns:w10="urn:schemas-microsoft-com:office:word" xmlns:w="http://schemas.openxmlformats.org/wordprocessingml/2006/main" xmlns:w14="http://schemas.microsoft.com/office/word/2010/wordml" xmlns:wpg="http://schemas.microsoft.com/office/word/2010/wordprocessingGroup" xmlns:wpi="http://schemas.microsoft.com/office/word/2010/wordprocessingInk" xmlns:wne="http://schemas.microsoft.com/office/word/2006/wordml" xmlns:wps="http://schemas.microsoft.com/office/word/2010/wordprocessingShape" mc:Ignorable="w14 wp14">
-  <w:footnote w:type="separator" w:id="-1">
+<w:footnotes xmlns:ve="http://schemas.openxmlformats.org/markup-compatibility/2006" xmlns:o="urn:schemas-microsoft-com:office:office" xmlns:r="http://schemas.openxmlformats.org/officeDocument/2006/relationships" xmlns:m="http://schemas.openxmlformats.org/officeDocument/2006/math" xmlns:v="urn:schemas-microsoft-com:vml" xmlns:wp="http://schemas.openxmlformats.org/drawingml/2006/wordprocessingDrawing" xmlns:w10="urn:schemas-microsoft-com:office:word" xmlns:w="http://schemas.openxmlformats.org/wordprocessingml/2006/main" xmlns:wne="http://schemas.microsoft.com/office/word/2006/wordml">
+  <w:footnote w:type="separator" w:id="0">
     <w:p>
       <w:r>
         <w:separator/>
       </w:r>
     </w:p>
   </w:footnote>
-  <w:footnote w:type="continuationSeparator" w:id="0">
+  <w:footnote w:type="continuationSeparator" w:id="1">
     <w:p>
       <w:r>
         <w:continuationSeparator/>
@@ -5521,7 +3420,7 @@
 </file>
 
 <file path=word/numbering.xml><?xml version="1.0" encoding="utf-8"?>
-<w:numbering xmlns:wpc="http://schemas.microsoft.com/office/word/2010/wordprocessingCanvas" xmlns:mc="http://schemas.openxmlformats.org/markup-compatibility/2006" xmlns:o="urn:schemas-microsoft-com:office:office" xmlns:r="http://schemas.openxmlformats.org/officeDocument/2006/relationships" xmlns:m="http://schemas.openxmlformats.org/officeDocument/2006/math" xmlns:v="urn:schemas-microsoft-com:vml" xmlns:wp14="http://schemas.microsoft.com/office/word/2010/wordprocessingDrawing" xmlns:wp="http://schemas.openxmlformats.org/drawingml/2006/wordprocessingDrawing" xmlns:w10="urn:schemas-microsoft-com:office:word" xmlns:w="http://schemas.openxmlformats.org/wordprocessingml/2006/main" xmlns:w14="http://schemas.microsoft.com/office/word/2010/wordml" xmlns:wpg="http://schemas.microsoft.com/office/word/2010/wordprocessingGroup" xmlns:wpi="http://schemas.microsoft.com/office/word/2010/wordprocessingInk" xmlns:wne="http://schemas.microsoft.com/office/word/2006/wordml" xmlns:wps="http://schemas.microsoft.com/office/word/2010/wordprocessingShape" mc:Ignorable="w14 wp14">
+<w:numbering xmlns:ve="http://schemas.openxmlformats.org/markup-compatibility/2006" xmlns:o="urn:schemas-microsoft-com:office:office" xmlns:r="http://schemas.openxmlformats.org/officeDocument/2006/relationships" xmlns:m="http://schemas.openxmlformats.org/officeDocument/2006/math" xmlns:v="urn:schemas-microsoft-com:vml" xmlns:wp="http://schemas.openxmlformats.org/drawingml/2006/wordprocessingDrawing" xmlns:w10="urn:schemas-microsoft-com:office:word" xmlns:w="http://schemas.openxmlformats.org/wordprocessingml/2006/main" xmlns:wne="http://schemas.microsoft.com/office/word/2006/wordml">
   <w:abstractNum w:abstractNumId="0">
     <w:nsid w:val="0D2734A1"/>
     <w:multiLevelType w:val="multilevel"/>
@@ -5833,7 +3732,7 @@
 </file>
 
 <file path=word/styles.xml><?xml version="1.0" encoding="utf-8"?>
-<w:styles xmlns:mc="http://schemas.openxmlformats.org/markup-compatibility/2006" xmlns:r="http://schemas.openxmlformats.org/officeDocument/2006/relationships" xmlns:w="http://schemas.openxmlformats.org/wordprocessingml/2006/main" xmlns:w14="http://schemas.microsoft.com/office/word/2010/wordml" mc:Ignorable="w14">
+<w:styles xmlns:r="http://schemas.openxmlformats.org/officeDocument/2006/relationships" xmlns:w="http://schemas.openxmlformats.org/wordprocessingml/2006/main">
   <w:docDefaults>
     <w:rPrDefault>
       <w:rPr>
@@ -6244,6 +4143,7 @@
     <w:uiPriority w:val="99"/>
     <w:semiHidden/>
     <w:unhideWhenUsed/>
+    <w:qFormat/>
     <w:tblPr>
       <w:tblInd w:w="0" w:type="dxa"/>
       <w:tblCellMar>
@@ -6358,6 +4258,7 @@
     <w:uiPriority w:val="59"/>
     <w:rsid w:val="008D3E36"/>
     <w:tblPr>
+      <w:tblInd w:w="0" w:type="dxa"/>
       <w:tblBorders>
         <w:top w:val="single" w:sz="4" w:space="0" w:color="000000" w:themeColor="text1"/>
         <w:left w:val="single" w:sz="4" w:space="0" w:color="000000" w:themeColor="text1"/>
@@ -6366,6 +4267,12 @@
         <w:insideH w:val="single" w:sz="4" w:space="0" w:color="000000" w:themeColor="text1"/>
         <w:insideV w:val="single" w:sz="4" w:space="0" w:color="000000" w:themeColor="text1"/>
       </w:tblBorders>
+      <w:tblCellMar>
+        <w:top w:w="0" w:type="dxa"/>
+        <w:left w:w="108" w:type="dxa"/>
+        <w:bottom w:w="0" w:type="dxa"/>
+        <w:right w:w="108" w:type="dxa"/>
+      </w:tblCellMar>
     </w:tblPr>
   </w:style>
   <w:style w:type="paragraph" w:styleId="a7">

</xml_diff>

<commit_message>
update notes for shared kaggle files
</commit_message>
<xml_diff>
--- a/kaggleCompetition/otherShared/心得.docx
+++ b/kaggleCompetition/otherShared/心得.docx
@@ -1,17 +1,19 @@
 
 <file path=word/document.xml><?xml version="1.0" encoding="utf-8"?>
-<w:document xmlns:ve="http://schemas.openxmlformats.org/markup-compatibility/2006" xmlns:o="urn:schemas-microsoft-com:office:office" xmlns:r="http://schemas.openxmlformats.org/officeDocument/2006/relationships" xmlns:m="http://schemas.openxmlformats.org/officeDocument/2006/math" xmlns:v="urn:schemas-microsoft-com:vml" xmlns:wp="http://schemas.openxmlformats.org/drawingml/2006/wordprocessingDrawing" xmlns:w10="urn:schemas-microsoft-com:office:word" xmlns:w="http://schemas.openxmlformats.org/wordprocessingml/2006/main" xmlns:wne="http://schemas.microsoft.com/office/word/2006/wordml">
+<w:document xmlns:wpc="http://schemas.microsoft.com/office/word/2010/wordprocessingCanvas" xmlns:mc="http://schemas.openxmlformats.org/markup-compatibility/2006" xmlns:o="urn:schemas-microsoft-com:office:office" xmlns:r="http://schemas.openxmlformats.org/officeDocument/2006/relationships" xmlns:m="http://schemas.openxmlformats.org/officeDocument/2006/math" xmlns:v="urn:schemas-microsoft-com:vml" xmlns:wp14="http://schemas.microsoft.com/office/word/2010/wordprocessingDrawing" xmlns:wp="http://schemas.openxmlformats.org/drawingml/2006/wordprocessingDrawing" xmlns:w10="urn:schemas-microsoft-com:office:word" xmlns:w="http://schemas.openxmlformats.org/wordprocessingml/2006/main" xmlns:w14="http://schemas.microsoft.com/office/word/2010/wordml" xmlns:wpg="http://schemas.microsoft.com/office/word/2010/wordprocessingGroup" xmlns:wpi="http://schemas.microsoft.com/office/word/2010/wordprocessingInk" xmlns:wne="http://schemas.microsoft.com/office/word/2006/wordml" xmlns:wps="http://schemas.microsoft.com/office/word/2010/wordprocessingShape" mc:Ignorable="w14 wp14">
   <w:body>
     <w:p>
       <w:pPr>
         <w:pStyle w:val="1"/>
       </w:pPr>
+      <w:proofErr w:type="gramStart"/>
       <w:r>
         <w:rPr>
           <w:rFonts w:hint="eastAsia"/>
         </w:rPr>
         <w:t>bag  text</w:t>
       </w:r>
+      <w:proofErr w:type="gramEnd"/>
     </w:p>
     <w:p>
       <w:pPr>
@@ -29,9 +31,11 @@
         </w:rPr>
         <w:t>时，</w:t>
       </w:r>
+      <w:proofErr w:type="spellStart"/>
       <w:r>
         <w:t>DocumentTermMatrix</w:t>
       </w:r>
+      <w:proofErr w:type="spellEnd"/>
       <w:r>
         <w:rPr>
           <w:rFonts w:hint="eastAsia"/>
@@ -63,7 +67,15 @@
         <w:ind w:left="360" w:firstLineChars="0" w:firstLine="0"/>
       </w:pPr>
       <w:r>
-        <w:t>我们很容易发现，如果一个关键词只在很少的网页中出现，我们通过它就容易锁定搜索目标，它的权重也就应该大。反之如果一个词在大量网页中出现，我们看到它仍然不很清楚要找什么内容，因此它应该小。概括地讲，假定一个关键词ｗ在Ｄｗ个网页中出现过，那么Ｄｗ越大，ｗ的权重越小，反之亦然。</w:t>
+        <w:t>我们很容易发现，如果一个关键词只在很少的网页中出现，我们通过它就容易锁定搜索目标，它的权重也就应该大。反之如果一个词在大量网页中出现，我们看到它仍然不很清楚要找什么内容，因此它应该小。概括地讲，假定一个关键词ｗ在Ｄｗ</w:t>
+      </w:r>
+      <w:proofErr w:type="gramStart"/>
+      <w:r>
+        <w:t>个</w:t>
+      </w:r>
+      <w:proofErr w:type="gramEnd"/>
+      <w:r>
+        <w:t>网页中出现过，那么Ｄｗ越大，ｗ的权重越小，反之亦然。</w:t>
       </w:r>
     </w:p>
     <w:p>
@@ -140,8 +152,13 @@
         </w:rPr>
         <w:t>部分模型中，用</w:t>
       </w:r>
-      <w:r>
-        <w:t xml:space="preserve">bigram_proba [-1,1] </w:t>
+      <w:proofErr w:type="spellStart"/>
+      <w:r>
+        <w:t>bigram_proba</w:t>
+      </w:r>
+      <w:proofErr w:type="spellEnd"/>
+      <w:r>
+        <w:t xml:space="preserve"> [-1,1] </w:t>
       </w:r>
       <w:r>
         <w:rPr>
@@ -149,8 +166,13 @@
         </w:rPr>
         <w:t>和</w:t>
       </w:r>
-      <w:r>
-        <w:t>trigram_proba [-1,1]</w:t>
+      <w:proofErr w:type="spellStart"/>
+      <w:r>
+        <w:t>trigram_proba</w:t>
+      </w:r>
+      <w:proofErr w:type="spellEnd"/>
+      <w:r>
+        <w:t xml:space="preserve"> [-1,1]</w:t>
       </w:r>
       <w:r>
         <w:rPr>
@@ -158,8 +180,13 @@
         </w:rPr>
         <w:t>作为新属性：</w:t>
       </w:r>
-      <w:r>
-        <w:t xml:space="preserve">a numerical approach from </w:t>
+      <w:proofErr w:type="gramStart"/>
+      <w:r>
+        <w:t>a</w:t>
+      </w:r>
+      <w:proofErr w:type="gramEnd"/>
+      <w:r>
+        <w:t xml:space="preserve"> numerical approach from </w:t>
       </w:r>
       <w:r>
         <w:rPr>
@@ -186,13 +213,43 @@
         <w:t>Headline</w:t>
       </w:r>
       <w:r>
-        <w:t xml:space="preserve"> Corpus to compute two variables bigram_proba and trigram_proba [-1,1]. Don't get fooled by the name, they are not probabilities at all but I was too lazy to change name. </w:t>
+        <w:t xml:space="preserve"> Corpus to compute two variables </w:t>
+      </w:r>
+      <w:proofErr w:type="spellStart"/>
+      <w:r>
+        <w:t>bigram_proba</w:t>
+      </w:r>
+      <w:proofErr w:type="spellEnd"/>
+      <w:r>
+        <w:t xml:space="preserve"> and </w:t>
+      </w:r>
+      <w:proofErr w:type="spellStart"/>
+      <w:r>
+        <w:t>trigram_proba</w:t>
+      </w:r>
+      <w:proofErr w:type="spellEnd"/>
+      <w:r>
+        <w:t xml:space="preserve"> [-1,1]. Don't get fooled by the name, they are not probabilities at all but I was too lazy to change name. </w:t>
       </w:r>
       <w:r>
         <w:rPr>
           <w:highlight w:val="yellow"/>
         </w:rPr>
-        <w:t>Those variables are built using the mean of popularity for every ngram weighted by their frequencies</w:t>
+        <w:t xml:space="preserve">Those variables are built using the mean of popularity for every </w:t>
+      </w:r>
+      <w:proofErr w:type="spellStart"/>
+      <w:r>
+        <w:rPr>
+          <w:highlight w:val="yellow"/>
+        </w:rPr>
+        <w:t>ngram</w:t>
+      </w:r>
+      <w:proofErr w:type="spellEnd"/>
+      <w:r>
+        <w:rPr>
+          <w:highlight w:val="yellow"/>
+        </w:rPr>
+        <w:t xml:space="preserve"> weighted by their frequencies</w:t>
       </w:r>
     </w:p>
     <w:p/>
@@ -206,12 +263,14 @@
         </w:rPr>
         <w:t>使用</w:t>
       </w:r>
+      <w:proofErr w:type="spellStart"/>
       <w:r>
         <w:rPr>
           <w:rFonts w:hint="eastAsia"/>
         </w:rPr>
         <w:t>Rweka</w:t>
       </w:r>
+      <w:proofErr w:type="spellEnd"/>
       <w:r>
         <w:rPr>
           <w:rFonts w:hint="eastAsia"/>
@@ -221,9 +280,11 @@
     </w:p>
     <w:p/>
     <w:p>
+      <w:proofErr w:type="spellStart"/>
       <w:r>
         <w:t>Weka</w:t>
       </w:r>
+      <w:proofErr w:type="spellEnd"/>
       <w:r>
         <w:rPr>
           <w:rFonts w:hint="eastAsia"/>
@@ -239,20 +300,38 @@
       <w:r>
         <w:t>，</w:t>
       </w:r>
-      <w:hyperlink r:id="rId7" w:tgtFrame="_blank" w:history="1">
-        <w:r>
-          <w:rPr>
-            <w:rStyle w:val="a8"/>
-          </w:rPr>
-          <w:t>http://www.cs.waikato.ac.nz/~ml/weka/</w:t>
-        </w:r>
-      </w:hyperlink>
+      <w:r>
+        <w:fldChar w:fldCharType="begin"/>
+      </w:r>
+      <w:r>
+        <w:instrText xml:space="preserve"> HYPERLINK "http://www.cs.waikato.ac.nz/%7Eml/weka/" \t "_blan</w:instrText>
+      </w:r>
+      <w:r>
+        <w:instrText xml:space="preserve">k" </w:instrText>
+      </w:r>
+      <w:r>
+        <w:fldChar w:fldCharType="separate"/>
+      </w:r>
+      <w:r>
+        <w:rPr>
+          <w:rStyle w:val="a8"/>
+        </w:rPr>
+        <w:t>http://www.cs.waikato.ac.nz/~ml/weka/</w:t>
+      </w:r>
+      <w:r>
+        <w:rPr>
+          <w:rStyle w:val="a8"/>
+        </w:rPr>
+        <w:fldChar w:fldCharType="end"/>
+      </w:r>
       <w:r>
         <w:t>）。</w:t>
       </w:r>
+      <w:proofErr w:type="spellStart"/>
       <w:r>
         <w:t>Weka</w:t>
       </w:r>
+      <w:proofErr w:type="spellEnd"/>
       <w:r>
         <w:t>项目从</w:t>
       </w:r>
@@ -262,33 +341,48 @@
       <w:r>
         <w:t>年开始，由新西兰政府支持，现在已在机器学习领域大名鼎鼎。</w:t>
       </w:r>
+      <w:proofErr w:type="spellStart"/>
       <w:r>
         <w:t>Weka</w:t>
       </w:r>
+      <w:proofErr w:type="spellEnd"/>
       <w:r>
         <w:t>里有非常全面的机器学习算法，包括数据预处理、分类、回归、聚类、关联规则等。</w:t>
       </w:r>
+      <w:proofErr w:type="spellStart"/>
       <w:r>
         <w:t>Weka</w:t>
       </w:r>
+      <w:proofErr w:type="spellEnd"/>
       <w:r>
         <w:t>的图形界面对不会写程序的人来说非常方便，而且提供</w:t>
       </w:r>
       <w:r>
-        <w:t xml:space="preserve">“KnowledgeFlow” </w:t>
+        <w:t>“</w:t>
+      </w:r>
+      <w:proofErr w:type="spellStart"/>
+      <w:r>
+        <w:t>KnowledgeFlow</w:t>
+      </w:r>
+      <w:proofErr w:type="spellEnd"/>
+      <w:r>
+        <w:t xml:space="preserve">” </w:t>
       </w:r>
       <w:r>
         <w:t>功能，允许将多个步骤组成一个工作流。另外，</w:t>
       </w:r>
+      <w:proofErr w:type="spellStart"/>
       <w:r>
         <w:t>Weka</w:t>
       </w:r>
+      <w:proofErr w:type="spellEnd"/>
       <w:r>
         <w:t>也允许在命令行执行命令</w:t>
       </w:r>
     </w:p>
     <w:p/>
     <w:p>
+      <w:proofErr w:type="spellStart"/>
       <w:r>
         <w:rPr>
           <w:b/>
@@ -296,10 +390,11 @@
         </w:rPr>
         <w:t>RWeka</w:t>
       </w:r>
+      <w:proofErr w:type="spellEnd"/>
       <w:r>
         <w:t>(</w:t>
       </w:r>
-      <w:hyperlink r:id="rId8" w:tgtFrame="_blank" w:history="1">
+      <w:hyperlink r:id="rId9" w:tgtFrame="_blank" w:history="1">
         <w:r>
           <w:rPr>
             <w:rStyle w:val="a8"/>
@@ -331,15 +426,19 @@
       <w:r>
         <w:t>和</w:t>
       </w:r>
+      <w:proofErr w:type="spellStart"/>
       <w:r>
         <w:t>Weka</w:t>
       </w:r>
+      <w:proofErr w:type="spellEnd"/>
       <w:r>
         <w:t>的接口函数包</w:t>
       </w:r>
+      <w:proofErr w:type="spellStart"/>
       <w:r>
         <w:t>RWeka</w:t>
       </w:r>
+      <w:proofErr w:type="spellEnd"/>
     </w:p>
     <w:p>
       <w:r>
@@ -348,44 +447,150 @@
         </w:rPr>
         <w:t>用法参见：</w:t>
       </w:r>
-      <w:hyperlink r:id="rId9" w:history="1">
-        <w:r>
-          <w:rPr>
-            <w:rStyle w:val="a8"/>
-          </w:rPr>
-          <w:t>http://blog.csdn.net/lilanfeng1991/article/details/39957065</w:t>
-        </w:r>
-      </w:hyperlink>
+      <w:r>
+        <w:fldChar w:fldCharType="begin"/>
+      </w:r>
+      <w:r>
+        <w:instrText xml:space="preserve"> HYPERLINK "http://blog.csdn.net/lilanfeng1991/article/details/39957065" </w:instrText>
+      </w:r>
+      <w:r>
+        <w:fldChar w:fldCharType="separate"/>
+      </w:r>
+      <w:r>
+        <w:rPr>
+          <w:rStyle w:val="a8"/>
+        </w:rPr>
+        <w:t>http://blog.csdn.net/lilanfeng1991/article/details/39957065</w:t>
+      </w:r>
+      <w:r>
+        <w:rPr>
+          <w:rStyle w:val="a8"/>
+        </w:rPr>
+        <w:fldChar w:fldCharType="end"/>
+      </w:r>
     </w:p>
     <w:p/>
     <w:p>
-      <w:r>
-        <w:t>require(RWeka)</w:t>
-      </w:r>
-    </w:p>
-    <w:p>
-      <w:r>
-        <w:t>library(rJava)</w:t>
-      </w:r>
-    </w:p>
-    <w:p>
+      <w:proofErr w:type="gramStart"/>
+      <w:r>
+        <w:t>require(</w:t>
+      </w:r>
+      <w:proofErr w:type="spellStart"/>
+      <w:proofErr w:type="gramEnd"/>
+      <w:r>
+        <w:t>RWeka</w:t>
+      </w:r>
+      <w:proofErr w:type="spellEnd"/>
+      <w:r>
+        <w:t>)</w:t>
+      </w:r>
+    </w:p>
+    <w:p>
+      <w:proofErr w:type="gramStart"/>
+      <w:r>
+        <w:t>library(</w:t>
+      </w:r>
+      <w:proofErr w:type="spellStart"/>
+      <w:proofErr w:type="gramEnd"/>
+      <w:r>
+        <w:t>rJava</w:t>
+      </w:r>
+      <w:proofErr w:type="spellEnd"/>
+      <w:r>
+        <w:t>)</w:t>
+      </w:r>
+    </w:p>
+    <w:p>
+      <w:proofErr w:type="spellStart"/>
       <w:r>
         <w:lastRenderedPageBreak/>
-        <w:t xml:space="preserve">TrigramTokenizer&lt;- function(x) RWeka::NGramTokenizer(x, RWeka::Weka_control(min = 1, max = 3))  </w:t>
-      </w:r>
-    </w:p>
-    <w:p>
-      <w:r>
-        <w:t>dtm&lt;- DocumentTermMatrix(CorpusHeadline, control = list(tokenize = TrigramTokenizer))</w:t>
+        <w:t>TrigramTokenizer</w:t>
+      </w:r>
+      <w:proofErr w:type="spellEnd"/>
+      <w:r>
+        <w:t xml:space="preserve">&lt;- function(x) </w:t>
+      </w:r>
+      <w:proofErr w:type="spellStart"/>
+      <w:r>
+        <w:t>RWeka</w:t>
+      </w:r>
+      <w:proofErr w:type="spellEnd"/>
+      <w:r>
+        <w:t>::</w:t>
+      </w:r>
+      <w:proofErr w:type="spellStart"/>
+      <w:r>
+        <w:t>NGramTokenizer</w:t>
+      </w:r>
+      <w:proofErr w:type="spellEnd"/>
+      <w:r>
+        <w:t xml:space="preserve">(x, </w:t>
+      </w:r>
+      <w:proofErr w:type="spellStart"/>
+      <w:r>
+        <w:t>RWeka</w:t>
+      </w:r>
+      <w:proofErr w:type="spellEnd"/>
+      <w:r>
+        <w:t>::</w:t>
+      </w:r>
+      <w:proofErr w:type="spellStart"/>
+      <w:r>
+        <w:t>Weka_</w:t>
+      </w:r>
+      <w:proofErr w:type="gramStart"/>
+      <w:r>
+        <w:t>control</w:t>
+      </w:r>
+      <w:proofErr w:type="spellEnd"/>
+      <w:r>
+        <w:t>(</w:t>
+      </w:r>
+      <w:proofErr w:type="gramEnd"/>
+      <w:r>
+        <w:t xml:space="preserve">min = 1, max = 3))  </w:t>
+      </w:r>
+    </w:p>
+    <w:p>
+      <w:proofErr w:type="spellStart"/>
+      <w:proofErr w:type="gramStart"/>
+      <w:r>
+        <w:t>dtm</w:t>
+      </w:r>
+      <w:proofErr w:type="spellEnd"/>
+      <w:proofErr w:type="gramEnd"/>
+      <w:r>
+        <w:t xml:space="preserve">&lt;- </w:t>
+      </w:r>
+      <w:proofErr w:type="spellStart"/>
+      <w:r>
+        <w:t>DocumentTermMatrix</w:t>
+      </w:r>
+      <w:proofErr w:type="spellEnd"/>
+      <w:r>
+        <w:t>(</w:t>
+      </w:r>
+      <w:proofErr w:type="spellStart"/>
+      <w:r>
+        <w:t>CorpusHeadline</w:t>
+      </w:r>
+      <w:proofErr w:type="spellEnd"/>
+      <w:r>
+        <w:t xml:space="preserve">, control = list(tokenize = </w:t>
+      </w:r>
+      <w:proofErr w:type="spellStart"/>
+      <w:r>
+        <w:t>TrigramTokenizer</w:t>
+      </w:r>
+      <w:proofErr w:type="spellEnd"/>
+      <w:r>
+        <w:t>))</w:t>
       </w:r>
     </w:p>
     <w:p/>
     <w:p>
       <w:pPr>
         <w:pStyle w:val="3"/>
-        <w:rPr>
-          <w:rFonts w:hint="eastAsia"/>
-        </w:rPr>
       </w:pPr>
       <w:r>
         <w:rPr>
@@ -407,11 +612,6 @@
       </w:r>
     </w:p>
     <w:p>
-      <w:pPr>
-        <w:rPr>
-          <w:rFonts w:hint="eastAsia"/>
-        </w:rPr>
-      </w:pPr>
       <w:r>
         <w:rPr>
           <w:rFonts w:hint="eastAsia"/>
@@ -444,11 +644,7 @@
       </w:r>
     </w:p>
     <w:p>
-      <w:pPr>
-        <w:rPr>
-          <w:rFonts w:hint="eastAsia"/>
-        </w:rPr>
-      </w:pPr>
+      <w:proofErr w:type="spellStart"/>
       <w:r>
         <w:t>N</w:t>
       </w:r>
@@ -458,6 +654,7 @@
         </w:rPr>
         <w:t>gram.R</w:t>
       </w:r>
+      <w:proofErr w:type="spellEnd"/>
     </w:p>
     <w:p>
       <w:pPr>
@@ -470,8 +667,16 @@
         <w:rPr>
           <w:rFonts w:hint="eastAsia"/>
         </w:rPr>
-        <w:t>eature enginerring</w:t>
-      </w:r>
+        <w:t xml:space="preserve">eature </w:t>
+      </w:r>
+      <w:proofErr w:type="spellStart"/>
+      <w:r>
+        <w:rPr>
+          <w:rFonts w:hint="eastAsia"/>
+        </w:rPr>
+        <w:t>enginerring</w:t>
+      </w:r>
+      <w:proofErr w:type="spellEnd"/>
     </w:p>
     <w:p>
       <w:pPr>
@@ -536,19 +741,33 @@
           <w:color w:val="FF0000"/>
           <w:highlight w:val="yellow"/>
         </w:rPr>
-        <w:t>encourage people to read</w:t>
-      </w:r>
-      <w:r>
-        <w:t>the article and then respond with their point of view on the matter. I did just that and found some significant variables that surprisingly did not emerge in the Corpus.</w:t>
+        <w:t xml:space="preserve">encourage people to </w:t>
+      </w:r>
+      <w:proofErr w:type="spellStart"/>
+      <w:r>
+        <w:rPr>
+          <w:color w:val="FF0000"/>
+          <w:highlight w:val="yellow"/>
+        </w:rPr>
+        <w:t>read</w:t>
+      </w:r>
+      <w:r>
+        <w:t>the</w:t>
+      </w:r>
+      <w:proofErr w:type="spellEnd"/>
+      <w:r>
+        <w:t xml:space="preserve"> article and then respond with their point of view on the matter. I did just that and found some significant variables that surprisingly did not emerge in the Corpus.</w:t>
       </w:r>
     </w:p>
     <w:p>
       <w:pPr>
         <w:pStyle w:val="a7"/>
       </w:pPr>
+      <w:proofErr w:type="gramStart"/>
       <w:r>
         <w:t>Another hint - think about people's raw needs and most heartfelt beliefs that have caused people to react over the test of time.</w:t>
       </w:r>
+      <w:proofErr w:type="gramEnd"/>
     </w:p>
     <w:p/>
     <w:p>
@@ -568,7 +787,23 @@
         <w:ind w:left="360" w:firstLineChars="0" w:firstLine="0"/>
       </w:pPr>
       <w:r>
-        <w:t>table(NewsTrain$SectionName, NewsTrain$Popular)</w:t>
+        <w:t>table(</w:t>
+      </w:r>
+      <w:proofErr w:type="spellStart"/>
+      <w:r>
+        <w:t>NewsTrain$SectionName</w:t>
+      </w:r>
+      <w:proofErr w:type="spellEnd"/>
+      <w:r>
+        <w:t xml:space="preserve">, </w:t>
+      </w:r>
+      <w:proofErr w:type="spellStart"/>
+      <w:r>
+        <w:t>NewsTrain$Popular</w:t>
+      </w:r>
+      <w:proofErr w:type="spellEnd"/>
+      <w:r>
+        <w:t>)</w:t>
       </w:r>
       <w:r>
         <w:rPr>
@@ -588,7 +823,7 @@
         <w:tblStyle w:val="a6"/>
         <w:tblW w:w="0" w:type="auto"/>
         <w:tblInd w:w="360" w:type="dxa"/>
-        <w:tblLook w:val="04A0"/>
+        <w:tblLook w:val="04A0" w:firstRow="1" w:lastRow="0" w:firstColumn="1" w:lastColumn="0" w:noHBand="0" w:noVBand="1"/>
       </w:tblPr>
       <w:tblGrid>
         <w:gridCol w:w="2773"/>
@@ -731,9 +966,11 @@
               <w:pStyle w:val="a5"/>
               <w:ind w:firstLineChars="0" w:firstLine="0"/>
             </w:pPr>
+            <w:proofErr w:type="spellStart"/>
             <w:r>
               <w:t>BusinessDay</w:t>
             </w:r>
+            <w:proofErr w:type="spellEnd"/>
           </w:p>
         </w:tc>
         <w:tc>
@@ -1349,8 +1586,21 @@
       <w:pPr>
         <w:pStyle w:val="a5"/>
       </w:pPr>
-      <w:r>
-        <w:t>tapply(newsTrain$Popular,newsTrain$SectionName,mean)</w:t>
+      <w:proofErr w:type="spellStart"/>
+      <w:r>
+        <w:t>tapply</w:t>
+      </w:r>
+      <w:proofErr w:type="spellEnd"/>
+      <w:r>
+        <w:t>(</w:t>
+      </w:r>
+      <w:proofErr w:type="spellStart"/>
+      <w:r>
+        <w:t>newsTrain$Popular,newsTrain$SectionName,mean</w:t>
+      </w:r>
+      <w:proofErr w:type="spellEnd"/>
+      <w:r>
+        <w:t>)</w:t>
       </w:r>
       <w:r>
         <w:rPr>
@@ -1394,7 +1644,7 @@
           <w:insideH w:val="single" w:sz="4" w:space="0" w:color="auto"/>
           <w:insideV w:val="single" w:sz="4" w:space="0" w:color="auto"/>
         </w:tblBorders>
-        <w:tblLook w:val="04A0"/>
+        <w:tblLook w:val="04A0" w:firstRow="1" w:lastRow="0" w:firstColumn="1" w:lastColumn="0" w:noHBand="0" w:noVBand="1"/>
       </w:tblPr>
       <w:tblGrid>
         <w:gridCol w:w="1872"/>
@@ -2344,7 +2594,15 @@
         <w:pStyle w:val="a5"/>
       </w:pPr>
       <w:r>
-        <w:t>The more variation there is, the more predictive power section name has. And ideally the most and least popular sections would have the most entries</w:t>
+        <w:t>The more variation there is</w:t>
+      </w:r>
+      <w:proofErr w:type="gramStart"/>
+      <w:r>
+        <w:t>,</w:t>
+      </w:r>
+      <w:proofErr w:type="gramEnd"/>
+      <w:r>
+        <w:t xml:space="preserve"> the more predictive power section name has. And ideally the most and least popular sections would have the most entries</w:t>
       </w:r>
       <w:r>
         <w:rPr>
@@ -2386,12 +2644,14 @@
         </w:rPr>
         <w:t>字段中单词提炼出与</w:t>
       </w:r>
+      <w:proofErr w:type="spellStart"/>
       <w:r>
         <w:rPr>
           <w:rFonts w:hint="eastAsia"/>
         </w:rPr>
         <w:t>pupular</w:t>
       </w:r>
+      <w:proofErr w:type="spellEnd"/>
       <w:r>
         <w:rPr>
           <w:rFonts w:hint="eastAsia"/>
@@ -2416,8 +2676,21 @@
         </w:rPr>
         <w:t>的关系：</w:t>
       </w:r>
-      <w:r>
-        <w:t>look through data and see what words are correlated to popularity. One example, it seemed to me that articles with Headlines containing Obama or President are more likely to be popular. So created a variable using Mystique's feedback. You can try several such combinations</w:t>
+      <w:proofErr w:type="gramStart"/>
+      <w:r>
+        <w:t>look</w:t>
+      </w:r>
+      <w:proofErr w:type="gramEnd"/>
+      <w:r>
+        <w:t xml:space="preserve"> through data and see what words are correlated to popularity. One example, it seemed to me that articles with Headlines containing Obama or President are more likely to be popular. </w:t>
+      </w:r>
+      <w:proofErr w:type="gramStart"/>
+      <w:r>
+        <w:t>So created a variable using Mystique's feedback.</w:t>
+      </w:r>
+      <w:proofErr w:type="gramEnd"/>
+      <w:r>
+        <w:t xml:space="preserve"> You can try several such combinations</w:t>
       </w:r>
       <w:r>
         <w:rPr>
@@ -2446,8 +2719,13 @@
       </w:r>
     </w:p>
     <w:p>
-      <w:r>
-        <w:t xml:space="preserve">made a subset of the </w:t>
+      <w:proofErr w:type="gramStart"/>
+      <w:r>
+        <w:t>made</w:t>
+      </w:r>
+      <w:proofErr w:type="gramEnd"/>
+      <w:r>
+        <w:t xml:space="preserve"> a subset of the </w:t>
       </w:r>
       <w:r>
         <w:rPr>
@@ -2465,16 +2743,34 @@
         <w:t>built a word cloud</w:t>
       </w:r>
       <w:r>
-        <w:t xml:space="preserve"> from headline &amp; snippet (abstract is redundant to snippet), then explored and extracted some words with grepl</w:t>
-      </w:r>
+        <w:t xml:space="preserve"> from headline &amp; snippet (abstract is redundant to snippet), then explored and extracted some words with </w:t>
+      </w:r>
+      <w:proofErr w:type="spellStart"/>
+      <w:r>
+        <w:t>grepl</w:t>
+      </w:r>
+      <w:proofErr w:type="spellEnd"/>
       <w:r>
         <w:rPr>
           <w:rFonts w:hint="eastAsia"/>
         </w:rPr>
         <w:t xml:space="preserve">. </w:t>
       </w:r>
-      <w:r>
-        <w:t>some of the words came from the word clouds, some from my own logical guesses (which i cross-checked with prop.table and table)</w:t>
+      <w:proofErr w:type="gramStart"/>
+      <w:r>
+        <w:t>some</w:t>
+      </w:r>
+      <w:proofErr w:type="gramEnd"/>
+      <w:r>
+        <w:t xml:space="preserve"> of the words came from the word clouds, some from my own logical guesses (which i cross-checked with </w:t>
+      </w:r>
+      <w:proofErr w:type="spellStart"/>
+      <w:r>
+        <w:t>prop.table</w:t>
+      </w:r>
+      <w:proofErr w:type="spellEnd"/>
+      <w:r>
+        <w:t xml:space="preserve"> and table)</w:t>
       </w:r>
     </w:p>
     <w:p/>
@@ -2493,57 +2789,277 @@
       </w:r>
     </w:p>
     <w:p>
-      <w:r>
-        <w:t>library(tm)</w:t>
-      </w:r>
-    </w:p>
-    <w:p>
-      <w:r>
-        <w:t>library(SnowballC)</w:t>
-      </w:r>
-    </w:p>
-    <w:p>
-      <w:r>
-        <w:t>corpus = Corpus(VectorSource(tweets$Tweet ))</w:t>
-      </w:r>
-    </w:p>
-    <w:p>
-      <w:r>
-        <w:t>corpus = tm_map(corpus, tolower)</w:t>
-      </w:r>
-    </w:p>
-    <w:p>
-      <w:r>
-        <w:t>corpus = tm_map(corpus, PlainTextDocument)</w:t>
-      </w:r>
-    </w:p>
-    <w:p>
-      <w:r>
-        <w:t>corpus = tm_map(corpus, removePunctuation)</w:t>
-      </w:r>
-    </w:p>
-    <w:p>
-      <w:r>
-        <w:t>removedCorpus = tm_map(corpus, removeWords, stopwords("english"))</w:t>
-      </w:r>
-    </w:p>
-    <w:p>
-      <w:r>
-        <w:t>dtm = DocumentTermMatrix(removedCorpus)</w:t>
-      </w:r>
-    </w:p>
-    <w:p>
-      <w:pPr>
-        <w:rPr>
-          <w:color w:val="FF0000"/>
-        </w:rPr>
-      </w:pPr>
+      <w:proofErr w:type="gramStart"/>
+      <w:r>
+        <w:t>library(</w:t>
+      </w:r>
+      <w:proofErr w:type="gramEnd"/>
+      <w:r>
+        <w:t>tm)</w:t>
+      </w:r>
+    </w:p>
+    <w:p>
+      <w:proofErr w:type="gramStart"/>
+      <w:r>
+        <w:t>library(</w:t>
+      </w:r>
+      <w:proofErr w:type="spellStart"/>
+      <w:proofErr w:type="gramEnd"/>
+      <w:r>
+        <w:t>SnowballC</w:t>
+      </w:r>
+      <w:proofErr w:type="spellEnd"/>
+      <w:r>
+        <w:t>)</w:t>
+      </w:r>
+    </w:p>
+    <w:p>
+      <w:proofErr w:type="gramStart"/>
+      <w:r>
+        <w:t>corpus</w:t>
+      </w:r>
+      <w:proofErr w:type="gramEnd"/>
+      <w:r>
+        <w:t xml:space="preserve"> = Corpus(</w:t>
+      </w:r>
+      <w:proofErr w:type="spellStart"/>
+      <w:r>
+        <w:t>VectorSource</w:t>
+      </w:r>
+      <w:proofErr w:type="spellEnd"/>
+      <w:r>
+        <w:t>(</w:t>
+      </w:r>
+      <w:proofErr w:type="spellStart"/>
+      <w:r>
+        <w:t>tweets$Tweet</w:t>
+      </w:r>
+      <w:proofErr w:type="spellEnd"/>
+      <w:r>
+        <w:t xml:space="preserve"> ))</w:t>
+      </w:r>
+    </w:p>
+    <w:p>
+      <w:proofErr w:type="gramStart"/>
+      <w:r>
+        <w:t>corpus</w:t>
+      </w:r>
+      <w:proofErr w:type="gramEnd"/>
+      <w:r>
+        <w:t xml:space="preserve"> = </w:t>
+      </w:r>
+      <w:proofErr w:type="spellStart"/>
+      <w:r>
+        <w:t>tm_map</w:t>
+      </w:r>
+      <w:proofErr w:type="spellEnd"/>
+      <w:r>
+        <w:t xml:space="preserve">(corpus, </w:t>
+      </w:r>
+      <w:proofErr w:type="spellStart"/>
+      <w:r>
+        <w:t>tolower</w:t>
+      </w:r>
+      <w:proofErr w:type="spellEnd"/>
+      <w:r>
+        <w:t>)</w:t>
+      </w:r>
+    </w:p>
+    <w:p>
+      <w:proofErr w:type="gramStart"/>
+      <w:r>
+        <w:t>corpus</w:t>
+      </w:r>
+      <w:proofErr w:type="gramEnd"/>
+      <w:r>
+        <w:t xml:space="preserve"> = </w:t>
+      </w:r>
+      <w:proofErr w:type="spellStart"/>
+      <w:r>
+        <w:t>tm_map</w:t>
+      </w:r>
+      <w:proofErr w:type="spellEnd"/>
+      <w:r>
+        <w:t xml:space="preserve">(corpus, </w:t>
+      </w:r>
+      <w:proofErr w:type="spellStart"/>
+      <w:r>
+        <w:t>PlainTextDocument</w:t>
+      </w:r>
+      <w:proofErr w:type="spellEnd"/>
+      <w:r>
+        <w:t>)</w:t>
+      </w:r>
+    </w:p>
+    <w:p>
+      <w:proofErr w:type="gramStart"/>
+      <w:r>
+        <w:t>corpus</w:t>
+      </w:r>
+      <w:proofErr w:type="gramEnd"/>
+      <w:r>
+        <w:t xml:space="preserve"> = </w:t>
+      </w:r>
+      <w:proofErr w:type="spellStart"/>
+      <w:r>
+        <w:t>tm_map</w:t>
+      </w:r>
+      <w:proofErr w:type="spellEnd"/>
+      <w:r>
+        <w:t xml:space="preserve">(corpus, </w:t>
+      </w:r>
+      <w:proofErr w:type="spellStart"/>
+      <w:r>
+        <w:t>removePunctuation</w:t>
+      </w:r>
+      <w:proofErr w:type="spellEnd"/>
+      <w:r>
+        <w:t>)</w:t>
+      </w:r>
+    </w:p>
+    <w:p>
+      <w:proofErr w:type="spellStart"/>
+      <w:proofErr w:type="gramStart"/>
+      <w:r>
+        <w:t>removedCorpus</w:t>
+      </w:r>
+      <w:proofErr w:type="spellEnd"/>
+      <w:proofErr w:type="gramEnd"/>
+      <w:r>
+        <w:t xml:space="preserve"> = </w:t>
+      </w:r>
+      <w:proofErr w:type="spellStart"/>
+      <w:r>
+        <w:t>tm_map</w:t>
+      </w:r>
+      <w:proofErr w:type="spellEnd"/>
+      <w:r>
+        <w:t xml:space="preserve">(corpus, </w:t>
+      </w:r>
+      <w:proofErr w:type="spellStart"/>
+      <w:r>
+        <w:t>removeWords</w:t>
+      </w:r>
+      <w:proofErr w:type="spellEnd"/>
+      <w:r>
+        <w:t xml:space="preserve">, </w:t>
+      </w:r>
+      <w:proofErr w:type="spellStart"/>
+      <w:r>
+        <w:t>stopwords</w:t>
+      </w:r>
+      <w:proofErr w:type="spellEnd"/>
+      <w:r>
+        <w:t>("</w:t>
+      </w:r>
+      <w:proofErr w:type="spellStart"/>
+      <w:r>
+        <w:t>english</w:t>
+      </w:r>
+      <w:proofErr w:type="spellEnd"/>
+      <w:r>
+        <w:t>"))</w:t>
+      </w:r>
+    </w:p>
+    <w:p>
+      <w:proofErr w:type="spellStart"/>
+      <w:proofErr w:type="gramStart"/>
+      <w:r>
+        <w:t>dtm</w:t>
+      </w:r>
+      <w:proofErr w:type="spellEnd"/>
+      <w:proofErr w:type="gramEnd"/>
+      <w:r>
+        <w:t xml:space="preserve"> = </w:t>
+      </w:r>
+      <w:proofErr w:type="spellStart"/>
+      <w:r>
+        <w:t>DocumentTermMatrix</w:t>
+      </w:r>
+      <w:proofErr w:type="spellEnd"/>
+      <w:r>
+        <w:t>(</w:t>
+      </w:r>
+      <w:proofErr w:type="spellStart"/>
+      <w:r>
+        <w:t>removedCorpus</w:t>
+      </w:r>
+      <w:proofErr w:type="spellEnd"/>
+      <w:r>
+        <w:t>)</w:t>
+      </w:r>
+    </w:p>
+    <w:p>
+      <w:pPr>
+        <w:rPr>
+          <w:color w:val="FF0000"/>
+        </w:rPr>
+      </w:pPr>
+      <w:proofErr w:type="spellStart"/>
+      <w:proofErr w:type="gramStart"/>
       <w:r>
         <w:rPr>
           <w:color w:val="FF0000"/>
           <w:highlight w:val="yellow"/>
         </w:rPr>
-        <w:t>allTweets = as.data.frame(as.matrix(dtm))</w:t>
+        <w:t>allTweets</w:t>
+      </w:r>
+      <w:proofErr w:type="spellEnd"/>
+      <w:proofErr w:type="gramEnd"/>
+      <w:r>
+        <w:rPr>
+          <w:color w:val="FF0000"/>
+          <w:highlight w:val="yellow"/>
+        </w:rPr>
+        <w:t xml:space="preserve"> = </w:t>
+      </w:r>
+      <w:proofErr w:type="spellStart"/>
+      <w:r>
+        <w:rPr>
+          <w:color w:val="FF0000"/>
+          <w:highlight w:val="yellow"/>
+        </w:rPr>
+        <w:t>as.data.frame</w:t>
+      </w:r>
+      <w:proofErr w:type="spellEnd"/>
+      <w:r>
+        <w:rPr>
+          <w:color w:val="FF0000"/>
+          <w:highlight w:val="yellow"/>
+        </w:rPr>
+        <w:t>(</w:t>
+      </w:r>
+      <w:proofErr w:type="spellStart"/>
+      <w:r>
+        <w:rPr>
+          <w:color w:val="FF0000"/>
+          <w:highlight w:val="yellow"/>
+        </w:rPr>
+        <w:t>as.matrix</w:t>
+      </w:r>
+      <w:proofErr w:type="spellEnd"/>
+      <w:r>
+        <w:rPr>
+          <w:color w:val="FF0000"/>
+          <w:highlight w:val="yellow"/>
+        </w:rPr>
+        <w:t>(</w:t>
+      </w:r>
+      <w:proofErr w:type="spellStart"/>
+      <w:r>
+        <w:rPr>
+          <w:color w:val="FF0000"/>
+          <w:highlight w:val="yellow"/>
+        </w:rPr>
+        <w:t>dtm</w:t>
+      </w:r>
+      <w:proofErr w:type="spellEnd"/>
+      <w:r>
+        <w:rPr>
+          <w:color w:val="FF0000"/>
+          <w:highlight w:val="yellow"/>
+        </w:rPr>
+        <w:t>))</w:t>
       </w:r>
     </w:p>
     <w:p/>
@@ -2553,38 +3069,155 @@
           <w:highlight w:val="yellow"/>
         </w:rPr>
       </w:pPr>
+      <w:proofErr w:type="spellStart"/>
+      <w:proofErr w:type="gramStart"/>
       <w:r>
         <w:rPr>
           <w:highlight w:val="yellow"/>
         </w:rPr>
-        <w:t>install.packages("wordcloud")</w:t>
-      </w:r>
-    </w:p>
-    <w:p>
-      <w:pPr>
+        <w:t>install.packages</w:t>
+      </w:r>
+      <w:proofErr w:type="spellEnd"/>
+      <w:r>
         <w:rPr>
           <w:highlight w:val="yellow"/>
         </w:rPr>
-      </w:pPr>
+        <w:t>(</w:t>
+      </w:r>
+      <w:proofErr w:type="gramEnd"/>
       <w:r>
         <w:rPr>
           <w:highlight w:val="yellow"/>
         </w:rPr>
-        <w:t>library(wordcloud)</w:t>
-      </w:r>
-    </w:p>
-    <w:p>
+        <w:t>"</w:t>
+      </w:r>
+      <w:proofErr w:type="spellStart"/>
       <w:r>
         <w:rPr>
           <w:highlight w:val="yellow"/>
         </w:rPr>
-        <w:t>wordcloud(colnames(allTweets), colSums(allTweets), scale=c(2,0.25))</w:t>
+        <w:t>wordcloud</w:t>
+      </w:r>
+      <w:proofErr w:type="spellEnd"/>
+      <w:r>
+        <w:rPr>
+          <w:highlight w:val="yellow"/>
+        </w:rPr>
+        <w:t>")</w:t>
+      </w:r>
+    </w:p>
+    <w:p>
+      <w:pPr>
+        <w:rPr>
+          <w:highlight w:val="yellow"/>
+        </w:rPr>
+      </w:pPr>
+      <w:proofErr w:type="gramStart"/>
+      <w:r>
+        <w:rPr>
+          <w:highlight w:val="yellow"/>
+        </w:rPr>
+        <w:t>library(</w:t>
+      </w:r>
+      <w:proofErr w:type="spellStart"/>
+      <w:proofErr w:type="gramEnd"/>
+      <w:r>
+        <w:rPr>
+          <w:highlight w:val="yellow"/>
+        </w:rPr>
+        <w:t>wordcloud</w:t>
+      </w:r>
+      <w:proofErr w:type="spellEnd"/>
+      <w:r>
+        <w:rPr>
+          <w:highlight w:val="yellow"/>
+        </w:rPr>
+        <w:t>)</w:t>
+      </w:r>
+    </w:p>
+    <w:p>
+      <w:proofErr w:type="spellStart"/>
+      <w:proofErr w:type="gramStart"/>
+      <w:r>
+        <w:rPr>
+          <w:highlight w:val="yellow"/>
+        </w:rPr>
+        <w:t>wordcloud</w:t>
+      </w:r>
+      <w:proofErr w:type="spellEnd"/>
+      <w:r>
+        <w:rPr>
+          <w:highlight w:val="yellow"/>
+        </w:rPr>
+        <w:t>(</w:t>
+      </w:r>
+      <w:proofErr w:type="spellStart"/>
+      <w:proofErr w:type="gramEnd"/>
+      <w:r>
+        <w:rPr>
+          <w:highlight w:val="yellow"/>
+        </w:rPr>
+        <w:t>colnames</w:t>
+      </w:r>
+      <w:proofErr w:type="spellEnd"/>
+      <w:r>
+        <w:rPr>
+          <w:highlight w:val="yellow"/>
+        </w:rPr>
+        <w:t>(</w:t>
+      </w:r>
+      <w:proofErr w:type="spellStart"/>
+      <w:r>
+        <w:rPr>
+          <w:highlight w:val="yellow"/>
+        </w:rPr>
+        <w:t>allTweets</w:t>
+      </w:r>
+      <w:proofErr w:type="spellEnd"/>
+      <w:r>
+        <w:rPr>
+          <w:highlight w:val="yellow"/>
+        </w:rPr>
+        <w:t xml:space="preserve">), </w:t>
+      </w:r>
+      <w:proofErr w:type="spellStart"/>
+      <w:r>
+        <w:rPr>
+          <w:highlight w:val="yellow"/>
+        </w:rPr>
+        <w:t>colSums</w:t>
+      </w:r>
+      <w:proofErr w:type="spellEnd"/>
+      <w:r>
+        <w:rPr>
+          <w:highlight w:val="yellow"/>
+        </w:rPr>
+        <w:t>(</w:t>
+      </w:r>
+      <w:proofErr w:type="spellStart"/>
+      <w:r>
+        <w:rPr>
+          <w:highlight w:val="yellow"/>
+        </w:rPr>
+        <w:t>allTweets</w:t>
+      </w:r>
+      <w:proofErr w:type="spellEnd"/>
+      <w:r>
+        <w:rPr>
+          <w:highlight w:val="yellow"/>
+        </w:rPr>
+        <w:t>), scale=c(2,0.25))</w:t>
       </w:r>
     </w:p>
     <w:p/>
     <w:p>
-      <w:r>
-        <w:t xml:space="preserve">i explored various </w:t>
+      <w:proofErr w:type="gramStart"/>
+      <w:r>
+        <w:t>i</w:t>
+      </w:r>
+      <w:proofErr w:type="gramEnd"/>
+      <w:r>
+        <w:t xml:space="preserve"> explored various </w:t>
       </w:r>
       <w:r>
         <w:rPr>
@@ -2602,7 +3235,15 @@
         <w:t>looked at word clouds</w:t>
       </w:r>
       <w:r>
-        <w:t xml:space="preserve"> for the testing set of both headline and snippet. when looking at those, i explored </w:t>
+        <w:t xml:space="preserve"> for the testing set of both headline and snippet. </w:t>
+      </w:r>
+      <w:proofErr w:type="gramStart"/>
+      <w:r>
+        <w:t>when</w:t>
+      </w:r>
+      <w:proofErr w:type="gramEnd"/>
+      <w:r>
+        <w:t xml:space="preserve"> looking at those, i explored </w:t>
       </w:r>
       <w:r>
         <w:rPr>
@@ -2617,8 +3258,16 @@
         <w:rPr>
           <w:highlight w:val="yellow"/>
         </w:rPr>
-        <w:t>table() without the prop.table</w:t>
-      </w:r>
+        <w:t xml:space="preserve">table() without the </w:t>
+      </w:r>
+      <w:proofErr w:type="spellStart"/>
+      <w:r>
+        <w:rPr>
+          <w:highlight w:val="yellow"/>
+        </w:rPr>
+        <w:t>prop.table</w:t>
+      </w:r>
+      <w:proofErr w:type="spellEnd"/>
       <w:r>
         <w:t xml:space="preserve"> function to see how many observations you are actually capturing, sometimes it could be just 1 or 2 and therefore not useful, want to catch things in the 100s at least):</w:t>
       </w:r>
@@ -2645,8 +3294,58 @@
     </w:p>
     <w:p/>
     <w:p>
-      <w:r>
-        <w:t>prop.table(table(NewsTrain$Popular, grepl("word | otherword", NewsTrain$Headline, ignore.case=TRUE)),2)</w:t>
+      <w:proofErr w:type="spellStart"/>
+      <w:proofErr w:type="gramStart"/>
+      <w:r>
+        <w:t>prop.table</w:t>
+      </w:r>
+      <w:proofErr w:type="spellEnd"/>
+      <w:r>
+        <w:t>(</w:t>
+      </w:r>
+      <w:proofErr w:type="gramEnd"/>
+      <w:r>
+        <w:t>table(</w:t>
+      </w:r>
+      <w:proofErr w:type="spellStart"/>
+      <w:r>
+        <w:t>NewsTrain$Popular</w:t>
+      </w:r>
+      <w:proofErr w:type="spellEnd"/>
+      <w:r>
+        <w:t xml:space="preserve">, </w:t>
+      </w:r>
+      <w:proofErr w:type="spellStart"/>
+      <w:r>
+        <w:t>grepl</w:t>
+      </w:r>
+      <w:proofErr w:type="spellEnd"/>
+      <w:r>
+        <w:t xml:space="preserve">("word | </w:t>
+      </w:r>
+      <w:proofErr w:type="spellStart"/>
+      <w:r>
+        <w:t>otherword</w:t>
+      </w:r>
+      <w:proofErr w:type="spellEnd"/>
+      <w:r>
+        <w:t xml:space="preserve">", </w:t>
+      </w:r>
+      <w:proofErr w:type="spellStart"/>
+      <w:r>
+        <w:t>NewsTrain$Headline</w:t>
+      </w:r>
+      <w:proofErr w:type="spellEnd"/>
+      <w:r>
+        <w:t xml:space="preserve">, </w:t>
+      </w:r>
+      <w:proofErr w:type="spellStart"/>
+      <w:r>
+        <w:t>ignore.case</w:t>
+      </w:r>
+      <w:proofErr w:type="spellEnd"/>
+      <w:r>
+        <w:t>=TRUE)),2)</w:t>
       </w:r>
     </w:p>
     <w:p/>
@@ -2659,11 +3358,27 @@
       </w:r>
     </w:p>
     <w:p>
-      <w:r>
-        <w:t>sort(colSums(HeadlineWords))</w:t>
-      </w:r>
-      <w:bookmarkStart w:id="0" w:name="_GoBack"/>
-      <w:bookmarkEnd w:id="0"/>
+      <w:proofErr w:type="gramStart"/>
+      <w:r>
+        <w:t>sort(</w:t>
+      </w:r>
+      <w:proofErr w:type="spellStart"/>
+      <w:proofErr w:type="gramEnd"/>
+      <w:r>
+        <w:t>colSums</w:t>
+      </w:r>
+      <w:proofErr w:type="spellEnd"/>
+      <w:r>
+        <w:t>(</w:t>
+      </w:r>
+      <w:proofErr w:type="spellStart"/>
+      <w:r>
+        <w:t>HeadlineWords</w:t>
+      </w:r>
+      <w:proofErr w:type="spellEnd"/>
+      <w:r>
+        <w:t>))</w:t>
+      </w:r>
     </w:p>
     <w:p>
       <w:pPr>
@@ -2675,9 +3390,11 @@
         </w:rPr>
         <w:t>文字中的符号如</w:t>
       </w:r>
+      <w:proofErr w:type="gramStart"/>
       <w:r>
         <w:t>”</w:t>
       </w:r>
+      <w:proofErr w:type="gramEnd"/>
       <w:r>
         <w:rPr>
           <w:rFonts w:hint="eastAsia"/>
@@ -2693,9 +3410,11 @@
         </w:rPr>
         <w:t>和</w:t>
       </w:r>
+      <w:proofErr w:type="spellStart"/>
       <w:r>
         <w:t>stopwords</w:t>
       </w:r>
+      <w:proofErr w:type="spellEnd"/>
       <w:r>
         <w:rPr>
           <w:rFonts w:hint="eastAsia"/>
@@ -2713,16 +3432,110 @@
         <w:ind w:firstLineChars="0"/>
       </w:pPr>
       <w:r>
-        <w:t>made HeadlineIsQuestion and SnippetIsQuestion variables, and they both seemed to be significant</w:t>
-      </w:r>
-    </w:p>
-    <w:p>
-      <w:r>
-        <w:t>NewsTrain$HeadlineIsQuestion = as.factor(as.numeric(grepl("\\?", NewsTrain$Headline)))</w:t>
+        <w:t xml:space="preserve">made </w:t>
+      </w:r>
+      <w:proofErr w:type="spellStart"/>
+      <w:r>
+        <w:t>HeadlineIsQuestion</w:t>
+      </w:r>
+      <w:proofErr w:type="spellEnd"/>
+      <w:r>
+        <w:t xml:space="preserve"> and </w:t>
+      </w:r>
+      <w:proofErr w:type="spellStart"/>
+      <w:r>
+        <w:t>SnippetIsQuestion</w:t>
+      </w:r>
+      <w:proofErr w:type="spellEnd"/>
+      <w:r>
+        <w:t xml:space="preserve"> variables, and they both seemed to be significant</w:t>
+      </w:r>
+    </w:p>
+    <w:p>
+      <w:proofErr w:type="spellStart"/>
+      <w:r>
+        <w:t>NewsTrain$HeadlineIsQuestion</w:t>
+      </w:r>
+      <w:proofErr w:type="spellEnd"/>
+      <w:r>
+        <w:t xml:space="preserve"> = </w:t>
+      </w:r>
+      <w:proofErr w:type="spellStart"/>
+      <w:proofErr w:type="gramStart"/>
+      <w:r>
+        <w:t>as.factor</w:t>
+      </w:r>
+      <w:proofErr w:type="spellEnd"/>
+      <w:r>
+        <w:t>(</w:t>
+      </w:r>
+      <w:proofErr w:type="spellStart"/>
+      <w:proofErr w:type="gramEnd"/>
+      <w:r>
+        <w:t>as.numeric</w:t>
+      </w:r>
+      <w:proofErr w:type="spellEnd"/>
+      <w:r>
+        <w:t>(</w:t>
+      </w:r>
+      <w:proofErr w:type="spellStart"/>
+      <w:r>
+        <w:t>grepl</w:t>
+      </w:r>
+      <w:proofErr w:type="spellEnd"/>
+      <w:r>
+        <w:t xml:space="preserve">("\\?", </w:t>
+      </w:r>
+      <w:proofErr w:type="spellStart"/>
+      <w:r>
+        <w:t>NewsTrain$Headline</w:t>
+      </w:r>
+      <w:proofErr w:type="spellEnd"/>
+      <w:r>
+        <w:t>)))</w:t>
       </w:r>
       <w:r>
         <w:br/>
-        <w:t>NewsTest$HeadlineIsQuestion = as.factor(as.numeric(grepl("\\?", NewsTest$Headline)))</w:t>
+      </w:r>
+      <w:proofErr w:type="spellStart"/>
+      <w:r>
+        <w:t>NewsTest$HeadlineIsQuestion</w:t>
+      </w:r>
+      <w:proofErr w:type="spellEnd"/>
+      <w:r>
+        <w:t xml:space="preserve"> = </w:t>
+      </w:r>
+      <w:proofErr w:type="spellStart"/>
+      <w:r>
+        <w:t>as.factor</w:t>
+      </w:r>
+      <w:proofErr w:type="spellEnd"/>
+      <w:r>
+        <w:t>(</w:t>
+      </w:r>
+      <w:proofErr w:type="spellStart"/>
+      <w:r>
+        <w:t>as.numeric</w:t>
+      </w:r>
+      <w:proofErr w:type="spellEnd"/>
+      <w:r>
+        <w:t>(</w:t>
+      </w:r>
+      <w:proofErr w:type="spellStart"/>
+      <w:r>
+        <w:t>grepl</w:t>
+      </w:r>
+      <w:proofErr w:type="spellEnd"/>
+      <w:r>
+        <w:t xml:space="preserve">("\\?", </w:t>
+      </w:r>
+      <w:proofErr w:type="spellStart"/>
+      <w:r>
+        <w:t>NewsTest$Headline</w:t>
+      </w:r>
+      <w:proofErr w:type="spellEnd"/>
+      <w:r>
+        <w:t>)))</w:t>
       </w:r>
     </w:p>
     <w:p/>
@@ -2736,7 +3549,15 @@
         <w:ind w:firstLineChars="0"/>
       </w:pPr>
       <w:r>
-        <w:t>added variables for some typical stopwords extracted from the headline/snippet – "why" "where" and "how" seemed to be significant</w:t>
+        <w:t xml:space="preserve">added variables for some typical </w:t>
+      </w:r>
+      <w:proofErr w:type="spellStart"/>
+      <w:r>
+        <w:t>stopwords</w:t>
+      </w:r>
+      <w:proofErr w:type="spellEnd"/>
+      <w:r>
+        <w:t xml:space="preserve"> extracted from the headline/snippet – "why" "where" and "how" seemed to be significant</w:t>
       </w:r>
     </w:p>
     <w:p/>
@@ -2757,8 +3578,13 @@
         <w:pStyle w:val="2"/>
       </w:pPr>
       <w:hyperlink r:id="rId10" w:anchor="k-fold_cross-validation" w:tgtFrame="_blank" w:history="1">
+        <w:proofErr w:type="gramStart"/>
         <w:r>
-          <w:t>k-fold cross validation</w:t>
+          <w:t>k-fold</w:t>
+        </w:r>
+        <w:proofErr w:type="gramEnd"/>
+        <w:r>
+          <w:t xml:space="preserve"> cross validation</w:t>
         </w:r>
       </w:hyperlink>
     </w:p>
@@ -2775,7 +3601,23 @@
     <w:p/>
     <w:p>
       <w:r>
-        <w:t>Here is a function I wrote to make this task easier. Use it to test improvements in your model. Note that it uses the helper function conf.matrix which is included below. Also note that this function won't work with glm (sorry).</w:t>
+        <w:t xml:space="preserve">Here is a function I wrote to make this task easier. Use it to test improvements in your model. Note that it uses the helper function </w:t>
+      </w:r>
+      <w:proofErr w:type="spellStart"/>
+      <w:r>
+        <w:t>conf.matrix</w:t>
+      </w:r>
+      <w:proofErr w:type="spellEnd"/>
+      <w:r>
+        <w:t xml:space="preserve"> which is included below. Also note that this function won't work with </w:t>
+      </w:r>
+      <w:proofErr w:type="spellStart"/>
+      <w:r>
+        <w:t>glm</w:t>
+      </w:r>
+      <w:proofErr w:type="spellEnd"/>
+      <w:r>
+        <w:t xml:space="preserve"> (sorry).</w:t>
       </w:r>
     </w:p>
     <w:p>
@@ -2783,8 +3625,16 @@
         <w:rPr>
           <w:color w:val="1F497D" w:themeColor="text2"/>
         </w:rPr>
-        <w:t># Parameters:</w:t>
-      </w:r>
+        <w:t># Parameters</w:t>
+      </w:r>
+      <w:proofErr w:type="gramStart"/>
+      <w:r>
+        <w:rPr>
+          <w:color w:val="1F497D" w:themeColor="text2"/>
+        </w:rPr>
+        <w:t>:</w:t>
+      </w:r>
+      <w:proofErr w:type="gramEnd"/>
       <w:r>
         <w:rPr>
           <w:color w:val="1F497D" w:themeColor="text2"/>
@@ -2797,14 +3647,56 @@
           <w:color w:val="1F497D" w:themeColor="text2"/>
         </w:rPr>
         <w:br/>
-        <w:t># model - the function to call to make the model (e.g. rpart, gbm, knn3 etc.)</w:t>
-      </w:r>
+        <w:t xml:space="preserve"># model - the function to call to make the model (e.g. </w:t>
+      </w:r>
+      <w:proofErr w:type="spellStart"/>
       <w:r>
         <w:rPr>
           <w:color w:val="1F497D" w:themeColor="text2"/>
         </w:rPr>
+        <w:t>rpart</w:t>
+      </w:r>
+      <w:proofErr w:type="spellEnd"/>
+      <w:r>
+        <w:rPr>
+          <w:color w:val="1F497D" w:themeColor="text2"/>
+        </w:rPr>
+        <w:t xml:space="preserve">, </w:t>
+      </w:r>
+      <w:proofErr w:type="spellStart"/>
+      <w:r>
+        <w:rPr>
+          <w:color w:val="1F497D" w:themeColor="text2"/>
+        </w:rPr>
+        <w:t>gbm</w:t>
+      </w:r>
+      <w:proofErr w:type="spellEnd"/>
+      <w:r>
+        <w:rPr>
+          <w:color w:val="1F497D" w:themeColor="text2"/>
+        </w:rPr>
+        <w:t>, knn3 etc.)</w:t>
+      </w:r>
+      <w:r>
+        <w:rPr>
+          <w:color w:val="1F497D" w:themeColor="text2"/>
+        </w:rPr>
         <w:br/>
-        <w:t># pargs - a list of arguments for the predict function</w:t>
+        <w:t xml:space="preserve"># </w:t>
+      </w:r>
+      <w:proofErr w:type="spellStart"/>
+      <w:r>
+        <w:rPr>
+          <w:color w:val="1F497D" w:themeColor="text2"/>
+        </w:rPr>
+        <w:t>pargs</w:t>
+      </w:r>
+      <w:proofErr w:type="spellEnd"/>
+      <w:r>
+        <w:rPr>
+          <w:color w:val="1F497D" w:themeColor="text2"/>
+        </w:rPr>
+        <w:t xml:space="preserve"> - a list of arguments for the predict function</w:t>
       </w:r>
       <w:r>
         <w:rPr>
@@ -2832,16 +3724,71 @@
           <w:color w:val="1F497D" w:themeColor="text2"/>
         </w:rPr>
         <w:br/>
-        <w:t># kfold(TrainData,rpart,method="class",cp=0.01)</w:t>
-      </w:r>
+        <w:t xml:space="preserve"># </w:t>
+      </w:r>
+      <w:proofErr w:type="spellStart"/>
       <w:r>
         <w:rPr>
           <w:color w:val="1F497D" w:themeColor="text2"/>
         </w:rPr>
+        <w:t>kfold</w:t>
+      </w:r>
+      <w:proofErr w:type="spellEnd"/>
+      <w:r>
+        <w:rPr>
+          <w:color w:val="1F497D" w:themeColor="text2"/>
+        </w:rPr>
+        <w:t>(</w:t>
+      </w:r>
+      <w:proofErr w:type="spellStart"/>
+      <w:r>
+        <w:rPr>
+          <w:color w:val="1F497D" w:themeColor="text2"/>
+        </w:rPr>
+        <w:t>TrainData,rpart,method</w:t>
+      </w:r>
+      <w:proofErr w:type="spellEnd"/>
+      <w:r>
+        <w:rPr>
+          <w:color w:val="1F497D" w:themeColor="text2"/>
+        </w:rPr>
+        <w:t>="class",</w:t>
+      </w:r>
+      <w:proofErr w:type="spellStart"/>
+      <w:r>
+        <w:rPr>
+          <w:color w:val="1F497D" w:themeColor="text2"/>
+        </w:rPr>
+        <w:t>cp</w:t>
+      </w:r>
+      <w:proofErr w:type="spellEnd"/>
+      <w:r>
+        <w:rPr>
+          <w:color w:val="1F497D" w:themeColor="text2"/>
+        </w:rPr>
+        <w:t>=0.01)</w:t>
+      </w:r>
+      <w:r>
+        <w:rPr>
+          <w:color w:val="1F497D" w:themeColor="text2"/>
+        </w:rPr>
         <w:br/>
       </w:r>
-      <w:r>
-        <w:t>kfold = function(data,model,pargs=NULL,...) {</w:t>
+      <w:proofErr w:type="spellStart"/>
+      <w:r>
+        <w:t>kfold</w:t>
+      </w:r>
+      <w:proofErr w:type="spellEnd"/>
+      <w:r>
+        <w:t xml:space="preserve"> = function(</w:t>
+      </w:r>
+      <w:proofErr w:type="spellStart"/>
+      <w:r>
+        <w:t>data,model,pargs</w:t>
+      </w:r>
+      <w:proofErr w:type="spellEnd"/>
+      <w:r>
+        <w:t>=NULL,...) {</w:t>
       </w:r>
       <w:r>
         <w:br/>
@@ -2875,7 +3822,39 @@
       </w:r>
       <w:r>
         <w:br/>
-        <w:t>folds = createFolds(data$Popular,k=k,list=TRUE,returnTrain=TRUE)</w:t>
+        <w:t xml:space="preserve">folds = </w:t>
+      </w:r>
+      <w:proofErr w:type="spellStart"/>
+      <w:r>
+        <w:t>createFolds</w:t>
+      </w:r>
+      <w:proofErr w:type="spellEnd"/>
+      <w:r>
+        <w:t>(</w:t>
+      </w:r>
+      <w:proofErr w:type="spellStart"/>
+      <w:r>
+        <w:t>data$Popular,k</w:t>
+      </w:r>
+      <w:proofErr w:type="spellEnd"/>
+      <w:r>
+        <w:t>=</w:t>
+      </w:r>
+      <w:proofErr w:type="spellStart"/>
+      <w:r>
+        <w:t>k,list</w:t>
+      </w:r>
+      <w:proofErr w:type="spellEnd"/>
+      <w:r>
+        <w:t>=</w:t>
+      </w:r>
+      <w:proofErr w:type="spellStart"/>
+      <w:r>
+        <w:t>TRUE,returnTrain</w:t>
+      </w:r>
+      <w:proofErr w:type="spellEnd"/>
+      <w:r>
+        <w:t>=TRUE)</w:t>
       </w:r>
       <w:r>
         <w:br/>
@@ -2883,11 +3862,25 @@
       </w:r>
       <w:r>
         <w:br/>
-        <w:t>dfT = data[folds[[i]],]</w:t>
+      </w:r>
+      <w:proofErr w:type="spellStart"/>
+      <w:r>
+        <w:t>dfT</w:t>
+      </w:r>
+      <w:proofErr w:type="spellEnd"/>
+      <w:r>
+        <w:t xml:space="preserve"> = data[folds[[i]],]</w:t>
       </w:r>
       <w:r>
         <w:br/>
-        <w:t>dfP = data[folds[[i]]*-1,]</w:t>
+      </w:r>
+      <w:proofErr w:type="spellStart"/>
+      <w:r>
+        <w:t>dfP</w:t>
+      </w:r>
+      <w:proofErr w:type="spellEnd"/>
+      <w:r>
+        <w:t xml:space="preserve"> = data[folds[[i]]*-1,]</w:t>
       </w:r>
       <w:r>
         <w:br/>
@@ -2905,19 +3898,91 @@
         <w:br/>
       </w:r>
       <w:r>
-        <w:t>m = model(Popular~.,data=dfT,...)</w:t>
+        <w:t>m = model(</w:t>
+      </w:r>
+      <w:proofErr w:type="spellStart"/>
+      <w:r>
+        <w:t>Popular~.,data</w:t>
+      </w:r>
+      <w:proofErr w:type="spellEnd"/>
+      <w:r>
+        <w:t>=</w:t>
+      </w:r>
+      <w:proofErr w:type="spellStart"/>
+      <w:r>
+        <w:t>dfT</w:t>
+      </w:r>
+      <w:proofErr w:type="spellEnd"/>
+      <w:r>
+        <w:t>,...)</w:t>
       </w:r>
       <w:r>
         <w:br/>
-        <w:t>p = do.call(predict,c(list(object=m,newdata=dfP),pargs))</w:t>
+        <w:t xml:space="preserve">p = </w:t>
+      </w:r>
+      <w:proofErr w:type="spellStart"/>
+      <w:r>
+        <w:t>do.call</w:t>
+      </w:r>
+      <w:proofErr w:type="spellEnd"/>
+      <w:r>
+        <w:t>(</w:t>
+      </w:r>
+      <w:proofErr w:type="spellStart"/>
+      <w:r>
+        <w:t>predict,c</w:t>
+      </w:r>
+      <w:proofErr w:type="spellEnd"/>
+      <w:r>
+        <w:t>(list(object=</w:t>
+      </w:r>
+      <w:proofErr w:type="spellStart"/>
+      <w:r>
+        <w:t>m,newdata</w:t>
+      </w:r>
+      <w:proofErr w:type="spellEnd"/>
+      <w:r>
+        <w:t>=</w:t>
+      </w:r>
+      <w:proofErr w:type="spellStart"/>
+      <w:r>
+        <w:t>dfP</w:t>
+      </w:r>
+      <w:proofErr w:type="spellEnd"/>
+      <w:r>
+        <w:t>),</w:t>
+      </w:r>
+      <w:proofErr w:type="spellStart"/>
+      <w:r>
+        <w:t>pargs</w:t>
+      </w:r>
+      <w:proofErr w:type="spellEnd"/>
+      <w:r>
+        <w:t>))</w:t>
       </w:r>
       <w:r>
         <w:br/>
-        <w:t>if (!is.vector(p))</w:t>
+        <w:t>if (!</w:t>
+      </w:r>
+      <w:proofErr w:type="spellStart"/>
+      <w:r>
+        <w:t>is.vector</w:t>
+      </w:r>
+      <w:proofErr w:type="spellEnd"/>
+      <w:r>
+        <w:t>(p))</w:t>
       </w:r>
       <w:r>
         <w:br/>
-        <w:t>if (ncol(p)&gt;1)</w:t>
+        <w:t>if (</w:t>
+      </w:r>
+      <w:proofErr w:type="spellStart"/>
+      <w:r>
+        <w:t>ncol</w:t>
+      </w:r>
+      <w:proofErr w:type="spellEnd"/>
+      <w:r>
+        <w:t>(p)&gt;1)</w:t>
       </w:r>
       <w:r>
         <w:br/>
@@ -2925,7 +3990,22 @@
       </w:r>
       <w:r>
         <w:br/>
-        <w:t>mk = conf.matrix(dfP$Popular,p,0.5)$metrics</w:t>
+      </w:r>
+      <w:proofErr w:type="spellStart"/>
+      <w:r>
+        <w:t>mk</w:t>
+      </w:r>
+      <w:proofErr w:type="spellEnd"/>
+      <w:r>
+        <w:t xml:space="preserve"> = </w:t>
+      </w:r>
+      <w:proofErr w:type="spellStart"/>
+      <w:r>
+        <w:t>conf.matrix</w:t>
+      </w:r>
+      <w:proofErr w:type="spellEnd"/>
+      <w:r>
+        <w:t>(dfP$Popular,p,0.5)$metrics</w:t>
       </w:r>
       <w:r>
         <w:br/>
@@ -2948,14 +4028,33 @@
           <w:color w:val="1F497D" w:themeColor="text2"/>
         </w:rPr>
         <w:br/>
-        <w:t>#print(mk)</w:t>
+        <w:t>#print(</w:t>
+      </w:r>
+      <w:proofErr w:type="spellStart"/>
+      <w:r>
+        <w:rPr>
+          <w:color w:val="1F497D" w:themeColor="text2"/>
+        </w:rPr>
+        <w:t>mk</w:t>
+      </w:r>
+      <w:proofErr w:type="spellEnd"/>
+      <w:r>
+        <w:rPr>
+          <w:color w:val="1F497D" w:themeColor="text2"/>
+        </w:rPr>
+        <w:t>)</w:t>
       </w:r>
       <w:r>
         <w:br/>
       </w:r>
       <w:r>
-        <w:t>metrics[[i]] = mk</w:t>
-      </w:r>
+        <w:t xml:space="preserve">metrics[[i]] = </w:t>
+      </w:r>
+      <w:proofErr w:type="spellStart"/>
+      <w:r>
+        <w:t>mk</w:t>
+      </w:r>
+      <w:proofErr w:type="spellEnd"/>
       <w:r>
         <w:br/>
         <w:t>}</w:t>
@@ -2993,8 +4092,21 @@
       </w:r>
     </w:p>
     <w:p>
-      <w:r>
-        <w:t>conf.matrix = function (outcomes,predictions,cutoff) {</w:t>
+      <w:proofErr w:type="spellStart"/>
+      <w:r>
+        <w:t>conf.matrix</w:t>
+      </w:r>
+      <w:proofErr w:type="spellEnd"/>
+      <w:r>
+        <w:t xml:space="preserve"> = function (</w:t>
+      </w:r>
+      <w:proofErr w:type="spellStart"/>
+      <w:r>
+        <w:t>outcomes,predictions,cutoff</w:t>
+      </w:r>
+      <w:proofErr w:type="spellEnd"/>
+      <w:r>
+        <w:t>) {</w:t>
       </w:r>
       <w:r>
         <w:br/>
@@ -3006,11 +4118,26 @@
       </w:r>
       <w:r>
         <w:br/>
-        <w:t>auc=NA</w:t>
+      </w:r>
+      <w:proofErr w:type="spellStart"/>
+      <w:r>
+        <w:t>auc</w:t>
+      </w:r>
+      <w:proofErr w:type="spellEnd"/>
+      <w:r>
+        <w:t>=NA</w:t>
       </w:r>
       <w:r>
         <w:br/>
-        <w:t>t = table(outcomes,predictions)</w:t>
+        <w:t>t = table(</w:t>
+      </w:r>
+      <w:proofErr w:type="spellStart"/>
+      <w:r>
+        <w:t>outcomes,predictions</w:t>
+      </w:r>
+      <w:proofErr w:type="spellEnd"/>
+      <w:r>
+        <w:t>)</w:t>
       </w:r>
       <w:r>
         <w:br/>
@@ -3022,11 +4149,26 @@
       </w:r>
       <w:r>
         <w:br/>
-        <w:t>auc = performance(prediction(predictions,outcomes),"auc")@y.values[[1]]</w:t>
+      </w:r>
+      <w:proofErr w:type="spellStart"/>
+      <w:r>
+        <w:t>auc</w:t>
+      </w:r>
+      <w:proofErr w:type="spellEnd"/>
+      <w:r>
+        <w:t xml:space="preserve"> = performance(prediction(predictions,outcomes),"auc")@y.values[[1]]</w:t>
       </w:r>
       <w:r>
         <w:br/>
-        <w:t>t = table(outcomes,predictions=predictions &gt;= cutoff)</w:t>
+        <w:t>t = table(</w:t>
+      </w:r>
+      <w:proofErr w:type="spellStart"/>
+      <w:r>
+        <w:t>outcomes,predictions</w:t>
+      </w:r>
+      <w:proofErr w:type="spellEnd"/>
+      <w:r>
+        <w:t>=predictions &gt;= cutoff)</w:t>
       </w:r>
       <w:r>
         <w:br/>
@@ -3034,7 +4176,23 @@
       </w:r>
       <w:r>
         <w:br/>
-        <w:t>t = cbind(t,"TRUE"=c(0,0))</w:t>
+        <w:t xml:space="preserve">t = </w:t>
+      </w:r>
+      <w:proofErr w:type="spellStart"/>
+      <w:r>
+        <w:t>cbind</w:t>
+      </w:r>
+      <w:proofErr w:type="spellEnd"/>
+      <w:r>
+        <w:t>(</w:t>
+      </w:r>
+      <w:proofErr w:type="spellStart"/>
+      <w:r>
+        <w:t>t,"TRUE</w:t>
+      </w:r>
+      <w:proofErr w:type="spellEnd"/>
+      <w:r>
+        <w:t>"=c(0,0))</w:t>
       </w:r>
       <w:r>
         <w:br/>
@@ -3046,7 +4204,15 @@
       </w:r>
       <w:r>
         <w:br/>
-        <w:t>t = cbind("FALSE"=c(0,0),t)</w:t>
+        <w:t xml:space="preserve">t = </w:t>
+      </w:r>
+      <w:proofErr w:type="spellStart"/>
+      <w:r>
+        <w:t>cbind</w:t>
+      </w:r>
+      <w:proofErr w:type="spellEnd"/>
+      <w:r>
+        <w:t>("FALSE"=c(0,0),t)</w:t>
       </w:r>
       <w:r>
         <w:br/>
@@ -3058,11 +4224,25 @@
       </w:r>
       <w:r>
         <w:br/>
-        <w:t>acc = (t[1,1] + t[2,2]) / length(predictions)</w:t>
+      </w:r>
+      <w:proofErr w:type="spellStart"/>
+      <w:r>
+        <w:t>acc</w:t>
+      </w:r>
+      <w:proofErr w:type="spellEnd"/>
+      <w:r>
+        <w:t xml:space="preserve"> = (t[1,1] + t[2,2]) / length(predictions)</w:t>
       </w:r>
       <w:r>
         <w:br/>
-        <w:t>sen = t[2,2] / (t[2,1] + t[2,2])</w:t>
+      </w:r>
+      <w:proofErr w:type="spellStart"/>
+      <w:r>
+        <w:t>sen</w:t>
+      </w:r>
+      <w:proofErr w:type="spellEnd"/>
+      <w:r>
+        <w:t xml:space="preserve"> = t[2,2] / (t[2,1] + t[2,2])</w:t>
       </w:r>
       <w:r>
         <w:br/>
@@ -3070,11 +4250,26 @@
       </w:r>
       <w:r>
         <w:br/>
-        <w:t>baseline.accuracy = max(t[1,1]+t[1,2],t[2,1]+t[2,2])/length(predictions)</w:t>
+      </w:r>
+      <w:proofErr w:type="spellStart"/>
+      <w:r>
+        <w:t>baseline.accuracy</w:t>
+      </w:r>
+      <w:proofErr w:type="spellEnd"/>
+      <w:r>
+        <w:t xml:space="preserve"> = max(t[1,1]+t[1,2],t[2,1]+t[2,2])/length(predictions)</w:t>
       </w:r>
       <w:r>
         <w:br/>
-        <w:t>list(confusion.matrix=t,</w:t>
+        <w:t>list(</w:t>
+      </w:r>
+      <w:proofErr w:type="spellStart"/>
+      <w:r>
+        <w:t>confusion.matrix</w:t>
+      </w:r>
+      <w:proofErr w:type="spellEnd"/>
+      <w:r>
+        <w:t>=t,</w:t>
       </w:r>
       <w:r>
         <w:br/>
@@ -3089,6 +4284,9 @@
     <w:p>
       <w:pPr>
         <w:pStyle w:val="2"/>
+        <w:rPr>
+          <w:rFonts w:hint="eastAsia"/>
+        </w:rPr>
       </w:pPr>
       <w:r>
         <w:rPr>
@@ -3098,22 +4296,95 @@
       </w:r>
     </w:p>
     <w:p>
-      <w:r>
-        <w:rPr>
-          <w:rFonts w:hint="eastAsia"/>
-        </w:rPr>
-        <w:t>一次</w:t>
-      </w:r>
-      <w:r>
-        <w:rPr>
-          <w:rFonts w:hint="eastAsia"/>
-        </w:rPr>
-        <w:t>多个模型：</w:t>
-      </w:r>
-    </w:p>
-    <w:p>
-      <w:r>
-        <w:t>fiveStats&lt;- function(...) c(twoClassSummary(...), defaultSummary(...))</w:t>
+      <w:proofErr w:type="spellStart"/>
+      <w:r>
+        <w:rPr>
+          <w:highlight w:val="yellow"/>
+        </w:rPr>
+        <w:t>Branden</w:t>
+      </w:r>
+      <w:proofErr w:type="spellEnd"/>
+      <w:r>
+        <w:rPr>
+          <w:highlight w:val="yellow"/>
+        </w:rPr>
+        <w:t xml:space="preserve"> Murray</w:t>
+      </w:r>
+      <w:r>
+        <w:rPr>
+          <w:rFonts w:hint="eastAsia"/>
+          <w:highlight w:val="yellow"/>
+        </w:rPr>
+        <w:t>\</w:t>
+      </w:r>
+      <w:r>
+        <w:rPr>
+          <w:highlight w:val="yellow"/>
+        </w:rPr>
+        <w:t xml:space="preserve"> </w:t>
+      </w:r>
+      <w:proofErr w:type="spellStart"/>
+      <w:r>
+        <w:rPr>
+          <w:highlight w:val="yellow"/>
+        </w:rPr>
+        <w:t>compScriptFinal</w:t>
+      </w:r>
+      <w:r>
+        <w:rPr>
+          <w:rFonts w:hint="eastAsia"/>
+          <w:highlight w:val="yellow"/>
+        </w:rPr>
+        <w:t>.R</w:t>
+      </w:r>
+      <w:proofErr w:type="spellEnd"/>
+    </w:p>
+    <w:p>
+      <w:r>
+        <w:rPr>
+          <w:rFonts w:hint="eastAsia"/>
+        </w:rPr>
+        <w:t>多个模型</w:t>
+      </w:r>
+      <w:r>
+        <w:rPr>
+          <w:rFonts w:hint="eastAsia"/>
+        </w:rPr>
+        <w:t>结合</w:t>
+      </w:r>
+      <w:r>
+        <w:rPr>
+          <w:rFonts w:hint="eastAsia"/>
+        </w:rPr>
+        <w:t>：</w:t>
+      </w:r>
+    </w:p>
+    <w:p>
+      <w:proofErr w:type="spellStart"/>
+      <w:proofErr w:type="gramStart"/>
+      <w:r>
+        <w:t>fiveStats</w:t>
+      </w:r>
+      <w:proofErr w:type="spellEnd"/>
+      <w:proofErr w:type="gramEnd"/>
+      <w:r>
+        <w:t>&lt;- function(...) c(</w:t>
+      </w:r>
+      <w:proofErr w:type="spellStart"/>
+      <w:r>
+        <w:t>twoClassSummary</w:t>
+      </w:r>
+      <w:proofErr w:type="spellEnd"/>
+      <w:r>
+        <w:t xml:space="preserve">(...), </w:t>
+      </w:r>
+      <w:proofErr w:type="spellStart"/>
+      <w:r>
+        <w:t>defaultSummary</w:t>
+      </w:r>
+      <w:proofErr w:type="spellEnd"/>
+      <w:r>
+        <w:t>(...))</w:t>
       </w:r>
     </w:p>
     <w:p/>
@@ -3123,156 +4394,1491 @@
       </w:r>
     </w:p>
     <w:p>
-      <w:r>
-        <w:t>ensCtrl&lt;- trainControl(method="cv",</w:t>
-      </w:r>
-    </w:p>
-    <w:p>
-      <w:r>
-        <w:t>number=5,</w:t>
-      </w:r>
-    </w:p>
-    <w:p>
-      <w:r>
-        <w:t>savePredictions=TRUE,</w:t>
-      </w:r>
-    </w:p>
-    <w:p>
-      <w:r>
-        <w:t>allowParallel=TRUE,</w:t>
-      </w:r>
-    </w:p>
-    <w:p>
-      <w:r>
-        <w:t>classProbs=TRUE,</w:t>
-      </w:r>
-    </w:p>
-    <w:p>
-      <w:r>
-        <w:t>index=createResample(train$Popular, 25),</w:t>
-      </w:r>
-    </w:p>
-    <w:p>
-      <w:r>
-        <w:t>selectionFunction="best",</w:t>
-      </w:r>
-    </w:p>
-    <w:p>
-      <w:r>
-        <w:t>summaryFunction=fiveStats)</w:t>
-      </w:r>
-    </w:p>
-    <w:p>
+      <w:proofErr w:type="spellStart"/>
+      <w:proofErr w:type="gramStart"/>
+      <w:r>
+        <w:t>ensCtrl</w:t>
+      </w:r>
+      <w:proofErr w:type="spellEnd"/>
+      <w:proofErr w:type="gramEnd"/>
+      <w:r>
+        <w:t xml:space="preserve">&lt;- </w:t>
+      </w:r>
+      <w:proofErr w:type="spellStart"/>
+      <w:r>
+        <w:t>trainControl</w:t>
+      </w:r>
+      <w:proofErr w:type="spellEnd"/>
+      <w:r>
+        <w:t>(method="cv",</w:t>
+      </w:r>
+    </w:p>
+    <w:p>
+      <w:pPr>
+        <w:ind w:leftChars="900" w:left="1890"/>
+      </w:pPr>
+      <w:proofErr w:type="gramStart"/>
+      <w:r>
+        <w:t>number=</w:t>
+      </w:r>
+      <w:proofErr w:type="gramEnd"/>
+      <w:r>
+        <w:t>5,</w:t>
+      </w:r>
+    </w:p>
+    <w:p>
+      <w:pPr>
+        <w:ind w:leftChars="900" w:left="1890"/>
+      </w:pPr>
+      <w:proofErr w:type="spellStart"/>
+      <w:proofErr w:type="gramStart"/>
+      <w:r>
+        <w:t>savePredictions</w:t>
+      </w:r>
+      <w:proofErr w:type="spellEnd"/>
+      <w:r>
+        <w:t>=</w:t>
+      </w:r>
+      <w:proofErr w:type="gramEnd"/>
+      <w:r>
+        <w:t>TRUE,</w:t>
+      </w:r>
+    </w:p>
+    <w:p>
+      <w:pPr>
+        <w:ind w:leftChars="900" w:left="1890"/>
+      </w:pPr>
+      <w:proofErr w:type="spellStart"/>
+      <w:proofErr w:type="gramStart"/>
+      <w:r>
+        <w:t>allowParallel</w:t>
+      </w:r>
+      <w:proofErr w:type="spellEnd"/>
+      <w:r>
+        <w:t>=</w:t>
+      </w:r>
+      <w:proofErr w:type="gramEnd"/>
+      <w:r>
+        <w:t>TRUE,</w:t>
+      </w:r>
+    </w:p>
+    <w:p>
+      <w:pPr>
+        <w:ind w:leftChars="900" w:left="1890"/>
+      </w:pPr>
+      <w:proofErr w:type="spellStart"/>
+      <w:proofErr w:type="gramStart"/>
+      <w:r>
+        <w:t>classProbs</w:t>
+      </w:r>
+      <w:proofErr w:type="spellEnd"/>
+      <w:r>
+        <w:t>=</w:t>
+      </w:r>
+      <w:proofErr w:type="gramEnd"/>
+      <w:r>
+        <w:t>TRUE,</w:t>
+      </w:r>
+    </w:p>
+    <w:p>
+      <w:pPr>
+        <w:ind w:leftChars="900" w:left="1890"/>
+      </w:pPr>
+      <w:proofErr w:type="gramStart"/>
+      <w:r>
+        <w:t>index=</w:t>
+      </w:r>
+      <w:proofErr w:type="spellStart"/>
+      <w:proofErr w:type="gramEnd"/>
+      <w:r>
+        <w:t>createResample</w:t>
+      </w:r>
+      <w:proofErr w:type="spellEnd"/>
+      <w:r>
+        <w:t>(</w:t>
+      </w:r>
+      <w:proofErr w:type="spellStart"/>
+      <w:r>
+        <w:t>train$Popular</w:t>
+      </w:r>
+      <w:proofErr w:type="spellEnd"/>
+      <w:r>
+        <w:t>, 25),</w:t>
+      </w:r>
+    </w:p>
+    <w:p>
+      <w:pPr>
+        <w:ind w:leftChars="900" w:left="1890"/>
+      </w:pPr>
+      <w:proofErr w:type="spellStart"/>
+      <w:proofErr w:type="gramStart"/>
+      <w:r>
+        <w:t>selectionFunction</w:t>
+      </w:r>
+      <w:proofErr w:type="spellEnd"/>
+      <w:proofErr w:type="gramEnd"/>
+      <w:r>
+        <w:t>="best",</w:t>
+      </w:r>
+    </w:p>
+    <w:p>
+      <w:pPr>
+        <w:ind w:leftChars="900" w:left="1890"/>
+      </w:pPr>
+      <w:proofErr w:type="spellStart"/>
+      <w:proofErr w:type="gramStart"/>
       <w:r>
         <w:lastRenderedPageBreak/>
-        <w:t>glmGrid&lt;- expand.grid(alpha=c(.4), lambda=2^-8)</w:t>
-      </w:r>
-    </w:p>
-    <w:p>
-      <w:r>
-        <w:t>rfGrid&lt;- expand.grid(mtry=c(17))</w:t>
-      </w:r>
-    </w:p>
-    <w:p>
-      <w:r>
-        <w:t>gbmGrid&lt;- expand.grid(n.trees=c(3500), interaction.depth=c(27), shrinkage=c(.001))</w:t>
-      </w:r>
-    </w:p>
-    <w:p>
-      <w:r>
-        <w:t>svmGrid&lt;- expand.grid(.sigma=c(.0007),.C=c(16,32))</w:t>
+        <w:t>summaryFunction</w:t>
+      </w:r>
+      <w:proofErr w:type="spellEnd"/>
+      <w:r>
+        <w:t>=</w:t>
+      </w:r>
+      <w:proofErr w:type="spellStart"/>
+      <w:proofErr w:type="gramEnd"/>
+      <w:r>
+        <w:t>fiveStats</w:t>
+      </w:r>
+      <w:proofErr w:type="spellEnd"/>
+      <w:r>
+        <w:t>)</w:t>
+      </w:r>
+    </w:p>
+    <w:p>
+      <w:pPr>
+        <w:rPr>
+          <w:color w:val="FF0000"/>
+        </w:rPr>
+      </w:pPr>
+      <w:proofErr w:type="spellStart"/>
+      <w:proofErr w:type="gramStart"/>
+      <w:r>
+        <w:rPr>
+          <w:color w:val="FF0000"/>
+        </w:rPr>
+        <w:t>glmGrid</w:t>
+      </w:r>
+      <w:proofErr w:type="spellEnd"/>
+      <w:proofErr w:type="gramEnd"/>
+      <w:r>
+        <w:rPr>
+          <w:color w:val="FF0000"/>
+        </w:rPr>
+        <w:t xml:space="preserve">&lt;- </w:t>
+      </w:r>
+      <w:proofErr w:type="spellStart"/>
+      <w:r>
+        <w:rPr>
+          <w:color w:val="FF0000"/>
+        </w:rPr>
+        <w:t>expand.grid</w:t>
+      </w:r>
+      <w:proofErr w:type="spellEnd"/>
+      <w:r>
+        <w:rPr>
+          <w:color w:val="FF0000"/>
+        </w:rPr>
+        <w:t>(alpha=c(.4), lambda=2^-8)</w:t>
+      </w:r>
+    </w:p>
+    <w:p>
+      <w:pPr>
+        <w:rPr>
+          <w:color w:val="FF0000"/>
+        </w:rPr>
+      </w:pPr>
+      <w:proofErr w:type="spellStart"/>
+      <w:proofErr w:type="gramStart"/>
+      <w:r>
+        <w:rPr>
+          <w:color w:val="FF0000"/>
+        </w:rPr>
+        <w:t>rfGrid</w:t>
+      </w:r>
+      <w:proofErr w:type="spellEnd"/>
+      <w:proofErr w:type="gramEnd"/>
+      <w:r>
+        <w:rPr>
+          <w:color w:val="FF0000"/>
+        </w:rPr>
+        <w:t xml:space="preserve">&lt;- </w:t>
+      </w:r>
+      <w:proofErr w:type="spellStart"/>
+      <w:r>
+        <w:rPr>
+          <w:color w:val="FF0000"/>
+        </w:rPr>
+        <w:t>expand.grid</w:t>
+      </w:r>
+      <w:proofErr w:type="spellEnd"/>
+      <w:r>
+        <w:rPr>
+          <w:color w:val="FF0000"/>
+        </w:rPr>
+        <w:t>(</w:t>
+      </w:r>
+      <w:proofErr w:type="spellStart"/>
+      <w:r>
+        <w:rPr>
+          <w:color w:val="FF0000"/>
+        </w:rPr>
+        <w:t>mtry</w:t>
+      </w:r>
+      <w:proofErr w:type="spellEnd"/>
+      <w:r>
+        <w:rPr>
+          <w:color w:val="FF0000"/>
+        </w:rPr>
+        <w:t>=c(17))</w:t>
+      </w:r>
+    </w:p>
+    <w:p>
+      <w:pPr>
+        <w:rPr>
+          <w:color w:val="FF0000"/>
+        </w:rPr>
+      </w:pPr>
+      <w:proofErr w:type="spellStart"/>
+      <w:proofErr w:type="gramStart"/>
+      <w:r>
+        <w:rPr>
+          <w:color w:val="FF0000"/>
+        </w:rPr>
+        <w:t>gbmGrid</w:t>
+      </w:r>
+      <w:proofErr w:type="spellEnd"/>
+      <w:proofErr w:type="gramEnd"/>
+      <w:r>
+        <w:rPr>
+          <w:color w:val="FF0000"/>
+        </w:rPr>
+        <w:t xml:space="preserve">&lt;- </w:t>
+      </w:r>
+      <w:proofErr w:type="spellStart"/>
+      <w:r>
+        <w:rPr>
+          <w:color w:val="FF0000"/>
+        </w:rPr>
+        <w:t>expand.grid</w:t>
+      </w:r>
+      <w:proofErr w:type="spellEnd"/>
+      <w:r>
+        <w:rPr>
+          <w:color w:val="FF0000"/>
+        </w:rPr>
+        <w:t>(</w:t>
+      </w:r>
+      <w:proofErr w:type="spellStart"/>
+      <w:r>
+        <w:rPr>
+          <w:color w:val="FF0000"/>
+        </w:rPr>
+        <w:t>n.trees</w:t>
+      </w:r>
+      <w:proofErr w:type="spellEnd"/>
+      <w:r>
+        <w:rPr>
+          <w:color w:val="FF0000"/>
+        </w:rPr>
+        <w:t xml:space="preserve">=c(3500), </w:t>
+      </w:r>
+      <w:proofErr w:type="spellStart"/>
+      <w:r>
+        <w:rPr>
+          <w:color w:val="FF0000"/>
+        </w:rPr>
+        <w:t>interaction.depth</w:t>
+      </w:r>
+      <w:proofErr w:type="spellEnd"/>
+      <w:r>
+        <w:rPr>
+          <w:color w:val="FF0000"/>
+        </w:rPr>
+        <w:t>=c(27), shrinkage=c(.001))</w:t>
+      </w:r>
+    </w:p>
+    <w:p>
+      <w:pPr>
+        <w:rPr>
+          <w:color w:val="FF0000"/>
+        </w:rPr>
+      </w:pPr>
+      <w:proofErr w:type="spellStart"/>
+      <w:proofErr w:type="gramStart"/>
+      <w:r>
+        <w:rPr>
+          <w:color w:val="FF0000"/>
+        </w:rPr>
+        <w:t>svmGrid</w:t>
+      </w:r>
+      <w:proofErr w:type="spellEnd"/>
+      <w:proofErr w:type="gramEnd"/>
+      <w:r>
+        <w:rPr>
+          <w:color w:val="FF0000"/>
+        </w:rPr>
+        <w:t xml:space="preserve">&lt;- </w:t>
+      </w:r>
+      <w:proofErr w:type="spellStart"/>
+      <w:r>
+        <w:rPr>
+          <w:color w:val="FF0000"/>
+        </w:rPr>
+        <w:t>expand.grid</w:t>
+      </w:r>
+      <w:proofErr w:type="spellEnd"/>
+      <w:r>
+        <w:rPr>
+          <w:color w:val="FF0000"/>
+        </w:rPr>
+        <w:t>(.sigma=c(.0007),.C=c(16,32))</w:t>
       </w:r>
     </w:p>
     <w:p/>
     <w:p>
-      <w:r>
-        <w:t>model_list&lt;- caretList(</w:t>
-      </w:r>
-    </w:p>
-    <w:p>
-      <w:r>
-        <w:t xml:space="preserve">  Popular ~ .,</w:t>
-      </w:r>
-    </w:p>
-    <w:p>
-      <w:r>
-        <w:t>data=train,</w:t>
-      </w:r>
-    </w:p>
-    <w:p>
-      <w:r>
-        <w:t>trControl=ensCtrl,</w:t>
-      </w:r>
-    </w:p>
-    <w:p>
-      <w:r>
-        <w:t>metric="ROC",</w:t>
-      </w:r>
-    </w:p>
-    <w:p>
-      <w:pPr>
-        <w:rPr>
-          <w:color w:val="FF0000"/>
-        </w:rPr>
-      </w:pPr>
-      <w:r>
-        <w:rPr>
-          <w:color w:val="FF0000"/>
-        </w:rPr>
-        <w:t>tuneList=list(</w:t>
-      </w:r>
-    </w:p>
-    <w:p>
-      <w:pPr>
-        <w:rPr>
-          <w:color w:val="FF0000"/>
-        </w:rPr>
-      </w:pPr>
-      <w:r>
-        <w:rPr>
-          <w:color w:val="FF0000"/>
-        </w:rPr>
-        <w:t>rf=caretModelSpec(method="rf", tuneGrid=rfGrid, nodesize=1, ntree=3000),</w:t>
-      </w:r>
-    </w:p>
-    <w:p>
-      <w:pPr>
-        <w:rPr>
-          <w:color w:val="FF0000"/>
-        </w:rPr>
-      </w:pPr>
-      <w:r>
-        <w:rPr>
-          <w:color w:val="FF0000"/>
-        </w:rPr>
-        <w:t>glmnet=caretModelSpec(method="glmnet",tuneGrid=glmGrid, preProcess=c("center","scale")),</w:t>
-      </w:r>
-    </w:p>
-    <w:p>
-      <w:pPr>
-        <w:rPr>
-          <w:color w:val="FF0000"/>
-        </w:rPr>
-      </w:pPr>
-      <w:r>
-        <w:rPr>
-          <w:color w:val="FF0000"/>
-        </w:rPr>
-        <w:t>gbm=caretModelSpec(method="gbm", tuneGrid=gbmGrid),</w:t>
-      </w:r>
-    </w:p>
-    <w:p>
-      <w:pPr>
-        <w:rPr>
-          <w:color w:val="FF0000"/>
-        </w:rPr>
-      </w:pPr>
-      <w:r>
-        <w:rPr>
-          <w:color w:val="FF0000"/>
-        </w:rPr>
-        <w:t>svm=caretModelSpec(method="svmRadial", tuneGrid=svmGrid, preProcess=c("center","scale"))</w:t>
-      </w:r>
+      <w:proofErr w:type="spellStart"/>
+      <w:r>
+        <w:t>model_list</w:t>
+      </w:r>
+      <w:proofErr w:type="spellEnd"/>
+      <w:r>
+        <w:t xml:space="preserve">&lt;- </w:t>
+      </w:r>
+      <w:commentRangeStart w:id="0"/>
+      <w:proofErr w:type="spellStart"/>
+      <w:proofErr w:type="gramStart"/>
+      <w:r>
+        <w:t>caretList</w:t>
+      </w:r>
+      <w:commentRangeEnd w:id="0"/>
+      <w:proofErr w:type="spellEnd"/>
+      <w:proofErr w:type="gramEnd"/>
+      <w:r>
+        <w:rPr>
+          <w:rStyle w:val="aa"/>
+        </w:rPr>
+        <w:commentReference w:id="0"/>
+      </w:r>
+      <w:r>
+        <w:t>(</w:t>
+      </w:r>
+    </w:p>
+    <w:p>
+      <w:r>
+        <w:t xml:space="preserve">  Popular </w:t>
+      </w:r>
+      <w:proofErr w:type="gramStart"/>
+      <w:r>
+        <w:t>~ .,</w:t>
+      </w:r>
+      <w:proofErr w:type="gramEnd"/>
+    </w:p>
+    <w:p>
+      <w:pPr>
+        <w:ind w:leftChars="100" w:left="210"/>
+      </w:pPr>
+      <w:proofErr w:type="gramStart"/>
+      <w:r>
+        <w:t>data=</w:t>
+      </w:r>
+      <w:proofErr w:type="gramEnd"/>
+      <w:r>
+        <w:t>train,</w:t>
+      </w:r>
+    </w:p>
+    <w:p>
+      <w:pPr>
+        <w:ind w:leftChars="100" w:left="210"/>
+      </w:pPr>
+      <w:proofErr w:type="spellStart"/>
+      <w:proofErr w:type="gramStart"/>
+      <w:r>
+        <w:t>trControl</w:t>
+      </w:r>
+      <w:proofErr w:type="spellEnd"/>
+      <w:r>
+        <w:t>=</w:t>
+      </w:r>
+      <w:proofErr w:type="spellStart"/>
+      <w:proofErr w:type="gramEnd"/>
+      <w:r>
+        <w:t>ensCtrl</w:t>
+      </w:r>
+      <w:proofErr w:type="spellEnd"/>
+      <w:r>
+        <w:t>,</w:t>
+      </w:r>
+    </w:p>
+    <w:p>
+      <w:pPr>
+        <w:ind w:leftChars="100" w:left="210"/>
+      </w:pPr>
+      <w:proofErr w:type="gramStart"/>
+      <w:r>
+        <w:t>metric</w:t>
+      </w:r>
+      <w:proofErr w:type="gramEnd"/>
+      <w:r>
+        <w:t>="ROC",</w:t>
+      </w:r>
+    </w:p>
+    <w:p>
+      <w:pPr>
+        <w:ind w:leftChars="100" w:left="210"/>
+        <w:rPr>
+          <w:color w:val="FF0000"/>
+        </w:rPr>
+      </w:pPr>
+      <w:proofErr w:type="spellStart"/>
+      <w:proofErr w:type="gramStart"/>
+      <w:r>
+        <w:rPr>
+          <w:color w:val="FF0000"/>
+        </w:rPr>
+        <w:t>tuneList</w:t>
+      </w:r>
+      <w:proofErr w:type="spellEnd"/>
+      <w:r>
+        <w:rPr>
+          <w:color w:val="FF0000"/>
+        </w:rPr>
+        <w:t>=</w:t>
+      </w:r>
+      <w:proofErr w:type="gramEnd"/>
+      <w:r>
+        <w:rPr>
+          <w:color w:val="FF0000"/>
+        </w:rPr>
+        <w:t>list(</w:t>
+      </w:r>
+    </w:p>
+    <w:p>
+      <w:pPr>
+        <w:ind w:leftChars="500" w:left="1050"/>
+        <w:rPr>
+          <w:color w:val="FF0000"/>
+        </w:rPr>
+      </w:pPr>
+      <w:proofErr w:type="spellStart"/>
+      <w:proofErr w:type="gramStart"/>
+      <w:r>
+        <w:rPr>
+          <w:color w:val="FF0000"/>
+        </w:rPr>
+        <w:t>rf</w:t>
+      </w:r>
+      <w:proofErr w:type="spellEnd"/>
+      <w:r>
+        <w:rPr>
+          <w:color w:val="FF0000"/>
+        </w:rPr>
+        <w:t>=</w:t>
+      </w:r>
+      <w:proofErr w:type="spellStart"/>
+      <w:proofErr w:type="gramEnd"/>
+      <w:r>
+        <w:rPr>
+          <w:color w:val="FF0000"/>
+        </w:rPr>
+        <w:t>caretModelSpec</w:t>
+      </w:r>
+      <w:proofErr w:type="spellEnd"/>
+      <w:r>
+        <w:rPr>
+          <w:color w:val="FF0000"/>
+        </w:rPr>
+        <w:t>(method="</w:t>
+      </w:r>
+      <w:proofErr w:type="spellStart"/>
+      <w:r>
+        <w:rPr>
+          <w:color w:val="FF0000"/>
+        </w:rPr>
+        <w:t>rf</w:t>
+      </w:r>
+      <w:proofErr w:type="spellEnd"/>
+      <w:r>
+        <w:rPr>
+          <w:color w:val="FF0000"/>
+        </w:rPr>
+        <w:t xml:space="preserve">", </w:t>
+      </w:r>
+      <w:proofErr w:type="spellStart"/>
+      <w:r>
+        <w:rPr>
+          <w:color w:val="FF0000"/>
+        </w:rPr>
+        <w:t>tuneGrid</w:t>
+      </w:r>
+      <w:proofErr w:type="spellEnd"/>
+      <w:r>
+        <w:rPr>
+          <w:color w:val="FF0000"/>
+        </w:rPr>
+        <w:t>=</w:t>
+      </w:r>
+      <w:proofErr w:type="spellStart"/>
+      <w:r>
+        <w:rPr>
+          <w:color w:val="FF0000"/>
+        </w:rPr>
+        <w:t>rfGrid</w:t>
+      </w:r>
+      <w:proofErr w:type="spellEnd"/>
+      <w:r>
+        <w:rPr>
+          <w:color w:val="FF0000"/>
+        </w:rPr>
+        <w:t xml:space="preserve">, </w:t>
+      </w:r>
+      <w:proofErr w:type="spellStart"/>
+      <w:r>
+        <w:rPr>
+          <w:color w:val="FF0000"/>
+        </w:rPr>
+        <w:t>nodesize</w:t>
+      </w:r>
+      <w:proofErr w:type="spellEnd"/>
+      <w:r>
+        <w:rPr>
+          <w:color w:val="FF0000"/>
+        </w:rPr>
+        <w:t xml:space="preserve">=1, </w:t>
+      </w:r>
+      <w:proofErr w:type="spellStart"/>
+      <w:r>
+        <w:rPr>
+          <w:color w:val="FF0000"/>
+        </w:rPr>
+        <w:t>ntree</w:t>
+      </w:r>
+      <w:proofErr w:type="spellEnd"/>
+      <w:r>
+        <w:rPr>
+          <w:color w:val="FF0000"/>
+        </w:rPr>
+        <w:t>=3000),</w:t>
+      </w:r>
+    </w:p>
+    <w:p>
+      <w:pPr>
+        <w:ind w:leftChars="500" w:left="1050"/>
+        <w:rPr>
+          <w:color w:val="FF0000"/>
+        </w:rPr>
+      </w:pPr>
+      <w:proofErr w:type="spellStart"/>
+      <w:proofErr w:type="gramStart"/>
+      <w:r>
+        <w:rPr>
+          <w:color w:val="FF0000"/>
+        </w:rPr>
+        <w:t>glmnet</w:t>
+      </w:r>
+      <w:proofErr w:type="spellEnd"/>
+      <w:r>
+        <w:rPr>
+          <w:color w:val="FF0000"/>
+        </w:rPr>
+        <w:t>=</w:t>
+      </w:r>
+      <w:proofErr w:type="spellStart"/>
+      <w:proofErr w:type="gramEnd"/>
+      <w:r>
+        <w:rPr>
+          <w:color w:val="FF0000"/>
+        </w:rPr>
+        <w:t>caretModelSpec</w:t>
+      </w:r>
+      <w:proofErr w:type="spellEnd"/>
+      <w:r>
+        <w:rPr>
+          <w:color w:val="FF0000"/>
+        </w:rPr>
+        <w:t>(method="</w:t>
+      </w:r>
+      <w:proofErr w:type="spellStart"/>
+      <w:r>
+        <w:rPr>
+          <w:color w:val="FF0000"/>
+        </w:rPr>
+        <w:t>glmnet</w:t>
+      </w:r>
+      <w:proofErr w:type="spellEnd"/>
+      <w:r>
+        <w:rPr>
+          <w:color w:val="FF0000"/>
+        </w:rPr>
+        <w:t>",</w:t>
+      </w:r>
+      <w:proofErr w:type="spellStart"/>
+      <w:r>
+        <w:rPr>
+          <w:color w:val="FF0000"/>
+        </w:rPr>
+        <w:t>tuneGrid</w:t>
+      </w:r>
+      <w:proofErr w:type="spellEnd"/>
+      <w:r>
+        <w:rPr>
+          <w:color w:val="FF0000"/>
+        </w:rPr>
+        <w:t>=</w:t>
+      </w:r>
+      <w:proofErr w:type="spellStart"/>
+      <w:r>
+        <w:rPr>
+          <w:color w:val="FF0000"/>
+        </w:rPr>
+        <w:t>glmGrid</w:t>
+      </w:r>
+      <w:proofErr w:type="spellEnd"/>
+      <w:r>
+        <w:rPr>
+          <w:color w:val="FF0000"/>
+        </w:rPr>
+        <w:t xml:space="preserve">, </w:t>
+      </w:r>
+      <w:proofErr w:type="spellStart"/>
+      <w:r>
+        <w:rPr>
+          <w:color w:val="FF0000"/>
+        </w:rPr>
+        <w:t>preProcess</w:t>
+      </w:r>
+      <w:proofErr w:type="spellEnd"/>
+      <w:r>
+        <w:rPr>
+          <w:color w:val="FF0000"/>
+        </w:rPr>
+        <w:t>=c("</w:t>
+      </w:r>
+      <w:proofErr w:type="spellStart"/>
+      <w:r>
+        <w:rPr>
+          <w:color w:val="FF0000"/>
+        </w:rPr>
+        <w:t>center","scale</w:t>
+      </w:r>
+      <w:proofErr w:type="spellEnd"/>
+      <w:r>
+        <w:rPr>
+          <w:color w:val="FF0000"/>
+        </w:rPr>
+        <w:t>")),</w:t>
+      </w:r>
+    </w:p>
+    <w:p>
+      <w:pPr>
+        <w:ind w:leftChars="500" w:left="1050"/>
+        <w:rPr>
+          <w:color w:val="FF0000"/>
+        </w:rPr>
+      </w:pPr>
+      <w:proofErr w:type="spellStart"/>
+      <w:proofErr w:type="gramStart"/>
+      <w:r>
+        <w:rPr>
+          <w:color w:val="FF0000"/>
+        </w:rPr>
+        <w:t>gbm</w:t>
+      </w:r>
+      <w:proofErr w:type="spellEnd"/>
+      <w:r>
+        <w:rPr>
+          <w:color w:val="FF0000"/>
+        </w:rPr>
+        <w:t>=</w:t>
+      </w:r>
+      <w:proofErr w:type="spellStart"/>
+      <w:proofErr w:type="gramEnd"/>
+      <w:r>
+        <w:rPr>
+          <w:color w:val="FF0000"/>
+        </w:rPr>
+        <w:t>caretModelSpec</w:t>
+      </w:r>
+      <w:proofErr w:type="spellEnd"/>
+      <w:r>
+        <w:rPr>
+          <w:color w:val="FF0000"/>
+        </w:rPr>
+        <w:t>(method="</w:t>
+      </w:r>
+      <w:proofErr w:type="spellStart"/>
+      <w:r>
+        <w:rPr>
+          <w:color w:val="FF0000"/>
+        </w:rPr>
+        <w:t>gbm</w:t>
+      </w:r>
+      <w:proofErr w:type="spellEnd"/>
+      <w:r>
+        <w:rPr>
+          <w:color w:val="FF0000"/>
+        </w:rPr>
+        <w:t xml:space="preserve">", </w:t>
+      </w:r>
+      <w:proofErr w:type="spellStart"/>
+      <w:r>
+        <w:rPr>
+          <w:color w:val="FF0000"/>
+        </w:rPr>
+        <w:t>tuneGrid</w:t>
+      </w:r>
+      <w:proofErr w:type="spellEnd"/>
+      <w:r>
+        <w:rPr>
+          <w:color w:val="FF0000"/>
+        </w:rPr>
+        <w:t>=</w:t>
+      </w:r>
+      <w:proofErr w:type="spellStart"/>
+      <w:r>
+        <w:rPr>
+          <w:color w:val="FF0000"/>
+        </w:rPr>
+        <w:t>gbmGrid</w:t>
+      </w:r>
+      <w:proofErr w:type="spellEnd"/>
+      <w:r>
+        <w:rPr>
+          <w:color w:val="FF0000"/>
+        </w:rPr>
+        <w:t>),</w:t>
+      </w:r>
+    </w:p>
+    <w:p>
+      <w:pPr>
+        <w:ind w:leftChars="500" w:left="1050"/>
+        <w:rPr>
+          <w:color w:val="FF0000"/>
+        </w:rPr>
+      </w:pPr>
+      <w:proofErr w:type="spellStart"/>
+      <w:proofErr w:type="gramStart"/>
+      <w:r>
+        <w:rPr>
+          <w:color w:val="FF0000"/>
+        </w:rPr>
+        <w:t>svm</w:t>
+      </w:r>
+      <w:proofErr w:type="spellEnd"/>
+      <w:r>
+        <w:rPr>
+          <w:color w:val="FF0000"/>
+        </w:rPr>
+        <w:t>=</w:t>
+      </w:r>
+      <w:proofErr w:type="spellStart"/>
+      <w:proofErr w:type="gramEnd"/>
+      <w:r>
+        <w:rPr>
+          <w:color w:val="FF0000"/>
+        </w:rPr>
+        <w:t>caretModelSpec</w:t>
+      </w:r>
+      <w:proofErr w:type="spellEnd"/>
+      <w:r>
+        <w:rPr>
+          <w:color w:val="FF0000"/>
+        </w:rPr>
+        <w:t>(method="</w:t>
+      </w:r>
+      <w:proofErr w:type="spellStart"/>
+      <w:r>
+        <w:rPr>
+          <w:color w:val="FF0000"/>
+        </w:rPr>
+        <w:t>svmRadial</w:t>
+      </w:r>
+      <w:proofErr w:type="spellEnd"/>
+      <w:r>
+        <w:rPr>
+          <w:color w:val="FF0000"/>
+        </w:rPr>
+        <w:t>",</w:t>
+      </w:r>
+      <w:proofErr w:type="spellStart"/>
+      <w:r>
+        <w:rPr>
+          <w:color w:val="FF0000"/>
+        </w:rPr>
+        <w:t>tuneGrid</w:t>
+      </w:r>
+      <w:proofErr w:type="spellEnd"/>
+      <w:r>
+        <w:rPr>
+          <w:color w:val="FF0000"/>
+        </w:rPr>
+        <w:t>=</w:t>
+      </w:r>
+      <w:proofErr w:type="spellStart"/>
+      <w:r>
+        <w:rPr>
+          <w:color w:val="FF0000"/>
+        </w:rPr>
+        <w:t>svmGrid</w:t>
+      </w:r>
+      <w:proofErr w:type="spellEnd"/>
+      <w:r>
+        <w:rPr>
+          <w:color w:val="FF0000"/>
+        </w:rPr>
+        <w:t xml:space="preserve">, </w:t>
+      </w:r>
+      <w:proofErr w:type="spellStart"/>
+      <w:r>
+        <w:rPr>
+          <w:color w:val="FF0000"/>
+        </w:rPr>
+        <w:t>preProcess</w:t>
+      </w:r>
+      <w:proofErr w:type="spellEnd"/>
+      <w:r>
+        <w:rPr>
+          <w:color w:val="FF0000"/>
+        </w:rPr>
+        <w:t>=c("</w:t>
+      </w:r>
+      <w:proofErr w:type="spellStart"/>
+      <w:r>
+        <w:rPr>
+          <w:color w:val="FF0000"/>
+        </w:rPr>
+        <w:t>center","scale</w:t>
+      </w:r>
+      <w:proofErr w:type="spellEnd"/>
+      <w:r>
+        <w:rPr>
+          <w:color w:val="FF0000"/>
+        </w:rPr>
+        <w:t>"))</w:t>
+      </w:r>
+    </w:p>
+    <w:p>
+      <w:pPr>
+        <w:ind w:firstLineChars="200" w:firstLine="420"/>
+        <w:rPr>
+          <w:color w:val="FF0000"/>
+        </w:rPr>
+      </w:pPr>
+      <w:r>
+        <w:rPr>
+          <w:color w:val="FF0000"/>
+        </w:rPr>
+        <w:t xml:space="preserve"> )</w:t>
+      </w:r>
+    </w:p>
+    <w:p>
+      <w:r>
+        <w:t>)</w:t>
+      </w:r>
+    </w:p>
+    <w:p>
+      <w:pPr>
+        <w:rPr>
+          <w:rFonts w:hint="eastAsia"/>
+        </w:rPr>
+      </w:pPr>
+    </w:p>
+    <w:p>
+      <w:r>
+        <w:rPr>
+          <w:rFonts w:hint="eastAsia"/>
+        </w:rPr>
+        <w:t xml:space="preserve"># </w:t>
+      </w:r>
+      <w:r>
+        <w:rPr>
+          <w:rFonts w:hint="eastAsia"/>
+        </w:rPr>
+        <w:t>组合方式一</w:t>
+      </w:r>
+    </w:p>
+    <w:p>
+      <w:proofErr w:type="spellStart"/>
+      <w:proofErr w:type="gramStart"/>
+      <w:r>
+        <w:t>xyplot</w:t>
+      </w:r>
+      <w:proofErr w:type="spellEnd"/>
+      <w:r>
+        <w:t>(</w:t>
+      </w:r>
+      <w:proofErr w:type="gramEnd"/>
+      <w:r>
+        <w:t>resamples(</w:t>
+      </w:r>
+      <w:proofErr w:type="spellStart"/>
+      <w:r>
+        <w:t>model_list</w:t>
+      </w:r>
+      <w:proofErr w:type="spellEnd"/>
+      <w:r>
+        <w:t>))</w:t>
+      </w:r>
+    </w:p>
+    <w:p>
+      <w:proofErr w:type="spellStart"/>
+      <w:proofErr w:type="gramStart"/>
+      <w:r>
+        <w:t>modelCor</w:t>
+      </w:r>
+      <w:proofErr w:type="spellEnd"/>
+      <w:r>
+        <w:t>(</w:t>
+      </w:r>
+      <w:proofErr w:type="gramEnd"/>
+      <w:r>
+        <w:t>resamples(</w:t>
+      </w:r>
+      <w:proofErr w:type="spellStart"/>
+      <w:r>
+        <w:t>model_list</w:t>
+      </w:r>
+      <w:proofErr w:type="spellEnd"/>
+      <w:r>
+        <w:t>))</w:t>
+      </w:r>
+    </w:p>
+    <w:p>
+      <w:proofErr w:type="spellStart"/>
+      <w:r>
+        <w:rPr>
+          <w:highlight w:val="yellow"/>
+        </w:rPr>
+        <w:t>greedy_ensemble</w:t>
+      </w:r>
+      <w:proofErr w:type="spellEnd"/>
+      <w:r>
+        <w:rPr>
+          <w:highlight w:val="yellow"/>
+        </w:rPr>
+        <w:t xml:space="preserve">&lt;- </w:t>
+      </w:r>
+      <w:commentRangeStart w:id="1"/>
+      <w:proofErr w:type="spellStart"/>
+      <w:proofErr w:type="gramStart"/>
+      <w:r>
+        <w:rPr>
+          <w:highlight w:val="yellow"/>
+        </w:rPr>
+        <w:t>caretEnsemble</w:t>
+      </w:r>
+      <w:commentRangeEnd w:id="1"/>
+      <w:proofErr w:type="spellEnd"/>
+      <w:proofErr w:type="gramEnd"/>
+      <w:r>
+        <w:rPr>
+          <w:rStyle w:val="aa"/>
+          <w:highlight w:val="yellow"/>
+        </w:rPr>
+        <w:commentReference w:id="1"/>
+      </w:r>
+      <w:r>
+        <w:rPr>
+          <w:highlight w:val="yellow"/>
+        </w:rPr>
+        <w:t>(</w:t>
+      </w:r>
+      <w:proofErr w:type="spellStart"/>
+      <w:r>
+        <w:rPr>
+          <w:highlight w:val="yellow"/>
+        </w:rPr>
+        <w:t>model_list</w:t>
+      </w:r>
+      <w:proofErr w:type="spellEnd"/>
+      <w:r>
+        <w:rPr>
+          <w:highlight w:val="yellow"/>
+        </w:rPr>
+        <w:t>)</w:t>
+      </w:r>
+    </w:p>
+    <w:p/>
+    <w:p>
+      <w:proofErr w:type="gramStart"/>
+      <w:r>
+        <w:t>library(</w:t>
+      </w:r>
+      <w:proofErr w:type="gramEnd"/>
+      <w:r>
+        <w:t>'</w:t>
+      </w:r>
+      <w:proofErr w:type="spellStart"/>
+      <w:r>
+        <w:t>caTools</w:t>
+      </w:r>
+      <w:proofErr w:type="spellEnd"/>
+      <w:r>
+        <w:t>')</w:t>
+      </w:r>
+    </w:p>
+    <w:p>
+      <w:proofErr w:type="spellStart"/>
+      <w:r>
+        <w:t>model_preds</w:t>
+      </w:r>
+      <w:proofErr w:type="spellEnd"/>
+      <w:r>
+        <w:t xml:space="preserve">&lt;- </w:t>
+      </w:r>
+      <w:proofErr w:type="spellStart"/>
+      <w:proofErr w:type="gramStart"/>
+      <w:r>
+        <w:t>lapply</w:t>
+      </w:r>
+      <w:proofErr w:type="spellEnd"/>
+      <w:r>
+        <w:t>(</w:t>
+      </w:r>
+      <w:proofErr w:type="spellStart"/>
+      <w:proofErr w:type="gramEnd"/>
+      <w:r>
+        <w:t>model_list</w:t>
+      </w:r>
+      <w:proofErr w:type="spellEnd"/>
+      <w:r>
+        <w:t xml:space="preserve">, predict, </w:t>
+      </w:r>
+      <w:proofErr w:type="spellStart"/>
+      <w:r>
+        <w:t>newdata</w:t>
+      </w:r>
+      <w:proofErr w:type="spellEnd"/>
+      <w:r>
+        <w:t>=test, type='</w:t>
+      </w:r>
+      <w:proofErr w:type="spellStart"/>
+      <w:r>
+        <w:t>prob</w:t>
+      </w:r>
+      <w:proofErr w:type="spellEnd"/>
+      <w:r>
+        <w:t>')</w:t>
+      </w:r>
+    </w:p>
+    <w:p>
+      <w:proofErr w:type="spellStart"/>
+      <w:r>
+        <w:t>model_preds</w:t>
+      </w:r>
+      <w:proofErr w:type="spellEnd"/>
+      <w:r>
+        <w:t xml:space="preserve">&lt;- </w:t>
+      </w:r>
+      <w:proofErr w:type="spellStart"/>
+      <w:proofErr w:type="gramStart"/>
+      <w:r>
+        <w:t>lapply</w:t>
+      </w:r>
+      <w:proofErr w:type="spellEnd"/>
+      <w:r>
+        <w:t>(</w:t>
+      </w:r>
+      <w:proofErr w:type="spellStart"/>
+      <w:proofErr w:type="gramEnd"/>
+      <w:r>
+        <w:t>model_preds</w:t>
+      </w:r>
+      <w:proofErr w:type="spellEnd"/>
+      <w:r>
+        <w:t>, function(x) x[,'Yes'])</w:t>
+      </w:r>
+    </w:p>
+    <w:p>
+      <w:proofErr w:type="spellStart"/>
+      <w:r>
+        <w:t>model_preds</w:t>
+      </w:r>
+      <w:proofErr w:type="spellEnd"/>
+      <w:r>
+        <w:t xml:space="preserve">&lt;- </w:t>
+      </w:r>
+      <w:proofErr w:type="spellStart"/>
+      <w:proofErr w:type="gramStart"/>
+      <w:r>
+        <w:t>data.frame</w:t>
+      </w:r>
+      <w:proofErr w:type="spellEnd"/>
+      <w:r>
+        <w:t>(</w:t>
+      </w:r>
+      <w:proofErr w:type="spellStart"/>
+      <w:proofErr w:type="gramEnd"/>
+      <w:r>
+        <w:t>model_preds</w:t>
+      </w:r>
+      <w:proofErr w:type="spellEnd"/>
+      <w:r>
+        <w:t>)</w:t>
+      </w:r>
+    </w:p>
+    <w:p>
+      <w:proofErr w:type="spellStart"/>
+      <w:r>
+        <w:rPr>
+          <w:highlight w:val="yellow"/>
+        </w:rPr>
+        <w:t>ens_preds</w:t>
+      </w:r>
+      <w:proofErr w:type="spellEnd"/>
+      <w:r>
+        <w:rPr>
+          <w:highlight w:val="yellow"/>
+        </w:rPr>
+        <w:t xml:space="preserve">&lt;- </w:t>
+      </w:r>
+      <w:proofErr w:type="gramStart"/>
+      <w:r>
+        <w:rPr>
+          <w:highlight w:val="yellow"/>
+        </w:rPr>
+        <w:t>predict(</w:t>
+      </w:r>
+      <w:proofErr w:type="spellStart"/>
+      <w:proofErr w:type="gramEnd"/>
+      <w:r>
+        <w:rPr>
+          <w:highlight w:val="yellow"/>
+        </w:rPr>
+        <w:t>greedy_ensemble</w:t>
+      </w:r>
+      <w:proofErr w:type="spellEnd"/>
+      <w:r>
+        <w:rPr>
+          <w:highlight w:val="yellow"/>
+        </w:rPr>
+        <w:t xml:space="preserve">, </w:t>
+      </w:r>
+      <w:proofErr w:type="spellStart"/>
+      <w:r>
+        <w:rPr>
+          <w:highlight w:val="yellow"/>
+        </w:rPr>
+        <w:t>newdata</w:t>
+      </w:r>
+      <w:proofErr w:type="spellEnd"/>
+      <w:r>
+        <w:rPr>
+          <w:highlight w:val="yellow"/>
+        </w:rPr>
+        <w:t>=test)</w:t>
+      </w:r>
+    </w:p>
+    <w:p>
+      <w:proofErr w:type="spellStart"/>
+      <w:r>
+        <w:t>model_preds$ensemble</w:t>
+      </w:r>
+      <w:proofErr w:type="spellEnd"/>
+      <w:r>
+        <w:t xml:space="preserve">&lt;- </w:t>
+      </w:r>
+      <w:proofErr w:type="spellStart"/>
+      <w:r>
+        <w:t>ens_preds</w:t>
+      </w:r>
+      <w:proofErr w:type="spellEnd"/>
+    </w:p>
+    <w:p>
+      <w:pPr>
+        <w:rPr>
+          <w:rFonts w:hint="eastAsia"/>
+        </w:rPr>
+      </w:pPr>
+    </w:p>
+    <w:p>
+      <w:pPr>
+        <w:rPr>
+          <w:rFonts w:hint="eastAsia"/>
+        </w:rPr>
+      </w:pPr>
+      <w:r>
+        <w:rPr>
+          <w:rFonts w:hint="eastAsia"/>
+        </w:rPr>
+        <w:t xml:space="preserve"># </w:t>
+      </w:r>
+      <w:r>
+        <w:rPr>
+          <w:rFonts w:hint="eastAsia"/>
+        </w:rPr>
+        <w:t>组合方式二</w:t>
+      </w:r>
+    </w:p>
+    <w:p>
+      <w:proofErr w:type="spellStart"/>
+      <w:r>
+        <w:t>gbm_stack</w:t>
+      </w:r>
+      <w:proofErr w:type="spellEnd"/>
+      <w:r>
+        <w:t xml:space="preserve"> &lt;- </w:t>
+      </w:r>
+      <w:commentRangeStart w:id="2"/>
+      <w:proofErr w:type="spellStart"/>
+      <w:proofErr w:type="gramStart"/>
+      <w:r>
+        <w:t>caretStack</w:t>
+      </w:r>
+      <w:commentRangeEnd w:id="2"/>
+      <w:proofErr w:type="spellEnd"/>
+      <w:proofErr w:type="gramEnd"/>
+      <w:r>
+        <w:rPr>
+          <w:rStyle w:val="aa"/>
+        </w:rPr>
+        <w:commentReference w:id="2"/>
+      </w:r>
+      <w:r>
+        <w:t>(</w:t>
+      </w:r>
+    </w:p>
+    <w:p>
+      <w:r>
+        <w:t xml:space="preserve">  </w:t>
+      </w:r>
+      <w:proofErr w:type="spellStart"/>
+      <w:r>
+        <w:rPr>
+          <w:highlight w:val="yellow"/>
+        </w:rPr>
+        <w:t>model_list</w:t>
+      </w:r>
+      <w:proofErr w:type="spellEnd"/>
+      <w:r>
+        <w:rPr>
+          <w:highlight w:val="yellow"/>
+        </w:rPr>
+        <w:t>,</w:t>
+      </w:r>
+      <w:r>
+        <w:t xml:space="preserve"> </w:t>
+      </w:r>
+    </w:p>
+    <w:p>
+      <w:commentRangeStart w:id="3"/>
+      <w:r>
+        <w:t xml:space="preserve">  </w:t>
+      </w:r>
+      <w:proofErr w:type="gramStart"/>
+      <w:r>
+        <w:t>method</w:t>
+      </w:r>
+      <w:proofErr w:type="gramEnd"/>
+      <w:r>
+        <w:t>='</w:t>
+      </w:r>
+      <w:proofErr w:type="spellStart"/>
+      <w:r>
+        <w:t>gbm</w:t>
+      </w:r>
+      <w:proofErr w:type="spellEnd"/>
+      <w:r>
+        <w:t>',</w:t>
+      </w:r>
+      <w:commentRangeEnd w:id="3"/>
+      <w:r>
+        <w:rPr>
+          <w:rStyle w:val="aa"/>
+        </w:rPr>
+        <w:commentReference w:id="3"/>
+      </w:r>
+      <w:bookmarkStart w:id="4" w:name="_GoBack"/>
+      <w:bookmarkEnd w:id="4"/>
+    </w:p>
+    <w:p>
+      <w:r>
+        <w:t xml:space="preserve">  </w:t>
+      </w:r>
+      <w:proofErr w:type="gramStart"/>
+      <w:r>
+        <w:t>verbose=</w:t>
+      </w:r>
+      <w:proofErr w:type="gramEnd"/>
+      <w:r>
+        <w:t>FALSE,</w:t>
+      </w:r>
+    </w:p>
+    <w:p>
+      <w:r>
+        <w:t xml:space="preserve">  </w:t>
+      </w:r>
+      <w:proofErr w:type="spellStart"/>
+      <w:proofErr w:type="gramStart"/>
+      <w:r>
+        <w:t>tuneGrid</w:t>
+      </w:r>
+      <w:proofErr w:type="spellEnd"/>
+      <w:r>
+        <w:t>=</w:t>
+      </w:r>
+      <w:proofErr w:type="spellStart"/>
+      <w:proofErr w:type="gramEnd"/>
+      <w:r>
+        <w:t>expand.grid</w:t>
+      </w:r>
+      <w:proofErr w:type="spellEnd"/>
+      <w:r>
+        <w:t>(</w:t>
+      </w:r>
+      <w:proofErr w:type="spellStart"/>
+      <w:r>
+        <w:t>n.trees</w:t>
+      </w:r>
+      <w:proofErr w:type="spellEnd"/>
+      <w:r>
+        <w:t xml:space="preserve">=c(2500), </w:t>
+      </w:r>
+      <w:proofErr w:type="spellStart"/>
+      <w:r>
+        <w:t>interaction.depth</w:t>
+      </w:r>
+      <w:proofErr w:type="spellEnd"/>
+      <w:r>
+        <w:t>=c(24), shrinkage=c(.001)),</w:t>
+      </w:r>
+    </w:p>
+    <w:p>
+      <w:r>
+        <w:t xml:space="preserve">  </w:t>
+      </w:r>
+      <w:proofErr w:type="gramStart"/>
+      <w:r>
+        <w:t>metric</w:t>
+      </w:r>
+      <w:proofErr w:type="gramEnd"/>
+      <w:r>
+        <w:t>='ROC',</w:t>
+      </w:r>
+    </w:p>
+    <w:p>
+      <w:r>
+        <w:t xml:space="preserve">  </w:t>
+      </w:r>
+      <w:proofErr w:type="spellStart"/>
+      <w:proofErr w:type="gramStart"/>
+      <w:r>
+        <w:t>trControl</w:t>
+      </w:r>
+      <w:proofErr w:type="spellEnd"/>
+      <w:r>
+        <w:t>=</w:t>
+      </w:r>
+      <w:proofErr w:type="spellStart"/>
+      <w:proofErr w:type="gramEnd"/>
+      <w:r>
+        <w:t>trainControl</w:t>
+      </w:r>
+      <w:proofErr w:type="spellEnd"/>
+      <w:r>
+        <w:t>(</w:t>
+      </w:r>
+    </w:p>
+    <w:p>
+      <w:r>
+        <w:t xml:space="preserve">    </w:t>
+      </w:r>
+      <w:proofErr w:type="gramStart"/>
+      <w:r>
+        <w:t>method</w:t>
+      </w:r>
+      <w:proofErr w:type="gramEnd"/>
+      <w:r>
+        <w:t>='cv',</w:t>
+      </w:r>
+    </w:p>
+    <w:p>
+      <w:r>
+        <w:t xml:space="preserve">    </w:t>
+      </w:r>
+      <w:proofErr w:type="gramStart"/>
+      <w:r>
+        <w:t>number=</w:t>
+      </w:r>
+      <w:proofErr w:type="gramEnd"/>
+      <w:r>
+        <w:t>10,</w:t>
+      </w:r>
+    </w:p>
+    <w:p>
+      <w:r>
+        <w:t xml:space="preserve">    </w:t>
+      </w:r>
+      <w:proofErr w:type="spellStart"/>
+      <w:proofErr w:type="gramStart"/>
+      <w:r>
+        <w:t>savePredictions</w:t>
+      </w:r>
+      <w:proofErr w:type="spellEnd"/>
+      <w:r>
+        <w:t>=</w:t>
+      </w:r>
+      <w:proofErr w:type="gramEnd"/>
+      <w:r>
+        <w:t>TRUE,</w:t>
+      </w:r>
+    </w:p>
+    <w:p>
+      <w:r>
+        <w:lastRenderedPageBreak/>
+        <w:t xml:space="preserve">    </w:t>
+      </w:r>
+      <w:proofErr w:type="spellStart"/>
+      <w:proofErr w:type="gramStart"/>
+      <w:r>
+        <w:t>classProbs</w:t>
+      </w:r>
+      <w:proofErr w:type="spellEnd"/>
+      <w:r>
+        <w:t>=</w:t>
+      </w:r>
+      <w:proofErr w:type="gramEnd"/>
+      <w:r>
+        <w:t>TRUE,</w:t>
+      </w:r>
+    </w:p>
+    <w:p>
+      <w:r>
+        <w:t xml:space="preserve">    </w:t>
+      </w:r>
+      <w:proofErr w:type="spellStart"/>
+      <w:proofErr w:type="gramStart"/>
+      <w:r>
+        <w:t>allowParallel</w:t>
+      </w:r>
+      <w:proofErr w:type="spellEnd"/>
+      <w:r>
+        <w:t>=</w:t>
+      </w:r>
+      <w:proofErr w:type="gramEnd"/>
+      <w:r>
+        <w:t>TRUE,</w:t>
+      </w:r>
+    </w:p>
+    <w:p>
+      <w:r>
+        <w:t xml:space="preserve">    </w:t>
+      </w:r>
+      <w:proofErr w:type="spellStart"/>
+      <w:proofErr w:type="gramStart"/>
+      <w:r>
+        <w:t>summaryFunction</w:t>
+      </w:r>
+      <w:proofErr w:type="spellEnd"/>
+      <w:r>
+        <w:t>=</w:t>
+      </w:r>
+      <w:proofErr w:type="spellStart"/>
+      <w:proofErr w:type="gramEnd"/>
+      <w:r>
+        <w:t>twoClassSummary</w:t>
+      </w:r>
+      <w:proofErr w:type="spellEnd"/>
     </w:p>
     <w:p>
       <w:r>
@@ -3284,54 +5890,53 @@
         <w:t>)</w:t>
       </w:r>
     </w:p>
-    <w:p/>
-    <w:p>
-      <w:r>
-        <w:t>xyplot(resamples(model_list))</w:t>
-      </w:r>
-    </w:p>
-    <w:p>
-      <w:r>
-        <w:t>modelCor(resamples(model_list))</w:t>
-      </w:r>
-    </w:p>
-    <w:p>
-      <w:r>
-        <w:t>greedy_ensemble&lt;- caretEnsemble(model_list)</w:t>
-      </w:r>
-    </w:p>
-    <w:p/>
-    <w:p>
-      <w:r>
-        <w:t>library('caTools')</w:t>
-      </w:r>
-    </w:p>
-    <w:p>
-      <w:r>
-        <w:t>model_preds&lt;- lapply(model_list, predict, newdata=test, type='prob')</w:t>
-      </w:r>
-    </w:p>
-    <w:p>
-      <w:r>
-        <w:t>model_preds&lt;- lapply(model_preds, function(x) x[,'Yes'])</w:t>
-      </w:r>
-    </w:p>
-    <w:p>
-      <w:r>
-        <w:t>model_preds&lt;- data.frame(model_preds)</w:t>
-      </w:r>
-    </w:p>
-    <w:p>
-      <w:r>
-        <w:t>ens_preds&lt;- predict(greedy_ensemble, newdata=test)</w:t>
-      </w:r>
-    </w:p>
-    <w:p>
-      <w:r>
-        <w:t>model_preds$ensemble&lt;- ens_preds</w:t>
-      </w:r>
-    </w:p>
-    <w:p/>
+    <w:p>
+      <w:r>
+        <w:t xml:space="preserve">model_preds2 &lt;- </w:t>
+      </w:r>
+      <w:proofErr w:type="spellStart"/>
+      <w:r>
+        <w:t>model_preds</w:t>
+      </w:r>
+      <w:proofErr w:type="spellEnd"/>
+    </w:p>
+    <w:p>
+      <w:r>
+        <w:t xml:space="preserve">model_preds2$ensemble &lt;- </w:t>
+      </w:r>
+      <w:proofErr w:type="gramStart"/>
+      <w:r>
+        <w:t>predict(</w:t>
+      </w:r>
+      <w:proofErr w:type="spellStart"/>
+      <w:proofErr w:type="gramEnd"/>
+      <w:r>
+        <w:rPr>
+          <w:highlight w:val="yellow"/>
+        </w:rPr>
+        <w:t>gbm_stack</w:t>
+      </w:r>
+      <w:proofErr w:type="spellEnd"/>
+      <w:r>
+        <w:t xml:space="preserve">, </w:t>
+      </w:r>
+      <w:proofErr w:type="spellStart"/>
+      <w:r>
+        <w:t>newdata</w:t>
+      </w:r>
+      <w:proofErr w:type="spellEnd"/>
+      <w:r>
+        <w:t>=test, type='</w:t>
+      </w:r>
+      <w:proofErr w:type="spellStart"/>
+      <w:r>
+        <w:t>prob</w:t>
+      </w:r>
+      <w:proofErr w:type="spellEnd"/>
+      <w:r>
+        <w:t>')$Yes</w:t>
+      </w:r>
+    </w:p>
     <w:p>
       <w:pPr>
         <w:pStyle w:val="1"/>
@@ -3345,17 +5950,48 @@
     </w:p>
     <w:p>
       <w:r>
-        <w:t># Creates a set of copies of R running in parallel and communicating over sockets.</w:t>
-      </w:r>
-    </w:p>
-    <w:p>
-      <w:r>
-        <w:t xml:space="preserve">cl&lt;- makeCluster(7)  </w:t>
-      </w:r>
-    </w:p>
-    <w:p>
-      <w:r>
-        <w:t>registerDoParallel(cl)</w:t>
+        <w:t xml:space="preserve"># </w:t>
+      </w:r>
+      <w:proofErr w:type="gramStart"/>
+      <w:r>
+        <w:t>Creates</w:t>
+      </w:r>
+      <w:proofErr w:type="gramEnd"/>
+      <w:r>
+        <w:t xml:space="preserve"> a set of copies of R running in parallel and communicating over sockets.</w:t>
+      </w:r>
+    </w:p>
+    <w:p>
+      <w:proofErr w:type="gramStart"/>
+      <w:r>
+        <w:t>cl</w:t>
+      </w:r>
+      <w:proofErr w:type="gramEnd"/>
+      <w:r>
+        <w:t xml:space="preserve">&lt;- </w:t>
+      </w:r>
+      <w:proofErr w:type="spellStart"/>
+      <w:r>
+        <w:t>makeCluster</w:t>
+      </w:r>
+      <w:proofErr w:type="spellEnd"/>
+      <w:r>
+        <w:t xml:space="preserve">(7)  </w:t>
+      </w:r>
+    </w:p>
+    <w:p>
+      <w:proofErr w:type="spellStart"/>
+      <w:proofErr w:type="gramStart"/>
+      <w:r>
+        <w:t>registerDoParallel</w:t>
+      </w:r>
+      <w:proofErr w:type="spellEnd"/>
+      <w:r>
+        <w:t>(</w:t>
+      </w:r>
+      <w:proofErr w:type="gramEnd"/>
+      <w:r>
+        <w:t>cl)</w:t>
       </w:r>
     </w:p>
     <w:p>
@@ -3367,8 +6003,18 @@
       </w:r>
     </w:p>
     <w:p>
-      <w:r>
-        <w:t>stopCluster(cl)</w:t>
+      <w:proofErr w:type="spellStart"/>
+      <w:proofErr w:type="gramStart"/>
+      <w:r>
+        <w:t>stopCluster</w:t>
+      </w:r>
+      <w:proofErr w:type="spellEnd"/>
+      <w:r>
+        <w:t>(</w:t>
+      </w:r>
+      <w:proofErr w:type="gramEnd"/>
+      <w:r>
+        <w:t>cl)</w:t>
       </w:r>
     </w:p>
     <w:sectPr>
@@ -3381,16 +6027,189 @@
 </w:document>
 </file>
 
+<file path=word/comments.xml><?xml version="1.0" encoding="utf-8"?>
+<w:comments xmlns:wpc="http://schemas.microsoft.com/office/word/2010/wordprocessingCanvas" xmlns:mc="http://schemas.openxmlformats.org/markup-compatibility/2006" xmlns:o="urn:schemas-microsoft-com:office:office" xmlns:r="http://schemas.openxmlformats.org/officeDocument/2006/relationships" xmlns:m="http://schemas.openxmlformats.org/officeDocument/2006/math" xmlns:v="urn:schemas-microsoft-com:vml" xmlns:wp14="http://schemas.microsoft.com/office/word/2010/wordprocessingDrawing" xmlns:wp="http://schemas.openxmlformats.org/drawingml/2006/wordprocessingDrawing" xmlns:w10="urn:schemas-microsoft-com:office:word" xmlns:w="http://schemas.openxmlformats.org/wordprocessingml/2006/main" xmlns:w14="http://schemas.microsoft.com/office/word/2010/wordml" xmlns:wpg="http://schemas.microsoft.com/office/word/2010/wordprocessingGroup" xmlns:wpi="http://schemas.microsoft.com/office/word/2010/wordprocessingInk" xmlns:wne="http://schemas.microsoft.com/office/word/2006/wordml" xmlns:wps="http://schemas.microsoft.com/office/word/2010/wordprocessingShape" mc:Ignorable="w14 wp14">
+  <w:comment w:id="0" w:author="wh" w:date="2015-05-07T19:14:00Z" w:initials="w">
+    <w:p>
+      <w:pPr>
+        <w:pStyle w:val="ab"/>
+      </w:pPr>
+      <w:r>
+        <w:rPr>
+          <w:rStyle w:val="aa"/>
+        </w:rPr>
+        <w:annotationRef/>
+      </w:r>
+      <w:r>
+        <w:rPr>
+          <w:rStyle w:val="apple-style-span"/>
+          <w:rFonts w:ascii="Arial" w:hAnsi="Arial" w:cs="Arial"/>
+          <w:color w:val="000000"/>
+          <w:sz w:val="20"/>
+          <w:szCs w:val="20"/>
+        </w:rPr>
+        <w:t xml:space="preserve">Build a list of train objects suitable for </w:t>
+      </w:r>
+      <w:proofErr w:type="spellStart"/>
+      <w:r>
+        <w:rPr>
+          <w:rStyle w:val="apple-style-span"/>
+          <w:rFonts w:ascii="Arial" w:hAnsi="Arial" w:cs="Arial"/>
+          <w:color w:val="000000"/>
+          <w:sz w:val="20"/>
+          <w:szCs w:val="20"/>
+        </w:rPr>
+        <w:t>ensembling</w:t>
+      </w:r>
+      <w:proofErr w:type="spellEnd"/>
+      <w:r>
+        <w:rPr>
+          <w:rStyle w:val="apple-style-span"/>
+          <w:rFonts w:ascii="Arial" w:hAnsi="Arial" w:cs="Arial"/>
+          <w:color w:val="000000"/>
+          <w:sz w:val="20"/>
+          <w:szCs w:val="20"/>
+        </w:rPr>
+        <w:t xml:space="preserve"> using </w:t>
+      </w:r>
+      <w:proofErr w:type="spellStart"/>
+      <w:r>
+        <w:rPr>
+          <w:rStyle w:val="apple-style-span"/>
+          <w:rFonts w:ascii="Arial" w:hAnsi="Arial" w:cs="Arial"/>
+          <w:color w:val="000000"/>
+          <w:sz w:val="20"/>
+          <w:szCs w:val="20"/>
+        </w:rPr>
+        <w:t>the</w:t>
+      </w:r>
+      <w:hyperlink r:id="rId1" w:history="1">
+        <w:r>
+          <w:rPr>
+            <w:rStyle w:val="a8"/>
+          </w:rPr>
+          <w:t>caretEnsemble</w:t>
+        </w:r>
+        <w:proofErr w:type="spellEnd"/>
+      </w:hyperlink>
+      <w:r>
+        <w:rPr>
+          <w:rStyle w:val="apple-converted-space"/>
+          <w:rFonts w:ascii="Arial" w:hAnsi="Arial" w:cs="Arial"/>
+          <w:color w:val="000000"/>
+          <w:sz w:val="20"/>
+          <w:szCs w:val="20"/>
+        </w:rPr>
+        <w:t> </w:t>
+      </w:r>
+      <w:r>
+        <w:rPr>
+          <w:rStyle w:val="apple-style-span"/>
+          <w:rFonts w:ascii="Arial" w:hAnsi="Arial" w:cs="Arial"/>
+          <w:color w:val="000000"/>
+          <w:sz w:val="20"/>
+          <w:szCs w:val="20"/>
+        </w:rPr>
+        <w:t>function.</w:t>
+      </w:r>
+    </w:p>
+  </w:comment>
+  <w:comment w:id="1" w:author="wh" w:date="2015-05-07T19:15:00Z" w:initials="w">
+    <w:p>
+      <w:pPr>
+        <w:pStyle w:val="ab"/>
+      </w:pPr>
+      <w:r>
+        <w:rPr>
+          <w:rStyle w:val="aa"/>
+        </w:rPr>
+        <w:annotationRef/>
+      </w:r>
+      <w:r>
+        <w:rPr>
+          <w:rStyle w:val="apple-style-span"/>
+          <w:rFonts w:ascii="Arial" w:hAnsi="Arial" w:cs="Arial"/>
+          <w:color w:val="000000"/>
+          <w:sz w:val="20"/>
+          <w:szCs w:val="20"/>
+        </w:rPr>
+        <w:t>Find a good linear combination of several classification or regression models, using either linear regression, elastic net regression, or greedy optimization.</w:t>
+      </w:r>
+    </w:p>
+  </w:comment>
+  <w:comment w:id="2" w:author="wh" w:date="2015-05-07T19:23:00Z" w:initials="w">
+    <w:p>
+      <w:pPr>
+        <w:pStyle w:val="ab"/>
+      </w:pPr>
+      <w:r>
+        <w:rPr>
+          <w:rStyle w:val="aa"/>
+        </w:rPr>
+        <w:annotationRef/>
+      </w:r>
+      <w:r>
+        <w:rPr>
+          <w:rFonts w:hint="eastAsia"/>
+        </w:rPr>
+        <w:t>同</w:t>
+      </w:r>
+      <w:proofErr w:type="spellStart"/>
+      <w:r>
+        <w:rPr>
+          <w:rFonts w:hint="eastAsia"/>
+        </w:rPr>
+        <w:t>caretEnsembile</w:t>
+      </w:r>
+      <w:proofErr w:type="spellEnd"/>
+    </w:p>
+  </w:comment>
+  <w:comment w:id="3" w:author="wh" w:date="2015-05-07T19:24:00Z" w:initials="w">
+    <w:p>
+      <w:pPr>
+        <w:pStyle w:val="ab"/>
+      </w:pPr>
+      <w:r>
+        <w:rPr>
+          <w:rStyle w:val="aa"/>
+        </w:rPr>
+        <w:annotationRef/>
+      </w:r>
+      <w:r>
+        <w:rPr>
+          <w:rFonts w:hint="eastAsia"/>
+        </w:rPr>
+        <w:t>指定用</w:t>
+      </w:r>
+      <w:proofErr w:type="spellStart"/>
+      <w:r>
+        <w:rPr>
+          <w:rFonts w:hint="eastAsia"/>
+        </w:rPr>
+        <w:t>gbm</w:t>
+      </w:r>
+      <w:proofErr w:type="spellEnd"/>
+      <w:r>
+        <w:rPr>
+          <w:rFonts w:hint="eastAsia"/>
+        </w:rPr>
+        <w:t>进行组合</w:t>
+      </w:r>
+    </w:p>
+  </w:comment>
+</w:comments>
+</file>
+
 <file path=word/endnotes.xml><?xml version="1.0" encoding="utf-8"?>
-<w:endnotes xmlns:ve="http://schemas.openxmlformats.org/markup-compatibility/2006" xmlns:o="urn:schemas-microsoft-com:office:office" xmlns:r="http://schemas.openxmlformats.org/officeDocument/2006/relationships" xmlns:m="http://schemas.openxmlformats.org/officeDocument/2006/math" xmlns:v="urn:schemas-microsoft-com:vml" xmlns:wp="http://schemas.openxmlformats.org/drawingml/2006/wordprocessingDrawing" xmlns:w10="urn:schemas-microsoft-com:office:word" xmlns:w="http://schemas.openxmlformats.org/wordprocessingml/2006/main" xmlns:wne="http://schemas.microsoft.com/office/word/2006/wordml">
-  <w:endnote w:type="separator" w:id="0">
+<w:endnotes xmlns:wpc="http://schemas.microsoft.com/office/word/2010/wordprocessingCanvas" xmlns:mc="http://schemas.openxmlformats.org/markup-compatibility/2006" xmlns:o="urn:schemas-microsoft-com:office:office" xmlns:r="http://schemas.openxmlformats.org/officeDocument/2006/relationships" xmlns:m="http://schemas.openxmlformats.org/officeDocument/2006/math" xmlns:v="urn:schemas-microsoft-com:vml" xmlns:wp14="http://schemas.microsoft.com/office/word/2010/wordprocessingDrawing" xmlns:wp="http://schemas.openxmlformats.org/drawingml/2006/wordprocessingDrawing" xmlns:w10="urn:schemas-microsoft-com:office:word" xmlns:w="http://schemas.openxmlformats.org/wordprocessingml/2006/main" xmlns:w14="http://schemas.microsoft.com/office/word/2010/wordml" xmlns:wpg="http://schemas.microsoft.com/office/word/2010/wordprocessingGroup" xmlns:wpi="http://schemas.microsoft.com/office/word/2010/wordprocessingInk" xmlns:wne="http://schemas.microsoft.com/office/word/2006/wordml" xmlns:wps="http://schemas.microsoft.com/office/word/2010/wordprocessingShape" mc:Ignorable="w14 wp14">
+  <w:endnote w:type="separator" w:id="-1">
     <w:p>
       <w:r>
         <w:separator/>
       </w:r>
     </w:p>
   </w:endnote>
-  <w:endnote w:type="continuationSeparator" w:id="1">
+  <w:endnote w:type="continuationSeparator" w:id="0">
     <w:p>
       <w:r>
         <w:continuationSeparator/>
@@ -3401,15 +6220,15 @@
 </file>
 
 <file path=word/footnotes.xml><?xml version="1.0" encoding="utf-8"?>
-<w:footnotes xmlns:ve="http://schemas.openxmlformats.org/markup-compatibility/2006" xmlns:o="urn:schemas-microsoft-com:office:office" xmlns:r="http://schemas.openxmlformats.org/officeDocument/2006/relationships" xmlns:m="http://schemas.openxmlformats.org/officeDocument/2006/math" xmlns:v="urn:schemas-microsoft-com:vml" xmlns:wp="http://schemas.openxmlformats.org/drawingml/2006/wordprocessingDrawing" xmlns:w10="urn:schemas-microsoft-com:office:word" xmlns:w="http://schemas.openxmlformats.org/wordprocessingml/2006/main" xmlns:wne="http://schemas.microsoft.com/office/word/2006/wordml">
-  <w:footnote w:type="separator" w:id="0">
+<w:footnotes xmlns:wpc="http://schemas.microsoft.com/office/word/2010/wordprocessingCanvas" xmlns:mc="http://schemas.openxmlformats.org/markup-compatibility/2006" xmlns:o="urn:schemas-microsoft-com:office:office" xmlns:r="http://schemas.openxmlformats.org/officeDocument/2006/relationships" xmlns:m="http://schemas.openxmlformats.org/officeDocument/2006/math" xmlns:v="urn:schemas-microsoft-com:vml" xmlns:wp14="http://schemas.microsoft.com/office/word/2010/wordprocessingDrawing" xmlns:wp="http://schemas.openxmlformats.org/drawingml/2006/wordprocessingDrawing" xmlns:w10="urn:schemas-microsoft-com:office:word" xmlns:w="http://schemas.openxmlformats.org/wordprocessingml/2006/main" xmlns:w14="http://schemas.microsoft.com/office/word/2010/wordml" xmlns:wpg="http://schemas.microsoft.com/office/word/2010/wordprocessingGroup" xmlns:wpi="http://schemas.microsoft.com/office/word/2010/wordprocessingInk" xmlns:wne="http://schemas.microsoft.com/office/word/2006/wordml" xmlns:wps="http://schemas.microsoft.com/office/word/2010/wordprocessingShape" mc:Ignorable="w14 wp14">
+  <w:footnote w:type="separator" w:id="-1">
     <w:p>
       <w:r>
         <w:separator/>
       </w:r>
     </w:p>
   </w:footnote>
-  <w:footnote w:type="continuationSeparator" w:id="1">
+  <w:footnote w:type="continuationSeparator" w:id="0">
     <w:p>
       <w:r>
         <w:continuationSeparator/>
@@ -3420,7 +6239,7 @@
 </file>
 
 <file path=word/numbering.xml><?xml version="1.0" encoding="utf-8"?>
-<w:numbering xmlns:ve="http://schemas.openxmlformats.org/markup-compatibility/2006" xmlns:o="urn:schemas-microsoft-com:office:office" xmlns:r="http://schemas.openxmlformats.org/officeDocument/2006/relationships" xmlns:m="http://schemas.openxmlformats.org/officeDocument/2006/math" xmlns:v="urn:schemas-microsoft-com:vml" xmlns:wp="http://schemas.openxmlformats.org/drawingml/2006/wordprocessingDrawing" xmlns:w10="urn:schemas-microsoft-com:office:word" xmlns:w="http://schemas.openxmlformats.org/wordprocessingml/2006/main" xmlns:wne="http://schemas.microsoft.com/office/word/2006/wordml">
+<w:numbering xmlns:wpc="http://schemas.microsoft.com/office/word/2010/wordprocessingCanvas" xmlns:mc="http://schemas.openxmlformats.org/markup-compatibility/2006" xmlns:o="urn:schemas-microsoft-com:office:office" xmlns:r="http://schemas.openxmlformats.org/officeDocument/2006/relationships" xmlns:m="http://schemas.openxmlformats.org/officeDocument/2006/math" xmlns:v="urn:schemas-microsoft-com:vml" xmlns:wp14="http://schemas.microsoft.com/office/word/2010/wordprocessingDrawing" xmlns:wp="http://schemas.openxmlformats.org/drawingml/2006/wordprocessingDrawing" xmlns:w10="urn:schemas-microsoft-com:office:word" xmlns:w="http://schemas.openxmlformats.org/wordprocessingml/2006/main" xmlns:w14="http://schemas.microsoft.com/office/word/2010/wordml" xmlns:wpg="http://schemas.microsoft.com/office/word/2010/wordprocessingGroup" xmlns:wpi="http://schemas.microsoft.com/office/word/2010/wordprocessingInk" xmlns:wne="http://schemas.microsoft.com/office/word/2006/wordml" xmlns:wps="http://schemas.microsoft.com/office/word/2010/wordprocessingShape" mc:Ignorable="w14 wp14">
   <w:abstractNum w:abstractNumId="0">
     <w:nsid w:val="0D2734A1"/>
     <w:multiLevelType w:val="multilevel"/>
@@ -3732,7 +6551,7 @@
 </file>
 
 <file path=word/styles.xml><?xml version="1.0" encoding="utf-8"?>
-<w:styles xmlns:r="http://schemas.openxmlformats.org/officeDocument/2006/relationships" xmlns:w="http://schemas.openxmlformats.org/wordprocessingml/2006/main">
+<w:styles xmlns:mc="http://schemas.openxmlformats.org/markup-compatibility/2006" xmlns:r="http://schemas.openxmlformats.org/officeDocument/2006/relationships" xmlns:w="http://schemas.openxmlformats.org/wordprocessingml/2006/main" xmlns:w14="http://schemas.microsoft.com/office/word/2010/wordml" mc:Ignorable="w14">
   <w:docDefaults>
     <w:rPrDefault>
       <w:rPr>
@@ -4143,7 +6962,6 @@
     <w:uiPriority w:val="99"/>
     <w:semiHidden/>
     <w:unhideWhenUsed/>
-    <w:qFormat/>
     <w:tblPr>
       <w:tblInd w:w="0" w:type="dxa"/>
       <w:tblCellMar>
@@ -4258,7 +7076,6 @@
     <w:uiPriority w:val="59"/>
     <w:rsid w:val="008D3E36"/>
     <w:tblPr>
-      <w:tblInd w:w="0" w:type="dxa"/>
       <w:tblBorders>
         <w:top w:val="single" w:sz="4" w:space="0" w:color="000000" w:themeColor="text1"/>
         <w:left w:val="single" w:sz="4" w:space="0" w:color="000000" w:themeColor="text1"/>
@@ -4267,12 +7084,6 @@
         <w:insideH w:val="single" w:sz="4" w:space="0" w:color="000000" w:themeColor="text1"/>
         <w:insideV w:val="single" w:sz="4" w:space="0" w:color="000000" w:themeColor="text1"/>
       </w:tblBorders>
-      <w:tblCellMar>
-        <w:top w:w="0" w:type="dxa"/>
-        <w:left w:w="108" w:type="dxa"/>
-        <w:bottom w:w="0" w:type="dxa"/>
-        <w:right w:w="108" w:type="dxa"/>
-      </w:tblCellMar>
     </w:tblPr>
   </w:style>
   <w:style w:type="paragraph" w:styleId="a7">
@@ -4442,6 +7253,112 @@
       <w:rFonts w:asciiTheme="majorHAnsi" w:eastAsiaTheme="majorEastAsia" w:hAnsiTheme="majorHAnsi" w:cstheme="majorBidi"/>
       <w:szCs w:val="21"/>
     </w:rPr>
+  </w:style>
+  <w:style w:type="character" w:styleId="aa">
+    <w:name w:val="annotation reference"/>
+    <w:basedOn w:val="a0"/>
+    <w:uiPriority w:val="99"/>
+    <w:semiHidden/>
+    <w:unhideWhenUsed/>
+    <w:rsid w:val="00B625BF"/>
+    <w:rPr>
+      <w:sz w:val="21"/>
+      <w:szCs w:val="21"/>
+    </w:rPr>
+  </w:style>
+  <w:style w:type="paragraph" w:styleId="ab">
+    <w:name w:val="annotation text"/>
+    <w:basedOn w:val="a"/>
+    <w:link w:val="Char2"/>
+    <w:uiPriority w:val="99"/>
+    <w:semiHidden/>
+    <w:unhideWhenUsed/>
+    <w:rsid w:val="00B625BF"/>
+    <w:pPr>
+      <w:jc w:val="left"/>
+    </w:pPr>
+  </w:style>
+  <w:style w:type="character" w:customStyle="1" w:styleId="Char2">
+    <w:name w:val="批注文字 Char"/>
+    <w:basedOn w:val="a0"/>
+    <w:link w:val="ab"/>
+    <w:uiPriority w:val="99"/>
+    <w:semiHidden/>
+    <w:rsid w:val="00B625BF"/>
+  </w:style>
+  <w:style w:type="paragraph" w:styleId="ac">
+    <w:name w:val="annotation subject"/>
+    <w:basedOn w:val="ab"/>
+    <w:next w:val="ab"/>
+    <w:link w:val="Char3"/>
+    <w:uiPriority w:val="99"/>
+    <w:semiHidden/>
+    <w:unhideWhenUsed/>
+    <w:rsid w:val="00B625BF"/>
+    <w:rPr>
+      <w:b/>
+      <w:bCs/>
+    </w:rPr>
+  </w:style>
+  <w:style w:type="character" w:customStyle="1" w:styleId="Char3">
+    <w:name w:val="批注主题 Char"/>
+    <w:basedOn w:val="Char2"/>
+    <w:link w:val="ac"/>
+    <w:uiPriority w:val="99"/>
+    <w:semiHidden/>
+    <w:rsid w:val="00B625BF"/>
+    <w:rPr>
+      <w:b/>
+      <w:bCs/>
+    </w:rPr>
+  </w:style>
+  <w:style w:type="paragraph" w:styleId="ad">
+    <w:name w:val="Balloon Text"/>
+    <w:basedOn w:val="a"/>
+    <w:link w:val="Char4"/>
+    <w:uiPriority w:val="99"/>
+    <w:semiHidden/>
+    <w:unhideWhenUsed/>
+    <w:rsid w:val="00B625BF"/>
+    <w:rPr>
+      <w:sz w:val="18"/>
+      <w:szCs w:val="18"/>
+    </w:rPr>
+  </w:style>
+  <w:style w:type="character" w:customStyle="1" w:styleId="Char4">
+    <w:name w:val="批注框文本 Char"/>
+    <w:basedOn w:val="a0"/>
+    <w:link w:val="ad"/>
+    <w:uiPriority w:val="99"/>
+    <w:semiHidden/>
+    <w:rsid w:val="00B625BF"/>
+    <w:rPr>
+      <w:sz w:val="18"/>
+      <w:szCs w:val="18"/>
+    </w:rPr>
+  </w:style>
+  <w:style w:type="character" w:customStyle="1" w:styleId="apple-style-span">
+    <w:name w:val="apple-style-span"/>
+    <w:basedOn w:val="a0"/>
+    <w:rsid w:val="00B625BF"/>
+  </w:style>
+  <w:style w:type="character" w:styleId="HTML">
+    <w:name w:val="HTML Code"/>
+    <w:basedOn w:val="a0"/>
+    <w:uiPriority w:val="99"/>
+    <w:semiHidden/>
+    <w:unhideWhenUsed/>
+    <w:rsid w:val="00B625BF"/>
+    <w:rPr>
+      <w:rFonts w:ascii="宋体" w:eastAsia="宋体" w:hAnsi="宋体" w:cs="宋体"/>
+      <w:sz w:val="24"/>
+      <w:szCs w:val="24"/>
+    </w:rPr>
+  </w:style>
+  <w:style w:type="character" w:customStyle="1" w:styleId="apple-converted-space">
+    <w:name w:val="apple-converted-space"/>
+    <w:basedOn w:val="a0"/>
+    <w:rsid w:val="00B625BF"/>
   </w:style>
 </w:styles>
 </file>
@@ -4918,4 +7835,16 @@
   <a:objectDefaults/>
   <a:extraClrSchemeLst/>
 </a:theme>
+</file>
+
+<file path=customXml/item1.xml><?xml version="1.0" encoding="utf-8"?>
+<b:Sources xmlns:b="http://schemas.openxmlformats.org/officeDocument/2006/bibliography" xmlns="http://schemas.openxmlformats.org/officeDocument/2006/bibliography" SelectedStyle="\APA.XSL" StyleName="APA"/>
+</file>
+
+<file path=customXml/itemProps1.xml><?xml version="1.0" encoding="utf-8"?>
+<ds:datastoreItem xmlns:ds="http://schemas.openxmlformats.org/officeDocument/2006/customXml" ds:itemID="{92AA054C-434D-4247-8DEF-0405210361F2}">
+  <ds:schemaRefs>
+    <ds:schemaRef ds:uri="http://schemas.openxmlformats.org/officeDocument/2006/bibliography"/>
+  </ds:schemaRefs>
+</ds:datastoreItem>
 </file>
</xml_diff>

<commit_message>
study and add notes when studying shared competition files
</commit_message>
<xml_diff>
--- a/kaggleCompetition/otherShared/心得.docx
+++ b/kaggleCompetition/otherShared/心得.docx
@@ -436,11 +436,6 @@
       </w:r>
     </w:p>
     <w:p>
-      <w:pPr>
-        <w:rPr>
-          <w:rFonts w:hint="eastAsia"/>
-        </w:rPr>
-      </w:pPr>
       <w:r>
         <w:t>N</w:t>
       </w:r>
@@ -451,19 +446,10 @@
         <w:t>gram.R</w:t>
       </w:r>
     </w:p>
-    <w:p>
-      <w:pPr>
-        <w:rPr>
-          <w:rFonts w:hint="eastAsia"/>
-        </w:rPr>
-      </w:pPr>
-    </w:p>
+    <w:p/>
     <w:p>
       <w:pPr>
         <w:pStyle w:val="2"/>
-        <w:rPr>
-          <w:rFonts w:hint="eastAsia"/>
-        </w:rPr>
       </w:pPr>
       <w:r>
         <w:rPr>
@@ -545,19 +531,8 @@
         <w:t>包（包含很多文本数据分析工具）</w:t>
       </w:r>
     </w:p>
-    <w:p>
-      <w:pPr>
-        <w:rPr>
-          <w:rFonts w:hint="eastAsia"/>
-        </w:rPr>
-      </w:pPr>
-    </w:p>
-    <w:p>
-      <w:pPr>
-        <w:rPr>
-          <w:rFonts w:hint="eastAsia"/>
-        </w:rPr>
-      </w:pPr>
+    <w:p/>
+    <w:p>
       <w:r>
         <w:rPr>
           <w:rFonts w:hint="eastAsia"/>
@@ -566,11 +541,6 @@
       </w:r>
     </w:p>
     <w:p>
-      <w:pPr>
-        <w:rPr>
-          <w:rFonts w:hint="eastAsia"/>
-        </w:rPr>
-      </w:pPr>
       <w:r>
         <w:t>vimal Kumar M</w:t>
       </w:r>
@@ -581,13 +551,7 @@
         <w:t>/nnet2.R</w:t>
       </w:r>
     </w:p>
-    <w:p>
-      <w:pPr>
-        <w:rPr>
-          <w:rFonts w:hint="eastAsia"/>
-        </w:rPr>
-      </w:pPr>
-    </w:p>
+    <w:p/>
     <w:p>
       <w:r>
         <w:t>library(qdap)</w:t>
@@ -610,21 +574,18 @@
       </w:r>
     </w:p>
     <w:p>
-      <w:pPr>
-        <w:rPr>
-          <w:rFonts w:hint="eastAsia"/>
-        </w:rPr>
-      </w:pPr>
       <w:r>
         <w:t>HeadlineWordsTest$polarity = pol[[1]]$polarity</w:t>
       </w:r>
     </w:p>
-    <w:p>
-      <w:pPr>
-        <w:rPr>
-          <w:rFonts w:hint="eastAsia"/>
-        </w:rPr>
-      </w:pPr>
+    <w:p/>
+    <w:p>
+      <w:r>
+        <w:rPr>
+          <w:rFonts w:hint="eastAsia"/>
+        </w:rPr>
+        <w:t>正面的感情比负面的感情容易流行，强烈的感情比弱感情容易流行。</w:t>
+      </w:r>
     </w:p>
     <w:p/>
     <w:p>
@@ -2913,9 +2874,6 @@
     <w:p>
       <w:pPr>
         <w:pStyle w:val="2"/>
-        <w:rPr>
-          <w:rFonts w:hint="eastAsia"/>
-        </w:rPr>
       </w:pPr>
       <w:r>
         <w:rPr>
@@ -2939,9 +2897,6 @@
     <w:p>
       <w:pPr>
         <w:pStyle w:val="3"/>
-        <w:rPr>
-          <w:rFonts w:hint="eastAsia"/>
-        </w:rPr>
       </w:pPr>
       <w:r>
         <w:rPr>
@@ -2988,32 +2943,16 @@
       </w:r>
     </w:p>
     <w:p>
-      <w:pPr>
-        <w:rPr>
-          <w:rFonts w:hint="eastAsia"/>
-        </w:rPr>
-      </w:pPr>
       <w:r>
         <w:t xml:space="preserve">                      Pop_perc = mean(Popular, na.rm = TRUE))</w:t>
       </w:r>
     </w:p>
     <w:p>
-      <w:pPr>
-        <w:rPr>
-          <w:rFonts w:hint="eastAsia"/>
-        </w:rPr>
-      </w:pPr>
       <w:r>
         <w:t>cor(newsTrain_state[2:5])</w:t>
       </w:r>
     </w:p>
-    <w:p>
-      <w:pPr>
-        <w:rPr>
-          <w:rFonts w:hint="eastAsia"/>
-        </w:rPr>
-      </w:pPr>
-    </w:p>
+    <w:p/>
     <w:p>
       <w:pPr>
         <w:pStyle w:val="HTML0"/>
@@ -3157,19 +3096,8 @@
         <w:t xml:space="preserve">  1.0000000</w:t>
       </w:r>
     </w:p>
-    <w:p>
-      <w:pPr>
-        <w:rPr>
-          <w:rFonts w:hint="eastAsia"/>
-        </w:rPr>
-      </w:pPr>
-    </w:p>
-    <w:p>
-      <w:pPr>
-        <w:rPr>
-          <w:rFonts w:hint="eastAsia"/>
-        </w:rPr>
-      </w:pPr>
+    <w:p/>
+    <w:p>
       <w:r>
         <w:rPr>
           <w:rFonts w:hint="eastAsia"/>
@@ -3189,19 +3117,10 @@
         <w:t>比例，与每天的数量之间有相关性，可以考虑增加一个标志属性。</w:t>
       </w:r>
     </w:p>
-    <w:p>
-      <w:pPr>
-        <w:rPr>
-          <w:rFonts w:hint="eastAsia"/>
-        </w:rPr>
-      </w:pPr>
-    </w:p>
+    <w:p/>
     <w:p>
       <w:pPr>
         <w:pStyle w:val="3"/>
-        <w:rPr>
-          <w:rFonts w:hint="eastAsia"/>
-        </w:rPr>
       </w:pPr>
       <w:r>
         <w:rPr>
@@ -3229,11 +3148,6 @@
       </w:r>
     </w:p>
     <w:p>
-      <w:pPr>
-        <w:rPr>
-          <w:rFonts w:hint="eastAsia"/>
-        </w:rPr>
-      </w:pPr>
       <w:r>
         <w:rPr>
           <w:rFonts w:hint="eastAsia"/>
@@ -3369,7 +3283,7 @@
         <w:pStyle w:val="HTML0"/>
         <w:wordWrap w:val="0"/>
         <w:rPr>
-          <w:rFonts w:ascii="Lucida Console" w:hAnsi="Lucida Console" w:hint="eastAsia"/>
+          <w:rFonts w:ascii="Lucida Console" w:hAnsi="Lucida Console"/>
           <w:color w:val="FFFFFF"/>
           <w:shd w:val="clear" w:color="auto" w:fill="002240"/>
         </w:rPr>
@@ -3530,19 +3444,8 @@
         <w:t xml:space="preserve">    6.0   429.0   754.0   838.2  1055.0 10910.0 </w:t>
       </w:r>
     </w:p>
-    <w:p>
-      <w:pPr>
-        <w:rPr>
-          <w:rFonts w:hint="eastAsia"/>
-        </w:rPr>
-      </w:pPr>
-    </w:p>
-    <w:p>
-      <w:pPr>
-        <w:rPr>
-          <w:rFonts w:hint="eastAsia"/>
-        </w:rPr>
-      </w:pPr>
+    <w:p/>
+    <w:p>
       <w:r>
         <w:rPr>
           <w:rFonts w:hint="eastAsia"/>
@@ -3598,13 +3501,164 @@
         <w:t>。</w:t>
       </w:r>
     </w:p>
+    <w:p>
+      <w:pPr>
+        <w:pStyle w:val="2"/>
+        <w:rPr>
+          <w:rFonts w:hint="eastAsia"/>
+        </w:rPr>
+      </w:pPr>
+      <w:r>
+        <w:rPr>
+          <w:rFonts w:hint="eastAsia"/>
+        </w:rPr>
+        <w:t>删除实际无效的属性</w:t>
+      </w:r>
+    </w:p>
+    <w:p>
+      <w:pPr>
+        <w:rPr>
+          <w:rFonts w:hint="eastAsia"/>
+        </w:rPr>
+      </w:pPr>
+      <w:r>
+        <w:rPr>
+          <w:rFonts w:hint="eastAsia"/>
+        </w:rPr>
+        <w:t>用</w:t>
+      </w:r>
+      <w:r>
+        <w:rPr>
+          <w:rFonts w:hint="eastAsia"/>
+        </w:rPr>
+        <w:t>ceof</w:t>
+      </w:r>
+      <w:r>
+        <w:rPr>
+          <w:rFonts w:hint="eastAsia"/>
+        </w:rPr>
+        <w:t>、</w:t>
+      </w:r>
+      <w:r>
+        <w:rPr>
+          <w:rFonts w:hint="eastAsia"/>
+        </w:rPr>
+        <w:t>importance</w:t>
+      </w:r>
+      <w:r>
+        <w:rPr>
+          <w:rFonts w:hint="eastAsia"/>
+        </w:rPr>
+        <w:t>等判断、删除在模型中，实际无用的属性</w:t>
+      </w:r>
+    </w:p>
+    <w:p>
+      <w:pPr>
+        <w:rPr>
+          <w:rFonts w:hint="eastAsia"/>
+        </w:rPr>
+      </w:pPr>
+    </w:p>
+    <w:p>
+      <w:r>
+        <w:t>m1glmnet = cv.glmnet(Xvals, Yvals, family='binomial', type.measure='auc', parallel=TRUE, intercept=FALSE, alpha=1)</w:t>
+      </w:r>
+    </w:p>
+    <w:p>
+      <w:r>
+        <w:t>coeffs = coef(m1glmnet, s = "lambda.1se")  # Extract Model Coefficients</w:t>
+      </w:r>
+    </w:p>
+    <w:p>
+      <w:r>
+        <w:t>coeffs = as.data.frame(as.table(as.matrix(coeffs)))</w:t>
+      </w:r>
+    </w:p>
+    <w:p>
+      <w:pPr>
+        <w:rPr>
+          <w:rFonts w:hint="eastAsia"/>
+          <w:color w:val="FF0000"/>
+        </w:rPr>
+      </w:pPr>
+      <w:r>
+        <w:rPr>
+          <w:color w:val="FF0000"/>
+        </w:rPr>
+        <w:t>filtered_coeffs = coeffs[abs(coeffs$Freq) &gt; 0,] # Set 0 to higher if you want to cull extra</w:t>
+      </w:r>
+      <w:r>
+        <w:t xml:space="preserve"> </w:t>
+      </w:r>
+      <w:r>
+        <w:rPr>
+          <w:color w:val="FF0000"/>
+        </w:rPr>
+        <w:t>parameters</w:t>
+      </w:r>
+    </w:p>
+    <w:p>
+      <w:pPr>
+        <w:rPr>
+          <w:rFonts w:hint="eastAsia"/>
+          <w:color w:val="FF0000"/>
+        </w:rPr>
+      </w:pPr>
+    </w:p>
+    <w:p>
+      <w:r>
+        <w:t># View these to look through the selected variables in decreasing order of importance</w:t>
+      </w:r>
+    </w:p>
+    <w:p>
+      <w:pPr>
+        <w:rPr>
+          <w:rFonts w:hint="eastAsia"/>
+        </w:rPr>
+      </w:pPr>
+      <w:r>
+        <w:t xml:space="preserve">filtered_coeffs = filtered_coeffs[order(abs(filtered_coeffs$Freq), decreasing = TRUE),] </w:t>
+      </w:r>
+    </w:p>
     <w:p/>
     <w:p>
+      <w:r>
+        <w:t># Select out features and create new Training and Test data</w:t>
+      </w:r>
+    </w:p>
+    <w:p>
+      <w:r>
+        <w:t># add back the dependent variable, and some others</w:t>
+      </w:r>
+    </w:p>
+    <w:p>
+      <w:pPr>
+        <w:rPr>
+          <w:color w:val="FF0000"/>
+        </w:rPr>
+      </w:pPr>
+      <w:r>
+        <w:rPr>
+          <w:color w:val="FF0000"/>
+          <w:highlight w:val="yellow"/>
+        </w:rPr>
+        <w:t>fil_features = names(trndf)[names(trndf) %in% filtered_coeffs$Var1]</w:t>
+      </w:r>
+    </w:p>
+    <w:p>
+      <w:pPr>
+        <w:rPr>
+          <w:rFonts w:hint="eastAsia"/>
+        </w:rPr>
+      </w:pPr>
+      <w:r>
+        <w:t>textfields_filtered = textfields[,fil_features]</w:t>
+      </w:r>
+    </w:p>
+    <w:p/>
+    <w:p>
       <w:pPr>
         <w:pStyle w:val="1"/>
-        <w:rPr>
-          <w:rFonts w:hint="eastAsia"/>
-        </w:rPr>
       </w:pPr>
       <w:r>
         <w:rPr>
@@ -3616,9 +3670,6 @@
     <w:p>
       <w:pPr>
         <w:pStyle w:val="2"/>
-        <w:rPr>
-          <w:rFonts w:hint="eastAsia"/>
-        </w:rPr>
       </w:pPr>
       <w:r>
         <w:t xml:space="preserve">NewsDesk </w:t>
@@ -3650,9 +3701,6 @@
           <w:numId w:val="5"/>
         </w:numPr>
         <w:ind w:firstLineChars="0"/>
-        <w:rPr>
-          <w:rFonts w:hint="eastAsia"/>
-        </w:rPr>
       </w:pPr>
       <w:r>
         <w:rPr>
@@ -3717,14 +3765,12 @@
           <w:numId w:val="5"/>
         </w:numPr>
         <w:ind w:firstLineChars="0"/>
-        <w:rPr>
-          <w:rFonts w:hint="eastAsia"/>
-        </w:rPr>
-      </w:pPr>
-      <w:r>
-        <w:rPr>
-          <w:rFonts w:hint="eastAsia"/>
-        </w:rPr>
+      </w:pPr>
+      <w:r>
+        <w:rPr>
+          <w:rFonts w:hint="eastAsia"/>
+        </w:rPr>
+        <w:lastRenderedPageBreak/>
         <w:t>从不残缺的记录中，可以唯一确认</w:t>
       </w:r>
     </w:p>
@@ -3778,9 +3824,6 @@
       <w:pPr>
         <w:pStyle w:val="a5"/>
         <w:ind w:left="1020" w:firstLineChars="0" w:firstLine="120"/>
-        <w:rPr>
-          <w:rFonts w:hint="eastAsia"/>
-        </w:rPr>
       </w:pPr>
       <w:r>
         <w:t>table(tmp1$SectionName, tmp1$NewsDesk)</w:t>
@@ -3790,9 +3833,6 @@
       <w:pPr>
         <w:pStyle w:val="a5"/>
         <w:ind w:left="1020" w:firstLineChars="0" w:firstLine="120"/>
-        <w:rPr>
-          <w:rFonts w:hint="eastAsia"/>
-        </w:rPr>
       </w:pPr>
     </w:p>
     <w:p>
@@ -3856,9 +3896,6 @@
       <w:pPr>
         <w:pStyle w:val="a5"/>
         <w:ind w:left="1020" w:firstLineChars="0" w:firstLine="120"/>
-        <w:rPr>
-          <w:rFonts w:hint="eastAsia"/>
-        </w:rPr>
       </w:pPr>
       <w:r>
         <w:rPr>
@@ -3871,9 +3908,6 @@
       <w:pPr>
         <w:pStyle w:val="a5"/>
         <w:ind w:left="720" w:firstLineChars="0" w:firstLine="0"/>
-        <w:rPr>
-          <w:rFonts w:hint="eastAsia"/>
-        </w:rPr>
       </w:pPr>
       <w:r>
         <w:t xml:space="preserve">  dfAll$SectionName[dfAll$SectionName=="" &amp; dfAll$NewsDesk == "Foreign"] = "World"</w:t>
@@ -3883,9 +3917,6 @@
       <w:pPr>
         <w:pStyle w:val="a5"/>
         <w:ind w:left="720" w:firstLineChars="0" w:firstLine="0"/>
-        <w:rPr>
-          <w:rFonts w:hint="eastAsia"/>
-        </w:rPr>
       </w:pPr>
     </w:p>
     <w:p>
@@ -3896,9 +3927,6 @@
           <w:numId w:val="5"/>
         </w:numPr>
         <w:ind w:firstLineChars="0"/>
-        <w:rPr>
-          <w:rFonts w:hint="eastAsia"/>
-        </w:rPr>
       </w:pPr>
       <w:r>
         <w:rPr>
@@ -3938,9 +3966,6 @@
       <w:pPr>
         <w:pStyle w:val="a5"/>
         <w:ind w:left="1200" w:firstLineChars="0" w:firstLine="0"/>
-        <w:rPr>
-          <w:rFonts w:hint="eastAsia"/>
-        </w:rPr>
       </w:pPr>
       <w:r>
         <w:t>table(tmp1$SectionName, tmp1$NewsDesk)</w:t>
@@ -3950,9 +3975,6 @@
       <w:pPr>
         <w:pStyle w:val="a5"/>
         <w:ind w:left="1200" w:firstLineChars="0" w:firstLine="0"/>
-        <w:rPr>
-          <w:rFonts w:hint="eastAsia"/>
-        </w:rPr>
       </w:pPr>
     </w:p>
     <w:p>
@@ -3990,7 +4012,6 @@
           <w:color w:val="FFFFFF"/>
           <w:shd w:val="clear" w:color="auto" w:fill="002240"/>
         </w:rPr>
-        <w:lastRenderedPageBreak/>
         <w:t xml:space="preserve">                          6</w:t>
       </w:r>
     </w:p>
@@ -4055,18 +4076,12 @@
       <w:pPr>
         <w:pStyle w:val="a5"/>
         <w:ind w:left="1200" w:firstLineChars="0" w:firstLine="0"/>
-        <w:rPr>
-          <w:rFonts w:hint="eastAsia"/>
-        </w:rPr>
       </w:pPr>
     </w:p>
     <w:p>
       <w:pPr>
         <w:pStyle w:val="a5"/>
         <w:ind w:left="1200" w:firstLineChars="0" w:firstLine="0"/>
-        <w:rPr>
-          <w:rFonts w:hint="eastAsia"/>
-        </w:rPr>
       </w:pPr>
       <w:r>
         <w:rPr>
@@ -4079,9 +4094,6 @@
       <w:pPr>
         <w:pStyle w:val="a5"/>
         <w:ind w:left="1200" w:firstLineChars="0" w:firstLine="0"/>
-        <w:rPr>
-          <w:rFonts w:hint="eastAsia"/>
-        </w:rPr>
       </w:pPr>
       <w:r>
         <w:t xml:space="preserve">  dfAll$SectionName[dfAll$SectionName=="" &amp; dfAll$NewsDesk == "Business"] = "Business Day"</w:t>
@@ -4091,9 +4103,6 @@
       <w:pPr>
         <w:pStyle w:val="a5"/>
         <w:ind w:left="1200" w:firstLineChars="0" w:firstLine="0"/>
-        <w:rPr>
-          <w:rFonts w:hint="eastAsia"/>
-        </w:rPr>
       </w:pPr>
     </w:p>
     <w:p>
@@ -4104,9 +4113,6 @@
           <w:numId w:val="5"/>
         </w:numPr>
         <w:ind w:firstLineChars="0"/>
-        <w:rPr>
-          <w:rFonts w:hint="eastAsia"/>
-        </w:rPr>
       </w:pPr>
       <w:r>
         <w:rPr>
@@ -4130,9 +4136,6 @@
     <w:p>
       <w:pPr>
         <w:pStyle w:val="2"/>
-        <w:rPr>
-          <w:rFonts w:hint="eastAsia"/>
-        </w:rPr>
       </w:pPr>
       <w:r>
         <w:t>W</w:t>
@@ -4151,11 +4154,6 @@
       </w:r>
     </w:p>
     <w:p>
-      <w:pPr>
-        <w:rPr>
-          <w:rFonts w:hint="eastAsia"/>
-        </w:rPr>
-      </w:pPr>
       <w:r>
         <w:rPr>
           <w:rFonts w:hint="eastAsia"/>
@@ -4341,9 +4339,6 @@
       </w:r>
       <w:r>
         <w:br/>
-      </w:r>
-      <w:r>
-        <w:lastRenderedPageBreak/>
         <w:t>dfT = data[folds[[i]],]</w:t>
       </w:r>
       <w:r>
@@ -4464,6 +4459,9 @@
       </w:r>
       <w:r>
         <w:br/>
+      </w:r>
+      <w:r>
+        <w:lastRenderedPageBreak/>
         <w:t>auc=NA</w:t>
       </w:r>
       <w:r>
@@ -4763,6 +4761,7 @@
         <w:ind w:leftChars="100" w:left="210"/>
       </w:pPr>
       <w:r>
+        <w:lastRenderedPageBreak/>
         <w:t>data=train,</w:t>
       </w:r>
     </w:p>
@@ -4937,7 +4936,6 @@
     </w:p>
     <w:p>
       <w:r>
-        <w:lastRenderedPageBreak/>
         <w:t>model_preds&lt;- lapply(model_preds, function(x) x[,'Yes'])</w:t>
       </w:r>
     </w:p>
@@ -5103,6 +5101,7 @@
         <w:rPr>
           <w:rFonts w:hint="eastAsia"/>
         </w:rPr>
+        <w:lastRenderedPageBreak/>
         <w:t>在多处理器上并行计算</w:t>
       </w:r>
     </w:p>

</xml_diff>

<commit_message>
update other shared file to study for kaggle competition
</commit_message>
<xml_diff>
--- a/kaggleCompetition/otherShared/心得.docx
+++ b/kaggleCompetition/otherShared/心得.docx
@@ -2890,9 +2890,6 @@
           <w:numId w:val="3"/>
         </w:numPr>
         <w:ind w:firstLineChars="0"/>
-        <w:rPr>
-          <w:rFonts w:hint="eastAsia"/>
-        </w:rPr>
       </w:pPr>
       <w:r>
         <w:rPr>
@@ -2908,21 +2905,12 @@
       <w:pPr>
         <w:pStyle w:val="a5"/>
         <w:ind w:left="420" w:firstLineChars="0" w:firstLine="0"/>
-        <w:rPr>
-          <w:rFonts w:hint="eastAsia"/>
-        </w:rPr>
       </w:pPr>
       <w:r>
         <w:t>added variables for some typical stopwords extracted from the headline/snippet – "why" "where" and "how" seemed to be significant</w:t>
       </w:r>
     </w:p>
-    <w:p>
-      <w:pPr>
-        <w:rPr>
-          <w:rFonts w:hint="eastAsia"/>
-        </w:rPr>
-      </w:pPr>
-    </w:p>
+    <w:p/>
     <w:p>
       <w:pPr>
         <w:pStyle w:val="a5"/>
@@ -2931,9 +2919,6 @@
           <w:numId w:val="3"/>
         </w:numPr>
         <w:ind w:firstLineChars="0"/>
-        <w:rPr>
-          <w:rFonts w:hint="eastAsia"/>
-        </w:rPr>
       </w:pPr>
       <w:r>
         <w:rPr>
@@ -3725,9 +3710,6 @@
     <w:p>
       <w:pPr>
         <w:pStyle w:val="2"/>
-        <w:rPr>
-          <w:rFonts w:hint="eastAsia"/>
-        </w:rPr>
       </w:pPr>
       <w:r>
         <w:rPr>
@@ -3750,11 +3732,6 @@
       </w:r>
     </w:p>
     <w:p>
-      <w:pPr>
-        <w:rPr>
-          <w:rFonts w:hint="eastAsia"/>
-        </w:rPr>
-      </w:pPr>
       <w:r>
         <w:rPr>
           <w:rFonts w:hint="eastAsia"/>
@@ -3787,6 +3764,11 @@
       </w:r>
     </w:p>
     <w:p>
+      <w:pPr>
+        <w:rPr>
+          <w:rFonts w:hint="eastAsia"/>
+        </w:rPr>
+      </w:pPr>
       <w:r>
         <w:rPr>
           <w:rFonts w:hint="eastAsia"/>
@@ -3812,6 +3794,63 @@
         <w:t>wordCount</w:t>
       </w:r>
     </w:p>
+    <w:p>
+      <w:pPr>
+        <w:pStyle w:val="2"/>
+        <w:rPr>
+          <w:rFonts w:hint="eastAsia"/>
+        </w:rPr>
+      </w:pPr>
+      <w:r>
+        <w:rPr>
+          <w:rFonts w:hint="eastAsia"/>
+        </w:rPr>
+        <w:t>用</w:t>
+      </w:r>
+      <w:r>
+        <w:rPr>
+          <w:rFonts w:hint="eastAsia"/>
+        </w:rPr>
+        <w:t>desk</w:t>
+      </w:r>
+      <w:r>
+        <w:rPr>
+          <w:rFonts w:hint="eastAsia"/>
+        </w:rPr>
+        <w:t>、</w:t>
+      </w:r>
+      <w:r>
+        <w:rPr>
+          <w:rFonts w:hint="eastAsia"/>
+        </w:rPr>
+        <w:t>section</w:t>
+      </w:r>
+      <w:r>
+        <w:rPr>
+          <w:rFonts w:hint="eastAsia"/>
+        </w:rPr>
+        <w:t>、</w:t>
+      </w:r>
+      <w:r>
+        <w:rPr>
+          <w:rFonts w:hint="eastAsia"/>
+        </w:rPr>
+        <w:t>subsection</w:t>
+      </w:r>
+      <w:r>
+        <w:rPr>
+          <w:rFonts w:hint="eastAsia"/>
+        </w:rPr>
+        <w:t>来</w:t>
+      </w:r>
+      <w:r>
+        <w:rPr>
+          <w:rFonts w:hint="eastAsia"/>
+        </w:rPr>
+        <w:t>cluster</w:t>
+      </w:r>
+    </w:p>
+    <w:p/>
     <w:p>
       <w:pPr>
         <w:pStyle w:val="1"/>
@@ -4251,7 +4290,11 @@
         <w:ind w:left="1200" w:firstLineChars="0" w:firstLine="0"/>
       </w:pPr>
       <w:r>
-        <w:t xml:space="preserve">  dfAll$SectionName[dfAll$SectionName=="" &amp; dfAll$NewsDesk == "Business"] = "Business Day"</w:t>
+        <w:t xml:space="preserve">  dfAll$SectionName[dfAll$SectionName=="" &amp; dfAll$NewsDesk == "Business"] = </w:t>
+      </w:r>
+      <w:r>
+        <w:lastRenderedPageBreak/>
+        <w:t>"Business Day"</w:t>
       </w:r>
     </w:p>
     <w:p>
@@ -4293,7 +4336,6 @@
         <w:pStyle w:val="2"/>
       </w:pPr>
       <w:r>
-        <w:lastRenderedPageBreak/>
         <w:t>W</w:t>
       </w:r>
       <w:r>
@@ -4533,6 +4575,9 @@
       </w:r>
       <w:r>
         <w:br/>
+      </w:r>
+      <w:r>
+        <w:lastRenderedPageBreak/>
         <w:t>p = p[,2]</w:t>
       </w:r>
       <w:r>
@@ -4560,12 +4605,6 @@
           <w:color w:val="1F497D" w:themeColor="text2"/>
         </w:rPr>
         <w:br/>
-      </w:r>
-      <w:r>
-        <w:rPr>
-          <w:color w:val="1F497D" w:themeColor="text2"/>
-        </w:rPr>
-        <w:lastRenderedPageBreak/>
         <w:t>#print(mk)</w:t>
       </w:r>
       <w:r>
@@ -4795,366 +4834,366 @@
         <w:ind w:leftChars="900" w:left="1890"/>
       </w:pPr>
       <w:r>
+        <w:t>savePredictions=TRUE,</w:t>
+      </w:r>
+    </w:p>
+    <w:p>
+      <w:pPr>
+        <w:ind w:leftChars="900" w:left="1890"/>
+      </w:pPr>
+      <w:r>
+        <w:t>allowParallel=TRUE,</w:t>
+      </w:r>
+    </w:p>
+    <w:p>
+      <w:pPr>
+        <w:ind w:leftChars="900" w:left="1890"/>
+      </w:pPr>
+      <w:r>
+        <w:t>classProbs=TRUE,</w:t>
+      </w:r>
+    </w:p>
+    <w:p>
+      <w:pPr>
+        <w:ind w:leftChars="900" w:left="1890"/>
+      </w:pPr>
+      <w:r>
+        <w:t>index=createResample(train$Popular, 25),</w:t>
+      </w:r>
+    </w:p>
+    <w:p>
+      <w:pPr>
+        <w:ind w:leftChars="900" w:left="1890"/>
+      </w:pPr>
+      <w:r>
+        <w:t>selectionFunction="best",</w:t>
+      </w:r>
+    </w:p>
+    <w:p>
+      <w:pPr>
+        <w:ind w:leftChars="900" w:left="1890"/>
+      </w:pPr>
+      <w:r>
+        <w:t>summaryFunction=fiveStats)</w:t>
+      </w:r>
+    </w:p>
+    <w:p>
+      <w:pPr>
+        <w:rPr>
+          <w:color w:val="FF0000"/>
+        </w:rPr>
+      </w:pPr>
+      <w:r>
+        <w:rPr>
+          <w:color w:val="FF0000"/>
+        </w:rPr>
+        <w:t>glmGrid&lt;- expand.grid(alpha=c(.4), lambda=2^-8)</w:t>
+      </w:r>
+    </w:p>
+    <w:p>
+      <w:pPr>
+        <w:rPr>
+          <w:color w:val="FF0000"/>
+        </w:rPr>
+      </w:pPr>
+      <w:r>
+        <w:rPr>
+          <w:color w:val="FF0000"/>
+        </w:rPr>
+        <w:t>rfGrid&lt;- expand.grid(mtry=c(17))</w:t>
+      </w:r>
+    </w:p>
+    <w:p>
+      <w:pPr>
+        <w:rPr>
+          <w:color w:val="FF0000"/>
+        </w:rPr>
+      </w:pPr>
+      <w:r>
+        <w:rPr>
+          <w:color w:val="FF0000"/>
+        </w:rPr>
+        <w:t>gbmGrid&lt;- expand.grid(n.trees=c(3500), interaction.depth=c(27), shrinkage=c(.001))</w:t>
+      </w:r>
+    </w:p>
+    <w:p>
+      <w:pPr>
+        <w:rPr>
+          <w:color w:val="FF0000"/>
+        </w:rPr>
+      </w:pPr>
+      <w:r>
+        <w:rPr>
+          <w:color w:val="FF0000"/>
+        </w:rPr>
+        <w:t>svmGrid&lt;- expand.grid(.sigma=c(.0007),.C=c(16,32))</w:t>
+      </w:r>
+    </w:p>
+    <w:p/>
+    <w:p>
+      <w:r>
+        <w:t xml:space="preserve">model_list&lt;- </w:t>
+      </w:r>
+      <w:commentRangeStart w:id="0"/>
+      <w:r>
+        <w:t>caretList</w:t>
+      </w:r>
+      <w:commentRangeEnd w:id="0"/>
+      <w:r>
+        <w:rPr>
+          <w:rStyle w:val="aa"/>
+        </w:rPr>
+        <w:commentReference w:id="0"/>
+      </w:r>
+      <w:r>
+        <w:t>(</w:t>
+      </w:r>
+    </w:p>
+    <w:p>
+      <w:r>
+        <w:t xml:space="preserve">  Popular ~ .,</w:t>
+      </w:r>
+    </w:p>
+    <w:p>
+      <w:pPr>
+        <w:ind w:leftChars="100" w:left="210"/>
+      </w:pPr>
+      <w:r>
+        <w:t>data=train,</w:t>
+      </w:r>
+    </w:p>
+    <w:p>
+      <w:pPr>
+        <w:ind w:leftChars="100" w:left="210"/>
+      </w:pPr>
+      <w:r>
+        <w:t>trControl=ensCtrl,</w:t>
+      </w:r>
+    </w:p>
+    <w:p>
+      <w:pPr>
+        <w:ind w:leftChars="100" w:left="210"/>
+      </w:pPr>
+      <w:r>
+        <w:t>metric="ROC",</w:t>
+      </w:r>
+    </w:p>
+    <w:p>
+      <w:pPr>
+        <w:ind w:leftChars="100" w:left="210"/>
+        <w:rPr>
+          <w:color w:val="FF0000"/>
+        </w:rPr>
+      </w:pPr>
+      <w:r>
+        <w:rPr>
+          <w:color w:val="FF0000"/>
+        </w:rPr>
+        <w:t>tuneList=list(</w:t>
+      </w:r>
+    </w:p>
+    <w:p>
+      <w:pPr>
+        <w:ind w:leftChars="500" w:left="1050"/>
+        <w:rPr>
+          <w:color w:val="FF0000"/>
+        </w:rPr>
+      </w:pPr>
+      <w:r>
+        <w:rPr>
+          <w:color w:val="FF0000"/>
+        </w:rPr>
+        <w:t>rf=caretModelSpec(method="rf", tuneGrid=rfGrid, nodesize=1, ntree=3000),</w:t>
+      </w:r>
+    </w:p>
+    <w:p>
+      <w:pPr>
+        <w:ind w:leftChars="500" w:left="1050"/>
+        <w:rPr>
+          <w:color w:val="FF0000"/>
+        </w:rPr>
+      </w:pPr>
+      <w:r>
+        <w:rPr>
+          <w:color w:val="FF0000"/>
+        </w:rPr>
+        <w:t>glmnet=caretModelSpec(method="glmnet",tuneGrid=glmGrid, preProcess=c("center","scale")),</w:t>
+      </w:r>
+    </w:p>
+    <w:p>
+      <w:pPr>
+        <w:ind w:leftChars="500" w:left="1050"/>
+        <w:rPr>
+          <w:color w:val="FF0000"/>
+        </w:rPr>
+      </w:pPr>
+      <w:r>
+        <w:rPr>
+          <w:color w:val="FF0000"/>
+        </w:rPr>
+        <w:t>gbm=caretModelSpec(method="gbm", tuneGrid=gbmGrid),</w:t>
+      </w:r>
+    </w:p>
+    <w:p>
+      <w:pPr>
+        <w:ind w:leftChars="500" w:left="1050"/>
+        <w:rPr>
+          <w:color w:val="FF0000"/>
+        </w:rPr>
+      </w:pPr>
+      <w:r>
+        <w:rPr>
+          <w:color w:val="FF0000"/>
+        </w:rPr>
+        <w:t>svm=caretModelSpec(method="svmRadial",tuneGrid=svmGrid, preProcess=c("center","scale"))</w:t>
+      </w:r>
+    </w:p>
+    <w:p>
+      <w:pPr>
+        <w:ind w:firstLineChars="200" w:firstLine="420"/>
+        <w:rPr>
+          <w:color w:val="FF0000"/>
+        </w:rPr>
+      </w:pPr>
+      <w:r>
+        <w:rPr>
+          <w:color w:val="FF0000"/>
+        </w:rPr>
+        <w:t xml:space="preserve"> )</w:t>
+      </w:r>
+    </w:p>
+    <w:p>
+      <w:r>
+        <w:t>)</w:t>
+      </w:r>
+    </w:p>
+    <w:p/>
+    <w:p>
+      <w:r>
+        <w:rPr>
+          <w:rFonts w:hint="eastAsia"/>
+        </w:rPr>
+        <w:t xml:space="preserve"># </w:t>
+      </w:r>
+      <w:r>
+        <w:rPr>
+          <w:rFonts w:hint="eastAsia"/>
+        </w:rPr>
+        <w:t>组合方式一</w:t>
+      </w:r>
+    </w:p>
+    <w:p>
+      <w:r>
+        <w:t>xyplot(resamples(model_list))</w:t>
+      </w:r>
+    </w:p>
+    <w:p>
+      <w:r>
+        <w:t>modelCor(resamples(model_list))</w:t>
+      </w:r>
+    </w:p>
+    <w:p>
+      <w:r>
+        <w:rPr>
+          <w:highlight w:val="yellow"/>
+        </w:rPr>
+        <w:t xml:space="preserve">greedy_ensemble&lt;- </w:t>
+      </w:r>
+      <w:commentRangeStart w:id="1"/>
+      <w:r>
+        <w:rPr>
+          <w:highlight w:val="yellow"/>
+        </w:rPr>
+        <w:t>caretEnsemble</w:t>
+      </w:r>
+      <w:commentRangeEnd w:id="1"/>
+      <w:r>
+        <w:rPr>
+          <w:rStyle w:val="aa"/>
+        </w:rPr>
+        <w:commentReference w:id="1"/>
+      </w:r>
+      <w:r>
+        <w:rPr>
+          <w:highlight w:val="yellow"/>
+        </w:rPr>
+        <w:t>(model_list)</w:t>
+      </w:r>
+    </w:p>
+    <w:p/>
+    <w:p>
+      <w:r>
+        <w:t>library('caTools')</w:t>
+      </w:r>
+    </w:p>
+    <w:p>
+      <w:r>
+        <w:t>model_preds&lt;- lapply(model_list, predict, newdata=test, type='prob')</w:t>
+      </w:r>
+    </w:p>
+    <w:p>
+      <w:r>
+        <w:t>model_preds&lt;- lapply(model_preds, function(x) x[,'Yes'])</w:t>
+      </w:r>
+    </w:p>
+    <w:p>
+      <w:r>
+        <w:t>model_preds&lt;- data.frame(model_preds)</w:t>
+      </w:r>
+    </w:p>
+    <w:p>
+      <w:r>
+        <w:rPr>
+          <w:highlight w:val="yellow"/>
+        </w:rPr>
+        <w:t>ens_preds&lt;- predict(greedy_ensemble, newdata=test)</w:t>
+      </w:r>
+    </w:p>
+    <w:p>
+      <w:r>
+        <w:t>model_preds$ensemble&lt;- ens_preds</w:t>
+      </w:r>
+    </w:p>
+    <w:p/>
+    <w:p>
+      <w:r>
+        <w:rPr>
+          <w:rFonts w:hint="eastAsia"/>
+        </w:rPr>
+        <w:t xml:space="preserve"># </w:t>
+      </w:r>
+      <w:r>
+        <w:rPr>
+          <w:rFonts w:hint="eastAsia"/>
+        </w:rPr>
+        <w:t>组合方式二</w:t>
+      </w:r>
+    </w:p>
+    <w:p>
+      <w:r>
+        <w:t xml:space="preserve">gbm_stack&lt;- </w:t>
+      </w:r>
+      <w:commentRangeStart w:id="2"/>
+      <w:r>
+        <w:t>caretStack</w:t>
+      </w:r>
+      <w:commentRangeEnd w:id="2"/>
+      <w:r>
+        <w:rPr>
+          <w:rStyle w:val="aa"/>
+        </w:rPr>
+        <w:commentReference w:id="2"/>
+      </w:r>
+      <w:r>
+        <w:t>(</w:t>
+      </w:r>
+    </w:p>
+    <w:p>
+      <w:r>
+        <w:rPr>
+          <w:highlight w:val="yellow"/>
+        </w:rPr>
         <w:lastRenderedPageBreak/>
-        <w:t>savePredictions=TRUE,</w:t>
-      </w:r>
-    </w:p>
-    <w:p>
-      <w:pPr>
-        <w:ind w:leftChars="900" w:left="1890"/>
-      </w:pPr>
-      <w:r>
-        <w:t>allowParallel=TRUE,</w:t>
-      </w:r>
-    </w:p>
-    <w:p>
-      <w:pPr>
-        <w:ind w:leftChars="900" w:left="1890"/>
-      </w:pPr>
-      <w:r>
-        <w:t>classProbs=TRUE,</w:t>
-      </w:r>
-    </w:p>
-    <w:p>
-      <w:pPr>
-        <w:ind w:leftChars="900" w:left="1890"/>
-      </w:pPr>
-      <w:r>
-        <w:t>index=createResample(train$Popular, 25),</w:t>
-      </w:r>
-    </w:p>
-    <w:p>
-      <w:pPr>
-        <w:ind w:leftChars="900" w:left="1890"/>
-      </w:pPr>
-      <w:r>
-        <w:t>selectionFunction="best",</w:t>
-      </w:r>
-    </w:p>
-    <w:p>
-      <w:pPr>
-        <w:ind w:leftChars="900" w:left="1890"/>
-      </w:pPr>
-      <w:r>
-        <w:t>summaryFunction=fiveStats)</w:t>
-      </w:r>
-    </w:p>
-    <w:p>
-      <w:pPr>
-        <w:rPr>
-          <w:color w:val="FF0000"/>
-        </w:rPr>
-      </w:pPr>
-      <w:r>
-        <w:rPr>
-          <w:color w:val="FF0000"/>
-        </w:rPr>
-        <w:t>glmGrid&lt;- expand.grid(alpha=c(.4), lambda=2^-8)</w:t>
-      </w:r>
-    </w:p>
-    <w:p>
-      <w:pPr>
-        <w:rPr>
-          <w:color w:val="FF0000"/>
-        </w:rPr>
-      </w:pPr>
-      <w:r>
-        <w:rPr>
-          <w:color w:val="FF0000"/>
-        </w:rPr>
-        <w:t>rfGrid&lt;- expand.grid(mtry=c(17))</w:t>
-      </w:r>
-    </w:p>
-    <w:p>
-      <w:pPr>
-        <w:rPr>
-          <w:color w:val="FF0000"/>
-        </w:rPr>
-      </w:pPr>
-      <w:r>
-        <w:rPr>
-          <w:color w:val="FF0000"/>
-        </w:rPr>
-        <w:t>gbmGrid&lt;- expand.grid(n.trees=c(3500), interaction.depth=c(27), shrinkage=c(.001))</w:t>
-      </w:r>
-    </w:p>
-    <w:p>
-      <w:pPr>
-        <w:rPr>
-          <w:color w:val="FF0000"/>
-        </w:rPr>
-      </w:pPr>
-      <w:r>
-        <w:rPr>
-          <w:color w:val="FF0000"/>
-        </w:rPr>
-        <w:t>svmGrid&lt;- expand.grid(.sigma=c(.0007),.C=c(16,32))</w:t>
-      </w:r>
-    </w:p>
-    <w:p/>
-    <w:p>
-      <w:r>
-        <w:t xml:space="preserve">model_list&lt;- </w:t>
-      </w:r>
-      <w:commentRangeStart w:id="0"/>
-      <w:r>
-        <w:t>caretList</w:t>
-      </w:r>
-      <w:commentRangeEnd w:id="0"/>
-      <w:r>
-        <w:rPr>
-          <w:rStyle w:val="aa"/>
-        </w:rPr>
-        <w:commentReference w:id="0"/>
-      </w:r>
-      <w:r>
-        <w:t>(</w:t>
-      </w:r>
-    </w:p>
-    <w:p>
-      <w:r>
-        <w:t xml:space="preserve">  Popular ~ .,</w:t>
-      </w:r>
-    </w:p>
-    <w:p>
-      <w:pPr>
-        <w:ind w:leftChars="100" w:left="210"/>
-      </w:pPr>
-      <w:r>
-        <w:t>data=train,</w:t>
-      </w:r>
-    </w:p>
-    <w:p>
-      <w:pPr>
-        <w:ind w:leftChars="100" w:left="210"/>
-      </w:pPr>
-      <w:r>
-        <w:t>trControl=ensCtrl,</w:t>
-      </w:r>
-    </w:p>
-    <w:p>
-      <w:pPr>
-        <w:ind w:leftChars="100" w:left="210"/>
-      </w:pPr>
-      <w:r>
-        <w:t>metric="ROC",</w:t>
-      </w:r>
-    </w:p>
-    <w:p>
-      <w:pPr>
-        <w:ind w:leftChars="100" w:left="210"/>
-        <w:rPr>
-          <w:color w:val="FF0000"/>
-        </w:rPr>
-      </w:pPr>
-      <w:r>
-        <w:rPr>
-          <w:color w:val="FF0000"/>
-        </w:rPr>
-        <w:t>tuneList=list(</w:t>
-      </w:r>
-    </w:p>
-    <w:p>
-      <w:pPr>
-        <w:ind w:leftChars="500" w:left="1050"/>
-        <w:rPr>
-          <w:color w:val="FF0000"/>
-        </w:rPr>
-      </w:pPr>
-      <w:r>
-        <w:rPr>
-          <w:color w:val="FF0000"/>
-        </w:rPr>
-        <w:t>rf=caretModelSpec(method="rf", tuneGrid=rfGrid, nodesize=1, ntree=3000),</w:t>
-      </w:r>
-    </w:p>
-    <w:p>
-      <w:pPr>
-        <w:ind w:leftChars="500" w:left="1050"/>
-        <w:rPr>
-          <w:color w:val="FF0000"/>
-        </w:rPr>
-      </w:pPr>
-      <w:r>
-        <w:rPr>
-          <w:color w:val="FF0000"/>
-        </w:rPr>
-        <w:t>glmnet=caretModelSpec(method="glmnet",tuneGrid=glmGrid, preProcess=c("center","scale")),</w:t>
-      </w:r>
-    </w:p>
-    <w:p>
-      <w:pPr>
-        <w:ind w:leftChars="500" w:left="1050"/>
-        <w:rPr>
-          <w:color w:val="FF0000"/>
-        </w:rPr>
-      </w:pPr>
-      <w:r>
-        <w:rPr>
-          <w:color w:val="FF0000"/>
-        </w:rPr>
-        <w:t>gbm=caretModelSpec(method="gbm", tuneGrid=gbmGrid),</w:t>
-      </w:r>
-    </w:p>
-    <w:p>
-      <w:pPr>
-        <w:ind w:leftChars="500" w:left="1050"/>
-        <w:rPr>
-          <w:color w:val="FF0000"/>
-        </w:rPr>
-      </w:pPr>
-      <w:r>
-        <w:rPr>
-          <w:color w:val="FF0000"/>
-        </w:rPr>
-        <w:t>svm=caretModelSpec(method="svmRadial",tuneGrid=svmGrid, preProcess=c("center","scale"))</w:t>
-      </w:r>
-    </w:p>
-    <w:p>
-      <w:pPr>
-        <w:ind w:firstLineChars="200" w:firstLine="420"/>
-        <w:rPr>
-          <w:color w:val="FF0000"/>
-        </w:rPr>
-      </w:pPr>
-      <w:r>
-        <w:rPr>
-          <w:color w:val="FF0000"/>
-        </w:rPr>
-        <w:t xml:space="preserve"> )</w:t>
-      </w:r>
-    </w:p>
-    <w:p>
-      <w:r>
-        <w:t>)</w:t>
-      </w:r>
-    </w:p>
-    <w:p/>
-    <w:p>
-      <w:r>
-        <w:rPr>
-          <w:rFonts w:hint="eastAsia"/>
-        </w:rPr>
-        <w:t xml:space="preserve"># </w:t>
-      </w:r>
-      <w:r>
-        <w:rPr>
-          <w:rFonts w:hint="eastAsia"/>
-        </w:rPr>
-        <w:t>组合方式一</w:t>
-      </w:r>
-    </w:p>
-    <w:p>
-      <w:r>
-        <w:t>xyplot(resamples(model_list))</w:t>
-      </w:r>
-    </w:p>
-    <w:p>
-      <w:r>
-        <w:t>modelCor(resamples(model_list))</w:t>
-      </w:r>
-    </w:p>
-    <w:p>
-      <w:r>
-        <w:rPr>
-          <w:highlight w:val="yellow"/>
-        </w:rPr>
-        <w:t xml:space="preserve">greedy_ensemble&lt;- </w:t>
-      </w:r>
-      <w:commentRangeStart w:id="1"/>
-      <w:r>
-        <w:rPr>
-          <w:highlight w:val="yellow"/>
-        </w:rPr>
-        <w:t>caretEnsemble</w:t>
-      </w:r>
-      <w:commentRangeEnd w:id="1"/>
-      <w:r>
-        <w:rPr>
-          <w:rStyle w:val="aa"/>
-        </w:rPr>
-        <w:commentReference w:id="1"/>
-      </w:r>
-      <w:r>
-        <w:rPr>
-          <w:highlight w:val="yellow"/>
-        </w:rPr>
-        <w:t>(model_list)</w:t>
-      </w:r>
-    </w:p>
-    <w:p/>
-    <w:p>
-      <w:r>
-        <w:t>library('caTools')</w:t>
-      </w:r>
-    </w:p>
-    <w:p>
-      <w:r>
-        <w:t>model_preds&lt;- lapply(model_list, predict, newdata=test, type='prob')</w:t>
-      </w:r>
-    </w:p>
-    <w:p>
-      <w:r>
-        <w:t>model_preds&lt;- lapply(model_preds, function(x) x[,'Yes'])</w:t>
-      </w:r>
-    </w:p>
-    <w:p>
-      <w:r>
-        <w:t>model_preds&lt;- data.frame(model_preds)</w:t>
-      </w:r>
-    </w:p>
-    <w:p>
-      <w:r>
-        <w:rPr>
-          <w:highlight w:val="yellow"/>
-        </w:rPr>
-        <w:t>ens_preds&lt;- predict(greedy_ensemble, newdata=test)</w:t>
-      </w:r>
-    </w:p>
-    <w:p>
-      <w:r>
-        <w:t>model_preds$ensemble&lt;- ens_preds</w:t>
-      </w:r>
-    </w:p>
-    <w:p/>
-    <w:p>
-      <w:r>
-        <w:rPr>
-          <w:rFonts w:hint="eastAsia"/>
-        </w:rPr>
-        <w:t xml:space="preserve"># </w:t>
-      </w:r>
-      <w:r>
-        <w:rPr>
-          <w:rFonts w:hint="eastAsia"/>
-        </w:rPr>
-        <w:t>组合方式二</w:t>
-      </w:r>
-    </w:p>
-    <w:p>
-      <w:r>
-        <w:t xml:space="preserve">gbm_stack&lt;- </w:t>
-      </w:r>
-      <w:commentRangeStart w:id="2"/>
-      <w:r>
-        <w:t>caretStack</w:t>
-      </w:r>
-      <w:commentRangeEnd w:id="2"/>
-      <w:r>
-        <w:rPr>
-          <w:rStyle w:val="aa"/>
-        </w:rPr>
-        <w:commentReference w:id="2"/>
-      </w:r>
-      <w:r>
-        <w:t>(</w:t>
-      </w:r>
-    </w:p>
-    <w:p>
-      <w:r>
-        <w:rPr>
-          <w:highlight w:val="yellow"/>
-        </w:rPr>
         <w:t>model_list,</w:t>
       </w:r>
     </w:p>
@@ -5185,7 +5224,6 @@
     </w:p>
     <w:p>
       <w:r>
-        <w:lastRenderedPageBreak/>
         <w:t>metric='ROC',</w:t>
       </w:r>
     </w:p>
@@ -7346,7 +7384,7 @@
 </file>
 
 <file path=customXml/itemProps1.xml><?xml version="1.0" encoding="utf-8"?>
-<ds:datastoreItem xmlns:ds="http://schemas.openxmlformats.org/officeDocument/2006/customXml" ds:itemID="{92AA054C-434D-4247-8DEF-0405210361F2}">
+<ds:datastoreItem xmlns:ds="http://schemas.openxmlformats.org/officeDocument/2006/customXml" ds:itemID="{452B35E7-E62E-4B6D-91E7-FFB7B392B17D}">
   <ds:schemaRefs>
     <ds:schemaRef ds:uri="http://schemas.openxmlformats.org/officeDocument/2006/bibliography"/>
   </ds:schemaRefs>

</xml_diff>

<commit_message>
update files for study after competition
</commit_message>
<xml_diff>
--- a/kaggleCompetition/otherShared/心得.docx
+++ b/kaggleCompetition/otherShared/心得.docx
@@ -3764,11 +3764,6 @@
       </w:r>
     </w:p>
     <w:p>
-      <w:pPr>
-        <w:rPr>
-          <w:rFonts w:hint="eastAsia"/>
-        </w:rPr>
-      </w:pPr>
       <w:r>
         <w:rPr>
           <w:rFonts w:hint="eastAsia"/>
@@ -3797,9 +3792,6 @@
     <w:p>
       <w:pPr>
         <w:pStyle w:val="2"/>
-        <w:rPr>
-          <w:rFonts w:hint="eastAsia"/>
-        </w:rPr>
       </w:pPr>
       <w:r>
         <w:rPr>
@@ -4290,11 +4282,8 @@
         <w:ind w:left="1200" w:firstLineChars="0" w:firstLine="0"/>
       </w:pPr>
       <w:r>
-        <w:t xml:space="preserve">  dfAll$SectionName[dfAll$SectionName=="" &amp; dfAll$NewsDesk == "Business"] = </w:t>
-      </w:r>
-      <w:r>
         <w:lastRenderedPageBreak/>
-        <w:t>"Business Day"</w:t>
+        <w:t xml:space="preserve">  dfAll$SectionName[dfAll$SectionName=="" &amp; dfAll$NewsDesk == "Business"] = "Business Day"</w:t>
       </w:r>
     </w:p>
     <w:p>
@@ -4571,13 +4560,13 @@
       </w:r>
       <w:r>
         <w:br/>
+      </w:r>
+      <w:r>
+        <w:lastRenderedPageBreak/>
         <w:t>if (ncol(p)&gt;1)</w:t>
       </w:r>
       <w:r>
         <w:br/>
-      </w:r>
-      <w:r>
-        <w:lastRenderedPageBreak/>
         <w:t>p = p[,2]</w:t>
       </w:r>
       <w:r>
@@ -4807,18 +4796,36 @@
     </w:p>
     <w:p>
       <w:r>
-        <w:t>fiveStats&lt;- function(...) c(twoClassSummary(...), defaultSummary(...))</w:t>
+        <w:lastRenderedPageBreak/>
+        <w:t>fiveStats&lt;- function(...) c(</w:t>
+      </w:r>
+      <w:bookmarkStart w:id="0" w:name="OLE_LINK7"/>
+      <w:bookmarkStart w:id="1" w:name="OLE_LINK8"/>
+      <w:r>
+        <w:t>twoClassSummary</w:t>
+      </w:r>
+      <w:bookmarkEnd w:id="0"/>
+      <w:bookmarkEnd w:id="1"/>
+      <w:r>
+        <w:t>(...), defaultSummary(...))</w:t>
       </w:r>
     </w:p>
     <w:p/>
     <w:p>
+      <w:bookmarkStart w:id="2" w:name="OLE_LINK5"/>
+      <w:bookmarkStart w:id="3" w:name="OLE_LINK6"/>
       <w:r>
         <w:t>## ENSEMBLE</w:t>
       </w:r>
     </w:p>
     <w:p>
       <w:r>
-        <w:t>ensCtrl&lt;- trainControl(method="cv",</w:t>
+        <w:t>ensCtrl&lt;-</w:t>
+      </w:r>
+      <w:bookmarkStart w:id="4" w:name="OLE_LINK1"/>
+      <w:bookmarkStart w:id="5" w:name="OLE_LINK2"/>
+      <w:r>
+        <w:t xml:space="preserve"> trainControl(method="cv",</w:t>
       </w:r>
     </w:p>
     <w:p>
@@ -4841,9 +4848,13 @@
       <w:pPr>
         <w:ind w:leftChars="900" w:left="1890"/>
       </w:pPr>
+      <w:bookmarkStart w:id="6" w:name="OLE_LINK11"/>
+      <w:bookmarkStart w:id="7" w:name="OLE_LINK12"/>
       <w:r>
         <w:t>allowParallel=TRUE,</w:t>
       </w:r>
+      <w:bookmarkEnd w:id="6"/>
+      <w:bookmarkEnd w:id="7"/>
     </w:p>
     <w:p>
       <w:pPr>
@@ -4889,6 +4900,8 @@
         </w:rPr>
         <w:t>glmGrid&lt;- expand.grid(alpha=c(.4), lambda=2^-8)</w:t>
       </w:r>
+      <w:bookmarkEnd w:id="4"/>
+      <w:bookmarkEnd w:id="5"/>
     </w:p>
     <w:p>
       <w:pPr>
@@ -4934,16 +4947,16 @@
       <w:r>
         <w:t xml:space="preserve">model_list&lt;- </w:t>
       </w:r>
-      <w:commentRangeStart w:id="0"/>
+      <w:commentRangeStart w:id="8"/>
       <w:r>
         <w:t>caretList</w:t>
       </w:r>
-      <w:commentRangeEnd w:id="0"/>
+      <w:commentRangeEnd w:id="8"/>
       <w:r>
         <w:rPr>
           <w:rStyle w:val="aa"/>
         </w:rPr>
-        <w:commentReference w:id="0"/>
+        <w:commentReference w:id="8"/>
       </w:r>
       <w:r>
         <w:t>(</w:t>
@@ -5067,6 +5080,8 @@
         <w:t>)</w:t>
       </w:r>
     </w:p>
+    <w:bookmarkEnd w:id="2"/>
+    <w:bookmarkEnd w:id="3"/>
     <w:p/>
     <w:p>
       <w:r>
@@ -5099,19 +5114,19 @@
         </w:rPr>
         <w:t xml:space="preserve">greedy_ensemble&lt;- </w:t>
       </w:r>
-      <w:commentRangeStart w:id="1"/>
+      <w:commentRangeStart w:id="9"/>
       <w:r>
         <w:rPr>
           <w:highlight w:val="yellow"/>
         </w:rPr>
         <w:t>caretEnsemble</w:t>
       </w:r>
-      <w:commentRangeEnd w:id="1"/>
+      <w:commentRangeEnd w:id="9"/>
       <w:r>
         <w:rPr>
           <w:rStyle w:val="aa"/>
         </w:rPr>
-        <w:commentReference w:id="1"/>
+        <w:commentReference w:id="9"/>
       </w:r>
       <w:r>
         <w:rPr>
@@ -5171,18 +5186,19 @@
     </w:p>
     <w:p>
       <w:r>
+        <w:lastRenderedPageBreak/>
         <w:t xml:space="preserve">gbm_stack&lt;- </w:t>
       </w:r>
-      <w:commentRangeStart w:id="2"/>
+      <w:commentRangeStart w:id="10"/>
       <w:r>
         <w:t>caretStack</w:t>
       </w:r>
-      <w:commentRangeEnd w:id="2"/>
+      <w:commentRangeEnd w:id="10"/>
       <w:r>
         <w:rPr>
           <w:rStyle w:val="aa"/>
         </w:rPr>
-        <w:commentReference w:id="2"/>
+        <w:commentReference w:id="10"/>
       </w:r>
       <w:r>
         <w:t>(</w:t>
@@ -5193,24 +5209,23 @@
         <w:rPr>
           <w:highlight w:val="yellow"/>
         </w:rPr>
-        <w:lastRenderedPageBreak/>
         <w:t>model_list,</w:t>
       </w:r>
     </w:p>
     <w:p>
-      <w:commentRangeStart w:id="3"/>
+      <w:commentRangeStart w:id="11"/>
       <w:r>
         <w:t>method='gbm',</w:t>
       </w:r>
-      <w:commentRangeEnd w:id="3"/>
+      <w:commentRangeEnd w:id="11"/>
       <w:r>
         <w:rPr>
           <w:rStyle w:val="aa"/>
         </w:rPr>
-        <w:commentReference w:id="3"/>
-      </w:r>
-      <w:bookmarkStart w:id="4" w:name="_GoBack"/>
-      <w:bookmarkEnd w:id="4"/>
+        <w:commentReference w:id="11"/>
+      </w:r>
+      <w:bookmarkStart w:id="12" w:name="_GoBack"/>
+      <w:bookmarkEnd w:id="12"/>
     </w:p>
     <w:p>
       <w:r>
@@ -5308,6 +5323,10 @@
       </w:r>
     </w:p>
     <w:p>
+      <w:bookmarkStart w:id="13" w:name="OLE_LINK3"/>
+      <w:bookmarkStart w:id="14" w:name="OLE_LINK4"/>
+      <w:bookmarkStart w:id="15" w:name="OLE_LINK9"/>
+      <w:bookmarkStart w:id="16" w:name="OLE_LINK10"/>
       <w:r>
         <w:t xml:space="preserve">cl&lt;- makeCluster(7)  </w:t>
       </w:r>
@@ -5317,6 +5336,8 @@
         <w:t>registerDoParallel(cl)</w:t>
       </w:r>
     </w:p>
+    <w:bookmarkEnd w:id="13"/>
+    <w:bookmarkEnd w:id="14"/>
     <w:p>
       <w:r>
         <w:rPr>
@@ -5329,6 +5350,8 @@
       <w:r>
         <w:t>stopCluster(cl)</w:t>
       </w:r>
+      <w:bookmarkEnd w:id="15"/>
+      <w:bookmarkEnd w:id="16"/>
     </w:p>
     <w:sectPr>
       <w:pgSz w:w="11906" w:h="16838"/>
@@ -5342,7 +5365,7 @@
 
 <file path=word/comments.xml><?xml version="1.0" encoding="utf-8"?>
 <w:comments xmlns:ve="http://schemas.openxmlformats.org/markup-compatibility/2006" xmlns:o="urn:schemas-microsoft-com:office:office" xmlns:r="http://schemas.openxmlformats.org/officeDocument/2006/relationships" xmlns:m="http://schemas.openxmlformats.org/officeDocument/2006/math" xmlns:v="urn:schemas-microsoft-com:vml" xmlns:wp="http://schemas.openxmlformats.org/drawingml/2006/wordprocessingDrawing" xmlns:w10="urn:schemas-microsoft-com:office:word" xmlns:w="http://schemas.openxmlformats.org/wordprocessingml/2006/main" xmlns:wne="http://schemas.microsoft.com/office/word/2006/wordml">
-  <w:comment w:id="0" w:author="wh" w:date="2015-05-07T19:14:00Z" w:initials="w">
+  <w:comment w:id="8" w:author="wh" w:date="2015-05-07T19:14:00Z" w:initials="w">
     <w:p>
       <w:pPr>
         <w:pStyle w:val="ab"/>
@@ -5393,7 +5416,7 @@
       </w:r>
     </w:p>
   </w:comment>
-  <w:comment w:id="1" w:author="wh" w:date="2015-05-07T19:15:00Z" w:initials="w">
+  <w:comment w:id="9" w:author="wh" w:date="2015-05-07T19:15:00Z" w:initials="w">
     <w:p>
       <w:pPr>
         <w:pStyle w:val="ab"/>
@@ -5416,7 +5439,7 @@
       </w:r>
     </w:p>
   </w:comment>
-  <w:comment w:id="2" w:author="wh" w:date="2015-05-07T19:23:00Z" w:initials="w">
+  <w:comment w:id="10" w:author="wh" w:date="2015-05-07T19:23:00Z" w:initials="w">
     <w:p>
       <w:pPr>
         <w:pStyle w:val="ab"/>
@@ -5441,7 +5464,7 @@
       </w:r>
     </w:p>
   </w:comment>
-  <w:comment w:id="3" w:author="wh" w:date="2015-05-07T19:24:00Z" w:initials="w">
+  <w:comment w:id="11" w:author="wh" w:date="2015-05-07T19:24:00Z" w:initials="w">
     <w:p>
       <w:pPr>
         <w:pStyle w:val="ab"/>

</xml_diff>